<commit_message>
commit before pull changes
</commit_message>
<xml_diff>
--- a/documents/document.docx
+++ b/documents/document.docx
@@ -596,14 +596,19 @@
       <w:pPr>
         <w:pStyle w:val="NormalWeb"/>
         <w:spacing w:line="284" w:lineRule="atLeast"/>
-      </w:pPr>
-      <w:r>
-        <w:rPr>
-          <w:rFonts w:ascii="Calibri" w:hAnsi="Calibri"/>
-          <w:sz w:val="22"/>
-          <w:szCs w:val="22"/>
-        </w:rPr>
-        <w:t>Le service sera implémenté de la manière suivante</w:t>
+        <w:rPr>
+          <w:rFonts w:ascii="Calibri" w:hAnsi="Calibri"/>
+          <w:sz w:val="22"/>
+          <w:szCs w:val="22"/>
+        </w:rPr>
+      </w:pPr>
+      <w:r>
+        <w:rPr>
+          <w:rFonts w:ascii="Calibri" w:hAnsi="Calibri"/>
+          <w:sz w:val="22"/>
+          <w:szCs w:val="22"/>
+        </w:rPr>
+        <w:t xml:space="preserve">L’implémentation et </w:t>
       </w:r>
       <w:proofErr w:type="gramStart"/>
       <w:r>
@@ -612,33 +617,774 @@
           <w:sz w:val="22"/>
           <w:szCs w:val="22"/>
         </w:rPr>
-        <w:t> </w:t>
-      </w:r>
-      <w:r>
-        <w:rPr>
-          <w:rFonts w:ascii="Segoe UI" w:hAnsi="Segoe UI" w:cs="Segoe UI"/>
-          <w:sz w:val="12"/>
-          <w:szCs w:val="12"/>
+        <w:t>les connecteur</w:t>
+      </w:r>
+      <w:proofErr w:type="gramEnd"/>
+      <w:r>
+        <w:rPr>
+          <w:rFonts w:ascii="Calibri" w:hAnsi="Calibri"/>
+          <w:sz w:val="22"/>
+          <w:szCs w:val="22"/>
+        </w:rPr>
+        <w:t xml:space="preserve"> de nos services sont décrit dans la </w:t>
+      </w:r>
+      <w:hyperlink r:id="rId6" w:history="1">
+        <w:proofErr w:type="spellStart"/>
+        <w:r>
+          <w:rPr>
+            <w:rStyle w:val="Lienhypertexte"/>
+            <w:rFonts w:ascii="Calibri" w:hAnsi="Calibri"/>
+            <w:sz w:val="22"/>
+            <w:szCs w:val="22"/>
+          </w:rPr>
+          <w:t>JavaDoc</w:t>
+        </w:r>
+        <w:proofErr w:type="spellEnd"/>
+      </w:hyperlink>
+      <w:r>
+        <w:rPr>
+          <w:rFonts w:ascii="Calibri" w:hAnsi="Calibri"/>
+          <w:sz w:val="22"/>
+          <w:szCs w:val="22"/>
+        </w:rPr>
+        <w:t>.</w:t>
+      </w:r>
+    </w:p>
+    <w:p>
+      <w:pPr>
+        <w:pStyle w:val="NormalWeb"/>
+        <w:spacing w:line="284" w:lineRule="atLeast"/>
+      </w:pPr>
+      <w:r>
+        <w:rPr>
+          <w:rFonts w:ascii="Calibri" w:hAnsi="Calibri"/>
+          <w:sz w:val="22"/>
+          <w:szCs w:val="22"/>
+        </w:rPr>
+        <w:t xml:space="preserve">Nous allons expliquer et défendre </w:t>
+      </w:r>
+      <w:proofErr w:type="gramStart"/>
+      <w:r>
+        <w:rPr>
+          <w:rFonts w:ascii="Calibri" w:hAnsi="Calibri"/>
+          <w:sz w:val="22"/>
+          <w:szCs w:val="22"/>
+        </w:rPr>
+        <w:t>nos service</w:t>
+      </w:r>
+      <w:proofErr w:type="gramEnd"/>
+      <w:r>
+        <w:rPr>
+          <w:rFonts w:ascii="Calibri" w:hAnsi="Calibri"/>
+          <w:sz w:val="22"/>
+          <w:szCs w:val="22"/>
+        </w:rPr>
+        <w:t xml:space="preserve"> et leur implémentation.</w:t>
+      </w:r>
+    </w:p>
+    <w:p>
+      <w:pPr>
+        <w:pStyle w:val="NormalWeb"/>
+        <w:spacing w:line="284" w:lineRule="atLeast"/>
+        <w:rPr>
+          <w:rFonts w:ascii="Calibri" w:hAnsi="Calibri"/>
+          <w:b/>
+          <w:bCs/>
+          <w:sz w:val="22"/>
+          <w:szCs w:val="22"/>
+        </w:rPr>
+      </w:pPr>
+    </w:p>
+    <w:p>
+      <w:pPr>
+        <w:pStyle w:val="NormalWeb"/>
+        <w:spacing w:line="284" w:lineRule="atLeast"/>
+        <w:rPr>
+          <w:rFonts w:ascii="Calibri" w:hAnsi="Calibri"/>
+          <w:bCs/>
+          <w:sz w:val="22"/>
+          <w:szCs w:val="22"/>
+        </w:rPr>
+      </w:pPr>
+      <w:r>
+        <w:rPr>
+          <w:rFonts w:ascii="Calibri" w:hAnsi="Calibri"/>
+          <w:bCs/>
+          <w:sz w:val="22"/>
+          <w:szCs w:val="22"/>
+        </w:rPr>
+        <w:t xml:space="preserve">Tout </w:t>
+      </w:r>
+      <w:proofErr w:type="spellStart"/>
+      <w:r>
+        <w:rPr>
+          <w:rFonts w:ascii="Calibri" w:hAnsi="Calibri"/>
+          <w:bCs/>
+          <w:sz w:val="22"/>
+          <w:szCs w:val="22"/>
+        </w:rPr>
+        <w:t>dabord</w:t>
+      </w:r>
+      <w:proofErr w:type="spellEnd"/>
+      <w:r>
+        <w:rPr>
+          <w:rFonts w:ascii="Calibri" w:hAnsi="Calibri"/>
+          <w:bCs/>
+          <w:sz w:val="22"/>
+          <w:szCs w:val="22"/>
+        </w:rPr>
+        <w:t xml:space="preserve">, </w:t>
+      </w:r>
+      <w:r>
+        <w:rPr>
+          <w:rFonts w:ascii="Calibri" w:hAnsi="Calibri"/>
+          <w:bCs/>
+          <w:sz w:val="22"/>
+          <w:szCs w:val="22"/>
+        </w:rPr>
+        <w:t xml:space="preserve">il </w:t>
+      </w:r>
+      <w:proofErr w:type="spellStart"/>
+      <w:r>
+        <w:rPr>
+          <w:rFonts w:ascii="Calibri" w:hAnsi="Calibri"/>
+          <w:bCs/>
+          <w:sz w:val="22"/>
+          <w:szCs w:val="22"/>
+        </w:rPr>
+        <w:t>à</w:t>
+      </w:r>
+      <w:proofErr w:type="spellEnd"/>
+      <w:r>
+        <w:rPr>
+          <w:rFonts w:ascii="Calibri" w:hAnsi="Calibri"/>
+          <w:bCs/>
+          <w:sz w:val="22"/>
+          <w:szCs w:val="22"/>
         </w:rPr>
         <w:t xml:space="preserve"> </w:t>
       </w:r>
-      <w:r>
-        <w:rPr>
-          <w:rFonts w:ascii="Calibri" w:hAnsi="Calibri"/>
-          <w:sz w:val="22"/>
-          <w:szCs w:val="22"/>
-        </w:rPr>
-        <w:t>:</w:t>
+      <w:proofErr w:type="spellStart"/>
+      <w:r>
+        <w:rPr>
+          <w:rFonts w:ascii="Calibri" w:hAnsi="Calibri"/>
+          <w:bCs/>
+          <w:sz w:val="22"/>
+          <w:szCs w:val="22"/>
+        </w:rPr>
+        <w:t>falu</w:t>
+      </w:r>
+      <w:proofErr w:type="spellEnd"/>
+      <w:r>
+        <w:rPr>
+          <w:rFonts w:ascii="Calibri" w:hAnsi="Calibri"/>
+          <w:bCs/>
+          <w:sz w:val="22"/>
+          <w:szCs w:val="22"/>
+        </w:rPr>
+        <w:t xml:space="preserve"> s’</w:t>
+      </w:r>
+      <w:proofErr w:type="spellStart"/>
+      <w:r>
+        <w:rPr>
+          <w:rFonts w:ascii="Calibri" w:hAnsi="Calibri"/>
+          <w:bCs/>
+          <w:sz w:val="22"/>
+          <w:szCs w:val="22"/>
+        </w:rPr>
+        <w:t>intéroger</w:t>
+      </w:r>
+      <w:proofErr w:type="spellEnd"/>
+      <w:r>
+        <w:rPr>
+          <w:rFonts w:ascii="Calibri" w:hAnsi="Calibri"/>
+          <w:bCs/>
+          <w:sz w:val="22"/>
+          <w:szCs w:val="22"/>
+        </w:rPr>
+        <w:t xml:space="preserve"> sur quel implémentation choisir</w:t>
+      </w:r>
+      <w:r>
+        <w:rPr>
+          <w:rFonts w:ascii="Calibri" w:hAnsi="Calibri"/>
+          <w:bCs/>
+          <w:sz w:val="22"/>
+          <w:szCs w:val="22"/>
+        </w:rPr>
+        <w:t>.</w:t>
+      </w:r>
+      <w:r>
+        <w:rPr>
+          <w:rFonts w:ascii="Calibri" w:hAnsi="Calibri"/>
+          <w:bCs/>
+          <w:sz w:val="22"/>
+          <w:szCs w:val="22"/>
+        </w:rPr>
+        <w:t xml:space="preserve"> En cherchant </w:t>
+      </w:r>
+      <w:proofErr w:type="gramStart"/>
+      <w:r>
+        <w:rPr>
+          <w:rFonts w:ascii="Calibri" w:hAnsi="Calibri"/>
+          <w:bCs/>
+          <w:sz w:val="22"/>
+          <w:szCs w:val="22"/>
+        </w:rPr>
+        <w:t>les différence</w:t>
       </w:r>
       <w:proofErr w:type="gramEnd"/>
       <w:r>
         <w:rPr>
-          <w:rFonts w:ascii="Segoe UI" w:hAnsi="Segoe UI" w:cs="Segoe UI"/>
-          <w:sz w:val="12"/>
-          <w:szCs w:val="12"/>
-        </w:rPr>
-        <w:t> </w:t>
-      </w:r>
+          <w:rFonts w:ascii="Calibri" w:hAnsi="Calibri"/>
+          <w:bCs/>
+          <w:sz w:val="22"/>
+          <w:szCs w:val="22"/>
+        </w:rPr>
+        <w:t xml:space="preserve"> </w:t>
+      </w:r>
+      <w:proofErr w:type="spellStart"/>
+      <w:r>
+        <w:rPr>
+          <w:rFonts w:ascii="Calibri" w:hAnsi="Calibri"/>
+          <w:bCs/>
+          <w:sz w:val="22"/>
+          <w:szCs w:val="22"/>
+        </w:rPr>
+        <w:t>entr</w:t>
+      </w:r>
+      <w:proofErr w:type="spellEnd"/>
+      <w:r>
+        <w:rPr>
+          <w:rFonts w:ascii="Calibri" w:hAnsi="Calibri"/>
+          <w:bCs/>
+          <w:sz w:val="22"/>
+          <w:szCs w:val="22"/>
+        </w:rPr>
+        <w:t xml:space="preserve"> les deux service, nous avons vu que REST été dans la majeur partie des cas</w:t>
+      </w:r>
+      <w:r>
+        <w:rPr>
+          <w:rFonts w:ascii="Calibri" w:hAnsi="Calibri"/>
+          <w:bCs/>
+          <w:sz w:val="22"/>
+          <w:szCs w:val="22"/>
+        </w:rPr>
+        <w:t xml:space="preserve"> une meilleure solution que SOAP. </w:t>
+      </w:r>
+      <w:proofErr w:type="spellStart"/>
+      <w:r>
+        <w:rPr>
+          <w:rFonts w:ascii="Calibri" w:hAnsi="Calibri"/>
+          <w:bCs/>
+          <w:sz w:val="22"/>
+          <w:szCs w:val="22"/>
+        </w:rPr>
+        <w:t>Notament</w:t>
+      </w:r>
+      <w:proofErr w:type="spellEnd"/>
+      <w:r>
+        <w:rPr>
+          <w:rFonts w:ascii="Calibri" w:hAnsi="Calibri"/>
+          <w:bCs/>
+          <w:sz w:val="22"/>
+          <w:szCs w:val="22"/>
+        </w:rPr>
+        <w:t xml:space="preserve"> du fais de ses meilleures performance et une meilleure </w:t>
+      </w:r>
+      <w:proofErr w:type="spellStart"/>
+      <w:r>
+        <w:rPr>
+          <w:rFonts w:ascii="Calibri" w:hAnsi="Calibri"/>
+          <w:bCs/>
+          <w:sz w:val="22"/>
+          <w:szCs w:val="22"/>
+        </w:rPr>
+        <w:t>scalabilité</w:t>
+      </w:r>
+      <w:proofErr w:type="spellEnd"/>
+      <w:r>
+        <w:rPr>
+          <w:rFonts w:ascii="Calibri" w:hAnsi="Calibri"/>
+          <w:bCs/>
+          <w:sz w:val="22"/>
+          <w:szCs w:val="22"/>
+        </w:rPr>
+        <w:t xml:space="preserve">. L’utilisation du protocole http ajoute au côté simple de REST. SOAP semble </w:t>
+      </w:r>
+      <w:proofErr w:type="spellStart"/>
+      <w:r>
+        <w:rPr>
+          <w:rFonts w:ascii="Calibri" w:hAnsi="Calibri"/>
+          <w:bCs/>
+          <w:sz w:val="22"/>
+          <w:szCs w:val="22"/>
+        </w:rPr>
+        <w:t>pertinant</w:t>
+      </w:r>
+      <w:proofErr w:type="spellEnd"/>
+      <w:r>
+        <w:rPr>
+          <w:rFonts w:ascii="Calibri" w:hAnsi="Calibri"/>
+          <w:bCs/>
+          <w:sz w:val="22"/>
+          <w:szCs w:val="22"/>
+        </w:rPr>
+        <w:t xml:space="preserve"> dans des cas particulier de service sécurisé qui </w:t>
+      </w:r>
+      <w:proofErr w:type="spellStart"/>
+      <w:r>
+        <w:rPr>
+          <w:rFonts w:ascii="Calibri" w:hAnsi="Calibri"/>
+          <w:bCs/>
+          <w:sz w:val="22"/>
+          <w:szCs w:val="22"/>
+        </w:rPr>
+        <w:t>necessite</w:t>
+      </w:r>
+      <w:proofErr w:type="spellEnd"/>
+      <w:r>
+        <w:rPr>
+          <w:rFonts w:ascii="Calibri" w:hAnsi="Calibri"/>
+          <w:bCs/>
+          <w:sz w:val="22"/>
+          <w:szCs w:val="22"/>
+        </w:rPr>
+        <w:t xml:space="preserve"> une conformité ACID. </w:t>
+      </w:r>
+    </w:p>
+    <w:p>
+      <w:pPr>
+        <w:pStyle w:val="NormalWeb"/>
+        <w:spacing w:line="284" w:lineRule="atLeast"/>
+        <w:rPr>
+          <w:rFonts w:ascii="Calibri" w:hAnsi="Calibri"/>
+          <w:bCs/>
+          <w:sz w:val="22"/>
+          <w:szCs w:val="22"/>
+        </w:rPr>
+      </w:pPr>
+      <w:r>
+        <w:rPr>
+          <w:rFonts w:ascii="Calibri" w:hAnsi="Calibri"/>
+          <w:bCs/>
+          <w:sz w:val="22"/>
+          <w:szCs w:val="22"/>
+        </w:rPr>
+        <w:t xml:space="preserve">Ainsi du fait de sa simplicité et de son adaptabilité il </w:t>
+      </w:r>
+      <w:proofErr w:type="spellStart"/>
+      <w:r>
+        <w:rPr>
+          <w:rFonts w:ascii="Calibri" w:hAnsi="Calibri"/>
+          <w:bCs/>
+          <w:sz w:val="22"/>
+          <w:szCs w:val="22"/>
+        </w:rPr>
+        <w:t>à</w:t>
+      </w:r>
+      <w:proofErr w:type="spellEnd"/>
+      <w:r>
+        <w:rPr>
+          <w:rFonts w:ascii="Calibri" w:hAnsi="Calibri"/>
+          <w:bCs/>
+          <w:sz w:val="22"/>
+          <w:szCs w:val="22"/>
+        </w:rPr>
+        <w:t xml:space="preserve"> été préféré REST à ACID pour l’implémentation des serv</w:t>
+      </w:r>
+      <w:bookmarkStart w:id="0" w:name="_GoBack"/>
+      <w:bookmarkEnd w:id="0"/>
+      <w:r>
+        <w:rPr>
+          <w:rFonts w:ascii="Calibri" w:hAnsi="Calibri"/>
+          <w:bCs/>
+          <w:sz w:val="22"/>
+          <w:szCs w:val="22"/>
+        </w:rPr>
+        <w:t>ices dans ce projet.</w:t>
+      </w:r>
+    </w:p>
+    <w:p>
+      <w:pPr>
+        <w:pStyle w:val="NormalWeb"/>
+        <w:spacing w:line="284" w:lineRule="atLeast"/>
+        <w:rPr>
+          <w:rFonts w:ascii="Calibri" w:hAnsi="Calibri"/>
+          <w:bCs/>
+          <w:sz w:val="22"/>
+          <w:szCs w:val="22"/>
+        </w:rPr>
+      </w:pPr>
+      <w:r>
+        <w:rPr>
+          <w:rFonts w:ascii="Calibri" w:hAnsi="Calibri"/>
+          <w:bCs/>
+          <w:sz w:val="22"/>
+          <w:szCs w:val="22"/>
+        </w:rPr>
+        <w:lastRenderedPageBreak/>
+        <w:t xml:space="preserve">Plusieurs service on en suite été implémenté. </w:t>
+      </w:r>
+      <w:proofErr w:type="spellStart"/>
+      <w:r>
+        <w:rPr>
+          <w:rFonts w:ascii="Calibri" w:hAnsi="Calibri"/>
+          <w:bCs/>
+          <w:sz w:val="22"/>
+          <w:szCs w:val="22"/>
+        </w:rPr>
+        <w:t>Plusieur</w:t>
+      </w:r>
+      <w:proofErr w:type="spellEnd"/>
+      <w:r>
+        <w:rPr>
+          <w:rFonts w:ascii="Calibri" w:hAnsi="Calibri"/>
+          <w:bCs/>
+          <w:sz w:val="22"/>
+          <w:szCs w:val="22"/>
+        </w:rPr>
+        <w:t xml:space="preserve"> (objet/acteur/</w:t>
+      </w:r>
+      <w:proofErr w:type="spellStart"/>
+      <w:r>
+        <w:rPr>
+          <w:rFonts w:ascii="Calibri" w:hAnsi="Calibri"/>
+          <w:bCs/>
+          <w:sz w:val="22"/>
+          <w:szCs w:val="22"/>
+        </w:rPr>
+        <w:t>element</w:t>
+      </w:r>
+      <w:proofErr w:type="spellEnd"/>
+      <w:r>
+        <w:rPr>
+          <w:rFonts w:ascii="Calibri" w:hAnsi="Calibri"/>
+          <w:bCs/>
+          <w:sz w:val="22"/>
+          <w:szCs w:val="22"/>
+        </w:rPr>
+        <w:t xml:space="preserve">) </w:t>
+      </w:r>
+      <w:proofErr w:type="spellStart"/>
+      <w:r>
+        <w:rPr>
+          <w:rFonts w:ascii="Calibri" w:hAnsi="Calibri"/>
+          <w:bCs/>
+          <w:sz w:val="22"/>
+          <w:szCs w:val="22"/>
+        </w:rPr>
+        <w:t>on</w:t>
+      </w:r>
+      <w:proofErr w:type="spellEnd"/>
+      <w:r>
+        <w:rPr>
+          <w:rFonts w:ascii="Calibri" w:hAnsi="Calibri"/>
+          <w:bCs/>
+          <w:sz w:val="22"/>
+          <w:szCs w:val="22"/>
+        </w:rPr>
+        <w:t xml:space="preserve"> été identifié </w:t>
+      </w:r>
+      <w:proofErr w:type="spellStart"/>
+      <w:r>
+        <w:rPr>
+          <w:rFonts w:ascii="Calibri" w:hAnsi="Calibri"/>
+          <w:bCs/>
+          <w:sz w:val="22"/>
+          <w:szCs w:val="22"/>
+        </w:rPr>
+        <w:t>necessitant</w:t>
+      </w:r>
+      <w:proofErr w:type="spellEnd"/>
+      <w:r>
+        <w:rPr>
+          <w:rFonts w:ascii="Calibri" w:hAnsi="Calibri"/>
+          <w:bCs/>
+          <w:sz w:val="22"/>
+          <w:szCs w:val="22"/>
+        </w:rPr>
+        <w:t xml:space="preserve"> chacun une base de donnée, un objet le représentant et un service pour le manipulé.</w:t>
+      </w:r>
+      <w:r>
+        <w:rPr>
+          <w:rFonts w:ascii="Calibri" w:hAnsi="Calibri"/>
+          <w:bCs/>
+          <w:sz w:val="22"/>
+          <w:szCs w:val="22"/>
+        </w:rPr>
+        <w:br/>
+        <w:t xml:space="preserve">Ces « truc » ont été </w:t>
+      </w:r>
+      <w:proofErr w:type="gramStart"/>
+      <w:r>
+        <w:rPr>
+          <w:rFonts w:ascii="Calibri" w:hAnsi="Calibri"/>
+          <w:bCs/>
+          <w:sz w:val="22"/>
+          <w:szCs w:val="22"/>
+        </w:rPr>
+        <w:t>séparé</w:t>
+      </w:r>
+      <w:proofErr w:type="gramEnd"/>
+      <w:r>
+        <w:rPr>
+          <w:rFonts w:ascii="Calibri" w:hAnsi="Calibri"/>
+          <w:bCs/>
+          <w:sz w:val="22"/>
+          <w:szCs w:val="22"/>
+        </w:rPr>
+        <w:t xml:space="preserve"> ainsi :</w:t>
+      </w:r>
+    </w:p>
+    <w:p>
+      <w:pPr>
+        <w:pStyle w:val="NormalWeb"/>
+        <w:numPr>
+          <w:ilvl w:val="0"/>
+          <w:numId w:val="10"/>
+        </w:numPr>
+        <w:spacing w:line="284" w:lineRule="atLeast"/>
+        <w:rPr>
+          <w:rFonts w:ascii="Calibri" w:hAnsi="Calibri"/>
+          <w:bCs/>
+          <w:sz w:val="22"/>
+          <w:szCs w:val="22"/>
+        </w:rPr>
+      </w:pPr>
+      <w:r>
+        <w:rPr>
+          <w:rFonts w:ascii="Calibri" w:hAnsi="Calibri"/>
+          <w:bCs/>
+          <w:sz w:val="22"/>
+          <w:szCs w:val="22"/>
+        </w:rPr>
+        <w:t>Tamtam</w:t>
+      </w:r>
+    </w:p>
+    <w:p>
+      <w:pPr>
+        <w:pStyle w:val="NormalWeb"/>
+        <w:numPr>
+          <w:ilvl w:val="0"/>
+          <w:numId w:val="10"/>
+        </w:numPr>
+        <w:spacing w:line="284" w:lineRule="atLeast"/>
+        <w:rPr>
+          <w:rFonts w:ascii="Calibri" w:hAnsi="Calibri"/>
+          <w:bCs/>
+          <w:sz w:val="22"/>
+          <w:szCs w:val="22"/>
+        </w:rPr>
+      </w:pPr>
+      <w:proofErr w:type="spellStart"/>
+      <w:r>
+        <w:rPr>
+          <w:rFonts w:ascii="Calibri" w:hAnsi="Calibri"/>
+          <w:bCs/>
+          <w:sz w:val="22"/>
+          <w:szCs w:val="22"/>
+        </w:rPr>
+        <w:t>Decoration</w:t>
+      </w:r>
+      <w:proofErr w:type="spellEnd"/>
+    </w:p>
+    <w:p>
+      <w:pPr>
+        <w:pStyle w:val="NormalWeb"/>
+        <w:numPr>
+          <w:ilvl w:val="0"/>
+          <w:numId w:val="10"/>
+        </w:numPr>
+        <w:spacing w:line="284" w:lineRule="atLeast"/>
+        <w:rPr>
+          <w:rFonts w:ascii="Calibri" w:hAnsi="Calibri"/>
+          <w:bCs/>
+          <w:sz w:val="22"/>
+          <w:szCs w:val="22"/>
+        </w:rPr>
+      </w:pPr>
+      <w:r>
+        <w:rPr>
+          <w:rFonts w:ascii="Calibri" w:hAnsi="Calibri"/>
+          <w:bCs/>
+          <w:sz w:val="22"/>
+          <w:szCs w:val="22"/>
+        </w:rPr>
+        <w:t>Stock</w:t>
+      </w:r>
+    </w:p>
+    <w:p>
+      <w:pPr>
+        <w:pStyle w:val="NormalWeb"/>
+        <w:numPr>
+          <w:ilvl w:val="0"/>
+          <w:numId w:val="10"/>
+        </w:numPr>
+        <w:spacing w:line="284" w:lineRule="atLeast"/>
+        <w:rPr>
+          <w:rFonts w:ascii="Calibri" w:hAnsi="Calibri"/>
+          <w:bCs/>
+          <w:sz w:val="22"/>
+          <w:szCs w:val="22"/>
+        </w:rPr>
+      </w:pPr>
+      <w:r>
+        <w:rPr>
+          <w:rFonts w:ascii="Calibri" w:hAnsi="Calibri"/>
+          <w:bCs/>
+          <w:sz w:val="22"/>
+          <w:szCs w:val="22"/>
+        </w:rPr>
+        <w:t>Commande</w:t>
+      </w:r>
+    </w:p>
+    <w:p>
+      <w:pPr>
+        <w:pStyle w:val="NormalWeb"/>
+        <w:numPr>
+          <w:ilvl w:val="0"/>
+          <w:numId w:val="10"/>
+        </w:numPr>
+        <w:spacing w:line="284" w:lineRule="atLeast"/>
+        <w:rPr>
+          <w:rFonts w:ascii="Calibri" w:hAnsi="Calibri"/>
+          <w:bCs/>
+          <w:sz w:val="22"/>
+          <w:szCs w:val="22"/>
+        </w:rPr>
+      </w:pPr>
+      <w:r>
+        <w:rPr>
+          <w:rFonts w:ascii="Calibri" w:hAnsi="Calibri"/>
+          <w:bCs/>
+          <w:sz w:val="22"/>
+          <w:szCs w:val="22"/>
+        </w:rPr>
+        <w:t>Client</w:t>
+      </w:r>
+    </w:p>
+    <w:p>
+      <w:pPr>
+        <w:pStyle w:val="NormalWeb"/>
+        <w:numPr>
+          <w:ilvl w:val="0"/>
+          <w:numId w:val="10"/>
+        </w:numPr>
+        <w:spacing w:line="284" w:lineRule="atLeast"/>
+        <w:rPr>
+          <w:rFonts w:ascii="Calibri" w:hAnsi="Calibri"/>
+          <w:bCs/>
+          <w:sz w:val="22"/>
+          <w:szCs w:val="22"/>
+        </w:rPr>
+      </w:pPr>
+      <w:r>
+        <w:rPr>
+          <w:rFonts w:ascii="Calibri" w:hAnsi="Calibri"/>
+          <w:bCs/>
+          <w:sz w:val="22"/>
+          <w:szCs w:val="22"/>
+        </w:rPr>
+        <w:t>Paiement</w:t>
+      </w:r>
+    </w:p>
+    <w:p>
+      <w:pPr>
+        <w:pStyle w:val="NormalWeb"/>
+        <w:numPr>
+          <w:ilvl w:val="0"/>
+          <w:numId w:val="10"/>
+        </w:numPr>
+        <w:spacing w:line="284" w:lineRule="atLeast"/>
+        <w:rPr>
+          <w:rFonts w:ascii="Calibri" w:hAnsi="Calibri"/>
+          <w:bCs/>
+          <w:sz w:val="22"/>
+          <w:szCs w:val="22"/>
+        </w:rPr>
+      </w:pPr>
+      <w:r>
+        <w:rPr>
+          <w:rFonts w:ascii="Calibri" w:hAnsi="Calibri"/>
+          <w:bCs/>
+          <w:sz w:val="22"/>
+          <w:szCs w:val="22"/>
+        </w:rPr>
+        <w:t>Livraison</w:t>
+      </w:r>
+    </w:p>
+    <w:p>
+      <w:pPr>
+        <w:pStyle w:val="NormalWeb"/>
+        <w:spacing w:line="284" w:lineRule="atLeast"/>
+        <w:rPr>
+          <w:rFonts w:ascii="Calibri" w:hAnsi="Calibri"/>
+          <w:bCs/>
+          <w:sz w:val="22"/>
+          <w:szCs w:val="22"/>
+        </w:rPr>
+      </w:pPr>
+      <w:r>
+        <w:rPr>
+          <w:rFonts w:ascii="Calibri" w:hAnsi="Calibri"/>
+          <w:bCs/>
+          <w:sz w:val="22"/>
+          <w:szCs w:val="22"/>
+        </w:rPr>
+        <w:t xml:space="preserve">Chaque service offre </w:t>
+      </w:r>
+    </w:p>
+    <w:p>
+      <w:pPr>
+        <w:pStyle w:val="NormalWeb"/>
+        <w:spacing w:line="284" w:lineRule="atLeast"/>
+        <w:rPr>
+          <w:rFonts w:ascii="Calibri" w:hAnsi="Calibri"/>
+          <w:bCs/>
+          <w:sz w:val="22"/>
+          <w:szCs w:val="22"/>
+        </w:rPr>
+      </w:pPr>
+    </w:p>
+    <w:p>
+      <w:pPr>
+        <w:pStyle w:val="NormalWeb"/>
+        <w:spacing w:line="284" w:lineRule="atLeast"/>
+        <w:rPr>
+          <w:rFonts w:ascii="Calibri" w:hAnsi="Calibri"/>
+          <w:bCs/>
+          <w:sz w:val="22"/>
+          <w:szCs w:val="22"/>
+        </w:rPr>
+      </w:pPr>
+    </w:p>
+    <w:p>
+      <w:pPr>
+        <w:rPr>
+          <w:rFonts w:ascii="Calibri" w:eastAsia="Times New Roman" w:hAnsi="Calibri" w:cs="Times New Roman"/>
+          <w:bCs/>
+          <w:lang w:eastAsia="fr-FR"/>
+        </w:rPr>
+      </w:pPr>
+      <w:r>
+        <w:rPr>
+          <w:rFonts w:ascii="Calibri" w:hAnsi="Calibri"/>
+          <w:bCs/>
+        </w:rPr>
+        <w:br w:type="page"/>
+      </w:r>
+    </w:p>
+    <w:p>
+      <w:pPr>
+        <w:pStyle w:val="NormalWeb"/>
+        <w:spacing w:line="284" w:lineRule="atLeast"/>
+        <w:rPr>
+          <w:rFonts w:ascii="Calibri" w:hAnsi="Calibri"/>
+          <w:bCs/>
+          <w:sz w:val="22"/>
+          <w:szCs w:val="22"/>
+        </w:rPr>
+      </w:pPr>
     </w:p>
     <w:p>
       <w:pPr>
@@ -843,8 +1589,6 @@
         </w:rPr>
         <w:t>e détail d'un tamtam.</w:t>
       </w:r>
-      <w:bookmarkStart w:id="0" w:name="_GoBack"/>
-      <w:bookmarkEnd w:id="0"/>
     </w:p>
     <w:p>
       <w:pPr>
@@ -858,7 +1602,6 @@
           <w:b/>
           <w:bCs/>
         </w:rPr>
-        <w:lastRenderedPageBreak/>
         <w:t>GET</w:t>
       </w:r>
       <w:r>
@@ -1592,6 +2335,7 @@
         </w:numPr>
       </w:pPr>
       <w:r>
+        <w:lastRenderedPageBreak/>
         <w:t>(</w:t>
       </w:r>
       <w:proofErr w:type="spellStart"/>
@@ -1933,7 +2677,6 @@
         </w:numPr>
       </w:pPr>
       <w:r>
-        <w:lastRenderedPageBreak/>
         <w:t xml:space="preserve">(string) </w:t>
       </w:r>
       <w:proofErr w:type="spellStart"/>
@@ -2506,6 +3249,7 @@
         </w:numPr>
       </w:pPr>
       <w:r>
+        <w:lastRenderedPageBreak/>
         <w:t>(</w:t>
       </w:r>
       <w:proofErr w:type="spellStart"/>
@@ -3034,6 +3778,119 @@
     </w:lvl>
   </w:abstractNum>
   <w:abstractNum w:abstractNumId="4" w15:restartNumberingAfterBreak="0">
+    <w:nsid w:val="2BD41231"/>
+    <w:multiLevelType w:val="hybridMultilevel"/>
+    <w:tmpl w:val="10E8E698"/>
+    <w:lvl w:ilvl="0" w:tplc="040C0001">
+      <w:start w:val="1"/>
+      <w:numFmt w:val="bullet"/>
+      <w:lvlText w:val=""/>
+      <w:lvlJc w:val="left"/>
+      <w:pPr>
+        <w:ind w:left="720" w:hanging="360"/>
+      </w:pPr>
+      <w:rPr>
+        <w:rFonts w:ascii="Symbol" w:hAnsi="Symbol" w:hint="default"/>
+      </w:rPr>
+    </w:lvl>
+    <w:lvl w:ilvl="1" w:tplc="040C0003" w:tentative="1">
+      <w:start w:val="1"/>
+      <w:numFmt w:val="bullet"/>
+      <w:lvlText w:val="o"/>
+      <w:lvlJc w:val="left"/>
+      <w:pPr>
+        <w:ind w:left="1440" w:hanging="360"/>
+      </w:pPr>
+      <w:rPr>
+        <w:rFonts w:ascii="Courier New" w:hAnsi="Courier New" w:cs="Courier New" w:hint="default"/>
+      </w:rPr>
+    </w:lvl>
+    <w:lvl w:ilvl="2" w:tplc="040C0005" w:tentative="1">
+      <w:start w:val="1"/>
+      <w:numFmt w:val="bullet"/>
+      <w:lvlText w:val=""/>
+      <w:lvlJc w:val="left"/>
+      <w:pPr>
+        <w:ind w:left="2160" w:hanging="360"/>
+      </w:pPr>
+      <w:rPr>
+        <w:rFonts w:ascii="Wingdings" w:hAnsi="Wingdings" w:hint="default"/>
+      </w:rPr>
+    </w:lvl>
+    <w:lvl w:ilvl="3" w:tplc="040C0001" w:tentative="1">
+      <w:start w:val="1"/>
+      <w:numFmt w:val="bullet"/>
+      <w:lvlText w:val=""/>
+      <w:lvlJc w:val="left"/>
+      <w:pPr>
+        <w:ind w:left="2880" w:hanging="360"/>
+      </w:pPr>
+      <w:rPr>
+        <w:rFonts w:ascii="Symbol" w:hAnsi="Symbol" w:hint="default"/>
+      </w:rPr>
+    </w:lvl>
+    <w:lvl w:ilvl="4" w:tplc="040C0003" w:tentative="1">
+      <w:start w:val="1"/>
+      <w:numFmt w:val="bullet"/>
+      <w:lvlText w:val="o"/>
+      <w:lvlJc w:val="left"/>
+      <w:pPr>
+        <w:ind w:left="3600" w:hanging="360"/>
+      </w:pPr>
+      <w:rPr>
+        <w:rFonts w:ascii="Courier New" w:hAnsi="Courier New" w:cs="Courier New" w:hint="default"/>
+      </w:rPr>
+    </w:lvl>
+    <w:lvl w:ilvl="5" w:tplc="040C0005" w:tentative="1">
+      <w:start w:val="1"/>
+      <w:numFmt w:val="bullet"/>
+      <w:lvlText w:val=""/>
+      <w:lvlJc w:val="left"/>
+      <w:pPr>
+        <w:ind w:left="4320" w:hanging="360"/>
+      </w:pPr>
+      <w:rPr>
+        <w:rFonts w:ascii="Wingdings" w:hAnsi="Wingdings" w:hint="default"/>
+      </w:rPr>
+    </w:lvl>
+    <w:lvl w:ilvl="6" w:tplc="040C0001" w:tentative="1">
+      <w:start w:val="1"/>
+      <w:numFmt w:val="bullet"/>
+      <w:lvlText w:val=""/>
+      <w:lvlJc w:val="left"/>
+      <w:pPr>
+        <w:ind w:left="5040" w:hanging="360"/>
+      </w:pPr>
+      <w:rPr>
+        <w:rFonts w:ascii="Symbol" w:hAnsi="Symbol" w:hint="default"/>
+      </w:rPr>
+    </w:lvl>
+    <w:lvl w:ilvl="7" w:tplc="040C0003" w:tentative="1">
+      <w:start w:val="1"/>
+      <w:numFmt w:val="bullet"/>
+      <w:lvlText w:val="o"/>
+      <w:lvlJc w:val="left"/>
+      <w:pPr>
+        <w:ind w:left="5760" w:hanging="360"/>
+      </w:pPr>
+      <w:rPr>
+        <w:rFonts w:ascii="Courier New" w:hAnsi="Courier New" w:cs="Courier New" w:hint="default"/>
+      </w:rPr>
+    </w:lvl>
+    <w:lvl w:ilvl="8" w:tplc="040C0005" w:tentative="1">
+      <w:start w:val="1"/>
+      <w:numFmt w:val="bullet"/>
+      <w:lvlText w:val=""/>
+      <w:lvlJc w:val="left"/>
+      <w:pPr>
+        <w:ind w:left="6480" w:hanging="360"/>
+      </w:pPr>
+      <w:rPr>
+        <w:rFonts w:ascii="Wingdings" w:hAnsi="Wingdings" w:hint="default"/>
+      </w:rPr>
+    </w:lvl>
+  </w:abstractNum>
+  <w:abstractNum w:abstractNumId="5" w15:restartNumberingAfterBreak="0">
     <w:nsid w:val="314F6254"/>
     <w:multiLevelType w:val="hybridMultilevel"/>
     <w:tmpl w:val="ECA294F0"/>
@@ -3146,7 +4003,7 @@
       </w:rPr>
     </w:lvl>
   </w:abstractNum>
-  <w:abstractNum w:abstractNumId="5" w15:restartNumberingAfterBreak="0">
+  <w:abstractNum w:abstractNumId="6" w15:restartNumberingAfterBreak="0">
     <w:nsid w:val="401472DF"/>
     <w:multiLevelType w:val="hybridMultilevel"/>
     <w:tmpl w:val="593A7688"/>
@@ -3258,7 +4115,7 @@
       </w:rPr>
     </w:lvl>
   </w:abstractNum>
-  <w:abstractNum w:abstractNumId="6" w15:restartNumberingAfterBreak="0">
+  <w:abstractNum w:abstractNumId="7" w15:restartNumberingAfterBreak="0">
     <w:nsid w:val="471C2EE8"/>
     <w:multiLevelType w:val="hybridMultilevel"/>
     <w:tmpl w:val="4E2C8172"/>
@@ -3371,7 +4228,7 @@
       </w:rPr>
     </w:lvl>
   </w:abstractNum>
-  <w:abstractNum w:abstractNumId="7" w15:restartNumberingAfterBreak="0">
+  <w:abstractNum w:abstractNumId="8" w15:restartNumberingAfterBreak="0">
     <w:nsid w:val="70AF3D48"/>
     <w:multiLevelType w:val="hybridMultilevel"/>
     <w:tmpl w:val="76A410FC"/>
@@ -3484,7 +4341,7 @@
       </w:rPr>
     </w:lvl>
   </w:abstractNum>
-  <w:abstractNum w:abstractNumId="8" w15:restartNumberingAfterBreak="0">
+  <w:abstractNum w:abstractNumId="9" w15:restartNumberingAfterBreak="0">
     <w:nsid w:val="7B635E5A"/>
     <w:multiLevelType w:val="hybridMultilevel"/>
     <w:tmpl w:val="EC72853E"/>
@@ -3598,10 +4455,10 @@
     </w:lvl>
   </w:abstractNum>
   <w:num w:numId="1">
-    <w:abstractNumId w:val="5"/>
+    <w:abstractNumId w:val="6"/>
   </w:num>
   <w:num w:numId="2">
-    <w:abstractNumId w:val="8"/>
+    <w:abstractNumId w:val="9"/>
   </w:num>
   <w:num w:numId="3">
     <w:abstractNumId w:val="3"/>
@@ -3610,19 +4467,22 @@
     <w:abstractNumId w:val="1"/>
   </w:num>
   <w:num w:numId="5">
-    <w:abstractNumId w:val="6"/>
+    <w:abstractNumId w:val="7"/>
   </w:num>
   <w:num w:numId="6">
-    <w:abstractNumId w:val="4"/>
+    <w:abstractNumId w:val="5"/>
   </w:num>
   <w:num w:numId="7">
     <w:abstractNumId w:val="0"/>
   </w:num>
   <w:num w:numId="8">
-    <w:abstractNumId w:val="7"/>
+    <w:abstractNumId w:val="8"/>
   </w:num>
   <w:num w:numId="9">
     <w:abstractNumId w:val="2"/>
+  </w:num>
+  <w:num w:numId="10">
+    <w:abstractNumId w:val="4"/>
   </w:num>
 </w:numbering>
 </file>
@@ -4192,6 +5052,17 @@
       <w:lang w:eastAsia="fr-FR"/>
     </w:rPr>
   </w:style>
+  <w:style w:type="character" w:styleId="Lienhypertexte">
+    <w:name w:val="Hyperlink"/>
+    <w:basedOn w:val="Policepardfaut"/>
+    <w:uiPriority w:val="99"/>
+    <w:unhideWhenUsed/>
+    <w:rsid w:val="005A08E8"/>
+    <w:rPr>
+      <w:color w:val="0563C1" w:themeColor="hyperlink"/>
+      <w:u w:val="single"/>
+    </w:rPr>
+  </w:style>
 </w:styles>
 </file>
 
@@ -4454,4 +5325,16 @@
     </a:ext>
   </a:extLst>
 </a:theme>
+</file>
+
+<file path=customXml/item1.xml><?xml version="1.0" encoding="utf-8"?>
+<b:Sources xmlns:b="http://schemas.openxmlformats.org/officeDocument/2006/bibliography" xmlns="http://schemas.openxmlformats.org/officeDocument/2006/bibliography" SelectedStyle="\APASixthEditionOfficeOnline.xsl" StyleName="APA" Version="6"/>
+</file>
+
+<file path=customXml/itemProps1.xml><?xml version="1.0" encoding="utf-8"?>
+<ds:datastoreItem xmlns:ds="http://schemas.openxmlformats.org/officeDocument/2006/customXml" ds:itemID="{C69D173F-3521-4D84-9A33-9CB4D68BE14F}">
+  <ds:schemaRefs>
+    <ds:schemaRef ds:uri="http://schemas.openxmlformats.org/officeDocument/2006/bibliography"/>
+  </ds:schemaRefs>
+</ds:datastoreItem>
 </file>
</xml_diff>

<commit_message>
Another step for the doc
</commit_message>
<xml_diff>
--- a/documents/document.docx
+++ b/documents/document.docx
@@ -40,6 +40,9 @@
       <w:r>
         <w:t>Description</w:t>
       </w:r>
+      <w:r>
+        <w:t xml:space="preserve"> de la société</w:t>
+      </w:r>
     </w:p>
     <w:p>
       <w:pPr>
@@ -52,17 +55,7 @@
           <w:sz w:val="22"/>
           <w:szCs w:val="22"/>
         </w:rPr>
-        <w:t>Percussionniste depuis pl</w:t>
-      </w:r>
-      <w:bookmarkStart w:id="0" w:name="_GoBack"/>
-      <w:bookmarkEnd w:id="0"/>
-      <w:r>
-        <w:rPr>
-          <w:rFonts w:ascii="Calibri" w:hAnsi="Calibri" w:cs="Segoe UI"/>
-          <w:sz w:val="22"/>
-          <w:szCs w:val="22"/>
-        </w:rPr>
-        <w:t xml:space="preserve">usieurs années déjà, voulant ouvrir leurs activités sur de </w:t>
+        <w:t xml:space="preserve">Percussionniste depuis plusieurs années déjà, voulant ouvrir leurs activités sur de </w:t>
       </w:r>
       <w:proofErr w:type="gramStart"/>
       <w:r>
@@ -529,6 +522,23 @@
           <w:szCs w:val="12"/>
         </w:rPr>
         <w:t> </w:t>
+      </w:r>
+    </w:p>
+    <w:p>
+      <w:pPr>
+        <w:pStyle w:val="Titre1"/>
+      </w:pPr>
+      <w:r>
+        <w:t>Description des services</w:t>
+      </w:r>
+    </w:p>
+    <w:p/>
+    <w:p>
+      <w:pPr>
+        <w:pStyle w:val="Titre2"/>
+      </w:pPr>
+      <w:r>
+        <w:t>Choix d’implémentation</w:t>
       </w:r>
     </w:p>
     <w:p>
@@ -670,25 +680,7 @@
             <w:sz w:val="22"/>
             <w:szCs w:val="22"/>
           </w:rPr>
-          <w:t>Jav</w:t>
-        </w:r>
-        <w:r>
-          <w:rPr>
-            <w:rStyle w:val="Lienhypertexte"/>
-            <w:rFonts w:ascii="Calibri" w:hAnsi="Calibri"/>
-            <w:sz w:val="22"/>
-            <w:szCs w:val="22"/>
-          </w:rPr>
-          <w:t>a</w:t>
-        </w:r>
-        <w:r>
-          <w:rPr>
-            <w:rStyle w:val="Lienhypertexte"/>
-            <w:rFonts w:ascii="Calibri" w:hAnsi="Calibri"/>
-            <w:sz w:val="22"/>
-            <w:szCs w:val="22"/>
-          </w:rPr>
-          <w:t>Doc</w:t>
+          <w:t>JavaDoc</w:t>
         </w:r>
         <w:proofErr w:type="spellEnd"/>
       </w:hyperlink>
@@ -762,6 +754,7 @@
           <w:sz w:val="22"/>
           <w:szCs w:val="22"/>
         </w:rPr>
+        <w:lastRenderedPageBreak/>
         <w:t xml:space="preserve">Tout </w:t>
       </w:r>
       <w:proofErr w:type="spellStart"/>
@@ -1019,7 +1012,6 @@
           <w:sz w:val="22"/>
           <w:szCs w:val="22"/>
         </w:rPr>
-        <w:lastRenderedPageBreak/>
         <w:t xml:space="preserve">Ainsi du fait de sa simplicité et de son adaptabilité il </w:t>
       </w:r>
       <w:proofErr w:type="spellStart"/>
@@ -1182,156 +1174,346 @@
         <w:t>Tamtam</w:t>
       </w:r>
     </w:p>
-    <w:p/>
-    <w:p>
-      <w:pPr>
-        <w:pStyle w:val="NormalWeb"/>
-        <w:numPr>
-          <w:ilvl w:val="0"/>
-          <w:numId w:val="10"/>
-        </w:numPr>
-        <w:spacing w:line="284" w:lineRule="atLeast"/>
-        <w:rPr>
-          <w:rFonts w:ascii="Calibri" w:hAnsi="Calibri"/>
-          <w:bCs/>
-          <w:sz w:val="22"/>
-          <w:szCs w:val="22"/>
-        </w:rPr>
-      </w:pPr>
-      <w:proofErr w:type="spellStart"/>
-      <w:r>
-        <w:rPr>
-          <w:rFonts w:ascii="Calibri" w:hAnsi="Calibri"/>
-          <w:bCs/>
-          <w:sz w:val="22"/>
-          <w:szCs w:val="22"/>
-        </w:rPr>
-        <w:t>Decoration</w:t>
-      </w:r>
-      <w:proofErr w:type="spellEnd"/>
-    </w:p>
-    <w:p>
-      <w:pPr>
-        <w:pStyle w:val="NormalWeb"/>
-        <w:numPr>
-          <w:ilvl w:val="0"/>
-          <w:numId w:val="10"/>
-        </w:numPr>
-        <w:spacing w:line="284" w:lineRule="atLeast"/>
-        <w:rPr>
-          <w:rFonts w:ascii="Calibri" w:hAnsi="Calibri"/>
-          <w:bCs/>
-          <w:sz w:val="22"/>
-          <w:szCs w:val="22"/>
-        </w:rPr>
-      </w:pPr>
-      <w:r>
-        <w:rPr>
-          <w:rFonts w:ascii="Calibri" w:hAnsi="Calibri"/>
-          <w:bCs/>
-          <w:sz w:val="22"/>
-          <w:szCs w:val="22"/>
-        </w:rPr>
+    <w:p>
+      <w:r>
+        <w:t xml:space="preserve">Ce service gère </w:t>
+      </w:r>
+      <w:r>
+        <w:t>la définition des différents tamtams</w:t>
+      </w:r>
+      <w:r>
+        <w:t xml:space="preserve">. La base de </w:t>
+      </w:r>
+      <w:proofErr w:type="gramStart"/>
+      <w:r>
+        <w:t>donnée</w:t>
+      </w:r>
+      <w:proofErr w:type="gramEnd"/>
+      <w:r>
+        <w:t xml:space="preserve"> enregistre un tamtam avec un id, un </w:t>
+      </w:r>
+      <w:proofErr w:type="spellStart"/>
+      <w:r>
+        <w:t>boi</w:t>
+      </w:r>
+      <w:proofErr w:type="spellEnd"/>
+      <w:r>
+        <w:t xml:space="preserve">, une peau, une marque, une description, une image, un </w:t>
+      </w:r>
+      <w:proofErr w:type="spellStart"/>
+      <w:r>
+        <w:t>price</w:t>
+      </w:r>
+      <w:proofErr w:type="spellEnd"/>
+      <w:r>
+        <w:t xml:space="preserve">, une liste de livreur disponible, et une liste de décorations </w:t>
+      </w:r>
+      <w:proofErr w:type="spellStart"/>
+      <w:r>
+        <w:t>dipsonible</w:t>
+      </w:r>
+      <w:proofErr w:type="spellEnd"/>
+      <w:r>
+        <w:t xml:space="preserve">. Le service offre la possibilité de lister </w:t>
+      </w:r>
+      <w:proofErr w:type="spellStart"/>
+      <w:r>
+        <w:t>tout</w:t>
+      </w:r>
+      <w:proofErr w:type="spellEnd"/>
+      <w:r>
+        <w:t xml:space="preserve"> </w:t>
+      </w:r>
+      <w:proofErr w:type="gramStart"/>
+      <w:r>
+        <w:t>les tamtam</w:t>
+      </w:r>
+      <w:proofErr w:type="gramEnd"/>
+      <w:r>
+        <w:t xml:space="preserve"> enregistré, de chercher un tamtam par id, de récupérer toutes les caractéristique d’un tamtam, de chercher un tamtam sur les critères le définissant (marque, peau, bois). </w:t>
+      </w:r>
+    </w:p>
+    <w:p>
+      <w:pPr>
+        <w:rPr>
+          <w:rFonts w:asciiTheme="majorHAnsi" w:eastAsiaTheme="majorEastAsia" w:hAnsiTheme="majorHAnsi" w:cstheme="majorBidi"/>
+          <w:color w:val="2E74B5" w:themeColor="accent1" w:themeShade="BF"/>
+          <w:sz w:val="26"/>
+          <w:szCs w:val="26"/>
+        </w:rPr>
+      </w:pPr>
+      <w:r>
+        <w:t xml:space="preserve">Le but de ce service est de </w:t>
+      </w:r>
+      <w:r>
+        <w:t xml:space="preserve">d’afficher et de gérer le catalogue des </w:t>
+      </w:r>
+      <w:proofErr w:type="gramStart"/>
+      <w:r>
+        <w:t>tamtam</w:t>
+      </w:r>
+      <w:proofErr w:type="gramEnd"/>
+      <w:r>
+        <w:t xml:space="preserve">. </w:t>
+      </w:r>
+      <w:proofErr w:type="spellStart"/>
+      <w:r>
+        <w:t>Grâc</w:t>
+      </w:r>
+      <w:proofErr w:type="spellEnd"/>
+      <w:r>
+        <w:t xml:space="preserve"> </w:t>
+      </w:r>
+      <w:proofErr w:type="gramStart"/>
+      <w:r>
+        <w:t>aux fonction</w:t>
+      </w:r>
+      <w:proofErr w:type="gramEnd"/>
+      <w:r>
+        <w:t xml:space="preserve"> de rechercher et de récupération de caractéristique, le ti et la recherche de tamtam est facilement gérable.</w:t>
+      </w:r>
+    </w:p>
+    <w:p>
+      <w:pPr>
+        <w:pStyle w:val="Titre2"/>
+      </w:pPr>
+      <w:r>
         <w:t>Stock</w:t>
       </w:r>
     </w:p>
     <w:p>
-      <w:pPr>
-        <w:pStyle w:val="NormalWeb"/>
-        <w:numPr>
-          <w:ilvl w:val="0"/>
-          <w:numId w:val="10"/>
-        </w:numPr>
-        <w:spacing w:line="284" w:lineRule="atLeast"/>
-        <w:rPr>
-          <w:rFonts w:ascii="Calibri" w:hAnsi="Calibri"/>
-          <w:bCs/>
-          <w:sz w:val="22"/>
-          <w:szCs w:val="22"/>
-        </w:rPr>
-      </w:pPr>
-      <w:r>
-        <w:rPr>
-          <w:rFonts w:ascii="Calibri" w:hAnsi="Calibri"/>
-          <w:bCs/>
-          <w:sz w:val="22"/>
-          <w:szCs w:val="22"/>
-        </w:rPr>
+      <w:r>
+        <w:t xml:space="preserve">Ce service gère </w:t>
+      </w:r>
+      <w:proofErr w:type="gramStart"/>
+      <w:r>
+        <w:t>les stock effectif</w:t>
+      </w:r>
+      <w:proofErr w:type="gramEnd"/>
+      <w:r>
+        <w:t xml:space="preserve"> d’un </w:t>
+      </w:r>
+      <w:proofErr w:type="spellStart"/>
+      <w:r>
+        <w:t>entrepot</w:t>
+      </w:r>
+      <w:proofErr w:type="spellEnd"/>
+      <w:r>
+        <w:t xml:space="preserve">. </w:t>
+      </w:r>
+      <w:r>
+        <w:t xml:space="preserve"> La base de donné enregistre </w:t>
+      </w:r>
+      <w:proofErr w:type="gramStart"/>
+      <w:r>
+        <w:t>les stock</w:t>
+      </w:r>
+      <w:proofErr w:type="gramEnd"/>
+      <w:r>
+        <w:t xml:space="preserve"> en item. Ces </w:t>
+      </w:r>
+      <w:proofErr w:type="gramStart"/>
+      <w:r>
+        <w:t>item</w:t>
+      </w:r>
+      <w:proofErr w:type="gramEnd"/>
+      <w:r>
+        <w:t xml:space="preserve"> ont un id, un nombre d’</w:t>
+      </w:r>
+      <w:proofErr w:type="spellStart"/>
+      <w:r>
+        <w:t>element</w:t>
+      </w:r>
+      <w:proofErr w:type="spellEnd"/>
+      <w:r>
+        <w:t xml:space="preserve"> restant en stock, </w:t>
+      </w:r>
+      <w:r>
+        <w:t xml:space="preserve">le </w:t>
+      </w:r>
+      <w:proofErr w:type="spellStart"/>
+      <w:r>
+        <w:t>réaprovisionnement</w:t>
+      </w:r>
+      <w:proofErr w:type="spellEnd"/>
+      <w:r>
+        <w:t xml:space="preserve">. </w:t>
+      </w:r>
+      <w:bookmarkStart w:id="0" w:name="_GoBack"/>
+      <w:bookmarkEnd w:id="0"/>
+      <w:r>
+        <w:t xml:space="preserve">Le service offre la possibilité de gérer le stock en ajoutant ou retirant des </w:t>
+      </w:r>
+      <w:proofErr w:type="gramStart"/>
+      <w:r>
+        <w:t>élément</w:t>
+      </w:r>
+      <w:proofErr w:type="gramEnd"/>
+      <w:r>
+        <w:t xml:space="preserve"> à un item du stock, en ajoutant ou retirant des item du stock, en listant les items du stock, rechercher un item dans le stock.</w:t>
+      </w:r>
+    </w:p>
+    <w:p>
+      <w:pPr>
+        <w:pStyle w:val="Titre2"/>
+      </w:pPr>
+      <w:r>
         <w:t>Commande</w:t>
       </w:r>
     </w:p>
     <w:p>
-      <w:pPr>
-        <w:pStyle w:val="NormalWeb"/>
-        <w:numPr>
-          <w:ilvl w:val="0"/>
-          <w:numId w:val="10"/>
-        </w:numPr>
-        <w:spacing w:line="284" w:lineRule="atLeast"/>
-        <w:rPr>
-          <w:rFonts w:ascii="Calibri" w:hAnsi="Calibri"/>
-          <w:bCs/>
-          <w:sz w:val="22"/>
-          <w:szCs w:val="22"/>
-        </w:rPr>
-      </w:pPr>
-      <w:r>
-        <w:rPr>
-          <w:rFonts w:ascii="Calibri" w:hAnsi="Calibri"/>
-          <w:bCs/>
-          <w:sz w:val="22"/>
-          <w:szCs w:val="22"/>
-        </w:rPr>
+      <w:r>
+        <w:t xml:space="preserve">Ce service gère la réception </w:t>
+      </w:r>
+      <w:proofErr w:type="gramStart"/>
+      <w:r>
+        <w:t>des commande</w:t>
+      </w:r>
+      <w:proofErr w:type="gramEnd"/>
+      <w:r>
+        <w:t xml:space="preserve">. Une commande est </w:t>
+      </w:r>
+      <w:proofErr w:type="gramStart"/>
+      <w:r>
+        <w:t>composé</w:t>
+      </w:r>
+      <w:proofErr w:type="gramEnd"/>
+      <w:r>
+        <w:t xml:space="preserve"> d’un id, une liste de tamtam, une liste de décoration correspondante, </w:t>
+      </w:r>
+      <w:r>
+        <w:t>une livraison associé, un tota</w:t>
+      </w:r>
+      <w:r>
+        <w:t>l</w:t>
+      </w:r>
+      <w:r>
+        <w:t xml:space="preserve">, un client et un </w:t>
+      </w:r>
+      <w:proofErr w:type="spellStart"/>
+      <w:r>
+        <w:t>status</w:t>
+      </w:r>
+      <w:proofErr w:type="spellEnd"/>
+      <w:r>
+        <w:t xml:space="preserve">. Le </w:t>
+      </w:r>
+      <w:proofErr w:type="spellStart"/>
+      <w:r>
+        <w:t>status</w:t>
+      </w:r>
+      <w:proofErr w:type="spellEnd"/>
+      <w:r>
+        <w:t xml:space="preserve"> correspond à l’étape dans le processus d’envoi de la commande. Le service offre comme fonctionnalité l’obtention de la liste des commandes, de chercher une commande par id ou par </w:t>
+      </w:r>
+      <w:proofErr w:type="spellStart"/>
+      <w:r>
+        <w:t>status</w:t>
+      </w:r>
+      <w:proofErr w:type="spellEnd"/>
+      <w:r>
+        <w:t>.</w:t>
+      </w:r>
+    </w:p>
+    <w:p>
+      <w:pPr>
+        <w:pStyle w:val="Titre2"/>
+      </w:pPr>
+      <w:r>
         <w:t>Client</w:t>
       </w:r>
     </w:p>
     <w:p>
-      <w:pPr>
-        <w:pStyle w:val="NormalWeb"/>
-        <w:numPr>
-          <w:ilvl w:val="0"/>
-          <w:numId w:val="10"/>
-        </w:numPr>
-        <w:spacing w:line="284" w:lineRule="atLeast"/>
-        <w:rPr>
-          <w:rFonts w:ascii="Calibri" w:hAnsi="Calibri"/>
-          <w:bCs/>
-          <w:sz w:val="22"/>
-          <w:szCs w:val="22"/>
-        </w:rPr>
-      </w:pPr>
-      <w:r>
-        <w:rPr>
-          <w:rFonts w:ascii="Calibri" w:hAnsi="Calibri"/>
-          <w:bCs/>
-          <w:sz w:val="22"/>
-          <w:szCs w:val="22"/>
-        </w:rPr>
+      <w:r>
+        <w:t xml:space="preserve">Ce service gère </w:t>
+      </w:r>
+      <w:proofErr w:type="gramStart"/>
+      <w:r>
+        <w:t>les client</w:t>
+      </w:r>
+      <w:proofErr w:type="gramEnd"/>
+      <w:r>
+        <w:t xml:space="preserve"> de la société. </w:t>
+      </w:r>
+      <w:r>
+        <w:t xml:space="preserve">Un client est </w:t>
+      </w:r>
+      <w:proofErr w:type="spellStart"/>
+      <w:r>
+        <w:t>identifé</w:t>
+      </w:r>
+      <w:proofErr w:type="spellEnd"/>
+      <w:r>
+        <w:t xml:space="preserve"> par son id, un nom, une adresse, et un numéro de téléphone. Le service offre la possibilité de lister </w:t>
+      </w:r>
+      <w:proofErr w:type="spellStart"/>
+      <w:r>
+        <w:t>tout</w:t>
+      </w:r>
+      <w:proofErr w:type="spellEnd"/>
+      <w:r>
+        <w:t xml:space="preserve"> </w:t>
+      </w:r>
+      <w:proofErr w:type="gramStart"/>
+      <w:r>
+        <w:t>les client</w:t>
+      </w:r>
+      <w:proofErr w:type="gramEnd"/>
+      <w:r>
+        <w:t xml:space="preserve"> de la base de donné, d’ajouter un client, de chercher un client par id, de supprimer un client, de créer une commande et de récupérer les commandes de cette utilisateur.</w:t>
+      </w:r>
+    </w:p>
+    <w:p>
+      <w:pPr>
+        <w:pStyle w:val="Titre2"/>
+      </w:pPr>
+      <w:r>
         <w:t>Paiement</w:t>
       </w:r>
     </w:p>
     <w:p>
-      <w:pPr>
-        <w:pStyle w:val="NormalWeb"/>
-        <w:numPr>
-          <w:ilvl w:val="0"/>
-          <w:numId w:val="10"/>
-        </w:numPr>
-        <w:spacing w:line="284" w:lineRule="atLeast"/>
-        <w:rPr>
-          <w:rFonts w:ascii="Calibri" w:hAnsi="Calibri"/>
-          <w:bCs/>
-          <w:sz w:val="22"/>
-          <w:szCs w:val="22"/>
-        </w:rPr>
-      </w:pPr>
-      <w:r>
-        <w:rPr>
-          <w:rFonts w:ascii="Calibri" w:hAnsi="Calibri"/>
-          <w:bCs/>
-          <w:sz w:val="22"/>
-          <w:szCs w:val="22"/>
-        </w:rPr>
+      <w:r>
+        <w:t xml:space="preserve">Ce service gère la validation du paiement d’un client. Un paiement est lié à une commande par son id, le prix à </w:t>
+      </w:r>
+      <w:proofErr w:type="spellStart"/>
+      <w:r>
+        <w:t>payé</w:t>
+      </w:r>
+      <w:proofErr w:type="spellEnd"/>
+      <w:r>
+        <w:t xml:space="preserve">, le type de </w:t>
+      </w:r>
+      <w:proofErr w:type="spellStart"/>
+      <w:r>
+        <w:t>transation</w:t>
+      </w:r>
+      <w:proofErr w:type="spellEnd"/>
+      <w:r>
+        <w:t xml:space="preserve">, le </w:t>
+      </w:r>
+      <w:proofErr w:type="spellStart"/>
+      <w:r>
+        <w:t>status</w:t>
+      </w:r>
+      <w:proofErr w:type="spellEnd"/>
+      <w:r>
+        <w:t xml:space="preserve"> de la transaction, le type de transaction. Le service permet de faire le règlement par carte ou par </w:t>
+      </w:r>
+      <w:proofErr w:type="spellStart"/>
+      <w:r>
+        <w:t>Paypal</w:t>
+      </w:r>
+      <w:proofErr w:type="spellEnd"/>
+      <w:r>
+        <w:t>.</w:t>
+      </w:r>
+    </w:p>
+    <w:p>
+      <w:pPr>
+        <w:pStyle w:val="Titre2"/>
+      </w:pPr>
+      <w:r>
+        <w:lastRenderedPageBreak/>
         <w:t>Livraison</w:t>
       </w:r>
     </w:p>
@@ -1346,6 +1528,104 @@
           <w:szCs w:val="22"/>
         </w:rPr>
       </w:pPr>
+      <w:r>
+        <w:rPr>
+          <w:rFonts w:ascii="Calibri" w:hAnsi="Calibri"/>
+          <w:bCs/>
+          <w:sz w:val="22"/>
+          <w:szCs w:val="22"/>
+        </w:rPr>
+        <w:t xml:space="preserve">Ce service manipule </w:t>
+      </w:r>
+      <w:proofErr w:type="gramStart"/>
+      <w:r>
+        <w:rPr>
+          <w:rFonts w:ascii="Calibri" w:hAnsi="Calibri"/>
+          <w:bCs/>
+          <w:sz w:val="22"/>
+          <w:szCs w:val="22"/>
+        </w:rPr>
+        <w:t>les différent type</w:t>
+      </w:r>
+      <w:proofErr w:type="gramEnd"/>
+      <w:r>
+        <w:rPr>
+          <w:rFonts w:ascii="Calibri" w:hAnsi="Calibri"/>
+          <w:bCs/>
+          <w:sz w:val="22"/>
+          <w:szCs w:val="22"/>
+        </w:rPr>
+        <w:t xml:space="preserve"> de livraison que peuvent être proposé aux clients. Un livraison et </w:t>
+      </w:r>
+      <w:proofErr w:type="spellStart"/>
+      <w:r>
+        <w:rPr>
+          <w:rFonts w:ascii="Calibri" w:hAnsi="Calibri"/>
+          <w:bCs/>
+          <w:sz w:val="22"/>
+          <w:szCs w:val="22"/>
+        </w:rPr>
+        <w:t>identifé</w:t>
+      </w:r>
+      <w:proofErr w:type="spellEnd"/>
+      <w:r>
+        <w:rPr>
+          <w:rFonts w:ascii="Calibri" w:hAnsi="Calibri"/>
+          <w:bCs/>
+          <w:sz w:val="22"/>
+          <w:szCs w:val="22"/>
+        </w:rPr>
+        <w:t xml:space="preserve"> par un id, un nom, un délai, un prix et une disponibilité. Le service permet de récupérer le meilleur </w:t>
+      </w:r>
+      <w:r>
+        <w:rPr>
+          <w:rFonts w:ascii="Calibri" w:hAnsi="Calibri"/>
+          <w:bCs/>
+          <w:sz w:val="22"/>
+          <w:szCs w:val="22"/>
+        </w:rPr>
+        <w:t xml:space="preserve">fournisseur en </w:t>
+      </w:r>
+      <w:proofErr w:type="spellStart"/>
+      <w:r>
+        <w:rPr>
+          <w:rFonts w:ascii="Calibri" w:hAnsi="Calibri"/>
+          <w:bCs/>
+          <w:sz w:val="22"/>
+          <w:szCs w:val="22"/>
+        </w:rPr>
+        <w:t>liraison</w:t>
+      </w:r>
+      <w:proofErr w:type="spellEnd"/>
+      <w:r>
+        <w:rPr>
+          <w:rFonts w:ascii="Calibri" w:hAnsi="Calibri"/>
+          <w:bCs/>
+          <w:sz w:val="22"/>
+          <w:szCs w:val="22"/>
+        </w:rPr>
+        <w:t xml:space="preserve"> expresse et celui en livraison </w:t>
+      </w:r>
+      <w:proofErr w:type="spellStart"/>
+      <w:r>
+        <w:rPr>
+          <w:rFonts w:ascii="Calibri" w:hAnsi="Calibri"/>
+          <w:bCs/>
+          <w:sz w:val="22"/>
+          <w:szCs w:val="22"/>
+        </w:rPr>
+        <w:t>standar</w:t>
+      </w:r>
+      <w:proofErr w:type="spellEnd"/>
+      <w:r>
+        <w:rPr>
+          <w:rFonts w:ascii="Calibri" w:hAnsi="Calibri"/>
+          <w:bCs/>
+          <w:sz w:val="22"/>
+          <w:szCs w:val="22"/>
+        </w:rPr>
+        <w:t>.</w:t>
+      </w:r>
     </w:p>
     <w:p>
       <w:pPr>
@@ -4924,6 +5204,50 @@
       <w:szCs w:val="26"/>
     </w:rPr>
   </w:style>
+  <w:style w:type="paragraph" w:styleId="Titre3">
+    <w:name w:val="heading 3"/>
+    <w:basedOn w:val="Normal"/>
+    <w:next w:val="Normal"/>
+    <w:link w:val="Titre3Car"/>
+    <w:uiPriority w:val="9"/>
+    <w:unhideWhenUsed/>
+    <w:qFormat/>
+    <w:rsid w:val="0007472E"/>
+    <w:pPr>
+      <w:keepNext/>
+      <w:keepLines/>
+      <w:spacing w:before="40" w:after="0"/>
+      <w:outlineLvl w:val="2"/>
+    </w:pPr>
+    <w:rPr>
+      <w:rFonts w:asciiTheme="majorHAnsi" w:eastAsiaTheme="majorEastAsia" w:hAnsiTheme="majorHAnsi" w:cstheme="majorBidi"/>
+      <w:color w:val="1F4D78" w:themeColor="accent1" w:themeShade="7F"/>
+      <w:sz w:val="24"/>
+      <w:szCs w:val="24"/>
+    </w:rPr>
+  </w:style>
+  <w:style w:type="paragraph" w:styleId="Titre4">
+    <w:name w:val="heading 4"/>
+    <w:basedOn w:val="Normal"/>
+    <w:next w:val="Normal"/>
+    <w:link w:val="Titre4Car"/>
+    <w:uiPriority w:val="9"/>
+    <w:unhideWhenUsed/>
+    <w:qFormat/>
+    <w:rsid w:val="0007472E"/>
+    <w:pPr>
+      <w:keepNext/>
+      <w:keepLines/>
+      <w:spacing w:before="40" w:after="0"/>
+      <w:outlineLvl w:val="3"/>
+    </w:pPr>
+    <w:rPr>
+      <w:rFonts w:asciiTheme="majorHAnsi" w:eastAsiaTheme="majorEastAsia" w:hAnsiTheme="majorHAnsi" w:cstheme="majorBidi"/>
+      <w:i/>
+      <w:iCs/>
+      <w:color w:val="2E74B5" w:themeColor="accent1" w:themeShade="BF"/>
+    </w:rPr>
+  </w:style>
   <w:style w:type="character" w:default="1" w:styleId="Policepardfaut">
     <w:name w:val="Default Paragraph Font"/>
     <w:uiPriority w:val="1"/>
@@ -5109,6 +5433,32 @@
       <w:color w:val="2E74B5" w:themeColor="accent1" w:themeShade="BF"/>
       <w:sz w:val="26"/>
       <w:szCs w:val="26"/>
+    </w:rPr>
+  </w:style>
+  <w:style w:type="character" w:customStyle="1" w:styleId="Titre3Car">
+    <w:name w:val="Titre 3 Car"/>
+    <w:basedOn w:val="Policepardfaut"/>
+    <w:link w:val="Titre3"/>
+    <w:uiPriority w:val="9"/>
+    <w:rsid w:val="0007472E"/>
+    <w:rPr>
+      <w:rFonts w:asciiTheme="majorHAnsi" w:eastAsiaTheme="majorEastAsia" w:hAnsiTheme="majorHAnsi" w:cstheme="majorBidi"/>
+      <w:color w:val="1F4D78" w:themeColor="accent1" w:themeShade="7F"/>
+      <w:sz w:val="24"/>
+      <w:szCs w:val="24"/>
+    </w:rPr>
+  </w:style>
+  <w:style w:type="character" w:customStyle="1" w:styleId="Titre4Car">
+    <w:name w:val="Titre 4 Car"/>
+    <w:basedOn w:val="Policepardfaut"/>
+    <w:link w:val="Titre4"/>
+    <w:uiPriority w:val="9"/>
+    <w:rsid w:val="0007472E"/>
+    <w:rPr>
+      <w:rFonts w:asciiTheme="majorHAnsi" w:eastAsiaTheme="majorEastAsia" w:hAnsiTheme="majorHAnsi" w:cstheme="majorBidi"/>
+      <w:i/>
+      <w:iCs/>
+      <w:color w:val="2E74B5" w:themeColor="accent1" w:themeShade="BF"/>
     </w:rPr>
   </w:style>
 </w:styles>
@@ -5380,7 +5730,7 @@
 </file>
 
 <file path=customXml/itemProps1.xml><?xml version="1.0" encoding="utf-8"?>
-<ds:datastoreItem xmlns:ds="http://schemas.openxmlformats.org/officeDocument/2006/customXml" ds:itemID="{6875A04C-99BC-4A34-9CFD-6294B8A6EB51}">
+<ds:datastoreItem xmlns:ds="http://schemas.openxmlformats.org/officeDocument/2006/customXml" ds:itemID="{D4D64F42-7AB0-420A-887B-440E3B4A7922}">
   <ds:schemaRefs>
     <ds:schemaRef ds:uri="http://schemas.openxmlformats.org/officeDocument/2006/bibliography"/>
   </ds:schemaRefs>

</xml_diff>

<commit_message>
Upgrade of the doc
</commit_message>
<xml_diff>
--- a/documents/document.docx
+++ b/documents/document.docx
@@ -7,15 +7,7 @@
         <w:pStyle w:val="Titre"/>
       </w:pPr>
       <w:r>
-        <w:t xml:space="preserve">La société </w:t>
-      </w:r>
-      <w:proofErr w:type="spellStart"/>
-      <w:r>
-        <w:t>Tamtamers</w:t>
-      </w:r>
-      <w:proofErr w:type="spellEnd"/>
-      <w:r>
-        <w:t xml:space="preserve"> </w:t>
+        <w:t xml:space="preserve">La société Tamtamers </w:t>
       </w:r>
     </w:p>
     <w:p>
@@ -55,79 +47,7 @@
           <w:sz w:val="22"/>
           <w:szCs w:val="22"/>
         </w:rPr>
-        <w:t xml:space="preserve">Percussionniste depuis plusieurs années déjà, voulant ouvrir leurs activités sur de </w:t>
-      </w:r>
-      <w:proofErr w:type="gramStart"/>
-      <w:r>
-        <w:rPr>
-          <w:rFonts w:ascii="Calibri" w:hAnsi="Calibri" w:cs="Segoe UI"/>
-          <w:sz w:val="22"/>
-          <w:szCs w:val="22"/>
-        </w:rPr>
-        <w:t>nouveau</w:t>
-      </w:r>
-      <w:proofErr w:type="gramEnd"/>
-      <w:r>
-        <w:rPr>
-          <w:rFonts w:ascii="Calibri" w:hAnsi="Calibri" w:cs="Segoe UI"/>
-          <w:sz w:val="22"/>
-          <w:szCs w:val="22"/>
-        </w:rPr>
-        <w:t xml:space="preserve"> horizons, les fondateurs de la société </w:t>
-      </w:r>
-      <w:proofErr w:type="spellStart"/>
-      <w:r>
-        <w:rPr>
-          <w:rFonts w:ascii="Calibri" w:hAnsi="Calibri" w:cs="Segoe UI"/>
-          <w:sz w:val="22"/>
-          <w:szCs w:val="22"/>
-        </w:rPr>
-        <w:t>Tamtamers</w:t>
-      </w:r>
-      <w:proofErr w:type="spellEnd"/>
-      <w:r>
-        <w:rPr>
-          <w:rFonts w:ascii="Calibri" w:hAnsi="Calibri" w:cs="Segoe UI"/>
-          <w:sz w:val="22"/>
-          <w:szCs w:val="22"/>
-        </w:rPr>
-        <w:t xml:space="preserve"> d’ouvrir leur propre boutique de tamtam. Aillant trouvé un </w:t>
-      </w:r>
-      <w:proofErr w:type="spellStart"/>
-      <w:r>
-        <w:rPr>
-          <w:rFonts w:ascii="Calibri" w:hAnsi="Calibri" w:cs="Segoe UI"/>
-          <w:sz w:val="22"/>
-          <w:szCs w:val="22"/>
-        </w:rPr>
-        <w:t>entrpot</w:t>
-      </w:r>
-      <w:proofErr w:type="spellEnd"/>
-      <w:r>
-        <w:rPr>
-          <w:rFonts w:ascii="Calibri" w:hAnsi="Calibri" w:cs="Segoe UI"/>
-          <w:sz w:val="22"/>
-          <w:szCs w:val="22"/>
-        </w:rPr>
-        <w:t xml:space="preserve"> bon marché au bord des côtes bretonne, le nom de leur entreprise est </w:t>
-      </w:r>
-      <w:proofErr w:type="spellStart"/>
-      <w:r>
-        <w:rPr>
-          <w:rFonts w:ascii="Calibri" w:hAnsi="Calibri" w:cs="Segoe UI"/>
-          <w:sz w:val="22"/>
-          <w:szCs w:val="22"/>
-        </w:rPr>
-        <w:t>apparut</w:t>
-      </w:r>
-      <w:proofErr w:type="spellEnd"/>
-      <w:r>
-        <w:rPr>
-          <w:rFonts w:ascii="Calibri" w:hAnsi="Calibri" w:cs="Segoe UI"/>
-          <w:sz w:val="22"/>
-          <w:szCs w:val="22"/>
-        </w:rPr>
-        <w:t xml:space="preserve"> comme une évidence.</w:t>
+        <w:t>Percussionniste depuis plusieurs années déjà, voulant ouvrir leurs activités sur de nouveau horizons, les fondateurs de la société Tamtamers d’ouvrir leur propre boutique de tamtam. Aillant trouvé un entrpot bon marché au bord des côtes bretonne, le nom de leur entreprise est apparut comme une évidence.</w:t>
       </w:r>
     </w:p>
     <w:p>
@@ -141,18 +61,8 @@
           <w:sz w:val="22"/>
           <w:szCs w:val="22"/>
         </w:rPr>
-        <w:t xml:space="preserve">La force de leur produit se repose sur un choix de bois et de peaux de qualité et un assemblage </w:t>
-      </w:r>
-      <w:proofErr w:type="gramStart"/>
-      <w:r>
-        <w:rPr>
-          <w:rFonts w:ascii="Calibri" w:hAnsi="Calibri" w:cs="Segoe UI"/>
-          <w:sz w:val="22"/>
-          <w:szCs w:val="22"/>
-        </w:rPr>
-        <w:t>à la mains</w:t>
-      </w:r>
-      <w:proofErr w:type="gramEnd"/>
+        <w:t>La force de leur produit se repose sur un choix de bois et de peaux de qualité et un assemblage à la mains</w:t>
+      </w:r>
       <w:r>
         <w:rPr>
           <w:rFonts w:ascii="Calibri" w:hAnsi="Calibri" w:cs="Segoe UI"/>
@@ -215,25 +125,7 @@
           <w:sz w:val="22"/>
           <w:szCs w:val="22"/>
         </w:rPr>
-        <w:t xml:space="preserve">afin d'offrir toujours au client les tamtam les moins </w:t>
-      </w:r>
-      <w:proofErr w:type="gramStart"/>
-      <w:r>
-        <w:rPr>
-          <w:rFonts w:ascii="Calibri" w:hAnsi="Calibri" w:cs="Segoe UI"/>
-          <w:sz w:val="22"/>
-          <w:szCs w:val="22"/>
-        </w:rPr>
-        <w:t>chère</w:t>
-      </w:r>
-      <w:proofErr w:type="gramEnd"/>
-      <w:r>
-        <w:rPr>
-          <w:rFonts w:ascii="Calibri" w:hAnsi="Calibri" w:cs="Segoe UI"/>
-          <w:sz w:val="22"/>
-          <w:szCs w:val="22"/>
-        </w:rPr>
-        <w:t xml:space="preserve"> du marché.</w:t>
+        <w:t>afin d'offrir toujours au client les tamtam les moins chère du marché.</w:t>
       </w:r>
       <w:r>
         <w:rPr>
@@ -255,98 +147,16 @@
           <w:sz w:val="22"/>
           <w:szCs w:val="22"/>
         </w:rPr>
-        <w:t xml:space="preserve">Même si ce travail et suffisant pour en faire un vendeur de choix dans le monde du tamtam, la société </w:t>
-      </w:r>
-      <w:proofErr w:type="spellStart"/>
+        <w:t>Même si ce travail et suffisant pour en faire un vendeur de choix dans le monde du tamtam, la société Tamtamers ne pouvait s'arrêter là. Afin de toujours offrir plus à ses clients, la société donne également la possibilité de personnaliser le bois de son tamtam</w:t>
+      </w:r>
       <w:r>
         <w:rPr>
           <w:rFonts w:ascii="Calibri" w:hAnsi="Calibri" w:cs="Segoe UI"/>
           <w:sz w:val="22"/>
           <w:szCs w:val="22"/>
         </w:rPr>
-        <w:t>Tamtamers</w:t>
-      </w:r>
-      <w:proofErr w:type="spellEnd"/>
-      <w:r>
-        <w:rPr>
-          <w:rFonts w:ascii="Calibri" w:hAnsi="Calibri" w:cs="Segoe UI"/>
-          <w:sz w:val="22"/>
-          <w:szCs w:val="22"/>
-        </w:rPr>
-        <w:t xml:space="preserve"> ne pouvait s'arrêter là. Afin de toujours offrir plus à ses clients, la société donne également la possibilité de personnaliser le bois de son tamtam</w:t>
-      </w:r>
-      <w:r>
-        <w:rPr>
-          <w:rFonts w:ascii="Calibri" w:hAnsi="Calibri" w:cs="Segoe UI"/>
-          <w:sz w:val="22"/>
-          <w:szCs w:val="22"/>
-        </w:rPr>
-        <w:t xml:space="preserve">. Cette personnalisation se concrétise par la </w:t>
-      </w:r>
-      <w:proofErr w:type="spellStart"/>
-      <w:r>
-        <w:rPr>
-          <w:rFonts w:ascii="Calibri" w:hAnsi="Calibri" w:cs="Segoe UI"/>
-          <w:sz w:val="22"/>
-          <w:szCs w:val="22"/>
-        </w:rPr>
-        <w:t>séléction</w:t>
-      </w:r>
-      <w:proofErr w:type="spellEnd"/>
-      <w:r>
-        <w:rPr>
-          <w:rFonts w:ascii="Calibri" w:hAnsi="Calibri" w:cs="Segoe UI"/>
-          <w:sz w:val="22"/>
-          <w:szCs w:val="22"/>
-        </w:rPr>
-        <w:t xml:space="preserve"> d’un design dans un </w:t>
-      </w:r>
-      <w:proofErr w:type="spellStart"/>
-      <w:r>
-        <w:rPr>
-          <w:rFonts w:ascii="Calibri" w:hAnsi="Calibri" w:cs="Segoe UI"/>
-          <w:sz w:val="22"/>
-          <w:szCs w:val="22"/>
-        </w:rPr>
-        <w:t>catalagogue</w:t>
-      </w:r>
-      <w:proofErr w:type="spellEnd"/>
-      <w:r>
-        <w:rPr>
-          <w:rFonts w:ascii="Calibri" w:hAnsi="Calibri" w:cs="Segoe UI"/>
-          <w:sz w:val="22"/>
-          <w:szCs w:val="22"/>
-        </w:rPr>
-        <w:t xml:space="preserve"> varié et complet afin de satisfaire </w:t>
-      </w:r>
-      <w:proofErr w:type="spellStart"/>
-      <w:r>
-        <w:rPr>
-          <w:rFonts w:ascii="Calibri" w:hAnsi="Calibri" w:cs="Segoe UI"/>
-          <w:sz w:val="22"/>
-          <w:szCs w:val="22"/>
-        </w:rPr>
-        <w:t>tout</w:t>
-      </w:r>
-      <w:proofErr w:type="spellEnd"/>
-      <w:r>
-        <w:rPr>
-          <w:rFonts w:ascii="Calibri" w:hAnsi="Calibri" w:cs="Segoe UI"/>
-          <w:sz w:val="22"/>
-          <w:szCs w:val="22"/>
-        </w:rPr>
-        <w:t xml:space="preserve"> </w:t>
-      </w:r>
-      <w:proofErr w:type="gramStart"/>
-      <w:r>
-        <w:rPr>
-          <w:rFonts w:ascii="Calibri" w:hAnsi="Calibri" w:cs="Segoe UI"/>
-          <w:sz w:val="22"/>
-          <w:szCs w:val="22"/>
-        </w:rPr>
-        <w:t>les goût</w:t>
-      </w:r>
-      <w:proofErr w:type="gramEnd"/>
+        <w:t>. Cette personnalisation se concrétise par la séléction d’un design dans un catalagogue varié et complet afin de satisfaire tout les goût</w:t>
+      </w:r>
       <w:r>
         <w:rPr>
           <w:rFonts w:ascii="Calibri" w:hAnsi="Calibri" w:cs="Segoe UI"/>
@@ -383,36 +193,16 @@
           <w:sz w:val="22"/>
           <w:szCs w:val="22"/>
         </w:rPr>
-        <w:t xml:space="preserve">Les </w:t>
-      </w:r>
-      <w:proofErr w:type="gramStart"/>
+        <w:t xml:space="preserve">Les valeur de </w:t>
+      </w:r>
       <w:r>
         <w:rPr>
           <w:rFonts w:ascii="Calibri" w:hAnsi="Calibri" w:cs="Segoe UI"/>
           <w:sz w:val="22"/>
           <w:szCs w:val="22"/>
         </w:rPr>
-        <w:t>valeur</w:t>
-      </w:r>
-      <w:proofErr w:type="gramEnd"/>
-      <w:r>
-        <w:rPr>
-          <w:rFonts w:ascii="Calibri" w:hAnsi="Calibri" w:cs="Segoe UI"/>
-          <w:sz w:val="22"/>
-          <w:szCs w:val="22"/>
-        </w:rPr>
-        <w:t xml:space="preserve"> de </w:t>
-      </w:r>
-      <w:proofErr w:type="spellStart"/>
-      <w:r>
-        <w:rPr>
-          <w:rFonts w:ascii="Calibri" w:hAnsi="Calibri" w:cs="Segoe UI"/>
-          <w:sz w:val="22"/>
-          <w:szCs w:val="22"/>
-        </w:rPr>
         <w:t>Tamtamers</w:t>
       </w:r>
-      <w:proofErr w:type="spellEnd"/>
       <w:r>
         <w:rPr>
           <w:rFonts w:ascii="Calibri" w:hAnsi="Calibri" w:cs="Segoe UI"/>
@@ -568,25 +358,7 @@
           <w:sz w:val="22"/>
           <w:szCs w:val="22"/>
         </w:rPr>
-        <w:t xml:space="preserve">, </w:t>
-      </w:r>
-      <w:proofErr w:type="spellStart"/>
-      <w:r>
-        <w:rPr>
-          <w:rFonts w:ascii="Calibri" w:hAnsi="Calibri" w:cs="Segoe UI"/>
-          <w:sz w:val="22"/>
-          <w:szCs w:val="22"/>
-        </w:rPr>
-        <w:t>Tamtamers</w:t>
-      </w:r>
-      <w:proofErr w:type="spellEnd"/>
-      <w:r>
-        <w:rPr>
-          <w:rFonts w:ascii="Calibri" w:hAnsi="Calibri" w:cs="Segoe UI"/>
-          <w:sz w:val="22"/>
-          <w:szCs w:val="22"/>
-        </w:rPr>
-        <w:t xml:space="preserve"> à </w:t>
+        <w:t xml:space="preserve">, Tamtamers à </w:t>
       </w:r>
       <w:r>
         <w:rPr>
@@ -672,7 +444,6 @@
         <w:t xml:space="preserve"> dans la </w:t>
       </w:r>
       <w:hyperlink r:id="rId6" w:history="1">
-        <w:proofErr w:type="spellStart"/>
         <w:r>
           <w:rPr>
             <w:rStyle w:val="Lienhypertexte"/>
@@ -682,7 +453,6 @@
           </w:rPr>
           <w:t>JavaDoc</w:t>
         </w:r>
-        <w:proofErr w:type="spellEnd"/>
       </w:hyperlink>
       <w:r>
         <w:rPr>
@@ -755,9 +525,8 @@
           <w:szCs w:val="22"/>
         </w:rPr>
         <w:lastRenderedPageBreak/>
-        <w:t xml:space="preserve">Tout </w:t>
-      </w:r>
-      <w:proofErr w:type="spellStart"/>
+        <w:t xml:space="preserve">Tout dabord, </w:t>
+      </w:r>
       <w:r>
         <w:rPr>
           <w:rFonts w:ascii="Calibri" w:hAnsi="Calibri"/>
@@ -765,9 +534,8 @@
           <w:sz w:val="22"/>
           <w:szCs w:val="22"/>
         </w:rPr>
-        <w:t>dabord</w:t>
-      </w:r>
-      <w:proofErr w:type="spellEnd"/>
+        <w:t>il à falu s’intéroger sur quel implémentation choisir</w:t>
+      </w:r>
       <w:r>
         <w:rPr>
           <w:rFonts w:ascii="Calibri" w:hAnsi="Calibri"/>
@@ -775,7 +543,7 @@
           <w:sz w:val="22"/>
           <w:szCs w:val="22"/>
         </w:rPr>
-        <w:t xml:space="preserve">, </w:t>
+        <w:t>.</w:t>
       </w:r>
       <w:r>
         <w:rPr>
@@ -784,9 +552,8 @@
           <w:sz w:val="22"/>
           <w:szCs w:val="22"/>
         </w:rPr>
-        <w:t xml:space="preserve">il </w:t>
-      </w:r>
-      <w:proofErr w:type="spellStart"/>
+        <w:t xml:space="preserve"> En cherchant les différence entr les deux service, nous avons vu que REST été dans la majeur partie des cas</w:t>
+      </w:r>
       <w:r>
         <w:rPr>
           <w:rFonts w:ascii="Calibri" w:hAnsi="Calibri"/>
@@ -794,19 +561,20 @@
           <w:sz w:val="22"/>
           <w:szCs w:val="22"/>
         </w:rPr>
-        <w:t>à</w:t>
-      </w:r>
-      <w:proofErr w:type="spellEnd"/>
-      <w:r>
+        <w:t xml:space="preserve"> une meilleure solution que SOAP. Notament du fais de ses meilleures performance et une meilleure scalabilité. L’utilisation du protocole http ajoute au côté simple de REST. SOAP semble pertinant dans des cas particulier de service sécurisé qui necessite une conformité ACID. </w:t>
+      </w:r>
+    </w:p>
+    <w:p>
+      <w:pPr>
+        <w:pStyle w:val="NormalWeb"/>
+        <w:spacing w:line="284" w:lineRule="atLeast"/>
         <w:rPr>
           <w:rFonts w:ascii="Calibri" w:hAnsi="Calibri"/>
           <w:bCs/>
           <w:sz w:val="22"/>
           <w:szCs w:val="22"/>
         </w:rPr>
-        <w:t xml:space="preserve"> </w:t>
-      </w:r>
-      <w:proofErr w:type="spellStart"/>
+      </w:pPr>
       <w:r>
         <w:rPr>
           <w:rFonts w:ascii="Calibri" w:hAnsi="Calibri"/>
@@ -814,19 +582,20 @@
           <w:sz w:val="22"/>
           <w:szCs w:val="22"/>
         </w:rPr>
-        <w:t>falu</w:t>
-      </w:r>
-      <w:proofErr w:type="spellEnd"/>
-      <w:r>
+        <w:t>Ainsi du fait de sa simplicité et de son adaptabilité il à été préféré REST à ACID pour l’implémentation des services dans ce projet.</w:t>
+      </w:r>
+    </w:p>
+    <w:p>
+      <w:pPr>
+        <w:pStyle w:val="NormalWeb"/>
+        <w:spacing w:line="284" w:lineRule="atLeast"/>
         <w:rPr>
           <w:rFonts w:ascii="Calibri" w:hAnsi="Calibri"/>
           <w:bCs/>
           <w:sz w:val="22"/>
           <w:szCs w:val="22"/>
         </w:rPr>
-        <w:t xml:space="preserve"> s’</w:t>
-      </w:r>
-      <w:proofErr w:type="spellStart"/>
+      </w:pPr>
       <w:r>
         <w:rPr>
           <w:rFonts w:ascii="Calibri" w:hAnsi="Calibri"/>
@@ -834,9 +603,8 @@
           <w:sz w:val="22"/>
           <w:szCs w:val="22"/>
         </w:rPr>
-        <w:t>intéroger</w:t>
-      </w:r>
-      <w:proofErr w:type="spellEnd"/>
+        <w:t>Plusieurs service on en suite été implémenté. Plusieur (objet/acteur/element) on été identifié necessitant chacun une base de donnée, un objet le représentant et un service pour le manipulé.</w:t>
+      </w:r>
       <w:r>
         <w:rPr>
           <w:rFonts w:ascii="Calibri" w:hAnsi="Calibri"/>
@@ -844,326 +612,8 @@
           <w:sz w:val="22"/>
           <w:szCs w:val="22"/>
         </w:rPr>
-        <w:t xml:space="preserve"> sur quel implémentation choisir</w:t>
-      </w:r>
-      <w:r>
-        <w:rPr>
-          <w:rFonts w:ascii="Calibri" w:hAnsi="Calibri"/>
-          <w:bCs/>
-          <w:sz w:val="22"/>
-          <w:szCs w:val="22"/>
-        </w:rPr>
-        <w:t>.</w:t>
-      </w:r>
-      <w:r>
-        <w:rPr>
-          <w:rFonts w:ascii="Calibri" w:hAnsi="Calibri"/>
-          <w:bCs/>
-          <w:sz w:val="22"/>
-          <w:szCs w:val="22"/>
-        </w:rPr>
-        <w:t xml:space="preserve"> En cherchant </w:t>
-      </w:r>
-      <w:proofErr w:type="gramStart"/>
-      <w:r>
-        <w:rPr>
-          <w:rFonts w:ascii="Calibri" w:hAnsi="Calibri"/>
-          <w:bCs/>
-          <w:sz w:val="22"/>
-          <w:szCs w:val="22"/>
-        </w:rPr>
-        <w:t>les différence</w:t>
-      </w:r>
-      <w:proofErr w:type="gramEnd"/>
-      <w:r>
-        <w:rPr>
-          <w:rFonts w:ascii="Calibri" w:hAnsi="Calibri"/>
-          <w:bCs/>
-          <w:sz w:val="22"/>
-          <w:szCs w:val="22"/>
-        </w:rPr>
-        <w:t xml:space="preserve"> </w:t>
-      </w:r>
-      <w:proofErr w:type="spellStart"/>
-      <w:r>
-        <w:rPr>
-          <w:rFonts w:ascii="Calibri" w:hAnsi="Calibri"/>
-          <w:bCs/>
-          <w:sz w:val="22"/>
-          <w:szCs w:val="22"/>
-        </w:rPr>
-        <w:t>entr</w:t>
-      </w:r>
-      <w:proofErr w:type="spellEnd"/>
-      <w:r>
-        <w:rPr>
-          <w:rFonts w:ascii="Calibri" w:hAnsi="Calibri"/>
-          <w:bCs/>
-          <w:sz w:val="22"/>
-          <w:szCs w:val="22"/>
-        </w:rPr>
-        <w:t xml:space="preserve"> les deux service, nous avons vu que REST été dans la majeur partie des cas</w:t>
-      </w:r>
-      <w:r>
-        <w:rPr>
-          <w:rFonts w:ascii="Calibri" w:hAnsi="Calibri"/>
-          <w:bCs/>
-          <w:sz w:val="22"/>
-          <w:szCs w:val="22"/>
-        </w:rPr>
-        <w:t xml:space="preserve"> une meilleure solution que SOAP. </w:t>
-      </w:r>
-      <w:proofErr w:type="spellStart"/>
-      <w:r>
-        <w:rPr>
-          <w:rFonts w:ascii="Calibri" w:hAnsi="Calibri"/>
-          <w:bCs/>
-          <w:sz w:val="22"/>
-          <w:szCs w:val="22"/>
-        </w:rPr>
-        <w:t>Notament</w:t>
-      </w:r>
-      <w:proofErr w:type="spellEnd"/>
-      <w:r>
-        <w:rPr>
-          <w:rFonts w:ascii="Calibri" w:hAnsi="Calibri"/>
-          <w:bCs/>
-          <w:sz w:val="22"/>
-          <w:szCs w:val="22"/>
-        </w:rPr>
-        <w:t xml:space="preserve"> du fais de ses meilleures performance et une meilleure </w:t>
-      </w:r>
-      <w:proofErr w:type="spellStart"/>
-      <w:r>
-        <w:rPr>
-          <w:rFonts w:ascii="Calibri" w:hAnsi="Calibri"/>
-          <w:bCs/>
-          <w:sz w:val="22"/>
-          <w:szCs w:val="22"/>
-        </w:rPr>
-        <w:t>scalabilité</w:t>
-      </w:r>
-      <w:proofErr w:type="spellEnd"/>
-      <w:r>
-        <w:rPr>
-          <w:rFonts w:ascii="Calibri" w:hAnsi="Calibri"/>
-          <w:bCs/>
-          <w:sz w:val="22"/>
-          <w:szCs w:val="22"/>
-        </w:rPr>
-        <w:t xml:space="preserve">. L’utilisation du protocole http ajoute au côté simple de REST. SOAP semble </w:t>
-      </w:r>
-      <w:proofErr w:type="spellStart"/>
-      <w:r>
-        <w:rPr>
-          <w:rFonts w:ascii="Calibri" w:hAnsi="Calibri"/>
-          <w:bCs/>
-          <w:sz w:val="22"/>
-          <w:szCs w:val="22"/>
-        </w:rPr>
-        <w:t>pertinant</w:t>
-      </w:r>
-      <w:proofErr w:type="spellEnd"/>
-      <w:r>
-        <w:rPr>
-          <w:rFonts w:ascii="Calibri" w:hAnsi="Calibri"/>
-          <w:bCs/>
-          <w:sz w:val="22"/>
-          <w:szCs w:val="22"/>
-        </w:rPr>
-        <w:t xml:space="preserve"> dans des cas particulier de service sécurisé qui </w:t>
-      </w:r>
-      <w:proofErr w:type="spellStart"/>
-      <w:r>
-        <w:rPr>
-          <w:rFonts w:ascii="Calibri" w:hAnsi="Calibri"/>
-          <w:bCs/>
-          <w:sz w:val="22"/>
-          <w:szCs w:val="22"/>
-        </w:rPr>
-        <w:t>necessite</w:t>
-      </w:r>
-      <w:proofErr w:type="spellEnd"/>
-      <w:r>
-        <w:rPr>
-          <w:rFonts w:ascii="Calibri" w:hAnsi="Calibri"/>
-          <w:bCs/>
-          <w:sz w:val="22"/>
-          <w:szCs w:val="22"/>
-        </w:rPr>
-        <w:t xml:space="preserve"> une conformité ACID. </w:t>
-      </w:r>
-    </w:p>
-    <w:p>
-      <w:pPr>
-        <w:pStyle w:val="NormalWeb"/>
-        <w:spacing w:line="284" w:lineRule="atLeast"/>
-        <w:rPr>
-          <w:rFonts w:ascii="Calibri" w:hAnsi="Calibri"/>
-          <w:bCs/>
-          <w:sz w:val="22"/>
-          <w:szCs w:val="22"/>
-        </w:rPr>
-      </w:pPr>
-      <w:r>
-        <w:rPr>
-          <w:rFonts w:ascii="Calibri" w:hAnsi="Calibri"/>
-          <w:bCs/>
-          <w:sz w:val="22"/>
-          <w:szCs w:val="22"/>
-        </w:rPr>
-        <w:t xml:space="preserve">Ainsi du fait de sa simplicité et de son adaptabilité il </w:t>
-      </w:r>
-      <w:proofErr w:type="spellStart"/>
-      <w:r>
-        <w:rPr>
-          <w:rFonts w:ascii="Calibri" w:hAnsi="Calibri"/>
-          <w:bCs/>
-          <w:sz w:val="22"/>
-          <w:szCs w:val="22"/>
-        </w:rPr>
-        <w:t>à</w:t>
-      </w:r>
-      <w:proofErr w:type="spellEnd"/>
-      <w:r>
-        <w:rPr>
-          <w:rFonts w:ascii="Calibri" w:hAnsi="Calibri"/>
-          <w:bCs/>
-          <w:sz w:val="22"/>
-          <w:szCs w:val="22"/>
-        </w:rPr>
-        <w:t xml:space="preserve"> été préféré REST à ACID pour l’implémentation des services dans ce projet.</w:t>
-      </w:r>
-    </w:p>
-    <w:p>
-      <w:pPr>
-        <w:pStyle w:val="NormalWeb"/>
-        <w:spacing w:line="284" w:lineRule="atLeast"/>
-        <w:rPr>
-          <w:rFonts w:ascii="Calibri" w:hAnsi="Calibri"/>
-          <w:bCs/>
-          <w:sz w:val="22"/>
-          <w:szCs w:val="22"/>
-        </w:rPr>
-      </w:pPr>
-      <w:r>
-        <w:rPr>
-          <w:rFonts w:ascii="Calibri" w:hAnsi="Calibri"/>
-          <w:bCs/>
-          <w:sz w:val="22"/>
-          <w:szCs w:val="22"/>
-        </w:rPr>
-        <w:t xml:space="preserve">Plusieurs service on en suite été implémenté. </w:t>
-      </w:r>
-      <w:proofErr w:type="spellStart"/>
-      <w:r>
-        <w:rPr>
-          <w:rFonts w:ascii="Calibri" w:hAnsi="Calibri"/>
-          <w:bCs/>
-          <w:sz w:val="22"/>
-          <w:szCs w:val="22"/>
-        </w:rPr>
-        <w:t>Plusieur</w:t>
-      </w:r>
-      <w:proofErr w:type="spellEnd"/>
-      <w:r>
-        <w:rPr>
-          <w:rFonts w:ascii="Calibri" w:hAnsi="Calibri"/>
-          <w:bCs/>
-          <w:sz w:val="22"/>
-          <w:szCs w:val="22"/>
-        </w:rPr>
-        <w:t xml:space="preserve"> (objet/acteur/</w:t>
-      </w:r>
-      <w:proofErr w:type="spellStart"/>
-      <w:r>
-        <w:rPr>
-          <w:rFonts w:ascii="Calibri" w:hAnsi="Calibri"/>
-          <w:bCs/>
-          <w:sz w:val="22"/>
-          <w:szCs w:val="22"/>
-        </w:rPr>
-        <w:t>element</w:t>
-      </w:r>
-      <w:proofErr w:type="spellEnd"/>
-      <w:r>
-        <w:rPr>
-          <w:rFonts w:ascii="Calibri" w:hAnsi="Calibri"/>
-          <w:bCs/>
-          <w:sz w:val="22"/>
-          <w:szCs w:val="22"/>
-        </w:rPr>
-        <w:t xml:space="preserve">) </w:t>
-      </w:r>
-      <w:proofErr w:type="spellStart"/>
-      <w:r>
-        <w:rPr>
-          <w:rFonts w:ascii="Calibri" w:hAnsi="Calibri"/>
-          <w:bCs/>
-          <w:sz w:val="22"/>
-          <w:szCs w:val="22"/>
-        </w:rPr>
-        <w:t>on</w:t>
-      </w:r>
-      <w:proofErr w:type="spellEnd"/>
-      <w:r>
-        <w:rPr>
-          <w:rFonts w:ascii="Calibri" w:hAnsi="Calibri"/>
-          <w:bCs/>
-          <w:sz w:val="22"/>
-          <w:szCs w:val="22"/>
-        </w:rPr>
-        <w:t xml:space="preserve"> été identifié </w:t>
-      </w:r>
-      <w:proofErr w:type="spellStart"/>
-      <w:r>
-        <w:rPr>
-          <w:rFonts w:ascii="Calibri" w:hAnsi="Calibri"/>
-          <w:bCs/>
-          <w:sz w:val="22"/>
-          <w:szCs w:val="22"/>
-        </w:rPr>
-        <w:t>necessitant</w:t>
-      </w:r>
-      <w:proofErr w:type="spellEnd"/>
-      <w:r>
-        <w:rPr>
-          <w:rFonts w:ascii="Calibri" w:hAnsi="Calibri"/>
-          <w:bCs/>
-          <w:sz w:val="22"/>
-          <w:szCs w:val="22"/>
-        </w:rPr>
-        <w:t xml:space="preserve"> chacun une base de donnée, un objet le représentant et un service pour le manipulé.</w:t>
-      </w:r>
-      <w:r>
-        <w:rPr>
-          <w:rFonts w:ascii="Calibri" w:hAnsi="Calibri"/>
-          <w:bCs/>
-          <w:sz w:val="22"/>
-          <w:szCs w:val="22"/>
-        </w:rPr>
         <w:br/>
-        <w:t xml:space="preserve">Ces « truc » ont été </w:t>
-      </w:r>
-      <w:proofErr w:type="gramStart"/>
-      <w:r>
-        <w:rPr>
-          <w:rFonts w:ascii="Calibri" w:hAnsi="Calibri"/>
-          <w:bCs/>
-          <w:sz w:val="22"/>
-          <w:szCs w:val="22"/>
-        </w:rPr>
-        <w:t>séparé</w:t>
-      </w:r>
-      <w:proofErr w:type="gramEnd"/>
-      <w:r>
-        <w:rPr>
-          <w:rFonts w:ascii="Calibri" w:hAnsi="Calibri"/>
-          <w:bCs/>
-          <w:sz w:val="22"/>
-          <w:szCs w:val="22"/>
-        </w:rPr>
-        <w:t xml:space="preserve"> ainsi :</w:t>
+        <w:t>Ces « truc » ont été séparé ainsi :</w:t>
       </w:r>
     </w:p>
     <w:p>
@@ -1182,55 +632,7 @@
         <w:t>la définition des différents tamtams</w:t>
       </w:r>
       <w:r>
-        <w:t xml:space="preserve">. La base de </w:t>
-      </w:r>
-      <w:proofErr w:type="gramStart"/>
-      <w:r>
-        <w:t>donnée</w:t>
-      </w:r>
-      <w:proofErr w:type="gramEnd"/>
-      <w:r>
-        <w:t xml:space="preserve"> enregistre un tamtam avec un id, un </w:t>
-      </w:r>
-      <w:proofErr w:type="spellStart"/>
-      <w:r>
-        <w:t>boi</w:t>
-      </w:r>
-      <w:proofErr w:type="spellEnd"/>
-      <w:r>
-        <w:t xml:space="preserve">, une peau, une marque, une description, une image, un </w:t>
-      </w:r>
-      <w:proofErr w:type="spellStart"/>
-      <w:r>
-        <w:t>price</w:t>
-      </w:r>
-      <w:proofErr w:type="spellEnd"/>
-      <w:r>
-        <w:t xml:space="preserve">, une liste de livreur disponible, et une liste de décorations </w:t>
-      </w:r>
-      <w:proofErr w:type="spellStart"/>
-      <w:r>
-        <w:t>dipsonible</w:t>
-      </w:r>
-      <w:proofErr w:type="spellEnd"/>
-      <w:r>
-        <w:t xml:space="preserve">. Le service offre la possibilité de lister </w:t>
-      </w:r>
-      <w:proofErr w:type="spellStart"/>
-      <w:r>
-        <w:t>tout</w:t>
-      </w:r>
-      <w:proofErr w:type="spellEnd"/>
-      <w:r>
-        <w:t xml:space="preserve"> </w:t>
-      </w:r>
-      <w:proofErr w:type="gramStart"/>
-      <w:r>
-        <w:t>les tamtam</w:t>
-      </w:r>
-      <w:proofErr w:type="gramEnd"/>
-      <w:r>
-        <w:t xml:space="preserve"> enregistré, de chercher un tamtam par id, de récupérer toutes les caractéristique d’un tamtam, de chercher un tamtam sur les critères le définissant (marque, peau, bois). </w:t>
+        <w:t xml:space="preserve">. La base de donnée enregistre un tamtam avec un id, un boi, une peau, une marque, une description, une image, un price, une liste de livreur disponible, et une liste de décorations dipsonible. </w:t>
       </w:r>
     </w:p>
     <w:p>
@@ -1243,34 +645,19 @@
         </w:rPr>
       </w:pPr>
       <w:r>
-        <w:t xml:space="preserve">Le but de ce service est de </w:t>
-      </w:r>
-      <w:r>
-        <w:t xml:space="preserve">d’afficher et de gérer le catalogue des </w:t>
-      </w:r>
-      <w:proofErr w:type="gramStart"/>
-      <w:r>
-        <w:t>tamtam</w:t>
-      </w:r>
-      <w:proofErr w:type="gramEnd"/>
-      <w:r>
-        <w:t xml:space="preserve">. </w:t>
-      </w:r>
-      <w:proofErr w:type="spellStart"/>
-      <w:r>
-        <w:t>Grâc</w:t>
-      </w:r>
-      <w:proofErr w:type="spellEnd"/>
+        <w:t>Le service offre la possibilité de lister tout les tamtam enregistré</w:t>
+      </w:r>
+      <w:r>
+        <w:t>, de cette manière, il est possible de retirer un catalogue complet et détaillé de tout les tamtams.</w:t>
+      </w:r>
       <w:r>
         <w:t xml:space="preserve"> </w:t>
       </w:r>
-      <w:proofErr w:type="gramStart"/>
-      <w:r>
-        <w:t>aux fonction</w:t>
-      </w:r>
-      <w:proofErr w:type="gramEnd"/>
-      <w:r>
-        <w:t xml:space="preserve"> de rechercher et de récupération de caractéristique, le ti et la recherche de tamtam est facilement gérable.</w:t>
+      <w:r>
+        <w:t>Afin de facilité la recherche de tamtam spécifique, il est possible de récupérer dans un premier temps toutes les caractéristique possible d’un tamtam. Il est rendu le nom des famille de caractéristique avec leur éléments (ex : bois : acajou, pommier, …). Deux mode de recherche sont disponible, une par id pour obtenir un tamtam précis, et une par caractér</w:t>
+      </w:r>
+      <w:r>
+        <w:t>istique pour affiner le catalogue par critère.</w:t>
       </w:r>
     </w:p>
     <w:p>
@@ -1283,349 +670,118 @@
     </w:p>
     <w:p>
       <w:r>
-        <w:t xml:space="preserve">Ce service gère </w:t>
-      </w:r>
-      <w:proofErr w:type="gramStart"/>
-      <w:r>
-        <w:t>les stock effectif</w:t>
-      </w:r>
-      <w:proofErr w:type="gramEnd"/>
-      <w:r>
-        <w:t xml:space="preserve"> d’un </w:t>
-      </w:r>
-      <w:proofErr w:type="spellStart"/>
-      <w:r>
-        <w:t>entrepot</w:t>
-      </w:r>
-      <w:proofErr w:type="spellEnd"/>
-      <w:r>
-        <w:t xml:space="preserve">. </w:t>
-      </w:r>
-      <w:r>
-        <w:t xml:space="preserve"> La base de donné enregistre </w:t>
-      </w:r>
-      <w:proofErr w:type="gramStart"/>
-      <w:r>
-        <w:t>les stock</w:t>
-      </w:r>
-      <w:proofErr w:type="gramEnd"/>
-      <w:r>
-        <w:t xml:space="preserve"> en item. Ces </w:t>
-      </w:r>
-      <w:proofErr w:type="gramStart"/>
-      <w:r>
-        <w:t>item</w:t>
-      </w:r>
-      <w:proofErr w:type="gramEnd"/>
-      <w:r>
-        <w:t xml:space="preserve"> ont un id, un nombre d’</w:t>
-      </w:r>
-      <w:proofErr w:type="spellStart"/>
-      <w:r>
-        <w:t>element</w:t>
-      </w:r>
-      <w:proofErr w:type="spellEnd"/>
-      <w:r>
-        <w:t xml:space="preserve"> restant en stock, </w:t>
-      </w:r>
-      <w:r>
-        <w:t xml:space="preserve">le </w:t>
-      </w:r>
-      <w:proofErr w:type="spellStart"/>
-      <w:r>
-        <w:t>réaprovisionnement</w:t>
-      </w:r>
-      <w:proofErr w:type="spellEnd"/>
-      <w:r>
-        <w:t xml:space="preserve">. </w:t>
+        <w:t xml:space="preserve">Ce service gère les stock effectif d’un entrepot. </w:t>
+      </w:r>
+      <w:r>
+        <w:t xml:space="preserve"> La base de donné enregistre les stock en item. Ces item ont un id, un nombre d’element restant en stock, </w:t>
+      </w:r>
+      <w:r>
+        <w:t xml:space="preserve">le réaprovisionnement. </w:t>
+      </w:r>
+      <w:r>
+        <w:t>Ce service est orrité vers une automatisation de la gestion des stock. Ainsi il est possible de manipuler les différent produit du stock en ajoutant de nouveau produit ou en supprimant d’autres. Il est possible sur ces produit de modifier leur nombre en stock en fonction des réaprovisionnement et des commandes. Il est aussi possible d’obtenir la liste de tout les élément du stock et de leur nombre ou bien de chercher un seul élément dans le stock en fonction de son id.</w:t>
+      </w:r>
+    </w:p>
+    <w:p>
+      <w:pPr>
+        <w:pStyle w:val="Titre2"/>
+      </w:pPr>
+      <w:r>
+        <w:t>Commande</w:t>
+      </w:r>
+    </w:p>
+    <w:p>
+      <w:r>
+        <w:t xml:space="preserve">Ce service gère la réception des commande. Une commande est composé d’un id, une liste de tamtam, une liste de décoration correspondante, </w:t>
+      </w:r>
+      <w:r>
+        <w:t>une livraison associé, un tota</w:t>
+      </w:r>
+      <w:r>
+        <w:t>l</w:t>
+      </w:r>
+      <w:r>
+        <w:t xml:space="preserve">, un client et un status. Le status correspond à l’étape dans le processus d’envoi de la commande. </w:t>
+      </w:r>
+      <w:r>
+        <w:t>Ce service est orienté pour ceux qui gère les stock et l’envoit des colis. Il permet d’obtenir la liste complète des commande ou bien de les filtré par status et ainsi savoir quel command il reste à envoyer. Le service permet en suite de faire avancer le status d’une commande.</w:t>
+      </w:r>
+    </w:p>
+    <w:p>
+      <w:pPr>
+        <w:pStyle w:val="Titre2"/>
+      </w:pPr>
+      <w:r>
+        <w:t>Client</w:t>
+      </w:r>
+    </w:p>
+    <w:p>
+      <w:r>
+        <w:t xml:space="preserve">Ce service gère les client de la société. </w:t>
+      </w:r>
+      <w:r>
+        <w:t xml:space="preserve">Un client est identifé par son id, un nom, une adresse, et un numéro de téléphone. </w:t>
+      </w:r>
+      <w:r>
+        <w:t xml:space="preserve">Ce service permet de gérer un historique des client et d’associer une commande à un client. Nous pouvons lister tout les clients, en ajouter dans la base de donnée, chercher un utilisateur précis ou en supprimer un. L’association d’une commande à un client ce fait au travers de ce service. Les coordonné d’un client se mette à jours avec celles de la dernière commande, dans le but de proposer une adresse par défaut correspondant à la dernière utilisé. Il est </w:t>
+      </w:r>
+      <w:r>
+        <w:lastRenderedPageBreak/>
+        <w:t>possible également de changer les information d’un client, indépendament des commande, au travers de ce service.</w:t>
+      </w:r>
+    </w:p>
+    <w:p>
+      <w:pPr>
+        <w:pStyle w:val="Titre2"/>
+      </w:pPr>
+      <w:r>
+        <w:t>Paiement</w:t>
+      </w:r>
+    </w:p>
+    <w:p>
+      <w:r>
+        <w:t>Ce service gère la validation du paiement d’un client. Un paiement est lié à une commande par son id, le prix à payé, le type de transation, le status de la transaction, le type de transaction. Le service permet de faire le règlement par carte ou par Paypal.</w:t>
+      </w:r>
+    </w:p>
+    <w:p>
+      <w:pPr>
+        <w:pStyle w:val="Titre2"/>
+      </w:pPr>
+      <w:r>
+        <w:t>Livraison</w:t>
+      </w:r>
+    </w:p>
+    <w:p>
+      <w:pPr>
+        <w:pStyle w:val="NormalWeb"/>
+        <w:spacing w:line="284" w:lineRule="atLeast"/>
+        <w:rPr>
+          <w:rFonts w:ascii="Calibri" w:hAnsi="Calibri"/>
+          <w:bCs/>
+          <w:sz w:val="22"/>
+          <w:szCs w:val="22"/>
+        </w:rPr>
+      </w:pPr>
+      <w:r>
+        <w:rPr>
+          <w:rFonts w:ascii="Calibri" w:hAnsi="Calibri"/>
+          <w:bCs/>
+          <w:sz w:val="22"/>
+          <w:szCs w:val="22"/>
+        </w:rPr>
+        <w:t xml:space="preserve">Ce service manipule les différent type de livraison que peuvent être proposé aux clients. Un livraison et identifé par un id, un nom, un délai, un prix et une disponibilité. </w:t>
+      </w:r>
+      <w:r>
+        <w:rPr>
+          <w:rFonts w:ascii="Calibri" w:hAnsi="Calibri"/>
+          <w:bCs/>
+          <w:sz w:val="22"/>
+          <w:szCs w:val="22"/>
+        </w:rPr>
+        <w:t>Ce service permet de gérer les mode de livraison disponible et de proposer le meilleur lors de la commande. Le service donne le meilleur mode de livraison express (rapide mais couteux) et le meilleur mode de livraison normal (plus lent mais peut être gratuit).</w:t>
       </w:r>
       <w:bookmarkStart w:id="0" w:name="_GoBack"/>
       <w:bookmarkEnd w:id="0"/>
-      <w:r>
-        <w:t xml:space="preserve">Le service offre la possibilité de gérer le stock en ajoutant ou retirant des </w:t>
-      </w:r>
-      <w:proofErr w:type="gramStart"/>
-      <w:r>
-        <w:t>élément</w:t>
-      </w:r>
-      <w:proofErr w:type="gramEnd"/>
-      <w:r>
-        <w:t xml:space="preserve"> à un item du stock, en ajoutant ou retirant des item du stock, en listant les items du stock, rechercher un item dans le stock.</w:t>
-      </w:r>
-    </w:p>
-    <w:p>
-      <w:pPr>
-        <w:pStyle w:val="Titre2"/>
-      </w:pPr>
-      <w:r>
-        <w:t>Commande</w:t>
-      </w:r>
-    </w:p>
-    <w:p>
-      <w:r>
-        <w:t xml:space="preserve">Ce service gère la réception </w:t>
-      </w:r>
-      <w:proofErr w:type="gramStart"/>
-      <w:r>
-        <w:t>des commande</w:t>
-      </w:r>
-      <w:proofErr w:type="gramEnd"/>
-      <w:r>
-        <w:t xml:space="preserve">. Une commande est </w:t>
-      </w:r>
-      <w:proofErr w:type="gramStart"/>
-      <w:r>
-        <w:t>composé</w:t>
-      </w:r>
-      <w:proofErr w:type="gramEnd"/>
-      <w:r>
-        <w:t xml:space="preserve"> d’un id, une liste de tamtam, une liste de décoration correspondante, </w:t>
-      </w:r>
-      <w:r>
-        <w:t>une livraison associé, un tota</w:t>
-      </w:r>
-      <w:r>
-        <w:t>l</w:t>
-      </w:r>
-      <w:r>
-        <w:t xml:space="preserve">, un client et un </w:t>
-      </w:r>
-      <w:proofErr w:type="spellStart"/>
-      <w:r>
-        <w:t>status</w:t>
-      </w:r>
-      <w:proofErr w:type="spellEnd"/>
-      <w:r>
-        <w:t xml:space="preserve">. Le </w:t>
-      </w:r>
-      <w:proofErr w:type="spellStart"/>
-      <w:r>
-        <w:t>status</w:t>
-      </w:r>
-      <w:proofErr w:type="spellEnd"/>
-      <w:r>
-        <w:t xml:space="preserve"> correspond à l’étape dans le processus d’envoi de la commande. Le service offre comme fonctionnalité l’obtention de la liste des commandes, de chercher une commande par id ou par </w:t>
-      </w:r>
-      <w:proofErr w:type="spellStart"/>
-      <w:r>
-        <w:t>status</w:t>
-      </w:r>
-      <w:proofErr w:type="spellEnd"/>
-      <w:r>
-        <w:t>.</w:t>
-      </w:r>
-    </w:p>
-    <w:p>
-      <w:pPr>
-        <w:pStyle w:val="Titre2"/>
-      </w:pPr>
-      <w:r>
-        <w:t>Client</w:t>
-      </w:r>
-    </w:p>
-    <w:p>
-      <w:r>
-        <w:t xml:space="preserve">Ce service gère </w:t>
-      </w:r>
-      <w:proofErr w:type="gramStart"/>
-      <w:r>
-        <w:t>les client</w:t>
-      </w:r>
-      <w:proofErr w:type="gramEnd"/>
-      <w:r>
-        <w:t xml:space="preserve"> de la société. </w:t>
-      </w:r>
-      <w:r>
-        <w:t xml:space="preserve">Un client est </w:t>
-      </w:r>
-      <w:proofErr w:type="spellStart"/>
-      <w:r>
-        <w:t>identifé</w:t>
-      </w:r>
-      <w:proofErr w:type="spellEnd"/>
-      <w:r>
-        <w:t xml:space="preserve"> par son id, un nom, une adresse, et un numéro de téléphone. Le service offre la possibilité de lister </w:t>
-      </w:r>
-      <w:proofErr w:type="spellStart"/>
-      <w:r>
-        <w:t>tout</w:t>
-      </w:r>
-      <w:proofErr w:type="spellEnd"/>
-      <w:r>
-        <w:t xml:space="preserve"> </w:t>
-      </w:r>
-      <w:proofErr w:type="gramStart"/>
-      <w:r>
-        <w:t>les client</w:t>
-      </w:r>
-      <w:proofErr w:type="gramEnd"/>
-      <w:r>
-        <w:t xml:space="preserve"> de la base de donné, d’ajouter un client, de chercher un client par id, de supprimer un client, de créer une commande et de récupérer les commandes de cette utilisateur.</w:t>
-      </w:r>
-    </w:p>
-    <w:p>
-      <w:pPr>
-        <w:pStyle w:val="Titre2"/>
-      </w:pPr>
-      <w:r>
-        <w:t>Paiement</w:t>
-      </w:r>
-    </w:p>
-    <w:p>
-      <w:r>
-        <w:t xml:space="preserve">Ce service gère la validation du paiement d’un client. Un paiement est lié à une commande par son id, le prix à </w:t>
-      </w:r>
-      <w:proofErr w:type="spellStart"/>
-      <w:r>
-        <w:t>payé</w:t>
-      </w:r>
-      <w:proofErr w:type="spellEnd"/>
-      <w:r>
-        <w:t xml:space="preserve">, le type de </w:t>
-      </w:r>
-      <w:proofErr w:type="spellStart"/>
-      <w:r>
-        <w:t>transation</w:t>
-      </w:r>
-      <w:proofErr w:type="spellEnd"/>
-      <w:r>
-        <w:t xml:space="preserve">, le </w:t>
-      </w:r>
-      <w:proofErr w:type="spellStart"/>
-      <w:r>
-        <w:t>status</w:t>
-      </w:r>
-      <w:proofErr w:type="spellEnd"/>
-      <w:r>
-        <w:t xml:space="preserve"> de la transaction, le type de transaction. Le service permet de faire le règlement par carte ou par </w:t>
-      </w:r>
-      <w:proofErr w:type="spellStart"/>
-      <w:r>
-        <w:t>Paypal</w:t>
-      </w:r>
-      <w:proofErr w:type="spellEnd"/>
-      <w:r>
-        <w:t>.</w:t>
-      </w:r>
-    </w:p>
-    <w:p>
-      <w:pPr>
-        <w:pStyle w:val="Titre2"/>
-      </w:pPr>
-      <w:r>
-        <w:lastRenderedPageBreak/>
-        <w:t>Livraison</w:t>
-      </w:r>
-    </w:p>
-    <w:p>
-      <w:pPr>
-        <w:pStyle w:val="NormalWeb"/>
-        <w:spacing w:line="284" w:lineRule="atLeast"/>
-        <w:rPr>
-          <w:rFonts w:ascii="Calibri" w:hAnsi="Calibri"/>
-          <w:bCs/>
-          <w:sz w:val="22"/>
-          <w:szCs w:val="22"/>
-        </w:rPr>
-      </w:pPr>
-      <w:r>
-        <w:rPr>
-          <w:rFonts w:ascii="Calibri" w:hAnsi="Calibri"/>
-          <w:bCs/>
-          <w:sz w:val="22"/>
-          <w:szCs w:val="22"/>
-        </w:rPr>
-        <w:t xml:space="preserve">Ce service manipule </w:t>
-      </w:r>
-      <w:proofErr w:type="gramStart"/>
-      <w:r>
-        <w:rPr>
-          <w:rFonts w:ascii="Calibri" w:hAnsi="Calibri"/>
-          <w:bCs/>
-          <w:sz w:val="22"/>
-          <w:szCs w:val="22"/>
-        </w:rPr>
-        <w:t>les différent type</w:t>
-      </w:r>
-      <w:proofErr w:type="gramEnd"/>
-      <w:r>
-        <w:rPr>
-          <w:rFonts w:ascii="Calibri" w:hAnsi="Calibri"/>
-          <w:bCs/>
-          <w:sz w:val="22"/>
-          <w:szCs w:val="22"/>
-        </w:rPr>
-        <w:t xml:space="preserve"> de livraison que peuvent être proposé aux clients. Un livraison et </w:t>
-      </w:r>
-      <w:proofErr w:type="spellStart"/>
-      <w:r>
-        <w:rPr>
-          <w:rFonts w:ascii="Calibri" w:hAnsi="Calibri"/>
-          <w:bCs/>
-          <w:sz w:val="22"/>
-          <w:szCs w:val="22"/>
-        </w:rPr>
-        <w:t>identifé</w:t>
-      </w:r>
-      <w:proofErr w:type="spellEnd"/>
-      <w:r>
-        <w:rPr>
-          <w:rFonts w:ascii="Calibri" w:hAnsi="Calibri"/>
-          <w:bCs/>
-          <w:sz w:val="22"/>
-          <w:szCs w:val="22"/>
-        </w:rPr>
-        <w:t xml:space="preserve"> par un id, un nom, un délai, un prix et une disponibilité. Le service permet de récupérer le meilleur </w:t>
-      </w:r>
-      <w:r>
-        <w:rPr>
-          <w:rFonts w:ascii="Calibri" w:hAnsi="Calibri"/>
-          <w:bCs/>
-          <w:sz w:val="22"/>
-          <w:szCs w:val="22"/>
-        </w:rPr>
-        <w:t xml:space="preserve">fournisseur en </w:t>
-      </w:r>
-      <w:proofErr w:type="spellStart"/>
-      <w:r>
-        <w:rPr>
-          <w:rFonts w:ascii="Calibri" w:hAnsi="Calibri"/>
-          <w:bCs/>
-          <w:sz w:val="22"/>
-          <w:szCs w:val="22"/>
-        </w:rPr>
-        <w:t>liraison</w:t>
-      </w:r>
-      <w:proofErr w:type="spellEnd"/>
-      <w:r>
-        <w:rPr>
-          <w:rFonts w:ascii="Calibri" w:hAnsi="Calibri"/>
-          <w:bCs/>
-          <w:sz w:val="22"/>
-          <w:szCs w:val="22"/>
-        </w:rPr>
-        <w:t xml:space="preserve"> expresse et celui en livraison </w:t>
-      </w:r>
-      <w:proofErr w:type="spellStart"/>
-      <w:r>
-        <w:rPr>
-          <w:rFonts w:ascii="Calibri" w:hAnsi="Calibri"/>
-          <w:bCs/>
-          <w:sz w:val="22"/>
-          <w:szCs w:val="22"/>
-        </w:rPr>
-        <w:t>standar</w:t>
-      </w:r>
-      <w:proofErr w:type="spellEnd"/>
-      <w:r>
-        <w:rPr>
-          <w:rFonts w:ascii="Calibri" w:hAnsi="Calibri"/>
-          <w:bCs/>
-          <w:sz w:val="22"/>
-          <w:szCs w:val="22"/>
-        </w:rPr>
-        <w:t>.</w:t>
-      </w:r>
     </w:p>
     <w:p>
       <w:pPr>
@@ -1751,16 +907,8 @@
         <w:rPr>
           <w:rFonts w:ascii="Calibri" w:eastAsia="Calibri" w:hAnsi="Calibri" w:cs="Calibri"/>
         </w:rPr>
-        <w:t xml:space="preserve">dans la base de </w:t>
-      </w:r>
-      <w:proofErr w:type="gramStart"/>
-      <w:r>
-        <w:rPr>
-          <w:rFonts w:ascii="Calibri" w:eastAsia="Calibri" w:hAnsi="Calibri" w:cs="Calibri"/>
-        </w:rPr>
-        <w:t>donnée</w:t>
-      </w:r>
-      <w:proofErr w:type="gramEnd"/>
+        <w:t>dans la base de donnée</w:t>
+      </w:r>
       <w:r>
         <w:rPr>
           <w:rFonts w:ascii="Calibri" w:eastAsia="Calibri" w:hAnsi="Calibri" w:cs="Calibri"/>
@@ -1822,15 +970,7 @@
         </w:numPr>
       </w:pPr>
       <w:r>
-        <w:t>(</w:t>
-      </w:r>
-      <w:proofErr w:type="spellStart"/>
-      <w:r>
-        <w:t>int</w:t>
-      </w:r>
-      <w:proofErr w:type="spellEnd"/>
-      <w:r>
-        <w:t>) id : id correspondant à un tamtam.</w:t>
+        <w:t>(int) id : id correspondant à un tamtam.</w:t>
       </w:r>
     </w:p>
     <w:p>
@@ -1971,47 +1111,7 @@
           <w:iCs/>
           <w:lang w:val="en-GB"/>
         </w:rPr>
-        <w:t>/</w:t>
-      </w:r>
-      <w:proofErr w:type="spellStart"/>
-      <w:r>
-        <w:rPr>
-          <w:rFonts w:ascii="Calibri" w:eastAsia="Calibri" w:hAnsi="Calibri" w:cs="Calibri"/>
-          <w:i/>
-          <w:iCs/>
-          <w:lang w:val="en-GB"/>
-        </w:rPr>
-        <w:t>tamtams</w:t>
-      </w:r>
-      <w:proofErr w:type="spellEnd"/>
-      <w:r>
-        <w:rPr>
-          <w:rFonts w:ascii="Calibri" w:eastAsia="Calibri" w:hAnsi="Calibri" w:cs="Calibri"/>
-          <w:i/>
-          <w:iCs/>
-          <w:lang w:val="en-GB"/>
-        </w:rPr>
-        <w:t>/</w:t>
-      </w:r>
-      <w:proofErr w:type="gramStart"/>
-      <w:r>
-        <w:rPr>
-          <w:rFonts w:ascii="Calibri" w:eastAsia="Calibri" w:hAnsi="Calibri" w:cs="Calibri"/>
-          <w:i/>
-          <w:iCs/>
-          <w:lang w:val="en-GB"/>
-        </w:rPr>
-        <w:t>search(</w:t>
-      </w:r>
-      <w:proofErr w:type="gramEnd"/>
-      <w:r>
-        <w:rPr>
-          <w:rFonts w:ascii="Calibri" w:eastAsia="Calibri" w:hAnsi="Calibri" w:cs="Calibri"/>
-          <w:i/>
-          <w:iCs/>
-          <w:lang w:val="en-GB"/>
-        </w:rPr>
-        <w:t>/brand/:brand)(/wood/</w:t>
+        <w:t>/tamtams/search(/brand/:brand)(/wood/</w:t>
       </w:r>
       <w:r>
         <w:rPr>
@@ -2061,23 +1161,7 @@
         </w:numPr>
       </w:pPr>
       <w:r>
-        <w:t>(</w:t>
-      </w:r>
-      <w:proofErr w:type="spellStart"/>
-      <w:r>
-        <w:t>int</w:t>
-      </w:r>
-      <w:proofErr w:type="spellEnd"/>
-      <w:r>
-        <w:t>) brand : (</w:t>
-      </w:r>
-      <w:proofErr w:type="spellStart"/>
-      <w:r>
-        <w:t>optional</w:t>
-      </w:r>
-      <w:proofErr w:type="spellEnd"/>
-      <w:r>
-        <w:t>)</w:t>
+        <w:t>(int) brand : (optional)</w:t>
       </w:r>
       <w:r>
         <w:t xml:space="preserve"> id d’une marque</w:t>
@@ -2098,21 +1182,7 @@
         <w:rPr>
           <w:lang w:val="en-GB"/>
         </w:rPr>
-        <w:t>(</w:t>
-      </w:r>
-      <w:proofErr w:type="spellStart"/>
-      <w:r>
-        <w:rPr>
-          <w:lang w:val="en-GB"/>
-        </w:rPr>
-        <w:t>int</w:t>
-      </w:r>
-      <w:proofErr w:type="spellEnd"/>
-      <w:r>
-        <w:rPr>
-          <w:lang w:val="en-GB"/>
-        </w:rPr>
-        <w:t>) wood : (optional)</w:t>
+        <w:t>(int) wood : (optional)</w:t>
       </w:r>
       <w:r>
         <w:rPr>
@@ -2130,23 +1200,7 @@
         </w:numPr>
       </w:pPr>
       <w:r>
-        <w:t>(</w:t>
-      </w:r>
-      <w:proofErr w:type="spellStart"/>
-      <w:r>
-        <w:t>int</w:t>
-      </w:r>
-      <w:proofErr w:type="spellEnd"/>
-      <w:r>
-        <w:t>) skin : (</w:t>
-      </w:r>
-      <w:proofErr w:type="spellStart"/>
-      <w:r>
-        <w:t>optional</w:t>
-      </w:r>
-      <w:proofErr w:type="spellEnd"/>
-      <w:r>
-        <w:t>)</w:t>
+        <w:t>(int) skin : (optional)</w:t>
       </w:r>
       <w:r>
         <w:t xml:space="preserve"> id d’une peau</w:t>
@@ -2215,105 +1269,55 @@
           <w:i/>
           <w:iCs/>
         </w:rPr>
-        <w:t>/</w:t>
-      </w:r>
-      <w:proofErr w:type="spellStart"/>
+        <w:t xml:space="preserve">/orders </w:t>
+      </w:r>
+      <w:r>
+        <w:rPr>
+          <w:rFonts w:ascii="Calibri" w:eastAsia="Calibri" w:hAnsi="Calibri" w:cs="Calibri"/>
+        </w:rPr>
+        <w:t>:</w:t>
+      </w:r>
+      <w:r>
+        <w:br/>
+      </w:r>
+      <w:r>
+        <w:rPr>
+          <w:rFonts w:ascii="Calibri" w:eastAsia="Calibri" w:hAnsi="Calibri" w:cs="Calibri"/>
+        </w:rPr>
+        <w:t xml:space="preserve"> </w:t>
+      </w:r>
+      <w:r>
+        <w:rPr>
+          <w:rFonts w:ascii="Calibri" w:eastAsia="Calibri" w:hAnsi="Calibri" w:cs="Calibri"/>
+        </w:rPr>
+        <w:tab/>
+        <w:t>Retourne la liste de toutes les commandes de la base de donnée.</w:t>
+      </w:r>
+    </w:p>
+    <w:p>
+      <w:pPr>
+        <w:rPr>
+          <w:rFonts w:ascii="Calibri" w:eastAsia="Calibri" w:hAnsi="Calibri" w:cs="Calibri"/>
+        </w:rPr>
+      </w:pPr>
+      <w:r>
+        <w:rPr>
+          <w:rFonts w:ascii="Calibri" w:eastAsia="Calibri" w:hAnsi="Calibri" w:cs="Calibri"/>
+          <w:b/>
+          <w:bCs/>
+        </w:rPr>
+        <w:t>GET</w:t>
+      </w:r>
+      <w:r>
+        <w:br/>
+      </w:r>
       <w:r>
         <w:rPr>
           <w:rFonts w:ascii="Calibri" w:eastAsia="Calibri" w:hAnsi="Calibri" w:cs="Calibri"/>
           <w:i/>
           <w:iCs/>
         </w:rPr>
-        <w:t>orders</w:t>
-      </w:r>
-      <w:proofErr w:type="spellEnd"/>
-      <w:r>
-        <w:rPr>
-          <w:rFonts w:ascii="Calibri" w:eastAsia="Calibri" w:hAnsi="Calibri" w:cs="Calibri"/>
-          <w:i/>
-          <w:iCs/>
-        </w:rPr>
-        <w:t xml:space="preserve"> </w:t>
-      </w:r>
-      <w:r>
-        <w:rPr>
-          <w:rFonts w:ascii="Calibri" w:eastAsia="Calibri" w:hAnsi="Calibri" w:cs="Calibri"/>
-        </w:rPr>
-        <w:t>:</w:t>
-      </w:r>
-      <w:r>
-        <w:br/>
-      </w:r>
-      <w:r>
-        <w:rPr>
-          <w:rFonts w:ascii="Calibri" w:eastAsia="Calibri" w:hAnsi="Calibri" w:cs="Calibri"/>
-        </w:rPr>
-        <w:t xml:space="preserve"> </w:t>
-      </w:r>
-      <w:r>
-        <w:rPr>
-          <w:rFonts w:ascii="Calibri" w:eastAsia="Calibri" w:hAnsi="Calibri" w:cs="Calibri"/>
-        </w:rPr>
-        <w:tab/>
-        <w:t xml:space="preserve">Retourne la liste de toutes les commandes de la base de </w:t>
-      </w:r>
-      <w:proofErr w:type="gramStart"/>
-      <w:r>
-        <w:rPr>
-          <w:rFonts w:ascii="Calibri" w:eastAsia="Calibri" w:hAnsi="Calibri" w:cs="Calibri"/>
-        </w:rPr>
-        <w:t>donnée</w:t>
-      </w:r>
-      <w:proofErr w:type="gramEnd"/>
-      <w:r>
-        <w:rPr>
-          <w:rFonts w:ascii="Calibri" w:eastAsia="Calibri" w:hAnsi="Calibri" w:cs="Calibri"/>
-        </w:rPr>
-        <w:t>.</w:t>
-      </w:r>
-    </w:p>
-    <w:p>
-      <w:pPr>
-        <w:rPr>
-          <w:rFonts w:ascii="Calibri" w:eastAsia="Calibri" w:hAnsi="Calibri" w:cs="Calibri"/>
-        </w:rPr>
-      </w:pPr>
-      <w:r>
-        <w:rPr>
-          <w:rFonts w:ascii="Calibri" w:eastAsia="Calibri" w:hAnsi="Calibri" w:cs="Calibri"/>
-          <w:b/>
-          <w:bCs/>
-        </w:rPr>
-        <w:t>GET</w:t>
-      </w:r>
-      <w:r>
-        <w:br/>
-      </w:r>
-      <w:r>
-        <w:rPr>
-          <w:rFonts w:ascii="Calibri" w:eastAsia="Calibri" w:hAnsi="Calibri" w:cs="Calibri"/>
-          <w:i/>
-          <w:iCs/>
-        </w:rPr>
-        <w:t>/</w:t>
-      </w:r>
-      <w:proofErr w:type="spellStart"/>
-      <w:r>
-        <w:rPr>
-          <w:rFonts w:ascii="Calibri" w:eastAsia="Calibri" w:hAnsi="Calibri" w:cs="Calibri"/>
-          <w:i/>
-          <w:iCs/>
-        </w:rPr>
-        <w:t>orders</w:t>
-      </w:r>
-      <w:proofErr w:type="spellEnd"/>
-      <w:r>
-        <w:rPr>
-          <w:rFonts w:ascii="Calibri" w:eastAsia="Calibri" w:hAnsi="Calibri" w:cs="Calibri"/>
-          <w:i/>
-          <w:iCs/>
-        </w:rPr>
-        <w:t xml:space="preserve">/:id(/) </w:t>
+        <w:t xml:space="preserve">/orders/:id(/) </w:t>
       </w:r>
       <w:r>
         <w:rPr>
@@ -2344,15 +1348,7 @@
         </w:numPr>
       </w:pPr>
       <w:r>
-        <w:t>(</w:t>
-      </w:r>
-      <w:proofErr w:type="spellStart"/>
-      <w:r>
-        <w:t>int</w:t>
-      </w:r>
-      <w:proofErr w:type="spellEnd"/>
-      <w:r>
-        <w:t xml:space="preserve">) id : </w:t>
+        <w:t xml:space="preserve">(int) id : </w:t>
       </w:r>
       <w:r>
         <w:br/>
@@ -2410,58 +1406,7 @@
           <w:iCs/>
           <w:lang w:val="en-GB"/>
         </w:rPr>
-        <w:t>/orders/</w:t>
-      </w:r>
-      <w:proofErr w:type="spellStart"/>
-      <w:r>
-        <w:rPr>
-          <w:rFonts w:ascii="Calibri" w:eastAsia="Calibri" w:hAnsi="Calibri" w:cs="Calibri"/>
-          <w:i/>
-          <w:iCs/>
-          <w:lang w:val="en-GB"/>
-        </w:rPr>
-        <w:t>tamtam</w:t>
-      </w:r>
-      <w:proofErr w:type="spellEnd"/>
-      <w:r>
-        <w:rPr>
-          <w:rFonts w:ascii="Calibri" w:eastAsia="Calibri" w:hAnsi="Calibri" w:cs="Calibri"/>
-          <w:i/>
-          <w:iCs/>
-          <w:lang w:val="en-GB"/>
-        </w:rPr>
-        <w:t>/</w:t>
-      </w:r>
-      <w:proofErr w:type="gramStart"/>
-      <w:r>
-        <w:rPr>
-          <w:rFonts w:ascii="Calibri" w:eastAsia="Calibri" w:hAnsi="Calibri" w:cs="Calibri"/>
-          <w:i/>
-          <w:iCs/>
-          <w:lang w:val="en-GB"/>
-        </w:rPr>
-        <w:t>:</w:t>
-      </w:r>
-      <w:proofErr w:type="spellStart"/>
-      <w:r>
-        <w:rPr>
-          <w:rFonts w:ascii="Calibri" w:eastAsia="Calibri" w:hAnsi="Calibri" w:cs="Calibri"/>
-          <w:i/>
-          <w:iCs/>
-          <w:lang w:val="en-GB"/>
-        </w:rPr>
-        <w:t>tamtam</w:t>
-      </w:r>
-      <w:proofErr w:type="spellEnd"/>
-      <w:proofErr w:type="gramEnd"/>
-      <w:r>
-        <w:rPr>
-          <w:rFonts w:ascii="Calibri" w:eastAsia="Calibri" w:hAnsi="Calibri" w:cs="Calibri"/>
-          <w:i/>
-          <w:iCs/>
-          <w:lang w:val="en-GB"/>
-        </w:rPr>
-        <w:t>/</w:t>
+        <w:t>/orders/tamtam/:tamtam/</w:t>
       </w:r>
       <w:r>
         <w:rPr>
@@ -2568,15 +1513,7 @@
         </w:numPr>
       </w:pPr>
       <w:r>
-        <w:t>(</w:t>
-      </w:r>
-      <w:proofErr w:type="spellStart"/>
-      <w:r>
-        <w:t>int</w:t>
-      </w:r>
-      <w:proofErr w:type="spellEnd"/>
-      <w:r>
-        <w:t>) tamtam :</w:t>
+        <w:t>(int) tamtam :</w:t>
       </w:r>
     </w:p>
     <w:p>
@@ -2588,23 +1525,7 @@
         </w:numPr>
       </w:pPr>
       <w:r>
-        <w:t>(</w:t>
-      </w:r>
-      <w:proofErr w:type="spellStart"/>
-      <w:r>
-        <w:t>int</w:t>
-      </w:r>
-      <w:proofErr w:type="spellEnd"/>
-      <w:r>
-        <w:t xml:space="preserve">) </w:t>
-      </w:r>
-      <w:proofErr w:type="spellStart"/>
-      <w:r>
-        <w:t>shipment</w:t>
-      </w:r>
-      <w:proofErr w:type="spellEnd"/>
-      <w:r>
-        <w:t> :</w:t>
+        <w:t>(int) shipment :</w:t>
       </w:r>
     </w:p>
     <w:p>
@@ -2617,31 +1538,7 @@
       </w:pPr>
       <w:r>
         <w:lastRenderedPageBreak/>
-        <w:t>(</w:t>
-      </w:r>
-      <w:proofErr w:type="spellStart"/>
-      <w:r>
-        <w:t>int</w:t>
-      </w:r>
-      <w:proofErr w:type="spellEnd"/>
-      <w:r>
-        <w:t xml:space="preserve">) </w:t>
-      </w:r>
-      <w:proofErr w:type="spellStart"/>
-      <w:r>
-        <w:t>decoration</w:t>
-      </w:r>
-      <w:proofErr w:type="spellEnd"/>
-      <w:r>
-        <w:t> : (</w:t>
-      </w:r>
-      <w:proofErr w:type="spellStart"/>
-      <w:r>
-        <w:t>optional</w:t>
-      </w:r>
-      <w:proofErr w:type="spellEnd"/>
-      <w:r>
-        <w:t>)</w:t>
+        <w:t>(int) decoration : (optional)</w:t>
       </w:r>
     </w:p>
     <w:p>
@@ -2653,23 +1550,7 @@
         </w:numPr>
       </w:pPr>
       <w:r>
-        <w:t>(</w:t>
-      </w:r>
-      <w:proofErr w:type="spellStart"/>
-      <w:r>
-        <w:t>int</w:t>
-      </w:r>
-      <w:proofErr w:type="spellEnd"/>
-      <w:r>
-        <w:t xml:space="preserve">) </w:t>
-      </w:r>
-      <w:proofErr w:type="gramStart"/>
-      <w:r>
-        <w:t>user</w:t>
-      </w:r>
-      <w:proofErr w:type="gramEnd"/>
-      <w:r>
-        <w:t xml:space="preserve"> : </w:t>
+        <w:t xml:space="preserve">(int) user : </w:t>
       </w:r>
     </w:p>
     <w:p>
@@ -2754,23 +1635,20 @@
           <w:i/>
           <w:iCs/>
         </w:rPr>
-        <w:t>/</w:t>
-      </w:r>
-      <w:proofErr w:type="spellStart"/>
-      <w:r>
-        <w:rPr>
-          <w:rFonts w:ascii="Calibri" w:eastAsia="Calibri" w:hAnsi="Calibri" w:cs="Calibri"/>
-          <w:i/>
-          <w:iCs/>
-        </w:rPr>
-        <w:t>users</w:t>
-      </w:r>
-      <w:proofErr w:type="spellEnd"/>
-      <w:r>
-        <w:rPr>
-          <w:rFonts w:ascii="Calibri" w:eastAsia="Calibri" w:hAnsi="Calibri" w:cs="Calibri"/>
-          <w:i/>
-          <w:iCs/>
+        <w:t xml:space="preserve">/users </w:t>
+      </w:r>
+      <w:r>
+        <w:rPr>
+          <w:rFonts w:ascii="Calibri" w:eastAsia="Calibri" w:hAnsi="Calibri" w:cs="Calibri"/>
+        </w:rPr>
+        <w:t>:</w:t>
+      </w:r>
+      <w:r>
+        <w:br/>
+      </w:r>
+      <w:r>
+        <w:rPr>
+          <w:rFonts w:ascii="Calibri" w:eastAsia="Calibri" w:hAnsi="Calibri" w:cs="Calibri"/>
         </w:rPr>
         <w:t xml:space="preserve"> </w:t>
       </w:r>
@@ -2778,37 +1656,8 @@
         <w:rPr>
           <w:rFonts w:ascii="Calibri" w:eastAsia="Calibri" w:hAnsi="Calibri" w:cs="Calibri"/>
         </w:rPr>
-        <w:t>:</w:t>
-      </w:r>
-      <w:r>
-        <w:br/>
-      </w:r>
-      <w:r>
-        <w:rPr>
-          <w:rFonts w:ascii="Calibri" w:eastAsia="Calibri" w:hAnsi="Calibri" w:cs="Calibri"/>
-        </w:rPr>
-        <w:t xml:space="preserve"> </w:t>
-      </w:r>
-      <w:r>
-        <w:rPr>
-          <w:rFonts w:ascii="Calibri" w:eastAsia="Calibri" w:hAnsi="Calibri" w:cs="Calibri"/>
-        </w:rPr>
         <w:tab/>
-        <w:t xml:space="preserve">Retourne la liste de tous les utilisateurs de la base de </w:t>
-      </w:r>
-      <w:proofErr w:type="gramStart"/>
-      <w:r>
-        <w:rPr>
-          <w:rFonts w:ascii="Calibri" w:eastAsia="Calibri" w:hAnsi="Calibri" w:cs="Calibri"/>
-        </w:rPr>
-        <w:t>donnée</w:t>
-      </w:r>
-      <w:proofErr w:type="gramEnd"/>
-      <w:r>
-        <w:rPr>
-          <w:rFonts w:ascii="Calibri" w:eastAsia="Calibri" w:hAnsi="Calibri" w:cs="Calibri"/>
-        </w:rPr>
-        <w:t>.</w:t>
+        <w:t>Retourne la liste de tous les utilisateurs de la base de donnée.</w:t>
       </w:r>
     </w:p>
     <w:p>
@@ -2960,13 +1809,8 @@
       <w:r>
         <w:t xml:space="preserve">(string) </w:t>
       </w:r>
-      <w:proofErr w:type="spellStart"/>
-      <w:r>
-        <w:t>fullname</w:t>
-      </w:r>
-      <w:proofErr w:type="spellEnd"/>
-      <w:r>
-        <w:t> : Nom de l’utilisateur</w:t>
+      <w:r>
+        <w:t>fullname : Nom de l’utilisateur</w:t>
       </w:r>
     </w:p>
     <w:p>
@@ -2978,15 +1822,7 @@
         </w:numPr>
       </w:pPr>
       <w:r>
-        <w:t>(</w:t>
-      </w:r>
-      <w:proofErr w:type="spellStart"/>
-      <w:r>
-        <w:t>int</w:t>
-      </w:r>
-      <w:proofErr w:type="spellEnd"/>
-      <w:r>
-        <w:t xml:space="preserve">) </w:t>
+        <w:t xml:space="preserve">(int) </w:t>
       </w:r>
       <w:r>
         <w:t>phone : numéro de téléphone</w:t>
@@ -3031,15 +1867,7 @@
         </w:numPr>
       </w:pPr>
       <w:r>
-        <w:t>(</w:t>
-      </w:r>
-      <w:proofErr w:type="spellStart"/>
-      <w:r>
-        <w:t>int</w:t>
-      </w:r>
-      <w:proofErr w:type="spellEnd"/>
-      <w:r>
-        <w:t xml:space="preserve">) </w:t>
+        <w:t xml:space="preserve">(int) </w:t>
       </w:r>
       <w:r>
         <w:t>zip-code : code postal</w:t>
@@ -3133,43 +1961,7 @@
           <w:i/>
           <w:iCs/>
         </w:rPr>
-        <w:t>/</w:t>
-      </w:r>
-      <w:proofErr w:type="spellStart"/>
-      <w:r>
-        <w:rPr>
-          <w:rFonts w:ascii="Calibri" w:eastAsia="Calibri" w:hAnsi="Calibri" w:cs="Calibri"/>
-          <w:i/>
-          <w:iCs/>
-        </w:rPr>
-        <w:t>users</w:t>
-      </w:r>
-      <w:proofErr w:type="spellEnd"/>
-      <w:r>
-        <w:rPr>
-          <w:rFonts w:ascii="Calibri" w:eastAsia="Calibri" w:hAnsi="Calibri" w:cs="Calibri"/>
-          <w:i/>
-          <w:iCs/>
-        </w:rPr>
-        <w:t>/ </w:t>
-      </w:r>
-      <w:proofErr w:type="gramStart"/>
-      <w:r>
-        <w:rPr>
-          <w:rFonts w:ascii="Calibri" w:eastAsia="Calibri" w:hAnsi="Calibri" w:cs="Calibri"/>
-          <w:i/>
-          <w:iCs/>
-        </w:rPr>
-        <w:t>:id</w:t>
-      </w:r>
-      <w:proofErr w:type="gramEnd"/>
-      <w:r>
-        <w:rPr>
-          <w:rFonts w:ascii="Calibri" w:eastAsia="Calibri" w:hAnsi="Calibri" w:cs="Calibri"/>
-          <w:i/>
-          <w:iCs/>
-        </w:rPr>
-        <w:t xml:space="preserve">(/) </w:t>
+        <w:t xml:space="preserve">/users/ :id(/) </w:t>
       </w:r>
       <w:r>
         <w:rPr>
@@ -3198,15 +1990,7 @@
         </w:numPr>
       </w:pPr>
       <w:r>
-        <w:t xml:space="preserve">(string) </w:t>
-      </w:r>
-      <w:proofErr w:type="spellStart"/>
-      <w:r>
-        <w:t>fullname</w:t>
-      </w:r>
-      <w:proofErr w:type="spellEnd"/>
-      <w:r>
-        <w:t> : Nom de l’utilisateur</w:t>
+        <w:t>(string) fullname : Nom de l’utilisateur</w:t>
       </w:r>
       <w:r>
         <w:br/>
@@ -3263,43 +2047,7 @@
           <w:i/>
           <w:iCs/>
         </w:rPr>
-        <w:t>/</w:t>
-      </w:r>
-      <w:proofErr w:type="spellStart"/>
-      <w:r>
-        <w:rPr>
-          <w:rFonts w:ascii="Calibri" w:eastAsia="Calibri" w:hAnsi="Calibri" w:cs="Calibri"/>
-          <w:i/>
-          <w:iCs/>
-        </w:rPr>
-        <w:t>users</w:t>
-      </w:r>
-      <w:proofErr w:type="spellEnd"/>
-      <w:r>
-        <w:rPr>
-          <w:rFonts w:ascii="Calibri" w:eastAsia="Calibri" w:hAnsi="Calibri" w:cs="Calibri"/>
-          <w:i/>
-          <w:iCs/>
-        </w:rPr>
-        <w:t>/ </w:t>
-      </w:r>
-      <w:proofErr w:type="gramStart"/>
-      <w:r>
-        <w:rPr>
-          <w:rFonts w:ascii="Calibri" w:eastAsia="Calibri" w:hAnsi="Calibri" w:cs="Calibri"/>
-          <w:i/>
-          <w:iCs/>
-        </w:rPr>
-        <w:t>:id</w:t>
-      </w:r>
-      <w:proofErr w:type="gramEnd"/>
-      <w:r>
-        <w:rPr>
-          <w:rFonts w:ascii="Calibri" w:eastAsia="Calibri" w:hAnsi="Calibri" w:cs="Calibri"/>
-          <w:i/>
-          <w:iCs/>
-        </w:rPr>
-        <w:t xml:space="preserve">(/) </w:t>
+        <w:t xml:space="preserve">/users/ :id(/) </w:t>
       </w:r>
       <w:r>
         <w:rPr>
@@ -3328,15 +2076,7 @@
         </w:numPr>
       </w:pPr>
       <w:r>
-        <w:t xml:space="preserve">(string) </w:t>
-      </w:r>
-      <w:proofErr w:type="spellStart"/>
-      <w:r>
-        <w:t>fullname</w:t>
-      </w:r>
-      <w:proofErr w:type="spellEnd"/>
-      <w:r>
-        <w:t> : Nom de l’utilisateur</w:t>
+        <w:t>(string) fullname : Nom de l’utilisateur</w:t>
       </w:r>
       <w:r>
         <w:br/>
@@ -3361,21 +2101,7 @@
         <w:rPr>
           <w:rFonts w:ascii="Calibri" w:eastAsia="Calibri" w:hAnsi="Calibri" w:cs="Calibri"/>
         </w:rPr>
-        <w:t xml:space="preserve">Supprime un utilisateur de la base de </w:t>
-      </w:r>
-      <w:proofErr w:type="gramStart"/>
-      <w:r>
-        <w:rPr>
-          <w:rFonts w:ascii="Calibri" w:eastAsia="Calibri" w:hAnsi="Calibri" w:cs="Calibri"/>
-        </w:rPr>
-        <w:t>donnée</w:t>
-      </w:r>
-      <w:proofErr w:type="gramEnd"/>
-      <w:r>
-        <w:rPr>
-          <w:rFonts w:ascii="Calibri" w:eastAsia="Calibri" w:hAnsi="Calibri" w:cs="Calibri"/>
-        </w:rPr>
-        <w:t>.</w:t>
+        <w:t>Supprime un utilisateur de la base de donnée.</w:t>
       </w:r>
     </w:p>
     <w:p>
@@ -3401,43 +2127,7 @@
           <w:i/>
           <w:iCs/>
         </w:rPr>
-        <w:t>/</w:t>
-      </w:r>
-      <w:proofErr w:type="spellStart"/>
-      <w:r>
-        <w:rPr>
-          <w:rFonts w:ascii="Calibri" w:eastAsia="Calibri" w:hAnsi="Calibri" w:cs="Calibri"/>
-          <w:i/>
-          <w:iCs/>
-        </w:rPr>
-        <w:t>users</w:t>
-      </w:r>
-      <w:proofErr w:type="spellEnd"/>
-      <w:r>
-        <w:rPr>
-          <w:rFonts w:ascii="Calibri" w:eastAsia="Calibri" w:hAnsi="Calibri" w:cs="Calibri"/>
-          <w:i/>
-          <w:iCs/>
-        </w:rPr>
-        <w:t>/ </w:t>
-      </w:r>
-      <w:proofErr w:type="gramStart"/>
-      <w:r>
-        <w:rPr>
-          <w:rFonts w:ascii="Calibri" w:eastAsia="Calibri" w:hAnsi="Calibri" w:cs="Calibri"/>
-          <w:i/>
-          <w:iCs/>
-        </w:rPr>
-        <w:t>:id</w:t>
-      </w:r>
-      <w:proofErr w:type="gramEnd"/>
-      <w:r>
-        <w:rPr>
-          <w:rFonts w:ascii="Calibri" w:eastAsia="Calibri" w:hAnsi="Calibri" w:cs="Calibri"/>
-          <w:i/>
-          <w:iCs/>
-        </w:rPr>
-        <w:t xml:space="preserve">(/) </w:t>
+        <w:t xml:space="preserve">/users/ :id(/) </w:t>
       </w:r>
       <w:r>
         <w:rPr>
@@ -3466,15 +2156,7 @@
         </w:numPr>
       </w:pPr>
       <w:r>
-        <w:t xml:space="preserve">(string) </w:t>
-      </w:r>
-      <w:proofErr w:type="spellStart"/>
-      <w:r>
-        <w:t>fullname</w:t>
-      </w:r>
-      <w:proofErr w:type="spellEnd"/>
-      <w:r>
-        <w:t> : Nom de l’utilisateur</w:t>
+        <w:t>(string) fullname : Nom de l’utilisateur</w:t>
       </w:r>
     </w:p>
     <w:p>
@@ -3486,15 +2168,7 @@
         </w:numPr>
       </w:pPr>
       <w:r>
-        <w:t>(</w:t>
-      </w:r>
-      <w:proofErr w:type="spellStart"/>
-      <w:r>
-        <w:t>int</w:t>
-      </w:r>
-      <w:proofErr w:type="spellEnd"/>
-      <w:r>
-        <w:t>) phone : numéro de téléphone</w:t>
+        <w:t>(int) phone : numéro de téléphone</w:t>
       </w:r>
     </w:p>
     <w:p>
@@ -3531,15 +2205,7 @@
       </w:pPr>
       <w:r>
         <w:lastRenderedPageBreak/>
-        <w:t>(</w:t>
-      </w:r>
-      <w:proofErr w:type="spellStart"/>
-      <w:r>
-        <w:t>int</w:t>
-      </w:r>
-      <w:proofErr w:type="spellEnd"/>
-      <w:r>
-        <w:t>) zip-code : code postal</w:t>
+        <w:t>(int) zip-code : code postal</w:t>
       </w:r>
     </w:p>
     <w:p>
@@ -3576,16 +2242,8 @@
         <w:rPr>
           <w:rFonts w:ascii="Calibri" w:eastAsia="Calibri" w:hAnsi="Calibri" w:cs="Calibri"/>
         </w:rPr>
-        <w:t xml:space="preserve">Mise à jour d’un utilisateur dans la base de </w:t>
-      </w:r>
-      <w:proofErr w:type="gramStart"/>
-      <w:r>
-        <w:rPr>
-          <w:rFonts w:ascii="Calibri" w:eastAsia="Calibri" w:hAnsi="Calibri" w:cs="Calibri"/>
-        </w:rPr>
-        <w:t>donnée</w:t>
-      </w:r>
-      <w:proofErr w:type="gramEnd"/>
+        <w:t>Mise à jour d’un utilisateur dans la base de donnée</w:t>
+      </w:r>
       <w:r>
         <w:rPr>
           <w:rFonts w:ascii="Calibri" w:eastAsia="Calibri" w:hAnsi="Calibri" w:cs="Calibri"/>
@@ -5730,7 +4388,7 @@
 </file>
 
 <file path=customXml/itemProps1.xml><?xml version="1.0" encoding="utf-8"?>
-<ds:datastoreItem xmlns:ds="http://schemas.openxmlformats.org/officeDocument/2006/customXml" ds:itemID="{D4D64F42-7AB0-420A-887B-440E3B4A7922}">
+<ds:datastoreItem xmlns:ds="http://schemas.openxmlformats.org/officeDocument/2006/customXml" ds:itemID="{F33697E1-26E5-4BAD-8B95-8DDA55508EBE}">
   <ds:schemaRefs>
     <ds:schemaRef ds:uri="http://schemas.openxmlformats.org/officeDocument/2006/bibliography"/>
   </ds:schemaRefs>

</xml_diff>

<commit_message>
Modification de user -> customers Ajout / modif de tamtam
+ maj de la doc
</commit_message>
<xml_diff>
--- a/documents/document.docx
+++ b/documents/document.docx
@@ -47,7 +47,87 @@
           <w:sz w:val="22"/>
           <w:szCs w:val="22"/>
         </w:rPr>
-        <w:t>Percussionniste depuis plusieurs années déjà, voulant ouvrir leurs activités sur de nouveau horizons, les fondateurs de la société Tamtamers d’ouvrir leur propre boutique de tamtam. Aillant trouvé un entrpot bon marché au bord des côtes bretonne, le nom de leur entreprise est apparut comme une évidence.</w:t>
+        <w:t xml:space="preserve">Percussionniste depuis plusieurs années déjà, voulant ouvrir leurs activités sur de </w:t>
+      </w:r>
+      <w:r>
+        <w:rPr>
+          <w:rFonts w:ascii="Calibri" w:hAnsi="Calibri" w:cs="Segoe UI"/>
+          <w:sz w:val="22"/>
+          <w:szCs w:val="22"/>
+        </w:rPr>
+        <w:t>nouveaux</w:t>
+      </w:r>
+      <w:r>
+        <w:rPr>
+          <w:rFonts w:ascii="Calibri" w:hAnsi="Calibri" w:cs="Segoe UI"/>
+          <w:sz w:val="22"/>
+          <w:szCs w:val="22"/>
+        </w:rPr>
+        <w:t xml:space="preserve"> horizons, les fondateurs de la société Tamtamers </w:t>
+      </w:r>
+      <w:r>
+        <w:rPr>
+          <w:rFonts w:ascii="Calibri" w:hAnsi="Calibri" w:cs="Segoe UI"/>
+          <w:sz w:val="22"/>
+          <w:szCs w:val="22"/>
+        </w:rPr>
+        <w:t xml:space="preserve">ouvrent </w:t>
+      </w:r>
+      <w:r>
+        <w:rPr>
+          <w:rFonts w:ascii="Calibri" w:hAnsi="Calibri" w:cs="Segoe UI"/>
+          <w:sz w:val="22"/>
+          <w:szCs w:val="22"/>
+        </w:rPr>
+        <w:t xml:space="preserve">leur propre boutique </w:t>
+      </w:r>
+      <w:r>
+        <w:rPr>
+          <w:rFonts w:ascii="Calibri" w:hAnsi="Calibri" w:cs="Segoe UI"/>
+          <w:sz w:val="22"/>
+          <w:szCs w:val="22"/>
+        </w:rPr>
+        <w:t>de tamtam. Ay</w:t>
+      </w:r>
+      <w:r>
+        <w:rPr>
+          <w:rFonts w:ascii="Calibri" w:hAnsi="Calibri" w:cs="Segoe UI"/>
+          <w:sz w:val="22"/>
+          <w:szCs w:val="22"/>
+        </w:rPr>
+        <w:t xml:space="preserve">ant trouvé un </w:t>
+      </w:r>
+      <w:r>
+        <w:rPr>
+          <w:rFonts w:ascii="Calibri" w:hAnsi="Calibri" w:cs="Segoe UI"/>
+          <w:sz w:val="22"/>
+          <w:szCs w:val="22"/>
+        </w:rPr>
+        <w:t>entrepôt</w:t>
+      </w:r>
+      <w:r>
+        <w:rPr>
+          <w:rFonts w:ascii="Calibri" w:hAnsi="Calibri" w:cs="Segoe UI"/>
+          <w:sz w:val="22"/>
+          <w:szCs w:val="22"/>
+        </w:rPr>
+        <w:t xml:space="preserve"> bon marché au bord des côtes bretonne, le nom de leur entreprise est </w:t>
+      </w:r>
+      <w:r>
+        <w:rPr>
+          <w:rFonts w:ascii="Calibri" w:hAnsi="Calibri" w:cs="Segoe UI"/>
+          <w:sz w:val="22"/>
+          <w:szCs w:val="22"/>
+        </w:rPr>
+        <w:t>apparu</w:t>
+      </w:r>
+      <w:r>
+        <w:rPr>
+          <w:rFonts w:ascii="Calibri" w:hAnsi="Calibri" w:cs="Segoe UI"/>
+          <w:sz w:val="22"/>
+          <w:szCs w:val="22"/>
+        </w:rPr>
+        <w:t xml:space="preserve"> comme une évidence.</w:t>
       </w:r>
     </w:p>
     <w:p>
@@ -61,7 +141,7 @@
           <w:sz w:val="22"/>
           <w:szCs w:val="22"/>
         </w:rPr>
-        <w:t>La force de leur produit se repose sur un choix de bois et de peaux de qualité et un assemblage à la mains</w:t>
+        <w:t xml:space="preserve">La force de leur produit se repose sur un choix de bois et de peaux de qualité et un assemblage </w:t>
       </w:r>
       <w:r>
         <w:rPr>
@@ -69,7 +149,7 @@
           <w:sz w:val="22"/>
           <w:szCs w:val="22"/>
         </w:rPr>
-        <w:t>,</w:t>
+        <w:t>à la main</w:t>
       </w:r>
       <w:r>
         <w:rPr>
@@ -77,7 +157,7 @@
           <w:sz w:val="22"/>
           <w:szCs w:val="22"/>
         </w:rPr>
-        <w:t xml:space="preserve"> professionnel. Chaque tamtam est testé par une équipe</w:t>
+        <w:t>. Chaque tamtam est testé par une équipe</w:t>
       </w:r>
       <w:r>
         <w:rPr>
@@ -125,7 +205,23 @@
           <w:sz w:val="22"/>
           <w:szCs w:val="22"/>
         </w:rPr>
-        <w:t>afin d'offrir toujours au client les tamtam les moins chère du marché.</w:t>
+        <w:t>afin d'offrir toujours au cl</w:t>
+      </w:r>
+      <w:r>
+        <w:rPr>
+          <w:rFonts w:ascii="Calibri" w:hAnsi="Calibri" w:cs="Segoe UI"/>
+          <w:sz w:val="22"/>
+          <w:szCs w:val="22"/>
+        </w:rPr>
+        <w:t xml:space="preserve">ient les tamtams les moins chers </w:t>
+      </w:r>
+      <w:r>
+        <w:rPr>
+          <w:rFonts w:ascii="Calibri" w:hAnsi="Calibri" w:cs="Segoe UI"/>
+          <w:sz w:val="22"/>
+          <w:szCs w:val="22"/>
+        </w:rPr>
+        <w:t>du marché.</w:t>
       </w:r>
       <w:r>
         <w:rPr>
@@ -155,7 +251,63 @@
           <w:sz w:val="22"/>
           <w:szCs w:val="22"/>
         </w:rPr>
-        <w:t>. Cette personnalisation se concrétise par la séléction d’un design dans un catalagogue varié et complet afin de satisfaire tout les goût</w:t>
+        <w:t xml:space="preserve">. Cette personnalisation se concrétise par la </w:t>
+      </w:r>
+      <w:r>
+        <w:rPr>
+          <w:rFonts w:ascii="Calibri" w:hAnsi="Calibri" w:cs="Segoe UI"/>
+          <w:sz w:val="22"/>
+          <w:szCs w:val="22"/>
+        </w:rPr>
+        <w:t>sélection</w:t>
+      </w:r>
+      <w:r>
+        <w:rPr>
+          <w:rFonts w:ascii="Calibri" w:hAnsi="Calibri" w:cs="Segoe UI"/>
+          <w:sz w:val="22"/>
+          <w:szCs w:val="22"/>
+        </w:rPr>
+        <w:t xml:space="preserve"> d’un design dans un </w:t>
+      </w:r>
+      <w:r>
+        <w:rPr>
+          <w:rFonts w:ascii="Calibri" w:hAnsi="Calibri" w:cs="Segoe UI"/>
+          <w:sz w:val="22"/>
+          <w:szCs w:val="22"/>
+        </w:rPr>
+        <w:t>catalogue</w:t>
+      </w:r>
+      <w:r>
+        <w:rPr>
+          <w:rFonts w:ascii="Calibri" w:hAnsi="Calibri" w:cs="Segoe UI"/>
+          <w:sz w:val="22"/>
+          <w:szCs w:val="22"/>
+        </w:rPr>
+        <w:t xml:space="preserve"> varié et complet afin de satisfaire tou</w:t>
+      </w:r>
+      <w:r>
+        <w:rPr>
+          <w:rFonts w:ascii="Calibri" w:hAnsi="Calibri" w:cs="Segoe UI"/>
+          <w:sz w:val="22"/>
+          <w:szCs w:val="22"/>
+        </w:rPr>
+        <w:t>s</w:t>
+      </w:r>
+      <w:r>
+        <w:rPr>
+          <w:rFonts w:ascii="Calibri" w:hAnsi="Calibri" w:cs="Segoe UI"/>
+          <w:sz w:val="22"/>
+          <w:szCs w:val="22"/>
+        </w:rPr>
+        <w:t xml:space="preserve"> les goût</w:t>
+      </w:r>
+      <w:r>
+        <w:rPr>
+          <w:rFonts w:ascii="Calibri" w:hAnsi="Calibri" w:cs="Segoe UI"/>
+          <w:sz w:val="22"/>
+          <w:szCs w:val="22"/>
+        </w:rPr>
+        <w:t>s</w:t>
       </w:r>
       <w:r>
         <w:rPr>
@@ -193,7 +345,23 @@
           <w:sz w:val="22"/>
           <w:szCs w:val="22"/>
         </w:rPr>
-        <w:t xml:space="preserve">Les valeur de </w:t>
+        <w:t>Les valeur</w:t>
+      </w:r>
+      <w:r>
+        <w:rPr>
+          <w:rFonts w:ascii="Calibri" w:hAnsi="Calibri" w:cs="Segoe UI"/>
+          <w:sz w:val="22"/>
+          <w:szCs w:val="22"/>
+        </w:rPr>
+        <w:t>s</w:t>
+      </w:r>
+      <w:r>
+        <w:rPr>
+          <w:rFonts w:ascii="Calibri" w:hAnsi="Calibri" w:cs="Segoe UI"/>
+          <w:sz w:val="22"/>
+          <w:szCs w:val="22"/>
+        </w:rPr>
+        <w:t xml:space="preserve"> de </w:t>
       </w:r>
       <w:r>
         <w:rPr>
@@ -227,7 +395,7 @@
           <w:ilvl w:val="0"/>
           <w:numId w:val="3"/>
         </w:numPr>
-        <w:spacing w:line="284" w:lineRule="atLeast"/>
+        <w:spacing w:before="0" w:beforeAutospacing="0" w:after="0" w:line="284" w:lineRule="atLeast"/>
       </w:pPr>
       <w:r>
         <w:rPr>
@@ -235,7 +403,15 @@
           <w:sz w:val="22"/>
           <w:szCs w:val="22"/>
         </w:rPr>
-        <w:t>qualité</w:t>
+        <w:t>La q</w:t>
+      </w:r>
+      <w:r>
+        <w:rPr>
+          <w:rFonts w:ascii="Calibri" w:hAnsi="Calibri" w:cs="Segoe UI"/>
+          <w:sz w:val="22"/>
+          <w:szCs w:val="22"/>
+        </w:rPr>
+        <w:t>ualité</w:t>
       </w:r>
       <w:r>
         <w:rPr>
@@ -253,8 +429,16 @@
           <w:ilvl w:val="0"/>
           <w:numId w:val="3"/>
         </w:numPr>
-        <w:spacing w:line="284" w:lineRule="atLeast"/>
-      </w:pPr>
+        <w:spacing w:after="0" w:line="284" w:lineRule="atLeast"/>
+      </w:pPr>
+      <w:r>
+        <w:rPr>
+          <w:rFonts w:ascii="Calibri" w:hAnsi="Calibri" w:cs="Segoe UI"/>
+          <w:sz w:val="22"/>
+          <w:szCs w:val="22"/>
+        </w:rPr>
+        <w:t xml:space="preserve">Le </w:t>
+      </w:r>
       <w:r>
         <w:rPr>
           <w:rFonts w:ascii="Calibri" w:hAnsi="Calibri" w:cs="Segoe UI"/>
@@ -279,8 +463,16 @@
           <w:ilvl w:val="0"/>
           <w:numId w:val="3"/>
         </w:numPr>
-        <w:spacing w:line="284" w:lineRule="atLeast"/>
-      </w:pPr>
+        <w:spacing w:after="0" w:line="284" w:lineRule="atLeast"/>
+      </w:pPr>
+      <w:r>
+        <w:rPr>
+          <w:rFonts w:ascii="Calibri" w:hAnsi="Calibri" w:cs="Segoe UI"/>
+          <w:sz w:val="22"/>
+          <w:szCs w:val="22"/>
+        </w:rPr>
+        <w:t xml:space="preserve">Le </w:t>
+      </w:r>
       <w:r>
         <w:rPr>
           <w:rFonts w:ascii="Calibri" w:hAnsi="Calibri" w:cs="Segoe UI"/>
@@ -317,15 +509,6 @@
     <w:p>
       <w:pPr>
         <w:pStyle w:val="Titre1"/>
-      </w:pPr>
-      <w:r>
-        <w:t>Description des services</w:t>
-      </w:r>
-    </w:p>
-    <w:p/>
-    <w:p>
-      <w:pPr>
-        <w:pStyle w:val="Titre2"/>
       </w:pPr>
       <w:r>
         <w:t>Choix d’implémentation</w:t>
@@ -499,12 +682,326 @@
         <w:spacing w:line="284" w:lineRule="atLeast"/>
         <w:rPr>
           <w:rFonts w:ascii="Calibri" w:hAnsi="Calibri"/>
-          <w:b/>
           <w:bCs/>
           <w:sz w:val="22"/>
           <w:szCs w:val="22"/>
         </w:rPr>
       </w:pPr>
+      <w:r>
+        <w:rPr>
+          <w:rFonts w:ascii="Calibri" w:hAnsi="Calibri"/>
+          <w:bCs/>
+          <w:sz w:val="22"/>
+          <w:szCs w:val="22"/>
+        </w:rPr>
+        <w:t>Tout d</w:t>
+      </w:r>
+      <w:r>
+        <w:rPr>
+          <w:rFonts w:ascii="Calibri" w:hAnsi="Calibri"/>
+          <w:bCs/>
+          <w:sz w:val="22"/>
+          <w:szCs w:val="22"/>
+        </w:rPr>
+        <w:t>’</w:t>
+      </w:r>
+      <w:r>
+        <w:rPr>
+          <w:rFonts w:ascii="Calibri" w:hAnsi="Calibri"/>
+          <w:bCs/>
+          <w:sz w:val="22"/>
+          <w:szCs w:val="22"/>
+        </w:rPr>
+        <w:t xml:space="preserve">abord, </w:t>
+      </w:r>
+      <w:r>
+        <w:rPr>
+          <w:rFonts w:ascii="Calibri" w:hAnsi="Calibri"/>
+          <w:bCs/>
+          <w:sz w:val="22"/>
+          <w:szCs w:val="22"/>
+        </w:rPr>
+        <w:t xml:space="preserve">il </w:t>
+      </w:r>
+      <w:r>
+        <w:rPr>
+          <w:rFonts w:ascii="Calibri" w:hAnsi="Calibri"/>
+          <w:bCs/>
+          <w:sz w:val="22"/>
+          <w:szCs w:val="22"/>
+        </w:rPr>
+        <w:t>a</w:t>
+      </w:r>
+      <w:r>
+        <w:rPr>
+          <w:rFonts w:ascii="Calibri" w:hAnsi="Calibri"/>
+          <w:bCs/>
+          <w:sz w:val="22"/>
+          <w:szCs w:val="22"/>
+        </w:rPr>
+        <w:t xml:space="preserve"> fal</w:t>
+      </w:r>
+      <w:r>
+        <w:rPr>
+          <w:rFonts w:ascii="Calibri" w:hAnsi="Calibri"/>
+          <w:bCs/>
+          <w:sz w:val="22"/>
+          <w:szCs w:val="22"/>
+        </w:rPr>
+        <w:t>l</w:t>
+      </w:r>
+      <w:r>
+        <w:rPr>
+          <w:rFonts w:ascii="Calibri" w:hAnsi="Calibri"/>
+          <w:bCs/>
+          <w:sz w:val="22"/>
+          <w:szCs w:val="22"/>
+        </w:rPr>
+        <w:t>u s’</w:t>
+      </w:r>
+      <w:r>
+        <w:rPr>
+          <w:rFonts w:ascii="Calibri" w:hAnsi="Calibri"/>
+          <w:bCs/>
+          <w:sz w:val="22"/>
+          <w:szCs w:val="22"/>
+        </w:rPr>
+        <w:t>interroger</w:t>
+      </w:r>
+      <w:r>
+        <w:rPr>
+          <w:rFonts w:ascii="Calibri" w:hAnsi="Calibri"/>
+          <w:bCs/>
+          <w:sz w:val="22"/>
+          <w:szCs w:val="22"/>
+        </w:rPr>
+        <w:t xml:space="preserve"> sur quel</w:t>
+      </w:r>
+      <w:r>
+        <w:rPr>
+          <w:rFonts w:ascii="Calibri" w:hAnsi="Calibri"/>
+          <w:bCs/>
+          <w:sz w:val="22"/>
+          <w:szCs w:val="22"/>
+        </w:rPr>
+        <w:t>le</w:t>
+      </w:r>
+      <w:r>
+        <w:rPr>
+          <w:rFonts w:ascii="Calibri" w:hAnsi="Calibri"/>
+          <w:bCs/>
+          <w:sz w:val="22"/>
+          <w:szCs w:val="22"/>
+        </w:rPr>
+        <w:t xml:space="preserve"> implémentation choisir</w:t>
+      </w:r>
+      <w:r>
+        <w:rPr>
+          <w:rFonts w:ascii="Calibri" w:hAnsi="Calibri"/>
+          <w:bCs/>
+          <w:sz w:val="22"/>
+          <w:szCs w:val="22"/>
+        </w:rPr>
+        <w:t>.</w:t>
+      </w:r>
+      <w:r>
+        <w:rPr>
+          <w:rFonts w:ascii="Calibri" w:hAnsi="Calibri"/>
+          <w:bCs/>
+          <w:sz w:val="22"/>
+          <w:szCs w:val="22"/>
+        </w:rPr>
+        <w:t xml:space="preserve"> En cherchant les différence</w:t>
+      </w:r>
+      <w:r>
+        <w:rPr>
+          <w:rFonts w:ascii="Calibri" w:hAnsi="Calibri"/>
+          <w:bCs/>
+          <w:sz w:val="22"/>
+          <w:szCs w:val="22"/>
+        </w:rPr>
+        <w:t>s</w:t>
+      </w:r>
+      <w:r>
+        <w:rPr>
+          <w:rFonts w:ascii="Calibri" w:hAnsi="Calibri"/>
+          <w:bCs/>
+          <w:sz w:val="22"/>
+          <w:szCs w:val="22"/>
+        </w:rPr>
+        <w:t xml:space="preserve"> entr</w:t>
+      </w:r>
+      <w:r>
+        <w:rPr>
+          <w:rFonts w:ascii="Calibri" w:hAnsi="Calibri"/>
+          <w:bCs/>
+          <w:sz w:val="22"/>
+          <w:szCs w:val="22"/>
+        </w:rPr>
+        <w:t>e</w:t>
+      </w:r>
+      <w:r>
+        <w:rPr>
+          <w:rFonts w:ascii="Calibri" w:hAnsi="Calibri"/>
+          <w:bCs/>
+          <w:sz w:val="22"/>
+          <w:szCs w:val="22"/>
+        </w:rPr>
+        <w:t xml:space="preserve"> les deux service</w:t>
+      </w:r>
+      <w:r>
+        <w:rPr>
+          <w:rFonts w:ascii="Calibri" w:hAnsi="Calibri"/>
+          <w:bCs/>
+          <w:sz w:val="22"/>
+          <w:szCs w:val="22"/>
+        </w:rPr>
+        <w:t>s</w:t>
+      </w:r>
+      <w:r>
+        <w:rPr>
+          <w:rFonts w:ascii="Calibri" w:hAnsi="Calibri"/>
+          <w:bCs/>
+          <w:sz w:val="22"/>
+          <w:szCs w:val="22"/>
+        </w:rPr>
+        <w:t xml:space="preserve">, nous avons vu que REST </w:t>
+      </w:r>
+      <w:r>
+        <w:rPr>
+          <w:rFonts w:ascii="Calibri" w:hAnsi="Calibri"/>
+          <w:bCs/>
+          <w:sz w:val="22"/>
+          <w:szCs w:val="22"/>
+        </w:rPr>
+        <w:t xml:space="preserve">était </w:t>
+      </w:r>
+      <w:r>
+        <w:rPr>
+          <w:rFonts w:ascii="Calibri" w:hAnsi="Calibri"/>
+          <w:bCs/>
+          <w:sz w:val="22"/>
+          <w:szCs w:val="22"/>
+        </w:rPr>
+        <w:t>dans la majeur</w:t>
+      </w:r>
+      <w:r>
+        <w:rPr>
+          <w:rFonts w:ascii="Calibri" w:hAnsi="Calibri"/>
+          <w:bCs/>
+          <w:sz w:val="22"/>
+          <w:szCs w:val="22"/>
+        </w:rPr>
+        <w:t>e</w:t>
+      </w:r>
+      <w:r>
+        <w:rPr>
+          <w:rFonts w:ascii="Calibri" w:hAnsi="Calibri"/>
+          <w:bCs/>
+          <w:sz w:val="22"/>
+          <w:szCs w:val="22"/>
+        </w:rPr>
+        <w:t xml:space="preserve"> partie des cas</w:t>
+      </w:r>
+      <w:r>
+        <w:rPr>
+          <w:rFonts w:ascii="Calibri" w:hAnsi="Calibri"/>
+          <w:bCs/>
+          <w:sz w:val="22"/>
+          <w:szCs w:val="22"/>
+        </w:rPr>
+        <w:t xml:space="preserve"> une meilleure solution que SOAP. </w:t>
+      </w:r>
+      <w:r>
+        <w:rPr>
+          <w:rFonts w:ascii="Calibri" w:hAnsi="Calibri"/>
+          <w:bCs/>
+          <w:sz w:val="22"/>
+          <w:szCs w:val="22"/>
+        </w:rPr>
+        <w:t>Notamment du fait</w:t>
+      </w:r>
+      <w:r>
+        <w:rPr>
+          <w:rFonts w:ascii="Calibri" w:hAnsi="Calibri"/>
+          <w:bCs/>
+          <w:sz w:val="22"/>
+          <w:szCs w:val="22"/>
+        </w:rPr>
+        <w:t xml:space="preserve"> de ses meilleures performance</w:t>
+      </w:r>
+      <w:r>
+        <w:rPr>
+          <w:rFonts w:ascii="Calibri" w:hAnsi="Calibri"/>
+          <w:bCs/>
+          <w:sz w:val="22"/>
+          <w:szCs w:val="22"/>
+        </w:rPr>
+        <w:t>s</w:t>
+      </w:r>
+      <w:r>
+        <w:rPr>
+          <w:rFonts w:ascii="Calibri" w:hAnsi="Calibri"/>
+          <w:bCs/>
+          <w:sz w:val="22"/>
+          <w:szCs w:val="22"/>
+        </w:rPr>
+        <w:t xml:space="preserve"> et une meilleure </w:t>
+      </w:r>
+      <w:r>
+        <w:rPr>
+          <w:rFonts w:ascii="Calibri" w:hAnsi="Calibri"/>
+          <w:bCs/>
+          <w:sz w:val="22"/>
+          <w:szCs w:val="22"/>
+        </w:rPr>
+        <w:t>évolutivité</w:t>
+      </w:r>
+      <w:r>
+        <w:rPr>
+          <w:rFonts w:ascii="Calibri" w:hAnsi="Calibri"/>
+          <w:bCs/>
+          <w:sz w:val="22"/>
+          <w:szCs w:val="22"/>
+        </w:rPr>
+        <w:t xml:space="preserve">. L’utilisation du protocole ajoute au côté simple de REST. SOAP semble </w:t>
+      </w:r>
+      <w:r>
+        <w:rPr>
+          <w:rFonts w:ascii="Calibri" w:hAnsi="Calibri"/>
+          <w:bCs/>
+          <w:sz w:val="22"/>
+          <w:szCs w:val="22"/>
+        </w:rPr>
+        <w:t>pertinent</w:t>
+      </w:r>
+      <w:r>
+        <w:rPr>
+          <w:rFonts w:ascii="Calibri" w:hAnsi="Calibri"/>
+          <w:bCs/>
+          <w:sz w:val="22"/>
+          <w:szCs w:val="22"/>
+        </w:rPr>
+        <w:t xml:space="preserve"> dans des cas particulier de service sécurisé qui </w:t>
+      </w:r>
+      <w:r>
+        <w:rPr>
+          <w:rFonts w:ascii="Calibri" w:hAnsi="Calibri"/>
+          <w:bCs/>
+          <w:sz w:val="22"/>
+          <w:szCs w:val="22"/>
+        </w:rPr>
+        <w:t>nécessite</w:t>
+      </w:r>
+      <w:r>
+        <w:rPr>
+          <w:rFonts w:ascii="Calibri" w:hAnsi="Calibri"/>
+          <w:bCs/>
+          <w:sz w:val="22"/>
+          <w:szCs w:val="22"/>
+        </w:rPr>
+        <w:t xml:space="preserve"> une conformité ACID. </w:t>
+      </w:r>
     </w:p>
     <w:p>
       <w:pPr>
@@ -524,8 +1021,7 @@
           <w:sz w:val="22"/>
           <w:szCs w:val="22"/>
         </w:rPr>
-        <w:lastRenderedPageBreak/>
-        <w:t xml:space="preserve">Tout dabord, </w:t>
+        <w:t xml:space="preserve">Ainsi du fait de sa simplicité et de son adaptabilité </w:t>
       </w:r>
       <w:r>
         <w:rPr>
@@ -534,7 +1030,7 @@
           <w:sz w:val="22"/>
           <w:szCs w:val="22"/>
         </w:rPr>
-        <w:t>il à falu s’intéroger sur quel implémentation choisir</w:t>
+        <w:t>nous avons</w:t>
       </w:r>
       <w:r>
         <w:rPr>
@@ -543,7 +1039,7 @@
           <w:sz w:val="22"/>
           <w:szCs w:val="22"/>
         </w:rPr>
-        <w:t>.</w:t>
+        <w:t xml:space="preserve"> préféré REST à </w:t>
       </w:r>
       <w:r>
         <w:rPr>
@@ -552,7 +1048,7 @@
           <w:sz w:val="22"/>
           <w:szCs w:val="22"/>
         </w:rPr>
-        <w:t xml:space="preserve"> En cherchant les différence entr les deux service, nous avons vu que REST été dans la majeur partie des cas</w:t>
+        <w:t xml:space="preserve">SOAP </w:t>
       </w:r>
       <w:r>
         <w:rPr>
@@ -561,7 +1057,7 @@
           <w:sz w:val="22"/>
           <w:szCs w:val="22"/>
         </w:rPr>
-        <w:t xml:space="preserve"> une meilleure solution que SOAP. Notament du fais de ses meilleures performance et une meilleure scalabilité. L’utilisation du protocole http ajoute au côté simple de REST. SOAP semble pertinant dans des cas particulier de service sécurisé qui necessite une conformité ACID. </w:t>
+        <w:t>pour l’implémentation des services dans ce projet.</w:t>
       </w:r>
     </w:p>
     <w:p>
@@ -582,38 +1078,16 @@
           <w:sz w:val="22"/>
           <w:szCs w:val="22"/>
         </w:rPr>
-        <w:t>Ainsi du fait de sa simplicité et de son adaptabilité il à été préféré REST à ACID pour l’implémentation des services dans ce projet.</w:t>
-      </w:r>
-    </w:p>
-    <w:p>
-      <w:pPr>
-        <w:pStyle w:val="NormalWeb"/>
-        <w:spacing w:line="284" w:lineRule="atLeast"/>
-        <w:rPr>
-          <w:rFonts w:ascii="Calibri" w:hAnsi="Calibri"/>
-          <w:bCs/>
-          <w:sz w:val="22"/>
-          <w:szCs w:val="22"/>
-        </w:rPr>
-      </w:pPr>
-      <w:r>
-        <w:rPr>
-          <w:rFonts w:ascii="Calibri" w:hAnsi="Calibri"/>
-          <w:bCs/>
-          <w:sz w:val="22"/>
-          <w:szCs w:val="22"/>
-        </w:rPr>
-        <w:t>Plusieurs service on en suite été implémenté. Plusieur (objet/acteur/element) on été identifié necessitant chacun une base de donnée, un objet le représentant et un service pour le manipulé.</w:t>
-      </w:r>
-      <w:r>
-        <w:rPr>
-          <w:rFonts w:ascii="Calibri" w:hAnsi="Calibri"/>
-          <w:bCs/>
-          <w:sz w:val="22"/>
-          <w:szCs w:val="22"/>
-        </w:rPr>
-        <w:br/>
-        <w:t>Ces « truc » ont été séparé ainsi :</w:t>
+        <w:lastRenderedPageBreak/>
+        <w:t>Nous avons implémenté plusieurs services. Nous avons fait le choix de les isoler car ils étaient faiblement couplés entre eux.</w:t>
+      </w:r>
+    </w:p>
+    <w:p>
+      <w:pPr>
+        <w:pStyle w:val="Titre1"/>
+      </w:pPr>
+      <w:r>
+        <w:t>Description des services</w:t>
       </w:r>
     </w:p>
     <w:p>
@@ -622,6 +1096,30 @@
       </w:pPr>
       <w:r>
         <w:t>Tamtam</w:t>
+      </w:r>
+      <w:r>
+        <w:t>ers</w:t>
+      </w:r>
+    </w:p>
+    <w:p>
+      <w:r>
+        <w:t>Ce service permet de gérer la partie « utile » à l’utilisateur : il permet de consulter la liste des tamtams avec leurs différentes décorations, mais également de gérer son profil et créer une commande.</w:t>
+      </w:r>
+    </w:p>
+    <w:p>
+      <w:r>
+        <w:t xml:space="preserve">Pour plus de </w:t>
+      </w:r>
+      <w:r>
+        <w:t>clarté</w:t>
+      </w:r>
+      <w:r>
+        <w:t xml:space="preserve"> dans le catalogue, nous avons ajouté un système de filtre dans la liste des tamtams.</w:t>
+      </w:r>
+    </w:p>
+    <w:p>
+      <w:r>
+        <w:t>==== On garde ? ===</w:t>
       </w:r>
     </w:p>
     <w:p>
@@ -670,6 +1168,30 @@
     </w:p>
     <w:p>
       <w:r>
+        <w:t>Ce service est connecté directement à l’entrepôt et permet d’informer sur l’état du stock pour chaque article.</w:t>
+      </w:r>
+    </w:p>
+    <w:p>
+      <w:r>
+        <w:t>Il est également possible de connaitre, pour un article souhaité, sont délai de réapprovisionnement.</w:t>
+      </w:r>
+    </w:p>
+    <w:p>
+      <w:pPr>
+        <w:pStyle w:val="Titre2"/>
+      </w:pPr>
+      <w:r>
+        <w:t>Banque</w:t>
+      </w:r>
+    </w:p>
+    <w:p>
+      <w:r>
+        <w:t>Ce service est directement connecté à la banque de la société, et permet de payer une commande enregistrée.</w:t>
+      </w:r>
+    </w:p>
+    <w:p/>
+    <w:p>
+      <w:r>
         <w:t xml:space="preserve">Ce service gère les stock effectif d’un entrepot. </w:t>
       </w:r>
       <w:r>
@@ -704,7 +1226,11 @@
         <w:t xml:space="preserve">, un client et un status. Le status correspond à l’étape dans le processus d’envoi de la commande. </w:t>
       </w:r>
       <w:r>
-        <w:t>Ce service est orienté pour ceux qui gère les stock et l’envoit des colis. Il permet d’obtenir la liste complète des commande ou bien de les filtré par status et ainsi savoir quel command il reste à envoyer. Le service permet en suite de faire avancer le status d’une commande.</w:t>
+        <w:t xml:space="preserve">Ce service est orienté pour ceux qui gère les stock et l’envoit des colis. Il permet d’obtenir la liste complète des </w:t>
+      </w:r>
+      <w:r>
+        <w:lastRenderedPageBreak/>
+        <w:t>commande ou bien de les filtré par status et ainsi savoir quel command il reste à envoyer. Le service permet en suite de faire avancer le status d’une commande.</w:t>
       </w:r>
     </w:p>
     <w:p>
@@ -723,11 +1249,7 @@
         <w:t xml:space="preserve">Un client est identifé par son id, un nom, une adresse, et un numéro de téléphone. </w:t>
       </w:r>
       <w:r>
-        <w:t xml:space="preserve">Ce service permet de gérer un historique des client et d’associer une commande à un client. Nous pouvons lister tout les clients, en ajouter dans la base de donnée, chercher un utilisateur précis ou en supprimer un. L’association d’une commande à un client ce fait au travers de ce service. Les coordonné d’un client se mette à jours avec celles de la dernière commande, dans le but de proposer une adresse par défaut correspondant à la dernière utilisé. Il est </w:t>
-      </w:r>
-      <w:r>
-        <w:lastRenderedPageBreak/>
-        <w:t>possible également de changer les information d’un client, indépendament des commande, au travers de ce service.</w:t>
+        <w:t>Ce service permet de gérer un historique des client et d’associer une commande à un client. Nous pouvons lister tout les clients, en ajouter dans la base de donnée, chercher un utilisateur précis ou en supprimer un. L’association d’une commande à un client ce fait au travers de ce service. Les coordonné d’un client se mette à jours avec celles de la dernière commande, dans le but de proposer une adresse par défaut correspondant à la dernière utilisé. Il est possible également de changer les information d’un client, indépendament des commande, au travers de ce service.</w:t>
       </w:r>
     </w:p>
     <w:p>
@@ -780,8 +1302,6 @@
         </w:rPr>
         <w:t>Ce service permet de gérer les mode de livraison disponible et de proposer le meilleur lors de la commande. Le service donne le meilleur mode de livraison express (rapide mais couteux) et le meilleur mode de livraison normal (plus lent mais peut être gratuit).</w:t>
       </w:r>
-      <w:bookmarkStart w:id="0" w:name="_GoBack"/>
-      <w:bookmarkEnd w:id="0"/>
     </w:p>
     <w:p>
       <w:pPr>
@@ -813,16 +1333,2302 @@
     </w:p>
     <w:p>
       <w:pPr>
-        <w:pStyle w:val="NormalWeb"/>
-        <w:spacing w:line="284" w:lineRule="atLeast"/>
-        <w:rPr>
-          <w:rFonts w:ascii="Calibri" w:hAnsi="Calibri"/>
-          <w:bCs/>
-          <w:sz w:val="22"/>
-          <w:szCs w:val="22"/>
-        </w:rPr>
-      </w:pPr>
-    </w:p>
+        <w:pStyle w:val="Titre1"/>
+      </w:pPr>
+      <w:r>
+        <w:lastRenderedPageBreak/>
+        <w:t xml:space="preserve">Documentation du </w:t>
+      </w:r>
+      <w:r>
+        <w:t>W</w:t>
+      </w:r>
+      <w:r>
+        <w:t xml:space="preserve">eb </w:t>
+      </w:r>
+      <w:r>
+        <w:t>S</w:t>
+      </w:r>
+      <w:r>
+        <w:t>ervice</w:t>
+      </w:r>
+    </w:p>
+    <w:p>
+      <w:pPr>
+        <w:pStyle w:val="Titre2"/>
+      </w:pPr>
+      <w:r>
+        <w:t>Service Tamtamers</w:t>
+      </w:r>
+    </w:p>
+    <w:p>
+      <w:r>
+        <w:t>Adresse</w:t>
+      </w:r>
+      <w:r>
+        <w:t xml:space="preserve"> mère</w:t>
+      </w:r>
+      <w:r>
+        <w:t xml:space="preserve"> : </w:t>
+      </w:r>
+      <w:hyperlink r:id="rId7" w:history="1">
+        <w:r>
+          <w:rPr>
+            <w:rStyle w:val="Lienhypertexte"/>
+          </w:rPr>
+          <w:t>http://localhost:8181/cxf/tam</w:t>
+        </w:r>
+        <w:r>
+          <w:rPr>
+            <w:rStyle w:val="Lienhypertexte"/>
+          </w:rPr>
+          <w:t>t</w:t>
+        </w:r>
+        <w:r>
+          <w:rPr>
+            <w:rStyle w:val="Lienhypertexte"/>
+          </w:rPr>
+          <w:t>a</w:t>
+        </w:r>
+        <w:r>
+          <w:rPr>
+            <w:rStyle w:val="Lienhypertexte"/>
+          </w:rPr>
+          <w:t>mers/</w:t>
+        </w:r>
+      </w:hyperlink>
+    </w:p>
+    <w:p>
+      <w:pPr>
+        <w:pStyle w:val="Titre3"/>
+      </w:pPr>
+      <w:r>
+        <w:t>Tamtams</w:t>
+      </w:r>
+    </w:p>
+    <w:p>
+      <w:pPr>
+        <w:spacing w:after="0"/>
+        <w:rPr>
+          <w:rStyle w:val="lev"/>
+        </w:rPr>
+      </w:pPr>
+      <w:r>
+        <w:rPr>
+          <w:rStyle w:val="lev"/>
+        </w:rPr>
+        <w:t>Liste des tamtams</w:t>
+      </w:r>
+      <w:r>
+        <w:rPr>
+          <w:rStyle w:val="lev"/>
+        </w:rPr>
+        <w:t xml:space="preserve"> (filtrables par marque, bois et peau)</w:t>
+      </w:r>
+    </w:p>
+    <w:p>
+      <w:pPr>
+        <w:ind w:left="705"/>
+      </w:pPr>
+      <w:r>
+        <w:rPr>
+          <w:b/>
+          <w:u w:val="single"/>
+        </w:rPr>
+        <w:t>GET</w:t>
+      </w:r>
+      <w:r>
+        <w:br/>
+      </w:r>
+      <w:r>
+        <w:tab/>
+        <w:t>/tamtams</w:t>
+      </w:r>
+    </w:p>
+    <w:p>
+      <w:pPr>
+        <w:pStyle w:val="Paragraphedeliste"/>
+        <w:numPr>
+          <w:ilvl w:val="1"/>
+          <w:numId w:val="3"/>
+        </w:numPr>
+      </w:pPr>
+      <w:r>
+        <w:rPr>
+          <w:b/>
+          <w:i/>
+        </w:rPr>
+        <w:t>QUERY </w:t>
+      </w:r>
+      <w:r>
+        <w:t>(int) brand</w:t>
+      </w:r>
+      <w:r>
+        <w:t> : I</w:t>
+      </w:r>
+      <w:r>
+        <w:t>dentifiant</w:t>
+      </w:r>
+      <w:r>
+        <w:t xml:space="preserve"> de la marque souhaitée</w:t>
+      </w:r>
+      <w:r>
+        <w:t>.</w:t>
+      </w:r>
+    </w:p>
+    <w:p>
+      <w:pPr>
+        <w:pStyle w:val="Paragraphedeliste"/>
+        <w:numPr>
+          <w:ilvl w:val="1"/>
+          <w:numId w:val="3"/>
+        </w:numPr>
+      </w:pPr>
+      <w:r>
+        <w:rPr>
+          <w:b/>
+          <w:i/>
+        </w:rPr>
+        <w:t>QUERY</w:t>
+      </w:r>
+      <w:r>
+        <w:t xml:space="preserve"> (int) wood : Identifiant du bois souhaité</w:t>
+      </w:r>
+      <w:r>
+        <w:t>.</w:t>
+      </w:r>
+    </w:p>
+    <w:p>
+      <w:pPr>
+        <w:pStyle w:val="Paragraphedeliste"/>
+        <w:numPr>
+          <w:ilvl w:val="1"/>
+          <w:numId w:val="3"/>
+        </w:numPr>
+      </w:pPr>
+      <w:r>
+        <w:rPr>
+          <w:b/>
+          <w:i/>
+        </w:rPr>
+        <w:t>QUERY</w:t>
+      </w:r>
+      <w:r>
+        <w:t xml:space="preserve"> (int) skin : Identifiant de la peau souhaitée.</w:t>
+      </w:r>
+    </w:p>
+    <w:p>
+      <w:pPr>
+        <w:pStyle w:val="Paragraphedeliste"/>
+        <w:ind w:left="1440"/>
+      </w:pPr>
+    </w:p>
+    <w:p>
+      <w:pPr>
+        <w:pStyle w:val="Paragraphedeliste"/>
+        <w:ind w:left="0"/>
+        <w:rPr>
+          <w:rStyle w:val="lev"/>
+        </w:rPr>
+      </w:pPr>
+      <w:r>
+        <w:rPr>
+          <w:rStyle w:val="lev"/>
+        </w:rPr>
+        <w:t>Détail d’un tamtam</w:t>
+      </w:r>
+    </w:p>
+    <w:p>
+      <w:pPr>
+        <w:pStyle w:val="Paragraphedeliste"/>
+        <w:ind w:left="0"/>
+        <w:rPr>
+          <w:b/>
+          <w:u w:val="single"/>
+        </w:rPr>
+      </w:pPr>
+      <w:r>
+        <w:tab/>
+      </w:r>
+      <w:r>
+        <w:rPr>
+          <w:b/>
+          <w:u w:val="single"/>
+        </w:rPr>
+        <w:t>GET</w:t>
+      </w:r>
+    </w:p>
+    <w:p>
+      <w:pPr>
+        <w:pStyle w:val="Paragraphedeliste"/>
+        <w:ind w:left="0"/>
+      </w:pPr>
+      <w:r>
+        <w:tab/>
+        <w:t>/tamtams/{id}</w:t>
+      </w:r>
+    </w:p>
+    <w:p>
+      <w:pPr>
+        <w:pStyle w:val="Paragraphedeliste"/>
+        <w:numPr>
+          <w:ilvl w:val="1"/>
+          <w:numId w:val="3"/>
+        </w:numPr>
+      </w:pPr>
+      <w:r>
+        <w:rPr>
+          <w:b/>
+          <w:i/>
+        </w:rPr>
+        <w:t>ROUTE</w:t>
+      </w:r>
+      <w:r>
+        <w:t xml:space="preserve"> (int) id : Identifiant d’un tamtam</w:t>
+      </w:r>
+      <w:r>
+        <w:t>.</w:t>
+      </w:r>
+    </w:p>
+    <w:p>
+      <w:pPr>
+        <w:spacing w:after="0"/>
+        <w:rPr>
+          <w:rStyle w:val="lev"/>
+        </w:rPr>
+      </w:pPr>
+      <w:r>
+        <w:rPr>
+          <w:rStyle w:val="lev"/>
+        </w:rPr>
+        <w:t>Types de tamtams</w:t>
+      </w:r>
+    </w:p>
+    <w:p>
+      <w:pPr>
+        <w:spacing w:after="0"/>
+        <w:rPr>
+          <w:b/>
+          <w:u w:val="single"/>
+        </w:rPr>
+      </w:pPr>
+      <w:r>
+        <w:tab/>
+      </w:r>
+      <w:r>
+        <w:rPr>
+          <w:b/>
+          <w:u w:val="single"/>
+        </w:rPr>
+        <w:t>GET</w:t>
+      </w:r>
+    </w:p>
+    <w:p>
+      <w:r>
+        <w:tab/>
+        <w:t>/tamtams/types</w:t>
+      </w:r>
+    </w:p>
+    <w:p>
+      <w:pPr>
+        <w:spacing w:after="0"/>
+        <w:rPr>
+          <w:rStyle w:val="lev"/>
+        </w:rPr>
+      </w:pPr>
+      <w:r>
+        <w:rPr>
+          <w:rStyle w:val="lev"/>
+        </w:rPr>
+        <w:t>Ajout d’un tamtam</w:t>
+      </w:r>
+    </w:p>
+    <w:p>
+      <w:pPr>
+        <w:spacing w:after="0"/>
+        <w:rPr>
+          <w:b/>
+          <w:u w:val="single"/>
+        </w:rPr>
+      </w:pPr>
+      <w:r>
+        <w:tab/>
+      </w:r>
+      <w:r>
+        <w:rPr>
+          <w:b/>
+          <w:u w:val="single"/>
+        </w:rPr>
+        <w:t>POST</w:t>
+      </w:r>
+    </w:p>
+    <w:p>
+      <w:pPr>
+        <w:spacing w:after="0"/>
+      </w:pPr>
+      <w:r>
+        <w:tab/>
+        <w:t>/tamtams</w:t>
+      </w:r>
+    </w:p>
+    <w:p>
+      <w:pPr>
+        <w:pStyle w:val="Paragraphedeliste"/>
+        <w:numPr>
+          <w:ilvl w:val="1"/>
+          <w:numId w:val="3"/>
+        </w:numPr>
+        <w:rPr>
+          <w:highlight w:val="yellow"/>
+        </w:rPr>
+      </w:pPr>
+      <w:r>
+        <w:rPr>
+          <w:highlight w:val="yellow"/>
+        </w:rPr>
+        <w:t>TODO</w:t>
+      </w:r>
+    </w:p>
+    <w:p>
+      <w:pPr>
+        <w:spacing w:after="0"/>
+        <w:rPr>
+          <w:rStyle w:val="lev"/>
+        </w:rPr>
+      </w:pPr>
+      <w:r>
+        <w:rPr>
+          <w:rStyle w:val="lev"/>
+        </w:rPr>
+        <w:t>Modification d’un tamtam</w:t>
+      </w:r>
+    </w:p>
+    <w:p>
+      <w:pPr>
+        <w:spacing w:after="0"/>
+        <w:rPr>
+          <w:b/>
+          <w:u w:val="single"/>
+        </w:rPr>
+      </w:pPr>
+      <w:r>
+        <w:tab/>
+      </w:r>
+      <w:r>
+        <w:rPr>
+          <w:b/>
+          <w:u w:val="single"/>
+        </w:rPr>
+        <w:t>PUT</w:t>
+      </w:r>
+    </w:p>
+    <w:p>
+      <w:r>
+        <w:tab/>
+        <w:t>/tamtams/</w:t>
+      </w:r>
+      <w:r>
+        <w:t>{id}</w:t>
+      </w:r>
+    </w:p>
+    <w:p>
+      <w:pPr>
+        <w:pStyle w:val="Paragraphedeliste"/>
+        <w:numPr>
+          <w:ilvl w:val="1"/>
+          <w:numId w:val="3"/>
+        </w:numPr>
+        <w:rPr>
+          <w:highlight w:val="yellow"/>
+        </w:rPr>
+      </w:pPr>
+      <w:r>
+        <w:rPr>
+          <w:highlight w:val="yellow"/>
+        </w:rPr>
+        <w:t>TODO</w:t>
+      </w:r>
+    </w:p>
+    <w:p>
+      <w:pPr>
+        <w:pStyle w:val="Titre3"/>
+      </w:pPr>
+      <w:r>
+        <w:t>Commandes</w:t>
+      </w:r>
+    </w:p>
+    <w:p>
+      <w:pPr>
+        <w:spacing w:after="0"/>
+        <w:rPr>
+          <w:rStyle w:val="lev"/>
+        </w:rPr>
+      </w:pPr>
+      <w:r>
+        <w:rPr>
+          <w:rStyle w:val="lev"/>
+        </w:rPr>
+        <w:t>Liste des commandes (filtrable par statut)</w:t>
+      </w:r>
+    </w:p>
+    <w:p>
+      <w:pPr>
+        <w:ind w:left="705"/>
+      </w:pPr>
+      <w:r>
+        <w:rPr>
+          <w:b/>
+          <w:u w:val="single"/>
+        </w:rPr>
+        <w:t>GET</w:t>
+      </w:r>
+      <w:r>
+        <w:br/>
+      </w:r>
+      <w:r>
+        <w:tab/>
+        <w:t>/</w:t>
+      </w:r>
+      <w:r>
+        <w:t>orders</w:t>
+      </w:r>
+    </w:p>
+    <w:p>
+      <w:pPr>
+        <w:pStyle w:val="Paragraphedeliste"/>
+        <w:numPr>
+          <w:ilvl w:val="1"/>
+          <w:numId w:val="3"/>
+        </w:numPr>
+      </w:pPr>
+      <w:r>
+        <w:rPr>
+          <w:b/>
+          <w:i/>
+        </w:rPr>
+        <w:t>QUERY </w:t>
+      </w:r>
+      <w:r>
+        <w:t>(</w:t>
+      </w:r>
+      <w:r>
+        <w:t>string</w:t>
+      </w:r>
+      <w:r>
+        <w:t xml:space="preserve">) </w:t>
+      </w:r>
+      <w:r>
+        <w:t>status</w:t>
+      </w:r>
+      <w:r>
+        <w:t xml:space="preserve">: </w:t>
+      </w:r>
+      <w:r>
+        <w:t>Nom du statut recherché</w:t>
+      </w:r>
+      <w:r>
+        <w:t>.</w:t>
+      </w:r>
+    </w:p>
+    <w:p>
+      <w:pPr>
+        <w:pStyle w:val="Paragraphedeliste"/>
+        <w:ind w:left="0"/>
+        <w:rPr>
+          <w:rStyle w:val="lev"/>
+        </w:rPr>
+      </w:pPr>
+      <w:r>
+        <w:rPr>
+          <w:rStyle w:val="lev"/>
+        </w:rPr>
+        <w:t>Détail d’un</w:t>
+      </w:r>
+      <w:r>
+        <w:rPr>
+          <w:rStyle w:val="lev"/>
+        </w:rPr>
+        <w:t>e commande</w:t>
+      </w:r>
+    </w:p>
+    <w:p>
+      <w:pPr>
+        <w:pStyle w:val="Paragraphedeliste"/>
+        <w:ind w:left="0"/>
+        <w:rPr>
+          <w:b/>
+          <w:u w:val="single"/>
+        </w:rPr>
+      </w:pPr>
+      <w:r>
+        <w:tab/>
+      </w:r>
+      <w:r>
+        <w:rPr>
+          <w:b/>
+          <w:u w:val="single"/>
+        </w:rPr>
+        <w:t>GET</w:t>
+      </w:r>
+    </w:p>
+    <w:p>
+      <w:pPr>
+        <w:pStyle w:val="Paragraphedeliste"/>
+        <w:ind w:left="0"/>
+      </w:pPr>
+      <w:r>
+        <w:tab/>
+        <w:t>/</w:t>
+      </w:r>
+      <w:r>
+        <w:t>orders</w:t>
+      </w:r>
+      <w:r>
+        <w:t>/{id}</w:t>
+      </w:r>
+    </w:p>
+    <w:p>
+      <w:pPr>
+        <w:pStyle w:val="Paragraphedeliste"/>
+        <w:numPr>
+          <w:ilvl w:val="1"/>
+          <w:numId w:val="3"/>
+        </w:numPr>
+      </w:pPr>
+      <w:r>
+        <w:rPr>
+          <w:b/>
+          <w:i/>
+        </w:rPr>
+        <w:t>ROUTE</w:t>
+      </w:r>
+      <w:r>
+        <w:t xml:space="preserve"> (int) id : Identifiant d’un</w:t>
+      </w:r>
+      <w:r>
+        <w:t>e commande</w:t>
+      </w:r>
+      <w:r>
+        <w:t>.</w:t>
+      </w:r>
+    </w:p>
+    <w:p>
+      <w:r>
+        <w:t>// TODO : Validations</w:t>
+      </w:r>
+    </w:p>
+    <w:p>
+      <w:pPr>
+        <w:pStyle w:val="Titre3"/>
+      </w:pPr>
+      <w:r>
+        <w:t>Clients</w:t>
+      </w:r>
+    </w:p>
+    <w:p>
+      <w:pPr>
+        <w:spacing w:after="0"/>
+        <w:rPr>
+          <w:rStyle w:val="lev"/>
+        </w:rPr>
+      </w:pPr>
+      <w:r>
+        <w:rPr>
+          <w:rStyle w:val="lev"/>
+        </w:rPr>
+        <w:t xml:space="preserve">Liste des </w:t>
+      </w:r>
+      <w:r>
+        <w:rPr>
+          <w:rStyle w:val="lev"/>
+        </w:rPr>
+        <w:t>clients</w:t>
+      </w:r>
+      <w:r>
+        <w:rPr>
+          <w:rStyle w:val="lev"/>
+        </w:rPr>
+        <w:t xml:space="preserve"> (filtrables par </w:t>
+      </w:r>
+      <w:r>
+        <w:rPr>
+          <w:rStyle w:val="lev"/>
+        </w:rPr>
+        <w:t>noms</w:t>
+      </w:r>
+      <w:r>
+        <w:rPr>
+          <w:rStyle w:val="lev"/>
+        </w:rPr>
+        <w:t>)</w:t>
+      </w:r>
+    </w:p>
+    <w:p>
+      <w:pPr>
+        <w:ind w:left="705"/>
+      </w:pPr>
+      <w:r>
+        <w:rPr>
+          <w:b/>
+          <w:u w:val="single"/>
+        </w:rPr>
+        <w:t>GET</w:t>
+      </w:r>
+      <w:r>
+        <w:br/>
+      </w:r>
+      <w:r>
+        <w:tab/>
+        <w:t>/</w:t>
+      </w:r>
+      <w:r>
+        <w:t>customers</w:t>
+      </w:r>
+      <w:r>
+        <w:t xml:space="preserve"> </w:t>
+      </w:r>
+    </w:p>
+    <w:p>
+      <w:pPr>
+        <w:pStyle w:val="Paragraphedeliste"/>
+        <w:numPr>
+          <w:ilvl w:val="1"/>
+          <w:numId w:val="3"/>
+        </w:numPr>
+      </w:pPr>
+      <w:r>
+        <w:rPr>
+          <w:b/>
+          <w:i/>
+        </w:rPr>
+        <w:t>QUERY </w:t>
+      </w:r>
+      <w:r>
+        <w:t>(</w:t>
+      </w:r>
+      <w:r>
+        <w:t>string</w:t>
+      </w:r>
+      <w:r>
+        <w:t xml:space="preserve">) </w:t>
+      </w:r>
+      <w:r>
+        <w:t>name</w:t>
+      </w:r>
+      <w:r>
+        <w:t> :</w:t>
+      </w:r>
+      <w:r>
+        <w:t xml:space="preserve"> </w:t>
+      </w:r>
+      <w:r>
+        <w:t>Nom de la personne recherchée.</w:t>
+      </w:r>
+      <w:r>
+        <w:t xml:space="preserve"> </w:t>
+      </w:r>
+    </w:p>
+    <w:p>
+      <w:pPr>
+        <w:pStyle w:val="Paragraphedeliste"/>
+        <w:ind w:left="0"/>
+        <w:rPr>
+          <w:rStyle w:val="lev"/>
+        </w:rPr>
+      </w:pPr>
+      <w:r>
+        <w:rPr>
+          <w:rStyle w:val="lev"/>
+        </w:rPr>
+        <w:lastRenderedPageBreak/>
+        <w:t xml:space="preserve">Détail d’un </w:t>
+      </w:r>
+      <w:r>
+        <w:rPr>
+          <w:rStyle w:val="lev"/>
+        </w:rPr>
+        <w:t>client</w:t>
+      </w:r>
+    </w:p>
+    <w:p>
+      <w:pPr>
+        <w:pStyle w:val="Paragraphedeliste"/>
+        <w:ind w:left="0"/>
+        <w:rPr>
+          <w:b/>
+          <w:u w:val="single"/>
+        </w:rPr>
+      </w:pPr>
+      <w:r>
+        <w:tab/>
+      </w:r>
+      <w:r>
+        <w:rPr>
+          <w:b/>
+          <w:u w:val="single"/>
+        </w:rPr>
+        <w:t>GET</w:t>
+      </w:r>
+    </w:p>
+    <w:p>
+      <w:pPr>
+        <w:pStyle w:val="Paragraphedeliste"/>
+        <w:ind w:left="0"/>
+      </w:pPr>
+      <w:r>
+        <w:tab/>
+        <w:t>/</w:t>
+      </w:r>
+      <w:r>
+        <w:t>customers</w:t>
+      </w:r>
+      <w:r>
+        <w:t>/{id}</w:t>
+      </w:r>
+    </w:p>
+    <w:p>
+      <w:pPr>
+        <w:pStyle w:val="Paragraphedeliste"/>
+        <w:numPr>
+          <w:ilvl w:val="1"/>
+          <w:numId w:val="3"/>
+        </w:numPr>
+      </w:pPr>
+      <w:r>
+        <w:rPr>
+          <w:b/>
+          <w:i/>
+        </w:rPr>
+        <w:t>ROUTE</w:t>
+      </w:r>
+      <w:r>
+        <w:t xml:space="preserve"> (int) id : Identifiant d’un </w:t>
+      </w:r>
+      <w:r>
+        <w:t>client</w:t>
+      </w:r>
+      <w:r>
+        <w:t>.</w:t>
+      </w:r>
+    </w:p>
+    <w:p>
+      <w:pPr>
+        <w:pStyle w:val="Paragraphedeliste"/>
+        <w:ind w:left="0"/>
+        <w:rPr>
+          <w:rStyle w:val="lev"/>
+        </w:rPr>
+      </w:pPr>
+      <w:r>
+        <w:rPr>
+          <w:rStyle w:val="lev"/>
+        </w:rPr>
+        <w:t>Modification</w:t>
+      </w:r>
+      <w:r>
+        <w:rPr>
+          <w:rStyle w:val="lev"/>
+        </w:rPr>
+        <w:t xml:space="preserve"> d’un </w:t>
+      </w:r>
+      <w:r>
+        <w:rPr>
+          <w:rStyle w:val="lev"/>
+        </w:rPr>
+        <w:t>client</w:t>
+      </w:r>
+    </w:p>
+    <w:p>
+      <w:pPr>
+        <w:pStyle w:val="Paragraphedeliste"/>
+        <w:ind w:left="0"/>
+        <w:rPr>
+          <w:b/>
+          <w:u w:val="single"/>
+        </w:rPr>
+      </w:pPr>
+      <w:r>
+        <w:tab/>
+      </w:r>
+      <w:r>
+        <w:rPr>
+          <w:b/>
+          <w:u w:val="single"/>
+        </w:rPr>
+        <w:t>PUT</w:t>
+      </w:r>
+    </w:p>
+    <w:p>
+      <w:pPr>
+        <w:pStyle w:val="Paragraphedeliste"/>
+        <w:ind w:left="0"/>
+      </w:pPr>
+      <w:r>
+        <w:tab/>
+        <w:t>/</w:t>
+      </w:r>
+      <w:r>
+        <w:t>customers</w:t>
+      </w:r>
+      <w:r>
+        <w:t>/{id}</w:t>
+      </w:r>
+    </w:p>
+    <w:p>
+      <w:pPr>
+        <w:pStyle w:val="Paragraphedeliste"/>
+        <w:numPr>
+          <w:ilvl w:val="1"/>
+          <w:numId w:val="3"/>
+        </w:numPr>
+      </w:pPr>
+      <w:r>
+        <w:rPr>
+          <w:b/>
+          <w:i/>
+        </w:rPr>
+        <w:t>ROUTE</w:t>
+      </w:r>
+      <w:r>
+        <w:t xml:space="preserve"> (int) id : Identifiant d’un client</w:t>
+      </w:r>
+      <w:r>
+        <w:t>.</w:t>
+      </w:r>
+    </w:p>
+    <w:p>
+      <w:pPr>
+        <w:pStyle w:val="Paragraphedeliste"/>
+        <w:numPr>
+          <w:ilvl w:val="1"/>
+          <w:numId w:val="3"/>
+        </w:numPr>
+      </w:pPr>
+      <w:r>
+        <w:rPr>
+          <w:b/>
+          <w:i/>
+        </w:rPr>
+        <w:t>QUERY</w:t>
+      </w:r>
+      <w:r>
+        <w:t xml:space="preserve"> (string) fullname :</w:t>
+      </w:r>
+      <w:r>
+        <w:t xml:space="preserve"> Nom et prénom du client</w:t>
+      </w:r>
+      <w:r>
+        <w:t>.</w:t>
+      </w:r>
+    </w:p>
+    <w:p>
+      <w:pPr>
+        <w:pStyle w:val="Paragraphedeliste"/>
+        <w:numPr>
+          <w:ilvl w:val="1"/>
+          <w:numId w:val="3"/>
+        </w:numPr>
+      </w:pPr>
+      <w:r>
+        <w:rPr>
+          <w:b/>
+          <w:i/>
+        </w:rPr>
+        <w:t>QUERY</w:t>
+      </w:r>
+      <w:r>
+        <w:rPr>
+          <w:b/>
+          <w:i/>
+        </w:rPr>
+        <w:t xml:space="preserve"> </w:t>
+      </w:r>
+      <w:r>
+        <w:t>(string) phone :</w:t>
+      </w:r>
+      <w:r>
+        <w:t xml:space="preserve"> Numéro de téléphone</w:t>
+      </w:r>
+      <w:r>
+        <w:t xml:space="preserve"> du client</w:t>
+      </w:r>
+      <w:r>
+        <w:t>.</w:t>
+      </w:r>
+    </w:p>
+    <w:p>
+      <w:pPr>
+        <w:pStyle w:val="Paragraphedeliste"/>
+        <w:numPr>
+          <w:ilvl w:val="1"/>
+          <w:numId w:val="3"/>
+        </w:numPr>
+      </w:pPr>
+      <w:r>
+        <w:rPr>
+          <w:b/>
+          <w:i/>
+        </w:rPr>
+        <w:t>QUERY</w:t>
+      </w:r>
+      <w:r>
+        <w:t xml:space="preserve"> (string) address1 :</w:t>
+      </w:r>
+      <w:r>
+        <w:t xml:space="preserve"> Adresse du client</w:t>
+      </w:r>
+      <w:r>
+        <w:t>.</w:t>
+      </w:r>
+    </w:p>
+    <w:p>
+      <w:pPr>
+        <w:pStyle w:val="Paragraphedeliste"/>
+        <w:numPr>
+          <w:ilvl w:val="1"/>
+          <w:numId w:val="3"/>
+        </w:numPr>
+      </w:pPr>
+      <w:r>
+        <w:rPr>
+          <w:b/>
+          <w:i/>
+        </w:rPr>
+        <w:t>QUERY</w:t>
+      </w:r>
+      <w:r>
+        <w:t xml:space="preserve"> (string) address2 :</w:t>
+      </w:r>
+      <w:r>
+        <w:t xml:space="preserve"> Complément </w:t>
+      </w:r>
+      <w:r>
+        <w:t>d’adresse.</w:t>
+      </w:r>
+    </w:p>
+    <w:p>
+      <w:pPr>
+        <w:pStyle w:val="Paragraphedeliste"/>
+        <w:numPr>
+          <w:ilvl w:val="1"/>
+          <w:numId w:val="3"/>
+        </w:numPr>
+      </w:pPr>
+      <w:r>
+        <w:rPr>
+          <w:b/>
+          <w:i/>
+        </w:rPr>
+        <w:t>QUERY</w:t>
+      </w:r>
+      <w:r>
+        <w:rPr>
+          <w:b/>
+          <w:i/>
+        </w:rPr>
+        <w:t xml:space="preserve"> </w:t>
+      </w:r>
+      <w:r>
+        <w:t>(string) zip-code :</w:t>
+      </w:r>
+      <w:r>
+        <w:t xml:space="preserve"> Code postal de son domicile</w:t>
+      </w:r>
+      <w:r>
+        <w:t>.</w:t>
+      </w:r>
+    </w:p>
+    <w:p>
+      <w:pPr>
+        <w:pStyle w:val="Paragraphedeliste"/>
+        <w:numPr>
+          <w:ilvl w:val="1"/>
+          <w:numId w:val="3"/>
+        </w:numPr>
+      </w:pPr>
+      <w:r>
+        <w:rPr>
+          <w:b/>
+          <w:i/>
+        </w:rPr>
+        <w:t>QUERY</w:t>
+      </w:r>
+      <w:r>
+        <w:t xml:space="preserve"> (string) state</w:t>
+      </w:r>
+      <w:r>
+        <w:t> : Pays</w:t>
+      </w:r>
+      <w:r>
+        <w:t xml:space="preserve"> </w:t>
+      </w:r>
+      <w:r>
+        <w:t>du domicile</w:t>
+      </w:r>
+      <w:r>
+        <w:t>.</w:t>
+      </w:r>
+    </w:p>
+    <w:p>
+      <w:pPr>
+        <w:pStyle w:val="Paragraphedeliste"/>
+        <w:ind w:left="0"/>
+        <w:rPr>
+          <w:rStyle w:val="lev"/>
+        </w:rPr>
+      </w:pPr>
+      <w:r>
+        <w:rPr>
+          <w:rStyle w:val="lev"/>
+        </w:rPr>
+        <w:t>Création</w:t>
+      </w:r>
+      <w:r>
+        <w:rPr>
+          <w:rStyle w:val="lev"/>
+        </w:rPr>
+        <w:t xml:space="preserve"> d’un </w:t>
+      </w:r>
+      <w:r>
+        <w:rPr>
+          <w:rStyle w:val="lev"/>
+        </w:rPr>
+        <w:t>client</w:t>
+      </w:r>
+    </w:p>
+    <w:p>
+      <w:pPr>
+        <w:pStyle w:val="Paragraphedeliste"/>
+        <w:ind w:left="0"/>
+        <w:rPr>
+          <w:b/>
+          <w:u w:val="single"/>
+        </w:rPr>
+      </w:pPr>
+      <w:r>
+        <w:tab/>
+      </w:r>
+      <w:r>
+        <w:rPr>
+          <w:b/>
+          <w:u w:val="single"/>
+        </w:rPr>
+        <w:t>POS</w:t>
+      </w:r>
+      <w:r>
+        <w:rPr>
+          <w:b/>
+          <w:u w:val="single"/>
+        </w:rPr>
+        <w:t>T</w:t>
+      </w:r>
+    </w:p>
+    <w:p>
+      <w:pPr>
+        <w:pStyle w:val="Paragraphedeliste"/>
+        <w:ind w:left="0"/>
+      </w:pPr>
+      <w:r>
+        <w:tab/>
+        <w:t>/</w:t>
+      </w:r>
+      <w:r>
+        <w:t>customers</w:t>
+      </w:r>
+      <w:r>
+        <w:t>/</w:t>
+      </w:r>
+    </w:p>
+    <w:p>
+      <w:pPr>
+        <w:pStyle w:val="Paragraphedeliste"/>
+        <w:numPr>
+          <w:ilvl w:val="1"/>
+          <w:numId w:val="3"/>
+        </w:numPr>
+      </w:pPr>
+      <w:r>
+        <w:rPr>
+          <w:b/>
+          <w:i/>
+        </w:rPr>
+        <w:t>QUERY</w:t>
+      </w:r>
+      <w:r>
+        <w:t xml:space="preserve"> (string) fullname : Nom et prénom du client</w:t>
+      </w:r>
+      <w:r>
+        <w:t>.</w:t>
+      </w:r>
+    </w:p>
+    <w:p>
+      <w:pPr>
+        <w:pStyle w:val="Paragraphedeliste"/>
+        <w:numPr>
+          <w:ilvl w:val="1"/>
+          <w:numId w:val="3"/>
+        </w:numPr>
+      </w:pPr>
+      <w:r>
+        <w:rPr>
+          <w:b/>
+          <w:i/>
+        </w:rPr>
+        <w:t xml:space="preserve">QUERY </w:t>
+      </w:r>
+      <w:r>
+        <w:t>(string) phone : Numéro de téléphone du client</w:t>
+      </w:r>
+      <w:r>
+        <w:t>.</w:t>
+      </w:r>
+    </w:p>
+    <w:p>
+      <w:pPr>
+        <w:pStyle w:val="Paragraphedeliste"/>
+        <w:numPr>
+          <w:ilvl w:val="1"/>
+          <w:numId w:val="3"/>
+        </w:numPr>
+      </w:pPr>
+      <w:r>
+        <w:rPr>
+          <w:b/>
+          <w:i/>
+        </w:rPr>
+        <w:t>QUERY</w:t>
+      </w:r>
+      <w:r>
+        <w:t xml:space="preserve"> (string) address1 : Adresse du client</w:t>
+      </w:r>
+      <w:r>
+        <w:t>.</w:t>
+      </w:r>
+    </w:p>
+    <w:p>
+      <w:pPr>
+        <w:pStyle w:val="Paragraphedeliste"/>
+        <w:numPr>
+          <w:ilvl w:val="1"/>
+          <w:numId w:val="3"/>
+        </w:numPr>
+      </w:pPr>
+      <w:r>
+        <w:rPr>
+          <w:b/>
+          <w:i/>
+        </w:rPr>
+        <w:t>QUERY</w:t>
+      </w:r>
+      <w:r>
+        <w:t xml:space="preserve"> (string) address2 : Complément </w:t>
+      </w:r>
+      <w:r>
+        <w:t>d’adresse.</w:t>
+      </w:r>
+    </w:p>
+    <w:p>
+      <w:pPr>
+        <w:pStyle w:val="Paragraphedeliste"/>
+        <w:numPr>
+          <w:ilvl w:val="1"/>
+          <w:numId w:val="3"/>
+        </w:numPr>
+      </w:pPr>
+      <w:r>
+        <w:rPr>
+          <w:b/>
+          <w:i/>
+        </w:rPr>
+        <w:t xml:space="preserve">QUERY </w:t>
+      </w:r>
+      <w:r>
+        <w:t>(string) zip-code : Code postal de son domicile</w:t>
+      </w:r>
+      <w:r>
+        <w:t>.</w:t>
+      </w:r>
+    </w:p>
+    <w:p>
+      <w:pPr>
+        <w:pStyle w:val="Paragraphedeliste"/>
+        <w:numPr>
+          <w:ilvl w:val="1"/>
+          <w:numId w:val="3"/>
+        </w:numPr>
+      </w:pPr>
+      <w:r>
+        <w:rPr>
+          <w:b/>
+          <w:i/>
+        </w:rPr>
+        <w:t>QUERY</w:t>
+      </w:r>
+      <w:r>
+        <w:t xml:space="preserve"> (string) state : Pays du domicile</w:t>
+      </w:r>
+      <w:r>
+        <w:t>.</w:t>
+      </w:r>
+    </w:p>
+    <w:p>
+      <w:pPr>
+        <w:pStyle w:val="Paragraphedeliste"/>
+        <w:ind w:left="0"/>
+        <w:rPr>
+          <w:rStyle w:val="lev"/>
+        </w:rPr>
+      </w:pPr>
+      <w:r>
+        <w:rPr>
+          <w:rStyle w:val="lev"/>
+        </w:rPr>
+        <w:t>Commandes d’un client</w:t>
+      </w:r>
+    </w:p>
+    <w:p>
+      <w:pPr>
+        <w:pStyle w:val="Paragraphedeliste"/>
+        <w:ind w:left="0"/>
+        <w:rPr>
+          <w:b/>
+          <w:u w:val="single"/>
+        </w:rPr>
+      </w:pPr>
+      <w:r>
+        <w:tab/>
+      </w:r>
+      <w:r>
+        <w:rPr>
+          <w:b/>
+          <w:u w:val="single"/>
+        </w:rPr>
+        <w:t>GET</w:t>
+      </w:r>
+    </w:p>
+    <w:p>
+      <w:pPr>
+        <w:pStyle w:val="Paragraphedeliste"/>
+        <w:ind w:left="0"/>
+      </w:pPr>
+      <w:r>
+        <w:tab/>
+        <w:t>/</w:t>
+      </w:r>
+      <w:r>
+        <w:t>customers</w:t>
+      </w:r>
+      <w:r>
+        <w:t>/{id}</w:t>
+      </w:r>
+      <w:r>
+        <w:t>/orders</w:t>
+      </w:r>
+    </w:p>
+    <w:p>
+      <w:pPr>
+        <w:pStyle w:val="Paragraphedeliste"/>
+        <w:numPr>
+          <w:ilvl w:val="1"/>
+          <w:numId w:val="3"/>
+        </w:numPr>
+      </w:pPr>
+      <w:r>
+        <w:rPr>
+          <w:b/>
+          <w:i/>
+        </w:rPr>
+        <w:t>ROUTE</w:t>
+      </w:r>
+      <w:r>
+        <w:t xml:space="preserve"> (int) id : Identifiant d’un client</w:t>
+      </w:r>
+      <w:r>
+        <w:t>.</w:t>
+      </w:r>
+    </w:p>
+    <w:p>
+      <w:pPr>
+        <w:pStyle w:val="Paragraphedeliste"/>
+        <w:ind w:left="0"/>
+        <w:rPr>
+          <w:rStyle w:val="lev"/>
+        </w:rPr>
+      </w:pPr>
+      <w:r>
+        <w:rPr>
+          <w:rStyle w:val="lev"/>
+        </w:rPr>
+        <w:t>Création d’une commande</w:t>
+      </w:r>
+    </w:p>
+    <w:p>
+      <w:pPr>
+        <w:pStyle w:val="Paragraphedeliste"/>
+        <w:ind w:left="0"/>
+        <w:rPr>
+          <w:b/>
+          <w:u w:val="single"/>
+        </w:rPr>
+      </w:pPr>
+      <w:r>
+        <w:tab/>
+      </w:r>
+      <w:r>
+        <w:rPr>
+          <w:b/>
+          <w:u w:val="single"/>
+        </w:rPr>
+        <w:t>POST</w:t>
+      </w:r>
+    </w:p>
+    <w:p>
+      <w:pPr>
+        <w:pStyle w:val="Paragraphedeliste"/>
+        <w:ind w:left="0"/>
+      </w:pPr>
+      <w:r>
+        <w:tab/>
+        <w:t>/</w:t>
+      </w:r>
+      <w:r>
+        <w:t>customers</w:t>
+      </w:r>
+      <w:r>
+        <w:t>/{id}/orders</w:t>
+      </w:r>
+    </w:p>
+    <w:p>
+      <w:pPr>
+        <w:pStyle w:val="Paragraphedeliste"/>
+        <w:numPr>
+          <w:ilvl w:val="1"/>
+          <w:numId w:val="3"/>
+        </w:numPr>
+      </w:pPr>
+      <w:r>
+        <w:rPr>
+          <w:b/>
+          <w:i/>
+        </w:rPr>
+        <w:t>ROUTE</w:t>
+      </w:r>
+      <w:r>
+        <w:t xml:space="preserve"> (int) id : Identifiant d’un client</w:t>
+      </w:r>
+      <w:r>
+        <w:t>.</w:t>
+      </w:r>
+    </w:p>
+    <w:p>
+      <w:pPr>
+        <w:pStyle w:val="Paragraphedeliste"/>
+        <w:numPr>
+          <w:ilvl w:val="1"/>
+          <w:numId w:val="3"/>
+        </w:numPr>
+      </w:pPr>
+      <w:r>
+        <w:rPr>
+          <w:b/>
+          <w:i/>
+        </w:rPr>
+        <w:t>HEADER</w:t>
+      </w:r>
+      <w:r>
+        <w:t>(JSON) order : Commande formatée en JSON</w:t>
+      </w:r>
+      <w:r>
+        <w:t>.</w:t>
+      </w:r>
+    </w:p>
+    <w:p>
+      <w:pPr>
+        <w:shd w:val="clear" w:color="auto" w:fill="2B2B2B"/>
+        <w:tabs>
+          <w:tab w:val="left" w:pos="916"/>
+          <w:tab w:val="left" w:pos="1832"/>
+          <w:tab w:val="left" w:pos="2748"/>
+          <w:tab w:val="left" w:pos="3664"/>
+          <w:tab w:val="left" w:pos="4580"/>
+          <w:tab w:val="left" w:pos="5496"/>
+          <w:tab w:val="left" w:pos="6412"/>
+          <w:tab w:val="left" w:pos="7328"/>
+          <w:tab w:val="left" w:pos="8244"/>
+          <w:tab w:val="left" w:pos="9160"/>
+          <w:tab w:val="left" w:pos="10076"/>
+          <w:tab w:val="left" w:pos="10992"/>
+          <w:tab w:val="left" w:pos="11908"/>
+          <w:tab w:val="left" w:pos="12824"/>
+          <w:tab w:val="left" w:pos="13740"/>
+          <w:tab w:val="left" w:pos="14656"/>
+        </w:tabs>
+        <w:spacing w:after="0" w:line="240" w:lineRule="auto"/>
+        <w:rPr>
+          <w:rFonts w:ascii="Courier New" w:eastAsia="Times New Roman" w:hAnsi="Courier New" w:cs="Courier New"/>
+          <w:color w:val="A9B7C6"/>
+          <w:sz w:val="20"/>
+          <w:szCs w:val="20"/>
+          <w:lang w:eastAsia="fr-FR"/>
+        </w:rPr>
+      </w:pPr>
+      <w:r>
+        <w:rPr>
+          <w:rFonts w:ascii="Courier New" w:eastAsia="Times New Roman" w:hAnsi="Courier New" w:cs="Courier New"/>
+          <w:color w:val="A9B7C6"/>
+          <w:sz w:val="20"/>
+          <w:szCs w:val="20"/>
+          <w:lang w:eastAsia="fr-FR"/>
+        </w:rPr>
+        <w:t>{</w:t>
+      </w:r>
+      <w:r>
+        <w:rPr>
+          <w:rFonts w:ascii="Courier New" w:eastAsia="Times New Roman" w:hAnsi="Courier New" w:cs="Courier New"/>
+          <w:color w:val="A9B7C6"/>
+          <w:sz w:val="20"/>
+          <w:szCs w:val="20"/>
+          <w:lang w:eastAsia="fr-FR"/>
+        </w:rPr>
+        <w:br/>
+        <w:t xml:space="preserve">    </w:t>
+      </w:r>
+      <w:r>
+        <w:rPr>
+          <w:rFonts w:ascii="Courier New" w:eastAsia="Times New Roman" w:hAnsi="Courier New" w:cs="Courier New"/>
+          <w:color w:val="6A8759"/>
+          <w:sz w:val="20"/>
+          <w:szCs w:val="20"/>
+          <w:lang w:eastAsia="fr-FR"/>
+        </w:rPr>
+        <w:t>"items"</w:t>
+      </w:r>
+      <w:r>
+        <w:rPr>
+          <w:rFonts w:ascii="Courier New" w:eastAsia="Times New Roman" w:hAnsi="Courier New" w:cs="Courier New"/>
+          <w:color w:val="A9B7C6"/>
+          <w:sz w:val="20"/>
+          <w:szCs w:val="20"/>
+          <w:lang w:eastAsia="fr-FR"/>
+        </w:rPr>
+        <w:t>:</w:t>
+      </w:r>
+      <w:r>
+        <w:rPr>
+          <w:rFonts w:ascii="Courier New" w:eastAsia="Times New Roman" w:hAnsi="Courier New" w:cs="Courier New"/>
+          <w:color w:val="A9B7C6"/>
+          <w:sz w:val="20"/>
+          <w:szCs w:val="20"/>
+          <w:lang w:eastAsia="fr-FR"/>
+        </w:rPr>
+        <w:br/>
+        <w:t xml:space="preserve">        [</w:t>
+      </w:r>
+      <w:r>
+        <w:rPr>
+          <w:rFonts w:ascii="Courier New" w:eastAsia="Times New Roman" w:hAnsi="Courier New" w:cs="Courier New"/>
+          <w:color w:val="A9B7C6"/>
+          <w:sz w:val="20"/>
+          <w:szCs w:val="20"/>
+          <w:lang w:eastAsia="fr-FR"/>
+        </w:rPr>
+        <w:br/>
+        <w:t xml:space="preserve">            {</w:t>
+      </w:r>
+      <w:r>
+        <w:rPr>
+          <w:rFonts w:ascii="Courier New" w:eastAsia="Times New Roman" w:hAnsi="Courier New" w:cs="Courier New"/>
+          <w:color w:val="A9B7C6"/>
+          <w:sz w:val="20"/>
+          <w:szCs w:val="20"/>
+          <w:lang w:eastAsia="fr-FR"/>
+        </w:rPr>
+        <w:br/>
+        <w:t xml:space="preserve">                </w:t>
+      </w:r>
+      <w:r>
+        <w:rPr>
+          <w:rFonts w:ascii="Courier New" w:eastAsia="Times New Roman" w:hAnsi="Courier New" w:cs="Courier New"/>
+          <w:color w:val="6A8759"/>
+          <w:sz w:val="20"/>
+          <w:szCs w:val="20"/>
+          <w:lang w:eastAsia="fr-FR"/>
+        </w:rPr>
+        <w:t>"tamtam"</w:t>
+      </w:r>
+      <w:r>
+        <w:rPr>
+          <w:rFonts w:ascii="Courier New" w:eastAsia="Times New Roman" w:hAnsi="Courier New" w:cs="Courier New"/>
+          <w:color w:val="A9B7C6"/>
+          <w:sz w:val="20"/>
+          <w:szCs w:val="20"/>
+          <w:lang w:eastAsia="fr-FR"/>
+        </w:rPr>
+        <w:t xml:space="preserve">: </w:t>
+      </w:r>
+      <w:r>
+        <w:rPr>
+          <w:rFonts w:ascii="Courier New" w:eastAsia="Times New Roman" w:hAnsi="Courier New" w:cs="Courier New"/>
+          <w:color w:val="6897BB"/>
+          <w:sz w:val="20"/>
+          <w:szCs w:val="20"/>
+          <w:lang w:eastAsia="fr-FR"/>
+        </w:rPr>
+        <w:t>1</w:t>
+      </w:r>
+      <w:r>
+        <w:rPr>
+          <w:rFonts w:ascii="Courier New" w:eastAsia="Times New Roman" w:hAnsi="Courier New" w:cs="Courier New"/>
+          <w:color w:val="CC7832"/>
+          <w:sz w:val="20"/>
+          <w:szCs w:val="20"/>
+          <w:lang w:eastAsia="fr-FR"/>
+        </w:rPr>
+        <w:t>,</w:t>
+      </w:r>
+      <w:r>
+        <w:rPr>
+          <w:rFonts w:ascii="Courier New" w:eastAsia="Times New Roman" w:hAnsi="Courier New" w:cs="Courier New"/>
+          <w:color w:val="CC7832"/>
+          <w:sz w:val="20"/>
+          <w:szCs w:val="20"/>
+          <w:lang w:eastAsia="fr-FR"/>
+        </w:rPr>
+        <w:br/>
+        <w:t xml:space="preserve">                </w:t>
+      </w:r>
+      <w:r>
+        <w:rPr>
+          <w:rFonts w:ascii="Courier New" w:eastAsia="Times New Roman" w:hAnsi="Courier New" w:cs="Courier New"/>
+          <w:color w:val="6A8759"/>
+          <w:sz w:val="20"/>
+          <w:szCs w:val="20"/>
+          <w:lang w:eastAsia="fr-FR"/>
+        </w:rPr>
+        <w:t>"decoration"</w:t>
+      </w:r>
+      <w:r>
+        <w:rPr>
+          <w:rFonts w:ascii="Courier New" w:eastAsia="Times New Roman" w:hAnsi="Courier New" w:cs="Courier New"/>
+          <w:color w:val="A9B7C6"/>
+          <w:sz w:val="20"/>
+          <w:szCs w:val="20"/>
+          <w:lang w:eastAsia="fr-FR"/>
+        </w:rPr>
+        <w:t xml:space="preserve">: </w:t>
+      </w:r>
+      <w:r>
+        <w:rPr>
+          <w:rFonts w:ascii="Courier New" w:eastAsia="Times New Roman" w:hAnsi="Courier New" w:cs="Courier New"/>
+          <w:color w:val="6897BB"/>
+          <w:sz w:val="20"/>
+          <w:szCs w:val="20"/>
+          <w:lang w:eastAsia="fr-FR"/>
+        </w:rPr>
+        <w:t>2</w:t>
+      </w:r>
+      <w:r>
+        <w:rPr>
+          <w:rFonts w:ascii="Courier New" w:eastAsia="Times New Roman" w:hAnsi="Courier New" w:cs="Courier New"/>
+          <w:color w:val="6897BB"/>
+          <w:sz w:val="20"/>
+          <w:szCs w:val="20"/>
+          <w:lang w:eastAsia="fr-FR"/>
+        </w:rPr>
+        <w:br/>
+        <w:t xml:space="preserve">            </w:t>
+      </w:r>
+      <w:r>
+        <w:rPr>
+          <w:rFonts w:ascii="Courier New" w:eastAsia="Times New Roman" w:hAnsi="Courier New" w:cs="Courier New"/>
+          <w:color w:val="A9B7C6"/>
+          <w:sz w:val="20"/>
+          <w:szCs w:val="20"/>
+          <w:lang w:eastAsia="fr-FR"/>
+        </w:rPr>
+        <w:t>}</w:t>
+      </w:r>
+      <w:r>
+        <w:rPr>
+          <w:rFonts w:ascii="Courier New" w:eastAsia="Times New Roman" w:hAnsi="Courier New" w:cs="Courier New"/>
+          <w:color w:val="CC7832"/>
+          <w:sz w:val="20"/>
+          <w:szCs w:val="20"/>
+          <w:lang w:eastAsia="fr-FR"/>
+        </w:rPr>
+        <w:t>,</w:t>
+      </w:r>
+      <w:r>
+        <w:rPr>
+          <w:rFonts w:ascii="Courier New" w:eastAsia="Times New Roman" w:hAnsi="Courier New" w:cs="Courier New"/>
+          <w:color w:val="CC7832"/>
+          <w:sz w:val="20"/>
+          <w:szCs w:val="20"/>
+          <w:lang w:eastAsia="fr-FR"/>
+        </w:rPr>
+        <w:br/>
+        <w:t xml:space="preserve">            </w:t>
+      </w:r>
+      <w:r>
+        <w:rPr>
+          <w:rFonts w:ascii="Courier New" w:eastAsia="Times New Roman" w:hAnsi="Courier New" w:cs="Courier New"/>
+          <w:color w:val="A9B7C6"/>
+          <w:sz w:val="20"/>
+          <w:szCs w:val="20"/>
+          <w:lang w:eastAsia="fr-FR"/>
+        </w:rPr>
+        <w:t>{</w:t>
+      </w:r>
+      <w:r>
+        <w:rPr>
+          <w:rFonts w:ascii="Courier New" w:eastAsia="Times New Roman" w:hAnsi="Courier New" w:cs="Courier New"/>
+          <w:color w:val="A9B7C6"/>
+          <w:sz w:val="20"/>
+          <w:szCs w:val="20"/>
+          <w:lang w:eastAsia="fr-FR"/>
+        </w:rPr>
+        <w:br/>
+        <w:t xml:space="preserve">                </w:t>
+      </w:r>
+      <w:r>
+        <w:rPr>
+          <w:rFonts w:ascii="Courier New" w:eastAsia="Times New Roman" w:hAnsi="Courier New" w:cs="Courier New"/>
+          <w:color w:val="6A8759"/>
+          <w:sz w:val="20"/>
+          <w:szCs w:val="20"/>
+          <w:lang w:eastAsia="fr-FR"/>
+        </w:rPr>
+        <w:t>"tamtam"</w:t>
+      </w:r>
+      <w:r>
+        <w:rPr>
+          <w:rFonts w:ascii="Courier New" w:eastAsia="Times New Roman" w:hAnsi="Courier New" w:cs="Courier New"/>
+          <w:color w:val="A9B7C6"/>
+          <w:sz w:val="20"/>
+          <w:szCs w:val="20"/>
+          <w:lang w:eastAsia="fr-FR"/>
+        </w:rPr>
+        <w:t xml:space="preserve">: </w:t>
+      </w:r>
+      <w:r>
+        <w:rPr>
+          <w:rFonts w:ascii="Courier New" w:eastAsia="Times New Roman" w:hAnsi="Courier New" w:cs="Courier New"/>
+          <w:color w:val="6897BB"/>
+          <w:sz w:val="20"/>
+          <w:szCs w:val="20"/>
+          <w:lang w:eastAsia="fr-FR"/>
+        </w:rPr>
+        <w:t>2</w:t>
+      </w:r>
+      <w:r>
+        <w:rPr>
+          <w:rFonts w:ascii="Courier New" w:eastAsia="Times New Roman" w:hAnsi="Courier New" w:cs="Courier New"/>
+          <w:color w:val="6897BB"/>
+          <w:sz w:val="20"/>
+          <w:szCs w:val="20"/>
+          <w:lang w:eastAsia="fr-FR"/>
+        </w:rPr>
+        <w:br/>
+        <w:t xml:space="preserve">            </w:t>
+      </w:r>
+      <w:r>
+        <w:rPr>
+          <w:rFonts w:ascii="Courier New" w:eastAsia="Times New Roman" w:hAnsi="Courier New" w:cs="Courier New"/>
+          <w:color w:val="A9B7C6"/>
+          <w:sz w:val="20"/>
+          <w:szCs w:val="20"/>
+          <w:lang w:eastAsia="fr-FR"/>
+        </w:rPr>
+        <w:t>}</w:t>
+      </w:r>
+      <w:r>
+        <w:rPr>
+          <w:rFonts w:ascii="Courier New" w:eastAsia="Times New Roman" w:hAnsi="Courier New" w:cs="Courier New"/>
+          <w:color w:val="A9B7C6"/>
+          <w:sz w:val="20"/>
+          <w:szCs w:val="20"/>
+          <w:lang w:eastAsia="fr-FR"/>
+        </w:rPr>
+        <w:br/>
+        <w:t xml:space="preserve">        ]</w:t>
+      </w:r>
+      <w:r>
+        <w:rPr>
+          <w:rFonts w:ascii="Courier New" w:eastAsia="Times New Roman" w:hAnsi="Courier New" w:cs="Courier New"/>
+          <w:color w:val="CC7832"/>
+          <w:sz w:val="20"/>
+          <w:szCs w:val="20"/>
+          <w:lang w:eastAsia="fr-FR"/>
+        </w:rPr>
+        <w:t>,</w:t>
+      </w:r>
+      <w:r>
+        <w:rPr>
+          <w:rFonts w:ascii="Courier New" w:eastAsia="Times New Roman" w:hAnsi="Courier New" w:cs="Courier New"/>
+          <w:color w:val="CC7832"/>
+          <w:sz w:val="20"/>
+          <w:szCs w:val="20"/>
+          <w:lang w:eastAsia="fr-FR"/>
+        </w:rPr>
+        <w:br/>
+        <w:t xml:space="preserve">    </w:t>
+      </w:r>
+      <w:r>
+        <w:rPr>
+          <w:rFonts w:ascii="Courier New" w:eastAsia="Times New Roman" w:hAnsi="Courier New" w:cs="Courier New"/>
+          <w:color w:val="6A8759"/>
+          <w:sz w:val="20"/>
+          <w:szCs w:val="20"/>
+          <w:lang w:eastAsia="fr-FR"/>
+        </w:rPr>
+        <w:t>"shipment"</w:t>
+      </w:r>
+      <w:r>
+        <w:rPr>
+          <w:rFonts w:ascii="Courier New" w:eastAsia="Times New Roman" w:hAnsi="Courier New" w:cs="Courier New"/>
+          <w:color w:val="A9B7C6"/>
+          <w:sz w:val="20"/>
+          <w:szCs w:val="20"/>
+          <w:lang w:eastAsia="fr-FR"/>
+        </w:rPr>
+        <w:t xml:space="preserve">: </w:t>
+      </w:r>
+      <w:r>
+        <w:rPr>
+          <w:rFonts w:ascii="Courier New" w:eastAsia="Times New Roman" w:hAnsi="Courier New" w:cs="Courier New"/>
+          <w:color w:val="6897BB"/>
+          <w:sz w:val="20"/>
+          <w:szCs w:val="20"/>
+          <w:lang w:eastAsia="fr-FR"/>
+        </w:rPr>
+        <w:t>1</w:t>
+      </w:r>
+      <w:r>
+        <w:rPr>
+          <w:rFonts w:ascii="Courier New" w:eastAsia="Times New Roman" w:hAnsi="Courier New" w:cs="Courier New"/>
+          <w:color w:val="6897BB"/>
+          <w:sz w:val="20"/>
+          <w:szCs w:val="20"/>
+          <w:lang w:eastAsia="fr-FR"/>
+        </w:rPr>
+        <w:br/>
+      </w:r>
+      <w:r>
+        <w:rPr>
+          <w:rFonts w:ascii="Courier New" w:eastAsia="Times New Roman" w:hAnsi="Courier New" w:cs="Courier New"/>
+          <w:color w:val="A9B7C6"/>
+          <w:sz w:val="20"/>
+          <w:szCs w:val="20"/>
+          <w:lang w:eastAsia="fr-FR"/>
+        </w:rPr>
+        <w:t>}</w:t>
+      </w:r>
+    </w:p>
+    <w:p>
+      <w:pPr>
+        <w:ind w:left="708"/>
+      </w:pPr>
+    </w:p>
+    <w:p>
+      <w:pPr>
+        <w:ind w:left="708"/>
+      </w:pPr>
+    </w:p>
+    <w:p/>
+    <w:p>
+      <w:pPr>
+        <w:pStyle w:val="Titre2"/>
+      </w:pPr>
+      <w:r>
+        <w:lastRenderedPageBreak/>
+        <w:t xml:space="preserve">Service </w:t>
+      </w:r>
+      <w:r>
+        <w:t>Banque</w:t>
+      </w:r>
+    </w:p>
+    <w:p>
+      <w:r>
+        <w:t xml:space="preserve">Adresse mère : </w:t>
+      </w:r>
+      <w:hyperlink r:id="rId8" w:history="1">
+        <w:r>
+          <w:rPr>
+            <w:rStyle w:val="Lienhypertexte"/>
+          </w:rPr>
+          <w:t>http://localhost:8181/cxf/bank/</w:t>
+        </w:r>
+      </w:hyperlink>
+    </w:p>
+    <w:p>
+      <w:pPr>
+        <w:pStyle w:val="Titre3"/>
+      </w:pPr>
+      <w:r>
+        <w:t>Paiement</w:t>
+      </w:r>
+    </w:p>
+    <w:p>
+      <w:pPr>
+        <w:pStyle w:val="Paragraphedeliste"/>
+        <w:ind w:left="0"/>
+        <w:rPr>
+          <w:rStyle w:val="lev"/>
+        </w:rPr>
+      </w:pPr>
+      <w:r>
+        <w:rPr>
+          <w:rStyle w:val="lev"/>
+        </w:rPr>
+        <w:t>Paiement d’une commande en CB</w:t>
+      </w:r>
+    </w:p>
+    <w:p>
+      <w:pPr>
+        <w:pStyle w:val="Paragraphedeliste"/>
+        <w:ind w:left="0"/>
+        <w:rPr>
+          <w:b/>
+          <w:u w:val="single"/>
+        </w:rPr>
+      </w:pPr>
+      <w:r>
+        <w:tab/>
+      </w:r>
+      <w:r>
+        <w:rPr>
+          <w:b/>
+          <w:u w:val="single"/>
+        </w:rPr>
+        <w:t>PUT</w:t>
+      </w:r>
+    </w:p>
+    <w:p>
+      <w:pPr>
+        <w:pStyle w:val="Paragraphedeliste"/>
+        <w:ind w:left="0"/>
+      </w:pPr>
+      <w:r>
+        <w:tab/>
+        <w:t>/</w:t>
+      </w:r>
+      <w:r>
+        <w:t>payment</w:t>
+      </w:r>
+      <w:r>
+        <w:t>/</w:t>
+      </w:r>
+    </w:p>
+    <w:p>
+      <w:pPr>
+        <w:pStyle w:val="Paragraphedeliste"/>
+        <w:numPr>
+          <w:ilvl w:val="1"/>
+          <w:numId w:val="3"/>
+        </w:numPr>
+      </w:pPr>
+      <w:r>
+        <w:rPr>
+          <w:b/>
+          <w:i/>
+        </w:rPr>
+        <w:t>QUERY</w:t>
+      </w:r>
+      <w:r>
+        <w:t xml:space="preserve"> (string) cardnumber</w:t>
+      </w:r>
+      <w:r>
+        <w:t> : Numéro de la carte bancaire.</w:t>
+      </w:r>
+    </w:p>
+    <w:p>
+      <w:pPr>
+        <w:pStyle w:val="Paragraphedeliste"/>
+        <w:numPr>
+          <w:ilvl w:val="1"/>
+          <w:numId w:val="3"/>
+        </w:numPr>
+      </w:pPr>
+      <w:r>
+        <w:rPr>
+          <w:b/>
+          <w:i/>
+        </w:rPr>
+        <w:t>QUERY</w:t>
+      </w:r>
+      <w:r>
+        <w:t xml:space="preserve"> (string) owner</w:t>
+      </w:r>
+      <w:r>
+        <w:t> : Propriétaire de la carte bancaire.</w:t>
+      </w:r>
+    </w:p>
+    <w:p>
+      <w:pPr>
+        <w:pStyle w:val="Paragraphedeliste"/>
+        <w:numPr>
+          <w:ilvl w:val="1"/>
+          <w:numId w:val="3"/>
+        </w:numPr>
+      </w:pPr>
+      <w:r>
+        <w:rPr>
+          <w:b/>
+          <w:i/>
+        </w:rPr>
+        <w:t>QUERY</w:t>
+      </w:r>
+      <w:r>
+        <w:t xml:space="preserve"> (string) verification-code</w:t>
+      </w:r>
+      <w:r>
+        <w:t> : Code de vérification de la carte bancaire</w:t>
+      </w:r>
+      <w:r>
+        <w:t>.</w:t>
+      </w:r>
+    </w:p>
+    <w:p>
+      <w:pPr>
+        <w:pStyle w:val="Paragraphedeliste"/>
+        <w:numPr>
+          <w:ilvl w:val="1"/>
+          <w:numId w:val="3"/>
+        </w:numPr>
+      </w:pPr>
+      <w:r>
+        <w:rPr>
+          <w:b/>
+          <w:i/>
+        </w:rPr>
+        <w:t>QUERY</w:t>
+      </w:r>
+      <w:r>
+        <w:t xml:space="preserve"> (</w:t>
+      </w:r>
+      <w:r>
+        <w:t>int</w:t>
+      </w:r>
+      <w:r>
+        <w:t>) order</w:t>
+      </w:r>
+      <w:r>
+        <w:t> : Identifiant de la commande</w:t>
+      </w:r>
+      <w:r>
+        <w:t>.</w:t>
+      </w:r>
+    </w:p>
+    <w:p>
+      <w:pPr>
+        <w:pStyle w:val="Paragraphedeliste"/>
+        <w:numPr>
+          <w:ilvl w:val="1"/>
+          <w:numId w:val="3"/>
+        </w:numPr>
+      </w:pPr>
+      <w:r>
+        <w:rPr>
+          <w:b/>
+          <w:i/>
+        </w:rPr>
+        <w:t>QUERY</w:t>
+      </w:r>
+      <w:r>
+        <w:t xml:space="preserve"> (</w:t>
+      </w:r>
+      <w:r>
+        <w:t>double</w:t>
+      </w:r>
+      <w:r>
+        <w:t>) amount</w:t>
+      </w:r>
+      <w:r>
+        <w:t> : Montant total de la commande</w:t>
+      </w:r>
+      <w:r>
+        <w:t>.</w:t>
+      </w:r>
+    </w:p>
+    <w:p>
+      <w:pPr>
+        <w:pStyle w:val="Paragraphedeliste"/>
+        <w:ind w:left="0"/>
+        <w:rPr>
+          <w:rStyle w:val="lev"/>
+        </w:rPr>
+      </w:pPr>
+      <w:r>
+        <w:rPr>
+          <w:rStyle w:val="lev"/>
+        </w:rPr>
+        <w:t>Paiement d</w:t>
+      </w:r>
+      <w:r>
+        <w:rPr>
+          <w:rStyle w:val="lev"/>
+        </w:rPr>
+        <w:t>’une commande avec PayPal</w:t>
+      </w:r>
+    </w:p>
+    <w:p>
+      <w:pPr>
+        <w:pStyle w:val="Paragraphedeliste"/>
+        <w:ind w:left="0"/>
+        <w:rPr>
+          <w:b/>
+          <w:u w:val="single"/>
+        </w:rPr>
+      </w:pPr>
+      <w:r>
+        <w:tab/>
+      </w:r>
+      <w:r>
+        <w:rPr>
+          <w:b/>
+          <w:u w:val="single"/>
+        </w:rPr>
+        <w:t>PUT</w:t>
+      </w:r>
+    </w:p>
+    <w:p>
+      <w:pPr>
+        <w:pStyle w:val="Paragraphedeliste"/>
+        <w:ind w:left="0"/>
+      </w:pPr>
+      <w:r>
+        <w:tab/>
+        <w:t>/payment/</w:t>
+      </w:r>
+    </w:p>
+    <w:p>
+      <w:pPr>
+        <w:pStyle w:val="Paragraphedeliste"/>
+        <w:numPr>
+          <w:ilvl w:val="1"/>
+          <w:numId w:val="3"/>
+        </w:numPr>
+      </w:pPr>
+      <w:r>
+        <w:rPr>
+          <w:b/>
+          <w:i/>
+        </w:rPr>
+        <w:t>QUERY</w:t>
+      </w:r>
+      <w:r>
+        <w:t xml:space="preserve"> (string) </w:t>
+      </w:r>
+      <w:r>
+        <w:t>account</w:t>
+      </w:r>
+      <w:r>
+        <w:t xml:space="preserve"> : Numéro </w:t>
+      </w:r>
+      <w:r>
+        <w:t>de compte de paypal</w:t>
+      </w:r>
+      <w:r>
+        <w:t>.</w:t>
+      </w:r>
+    </w:p>
+    <w:p>
+      <w:pPr>
+        <w:pStyle w:val="Paragraphedeliste"/>
+        <w:numPr>
+          <w:ilvl w:val="1"/>
+          <w:numId w:val="3"/>
+        </w:numPr>
+        <w:rPr>
+          <w:rStyle w:val="lev"/>
+          <w:b w:val="0"/>
+          <w:bCs w:val="0"/>
+        </w:rPr>
+      </w:pPr>
+      <w:r>
+        <w:rPr>
+          <w:b/>
+          <w:i/>
+        </w:rPr>
+        <w:t>QUERY</w:t>
+      </w:r>
+      <w:r>
+        <w:t xml:space="preserve"> (int) order : Identifiant de la commande.</w:t>
+      </w:r>
+    </w:p>
+    <w:p>
+      <w:pPr>
+        <w:pStyle w:val="Titre2"/>
+        <w:rPr>
+          <w:rStyle w:val="lev"/>
+          <w:b w:val="0"/>
+          <w:sz w:val="24"/>
+        </w:rPr>
+      </w:pPr>
+      <w:r>
+        <w:rPr>
+          <w:rStyle w:val="lev"/>
+          <w:b w:val="0"/>
+          <w:sz w:val="24"/>
+        </w:rPr>
+        <w:t xml:space="preserve">Service </w:t>
+      </w:r>
+      <w:r>
+        <w:rPr>
+          <w:rStyle w:val="lev"/>
+          <w:b w:val="0"/>
+          <w:sz w:val="24"/>
+        </w:rPr>
+        <w:t>Entrepot</w:t>
+      </w:r>
+    </w:p>
+    <w:p>
+      <w:r>
+        <w:t xml:space="preserve">Adresse mère : </w:t>
+      </w:r>
+      <w:hyperlink r:id="rId9" w:history="1">
+        <w:r>
+          <w:rPr>
+            <w:rStyle w:val="Lienhypertexte"/>
+          </w:rPr>
+          <w:t>http://localhost:8181/cxf/entrepot/</w:t>
+        </w:r>
+      </w:hyperlink>
+    </w:p>
+    <w:p>
+      <w:pPr>
+        <w:pStyle w:val="Titre3"/>
+      </w:pPr>
+      <w:r>
+        <w:t>Stock</w:t>
+      </w:r>
+    </w:p>
+    <w:p>
+      <w:pPr>
+        <w:spacing w:after="0"/>
+        <w:rPr>
+          <w:rStyle w:val="lev"/>
+        </w:rPr>
+      </w:pPr>
+      <w:r>
+        <w:rPr>
+          <w:rStyle w:val="lev"/>
+        </w:rPr>
+        <w:t xml:space="preserve">Liste des </w:t>
+      </w:r>
+      <w:r>
+        <w:rPr>
+          <w:rStyle w:val="lev"/>
+        </w:rPr>
+        <w:t>articles en stock</w:t>
+      </w:r>
+    </w:p>
+    <w:p>
+      <w:pPr>
+        <w:ind w:left="705"/>
+      </w:pPr>
+      <w:r>
+        <w:rPr>
+          <w:b/>
+          <w:u w:val="single"/>
+        </w:rPr>
+        <w:t>GET</w:t>
+      </w:r>
+      <w:r>
+        <w:br/>
+      </w:r>
+      <w:r>
+        <w:tab/>
+        <w:t>/</w:t>
+      </w:r>
+      <w:r>
+        <w:t>stock</w:t>
+      </w:r>
+      <w:r>
+        <w:t xml:space="preserve"> </w:t>
+      </w:r>
+    </w:p>
+    <w:p>
+      <w:pPr>
+        <w:pStyle w:val="Paragraphedeliste"/>
+        <w:ind w:left="0"/>
+        <w:rPr>
+          <w:rStyle w:val="lev"/>
+        </w:rPr>
+      </w:pPr>
+      <w:r>
+        <w:rPr>
+          <w:rStyle w:val="lev"/>
+        </w:rPr>
+        <w:t>Détail d’un article en stock</w:t>
+      </w:r>
+    </w:p>
+    <w:p>
+      <w:pPr>
+        <w:pStyle w:val="Paragraphedeliste"/>
+        <w:ind w:left="0"/>
+        <w:rPr>
+          <w:b/>
+          <w:u w:val="single"/>
+        </w:rPr>
+      </w:pPr>
+      <w:r>
+        <w:tab/>
+      </w:r>
+      <w:r>
+        <w:rPr>
+          <w:b/>
+          <w:u w:val="single"/>
+        </w:rPr>
+        <w:t>GET</w:t>
+      </w:r>
+    </w:p>
+    <w:p>
+      <w:pPr>
+        <w:pStyle w:val="Paragraphedeliste"/>
+        <w:ind w:left="0"/>
+      </w:pPr>
+      <w:r>
+        <w:tab/>
+        <w:t>/</w:t>
+      </w:r>
+      <w:r>
+        <w:t xml:space="preserve"> </w:t>
+      </w:r>
+      <w:r>
+        <w:t>stock</w:t>
+      </w:r>
+      <w:r>
+        <w:t>/{id}</w:t>
+      </w:r>
+    </w:p>
+    <w:p>
+      <w:pPr>
+        <w:pStyle w:val="Paragraphedeliste"/>
+        <w:numPr>
+          <w:ilvl w:val="1"/>
+          <w:numId w:val="3"/>
+        </w:numPr>
+      </w:pPr>
+      <w:r>
+        <w:rPr>
+          <w:b/>
+          <w:i/>
+        </w:rPr>
+        <w:t>ROUTE</w:t>
+      </w:r>
+      <w:r>
+        <w:t xml:space="preserve"> (int) id : Identifiant d’un </w:t>
+      </w:r>
+      <w:r>
+        <w:t>article</w:t>
+      </w:r>
+      <w:bookmarkStart w:id="0" w:name="_GoBack"/>
+      <w:bookmarkEnd w:id="0"/>
+      <w:r>
+        <w:t>.</w:t>
+      </w:r>
+    </w:p>
+    <w:p/>
     <w:p>
       <w:pPr>
         <w:rPr>
@@ -830,11 +3636,83 @@
           <w:sz w:val="24"/>
         </w:rPr>
       </w:pPr>
-      <w:r>
+    </w:p>
+    <w:p>
+      <w:pPr>
         <w:rPr>
           <w:rStyle w:val="lev"/>
           <w:sz w:val="24"/>
         </w:rPr>
+      </w:pPr>
+    </w:p>
+    <w:p>
+      <w:pPr>
+        <w:rPr>
+          <w:rStyle w:val="lev"/>
+          <w:sz w:val="24"/>
+        </w:rPr>
+      </w:pPr>
+    </w:p>
+    <w:p>
+      <w:pPr>
+        <w:rPr>
+          <w:rStyle w:val="lev"/>
+          <w:sz w:val="24"/>
+        </w:rPr>
+      </w:pPr>
+    </w:p>
+    <w:p>
+      <w:pPr>
+        <w:rPr>
+          <w:rStyle w:val="lev"/>
+          <w:sz w:val="24"/>
+        </w:rPr>
+      </w:pPr>
+    </w:p>
+    <w:p>
+      <w:pPr>
+        <w:rPr>
+          <w:rStyle w:val="lev"/>
+          <w:sz w:val="24"/>
+        </w:rPr>
+      </w:pPr>
+    </w:p>
+    <w:p>
+      <w:pPr>
+        <w:rPr>
+          <w:rStyle w:val="lev"/>
+          <w:sz w:val="24"/>
+        </w:rPr>
+      </w:pPr>
+    </w:p>
+    <w:p>
+      <w:pPr>
+        <w:rPr>
+          <w:rStyle w:val="lev"/>
+          <w:sz w:val="24"/>
+        </w:rPr>
+      </w:pPr>
+    </w:p>
+    <w:p>
+      <w:pPr>
+        <w:rPr>
+          <w:rStyle w:val="lev"/>
+          <w:sz w:val="24"/>
+        </w:rPr>
+      </w:pPr>
+    </w:p>
+    <w:p>
+      <w:pPr>
+        <w:rPr>
+          <w:rStyle w:val="lev"/>
+          <w:sz w:val="24"/>
+        </w:rPr>
+      </w:pPr>
+      <w:r>
+        <w:rPr>
+          <w:rStyle w:val="lev"/>
+          <w:sz w:val="24"/>
+        </w:rPr>
         <w:t>Information relative aux tamtams</w:t>
       </w:r>
     </w:p>
@@ -845,6 +3723,7 @@
           <w:b/>
           <w:bCs/>
         </w:rPr>
+        <w:lastRenderedPageBreak/>
         <w:t>GET</w:t>
       </w:r>
       <w:r>
@@ -1537,7 +4416,6 @@
         </w:numPr>
       </w:pPr>
       <w:r>
-        <w:lastRenderedPageBreak/>
         <w:t>(int) decoration : (optional)</w:t>
       </w:r>
     </w:p>
@@ -1555,6 +4433,7 @@
     </w:p>
     <w:p>
       <w:r>
+        <w:lastRenderedPageBreak/>
         <w:br/>
       </w:r>
       <w:r>
@@ -2204,7 +5083,6 @@
         </w:numPr>
       </w:pPr>
       <w:r>
-        <w:lastRenderedPageBreak/>
         <w:t>(int) zip-code : code postal</w:t>
       </w:r>
     </w:p>
@@ -2217,6 +5095,7 @@
         </w:numPr>
       </w:pPr>
       <w:r>
+        <w:lastRenderedPageBreak/>
         <w:t>(string) country : pays de l’utilisateur</w:t>
       </w:r>
       <w:r>
@@ -3909,7 +6788,6 @@
   <w:style w:type="character" w:default="1" w:styleId="Policepardfaut">
     <w:name w:val="Default Paragraph Font"/>
     <w:uiPriority w:val="1"/>
-    <w:semiHidden/>
     <w:unhideWhenUsed/>
   </w:style>
   <w:style w:type="table" w:default="1" w:styleId="TableauNormal">
@@ -4117,6 +6995,56 @@
       <w:i/>
       <w:iCs/>
       <w:color w:val="2E74B5" w:themeColor="accent1" w:themeShade="BF"/>
+    </w:rPr>
+  </w:style>
+  <w:style w:type="paragraph" w:styleId="PrformatHTML">
+    <w:name w:val="HTML Preformatted"/>
+    <w:basedOn w:val="Normal"/>
+    <w:link w:val="PrformatHTMLCar"/>
+    <w:uiPriority w:val="99"/>
+    <w:semiHidden/>
+    <w:unhideWhenUsed/>
+    <w:rsid w:val="0040741F"/>
+    <w:pPr>
+      <w:tabs>
+        <w:tab w:val="left" w:pos="916"/>
+        <w:tab w:val="left" w:pos="1832"/>
+        <w:tab w:val="left" w:pos="2748"/>
+        <w:tab w:val="left" w:pos="3664"/>
+        <w:tab w:val="left" w:pos="4580"/>
+        <w:tab w:val="left" w:pos="5496"/>
+        <w:tab w:val="left" w:pos="6412"/>
+        <w:tab w:val="left" w:pos="7328"/>
+        <w:tab w:val="left" w:pos="8244"/>
+        <w:tab w:val="left" w:pos="9160"/>
+        <w:tab w:val="left" w:pos="10076"/>
+        <w:tab w:val="left" w:pos="10992"/>
+        <w:tab w:val="left" w:pos="11908"/>
+        <w:tab w:val="left" w:pos="12824"/>
+        <w:tab w:val="left" w:pos="13740"/>
+        <w:tab w:val="left" w:pos="14656"/>
+      </w:tabs>
+      <w:spacing w:after="0" w:line="240" w:lineRule="auto"/>
+    </w:pPr>
+    <w:rPr>
+      <w:rFonts w:ascii="Courier New" w:eastAsia="Times New Roman" w:hAnsi="Courier New" w:cs="Courier New"/>
+      <w:sz w:val="20"/>
+      <w:szCs w:val="20"/>
+      <w:lang w:eastAsia="fr-FR"/>
+    </w:rPr>
+  </w:style>
+  <w:style w:type="character" w:customStyle="1" w:styleId="PrformatHTMLCar">
+    <w:name w:val="Préformaté HTML Car"/>
+    <w:basedOn w:val="Policepardfaut"/>
+    <w:link w:val="PrformatHTML"/>
+    <w:uiPriority w:val="99"/>
+    <w:semiHidden/>
+    <w:rsid w:val="0040741F"/>
+    <w:rPr>
+      <w:rFonts w:ascii="Courier New" w:eastAsia="Times New Roman" w:hAnsi="Courier New" w:cs="Courier New"/>
+      <w:sz w:val="20"/>
+      <w:szCs w:val="20"/>
+      <w:lang w:eastAsia="fr-FR"/>
     </w:rPr>
   </w:style>
 </w:styles>
@@ -4388,7 +7316,7 @@
 </file>
 
 <file path=customXml/itemProps1.xml><?xml version="1.0" encoding="utf-8"?>
-<ds:datastoreItem xmlns:ds="http://schemas.openxmlformats.org/officeDocument/2006/customXml" ds:itemID="{F33697E1-26E5-4BAD-8B95-8DDA55508EBE}">
+<ds:datastoreItem xmlns:ds="http://schemas.openxmlformats.org/officeDocument/2006/customXml" ds:itemID="{3721419C-263E-4736-B54F-AA4B9FC90F3F}">
   <ds:schemaRefs>
     <ds:schemaRef ds:uri="http://schemas.openxmlformats.org/officeDocument/2006/bibliography"/>
   </ds:schemaRefs>

</xml_diff>

<commit_message>
Ajout de la doc
</commit_message>
<xml_diff>
--- a/documents/document.docx
+++ b/documents/document.docx
@@ -7,7 +7,15 @@
         <w:pStyle w:val="Titre"/>
       </w:pPr>
       <w:r>
-        <w:t xml:space="preserve">La société Tamtamers </w:t>
+        <w:t xml:space="preserve">La société </w:t>
+      </w:r>
+      <w:proofErr w:type="spellStart"/>
+      <w:r>
+        <w:t>Tamtamers</w:t>
+      </w:r>
+      <w:proofErr w:type="spellEnd"/>
+      <w:r>
+        <w:t xml:space="preserve"> </w:t>
       </w:r>
     </w:p>
     <w:p>
@@ -63,7 +71,25 @@
           <w:sz w:val="22"/>
           <w:szCs w:val="22"/>
         </w:rPr>
-        <w:t xml:space="preserve"> horizons, les fondateurs de la société Tamtamers </w:t>
+        <w:t xml:space="preserve"> horizons, les fondateurs de la société </w:t>
+      </w:r>
+      <w:proofErr w:type="spellStart"/>
+      <w:r>
+        <w:rPr>
+          <w:rFonts w:ascii="Calibri" w:hAnsi="Calibri" w:cs="Segoe UI"/>
+          <w:sz w:val="22"/>
+          <w:szCs w:val="22"/>
+        </w:rPr>
+        <w:t>Tamtamers</w:t>
+      </w:r>
+      <w:proofErr w:type="spellEnd"/>
+      <w:r>
+        <w:rPr>
+          <w:rFonts w:ascii="Calibri" w:hAnsi="Calibri" w:cs="Segoe UI"/>
+          <w:sz w:val="22"/>
+          <w:szCs w:val="22"/>
+        </w:rPr>
+        <w:t xml:space="preserve"> </w:t>
       </w:r>
       <w:r>
         <w:rPr>
@@ -243,7 +269,25 @@
           <w:sz w:val="22"/>
           <w:szCs w:val="22"/>
         </w:rPr>
-        <w:t>Même si ce travail et suffisant pour en faire un vendeur de choix dans le monde du tamtam, la société Tamtamers ne pouvait s'arrêter là. Afin de toujours offrir plus à ses clients, la société donne également la possibilité de personnaliser le bois de son tamtam</w:t>
+        <w:t xml:space="preserve">Même si ce travail et suffisant pour en faire un vendeur de choix dans le monde du tamtam, la société </w:t>
+      </w:r>
+      <w:proofErr w:type="spellStart"/>
+      <w:r>
+        <w:rPr>
+          <w:rFonts w:ascii="Calibri" w:hAnsi="Calibri" w:cs="Segoe UI"/>
+          <w:sz w:val="22"/>
+          <w:szCs w:val="22"/>
+        </w:rPr>
+        <w:t>Tamtamers</w:t>
+      </w:r>
+      <w:proofErr w:type="spellEnd"/>
+      <w:r>
+        <w:rPr>
+          <w:rFonts w:ascii="Calibri" w:hAnsi="Calibri" w:cs="Segoe UI"/>
+          <w:sz w:val="22"/>
+          <w:szCs w:val="22"/>
+        </w:rPr>
+        <w:t xml:space="preserve"> ne pouvait s'arrêter là. Afin de toujours offrir plus à ses clients, la société donne également la possibilité de personnaliser le bois de son tamtam</w:t>
       </w:r>
       <w:r>
         <w:rPr>
@@ -363,6 +407,7 @@
         </w:rPr>
         <w:t xml:space="preserve"> de </w:t>
       </w:r>
+      <w:proofErr w:type="spellStart"/>
       <w:r>
         <w:rPr>
           <w:rFonts w:ascii="Calibri" w:hAnsi="Calibri" w:cs="Segoe UI"/>
@@ -371,6 +416,7 @@
         </w:rPr>
         <w:t>Tamtamers</w:t>
       </w:r>
+      <w:proofErr w:type="spellEnd"/>
       <w:r>
         <w:rPr>
           <w:rFonts w:ascii="Calibri" w:hAnsi="Calibri" w:cs="Segoe UI"/>
@@ -541,7 +587,25 @@
           <w:sz w:val="22"/>
           <w:szCs w:val="22"/>
         </w:rPr>
-        <w:t xml:space="preserve">, Tamtamers à </w:t>
+        <w:t xml:space="preserve">, </w:t>
+      </w:r>
+      <w:proofErr w:type="spellStart"/>
+      <w:r>
+        <w:rPr>
+          <w:rFonts w:ascii="Calibri" w:hAnsi="Calibri" w:cs="Segoe UI"/>
+          <w:sz w:val="22"/>
+          <w:szCs w:val="22"/>
+        </w:rPr>
+        <w:t>Tamtamers</w:t>
+      </w:r>
+      <w:proofErr w:type="spellEnd"/>
+      <w:r>
+        <w:rPr>
+          <w:rFonts w:ascii="Calibri" w:hAnsi="Calibri" w:cs="Segoe UI"/>
+          <w:sz w:val="22"/>
+          <w:szCs w:val="22"/>
+        </w:rPr>
+        <w:t xml:space="preserve"> à </w:t>
       </w:r>
       <w:r>
         <w:rPr>
@@ -627,6 +691,7 @@
         <w:t xml:space="preserve"> dans la </w:t>
       </w:r>
       <w:hyperlink r:id="rId6" w:history="1">
+        <w:proofErr w:type="spellStart"/>
         <w:r>
           <w:rPr>
             <w:rStyle w:val="Lienhypertexte"/>
@@ -636,6 +701,7 @@
           </w:rPr>
           <w:t>JavaDoc</w:t>
         </w:r>
+        <w:proofErr w:type="spellEnd"/>
       </w:hyperlink>
       <w:r>
         <w:rPr>
@@ -1094,12 +1160,14 @@
       <w:pPr>
         <w:pStyle w:val="Titre2"/>
       </w:pPr>
+      <w:proofErr w:type="spellStart"/>
       <w:r>
         <w:t>Tamtam</w:t>
       </w:r>
       <w:r>
         <w:t>ers</w:t>
       </w:r>
+      <w:proofErr w:type="spellEnd"/>
     </w:p>
     <w:p>
       <w:r>
@@ -1130,7 +1198,39 @@
         <w:t>la définition des différents tamtams</w:t>
       </w:r>
       <w:r>
-        <w:t xml:space="preserve">. La base de donnée enregistre un tamtam avec un id, un boi, une peau, une marque, une description, une image, un price, une liste de livreur disponible, et une liste de décorations dipsonible. </w:t>
+        <w:t xml:space="preserve">. La base de </w:t>
+      </w:r>
+      <w:proofErr w:type="gramStart"/>
+      <w:r>
+        <w:t>donnée</w:t>
+      </w:r>
+      <w:proofErr w:type="gramEnd"/>
+      <w:r>
+        <w:t xml:space="preserve"> enregistre un tamtam avec un id, un </w:t>
+      </w:r>
+      <w:proofErr w:type="spellStart"/>
+      <w:r>
+        <w:t>boi</w:t>
+      </w:r>
+      <w:proofErr w:type="spellEnd"/>
+      <w:r>
+        <w:t xml:space="preserve">, une peau, une marque, une description, une image, un </w:t>
+      </w:r>
+      <w:proofErr w:type="spellStart"/>
+      <w:r>
+        <w:t>price</w:t>
+      </w:r>
+      <w:proofErr w:type="spellEnd"/>
+      <w:r>
+        <w:t xml:space="preserve">, une liste de livreur disponible, et une liste de décorations </w:t>
+      </w:r>
+      <w:proofErr w:type="spellStart"/>
+      <w:r>
+        <w:t>dipsonible</w:t>
+      </w:r>
+      <w:proofErr w:type="spellEnd"/>
+      <w:r>
+        <w:t xml:space="preserve">. </w:t>
       </w:r>
     </w:p>
     <w:p>
@@ -1143,16 +1243,53 @@
         </w:rPr>
       </w:pPr>
       <w:r>
-        <w:t>Le service offre la possibilité de lister tout les tamtam enregistré</w:t>
-      </w:r>
-      <w:r>
-        <w:t>, de cette manière, il est possible de retirer un catalogue complet et détaillé de tout les tamtams.</w:t>
-      </w:r>
+        <w:t xml:space="preserve">Le service offre la possibilité de lister </w:t>
+      </w:r>
+      <w:proofErr w:type="spellStart"/>
+      <w:r>
+        <w:t>tout</w:t>
+      </w:r>
+      <w:proofErr w:type="spellEnd"/>
       <w:r>
         <w:t xml:space="preserve"> </w:t>
       </w:r>
-      <w:r>
-        <w:t>Afin de facilité la recherche de tamtam spécifique, il est possible de récupérer dans un premier temps toutes les caractéristique possible d’un tamtam. Il est rendu le nom des famille de caractéristique avec leur éléments (ex : bois : acajou, pommier, …). Deux mode de recherche sont disponible, une par id pour obtenir un tamtam précis, et une par caractér</w:t>
+      <w:proofErr w:type="gramStart"/>
+      <w:r>
+        <w:t>les tamtam enregistré</w:t>
+      </w:r>
+      <w:proofErr w:type="gramEnd"/>
+      <w:r>
+        <w:t xml:space="preserve">, de cette manière, il est possible de retirer un catalogue complet et détaillé de </w:t>
+      </w:r>
+      <w:proofErr w:type="spellStart"/>
+      <w:r>
+        <w:t>tout</w:t>
+      </w:r>
+      <w:proofErr w:type="spellEnd"/>
+      <w:r>
+        <w:t xml:space="preserve"> les tamtams.</w:t>
+      </w:r>
+      <w:r>
+        <w:t xml:space="preserve"> </w:t>
+      </w:r>
+      <w:r>
+        <w:t xml:space="preserve">Afin de facilité la recherche de tamtam spécifique, il est possible de récupérer dans un premier temps toutes les caractéristique possible d’un tamtam. Il est rendu le nom des </w:t>
+      </w:r>
+      <w:proofErr w:type="gramStart"/>
+      <w:r>
+        <w:t>famille</w:t>
+      </w:r>
+      <w:proofErr w:type="gramEnd"/>
+      <w:r>
+        <w:t xml:space="preserve"> de caractéristique avec leur éléments (ex : bois : acajou, pommier, …). Deux </w:t>
+      </w:r>
+      <w:proofErr w:type="gramStart"/>
+      <w:r>
+        <w:t>mode</w:t>
+      </w:r>
+      <w:proofErr w:type="gramEnd"/>
+      <w:r>
+        <w:t xml:space="preserve"> de recherche sont disponible, une par id pour obtenir un tamtam précis, et une par caractér</w:t>
       </w:r>
       <w:r>
         <w:t>istique pour affiner le catalogue par critère.</w:t>
@@ -1192,16 +1329,109 @@
     <w:p/>
     <w:p>
       <w:r>
-        <w:t xml:space="preserve">Ce service gère les stock effectif d’un entrepot. </w:t>
-      </w:r>
-      <w:r>
-        <w:t xml:space="preserve"> La base de donné enregistre les stock en item. Ces item ont un id, un nombre d’element restant en stock, </w:t>
-      </w:r>
-      <w:r>
-        <w:t xml:space="preserve">le réaprovisionnement. </w:t>
-      </w:r>
-      <w:r>
-        <w:t>Ce service est orrité vers une automatisation de la gestion des stock. Ainsi il est possible de manipuler les différent produit du stock en ajoutant de nouveau produit ou en supprimant d’autres. Il est possible sur ces produit de modifier leur nombre en stock en fonction des réaprovisionnement et des commandes. Il est aussi possible d’obtenir la liste de tout les élément du stock et de leur nombre ou bien de chercher un seul élément dans le stock en fonction de son id.</w:t>
+        <w:t xml:space="preserve">Ce service gère </w:t>
+      </w:r>
+      <w:proofErr w:type="gramStart"/>
+      <w:r>
+        <w:t>les stock effectif</w:t>
+      </w:r>
+      <w:proofErr w:type="gramEnd"/>
+      <w:r>
+        <w:t xml:space="preserve"> d’un </w:t>
+      </w:r>
+      <w:proofErr w:type="spellStart"/>
+      <w:r>
+        <w:t>entrepot</w:t>
+      </w:r>
+      <w:proofErr w:type="spellEnd"/>
+      <w:r>
+        <w:t xml:space="preserve">. </w:t>
+      </w:r>
+      <w:r>
+        <w:t xml:space="preserve"> La base de donné enregistre </w:t>
+      </w:r>
+      <w:proofErr w:type="gramStart"/>
+      <w:r>
+        <w:t>les stock</w:t>
+      </w:r>
+      <w:proofErr w:type="gramEnd"/>
+      <w:r>
+        <w:t xml:space="preserve"> en item. Ces </w:t>
+      </w:r>
+      <w:proofErr w:type="gramStart"/>
+      <w:r>
+        <w:t>item</w:t>
+      </w:r>
+      <w:proofErr w:type="gramEnd"/>
+      <w:r>
+        <w:t xml:space="preserve"> ont un id, un nombre d’</w:t>
+      </w:r>
+      <w:proofErr w:type="spellStart"/>
+      <w:r>
+        <w:t>element</w:t>
+      </w:r>
+      <w:proofErr w:type="spellEnd"/>
+      <w:r>
+        <w:t xml:space="preserve"> restant en stock, </w:t>
+      </w:r>
+      <w:r>
+        <w:t xml:space="preserve">le </w:t>
+      </w:r>
+      <w:proofErr w:type="spellStart"/>
+      <w:r>
+        <w:t>réaprovisionnement</w:t>
+      </w:r>
+      <w:proofErr w:type="spellEnd"/>
+      <w:r>
+        <w:t xml:space="preserve">. </w:t>
+      </w:r>
+      <w:r>
+        <w:t xml:space="preserve">Ce service est </w:t>
+      </w:r>
+      <w:proofErr w:type="spellStart"/>
+      <w:r>
+        <w:t>orrité</w:t>
+      </w:r>
+      <w:proofErr w:type="spellEnd"/>
+      <w:r>
+        <w:t xml:space="preserve"> vers une automatisation de la gestion </w:t>
+      </w:r>
+      <w:proofErr w:type="gramStart"/>
+      <w:r>
+        <w:t>des stock</w:t>
+      </w:r>
+      <w:proofErr w:type="gramEnd"/>
+      <w:r>
+        <w:t xml:space="preserve">. Ainsi il est possible de manipuler </w:t>
+      </w:r>
+      <w:proofErr w:type="gramStart"/>
+      <w:r>
+        <w:t>les différent produit</w:t>
+      </w:r>
+      <w:proofErr w:type="gramEnd"/>
+      <w:r>
+        <w:t xml:space="preserve"> du stock en ajoutant de nouveau produit ou en supprimant d’autres. Il est possible sur ces produit de modifier leur nombre en stock en fonction des </w:t>
+      </w:r>
+      <w:proofErr w:type="spellStart"/>
+      <w:r>
+        <w:t>réaprovisionnement</w:t>
+      </w:r>
+      <w:proofErr w:type="spellEnd"/>
+      <w:r>
+        <w:t xml:space="preserve"> et des commandes. Il est aussi possible d’obtenir la liste de </w:t>
+      </w:r>
+      <w:proofErr w:type="spellStart"/>
+      <w:proofErr w:type="gramStart"/>
+      <w:r>
+        <w:t>tout</w:t>
+      </w:r>
+      <w:proofErr w:type="spellEnd"/>
+      <w:r>
+        <w:t xml:space="preserve"> les élément</w:t>
+      </w:r>
+      <w:proofErr w:type="gramEnd"/>
+      <w:r>
+        <w:t xml:space="preserve"> du stock et de leur nombre ou bien de chercher un seul élément dans le stock en fonction de son id.</w:t>
       </w:r>
     </w:p>
     <w:p>
@@ -1214,7 +1444,23 @@
     </w:p>
     <w:p>
       <w:r>
-        <w:t xml:space="preserve">Ce service gère la réception des commande. Une commande est composé d’un id, une liste de tamtam, une liste de décoration correspondante, </w:t>
+        <w:t xml:space="preserve">Ce service gère la réception </w:t>
+      </w:r>
+      <w:proofErr w:type="gramStart"/>
+      <w:r>
+        <w:t>des commande</w:t>
+      </w:r>
+      <w:proofErr w:type="gramEnd"/>
+      <w:r>
+        <w:t xml:space="preserve">. Une commande est </w:t>
+      </w:r>
+      <w:proofErr w:type="gramStart"/>
+      <w:r>
+        <w:t>composé</w:t>
+      </w:r>
+      <w:proofErr w:type="gramEnd"/>
+      <w:r>
+        <w:t xml:space="preserve"> d’un id, une liste de tamtam, une liste de décoration correspondante, </w:t>
       </w:r>
       <w:r>
         <w:t>une livraison associé, un tota</w:t>
@@ -1223,14 +1469,70 @@
         <w:t>l</w:t>
       </w:r>
       <w:r>
-        <w:t xml:space="preserve">, un client et un status. Le status correspond à l’étape dans le processus d’envoi de la commande. </w:t>
-      </w:r>
-      <w:r>
-        <w:t xml:space="preserve">Ce service est orienté pour ceux qui gère les stock et l’envoit des colis. Il permet d’obtenir la liste complète des </w:t>
+        <w:t xml:space="preserve">, un client et un </w:t>
+      </w:r>
+      <w:proofErr w:type="spellStart"/>
+      <w:r>
+        <w:t>status</w:t>
+      </w:r>
+      <w:proofErr w:type="spellEnd"/>
+      <w:r>
+        <w:t xml:space="preserve">. Le </w:t>
+      </w:r>
+      <w:proofErr w:type="spellStart"/>
+      <w:r>
+        <w:t>status</w:t>
+      </w:r>
+      <w:proofErr w:type="spellEnd"/>
+      <w:r>
+        <w:t xml:space="preserve"> correspond à l’étape dans le processus d’envoi de la commande. </w:t>
+      </w:r>
+      <w:r>
+        <w:t xml:space="preserve">Ce service est orienté pour ceux qui </w:t>
+      </w:r>
+      <w:proofErr w:type="gramStart"/>
+      <w:r>
+        <w:t>gère</w:t>
+      </w:r>
+      <w:proofErr w:type="gramEnd"/>
+      <w:r>
+        <w:t xml:space="preserve"> les stock et l’</w:t>
+      </w:r>
+      <w:proofErr w:type="spellStart"/>
+      <w:r>
+        <w:t>envoit</w:t>
+      </w:r>
+      <w:proofErr w:type="spellEnd"/>
+      <w:r>
+        <w:t xml:space="preserve"> des colis. Il permet d’obtenir la liste complète des </w:t>
       </w:r>
       <w:r>
         <w:lastRenderedPageBreak/>
-        <w:t>commande ou bien de les filtré par status et ainsi savoir quel command il reste à envoyer. Le service permet en suite de faire avancer le status d’une commande.</w:t>
+        <w:t xml:space="preserve">commande ou bien de les filtré par </w:t>
+      </w:r>
+      <w:proofErr w:type="spellStart"/>
+      <w:r>
+        <w:t>status</w:t>
+      </w:r>
+      <w:proofErr w:type="spellEnd"/>
+      <w:r>
+        <w:t xml:space="preserve"> et ainsi savoir quel command il reste à envoyer. Le service permet </w:t>
+      </w:r>
+      <w:proofErr w:type="spellStart"/>
+      <w:r>
+        <w:t>en suite</w:t>
+      </w:r>
+      <w:proofErr w:type="spellEnd"/>
+      <w:r>
+        <w:t xml:space="preserve"> de faire avancer le </w:t>
+      </w:r>
+      <w:proofErr w:type="spellStart"/>
+      <w:r>
+        <w:t>status</w:t>
+      </w:r>
+      <w:proofErr w:type="spellEnd"/>
+      <w:r>
+        <w:t xml:space="preserve"> d’une commande.</w:t>
       </w:r>
     </w:p>
     <w:p>
@@ -1243,13 +1545,69 @@
     </w:p>
     <w:p>
       <w:r>
-        <w:t xml:space="preserve">Ce service gère les client de la société. </w:t>
-      </w:r>
-      <w:r>
-        <w:t xml:space="preserve">Un client est identifé par son id, un nom, une adresse, et un numéro de téléphone. </w:t>
-      </w:r>
-      <w:r>
-        <w:t>Ce service permet de gérer un historique des client et d’associer une commande à un client. Nous pouvons lister tout les clients, en ajouter dans la base de donnée, chercher un utilisateur précis ou en supprimer un. L’association d’une commande à un client ce fait au travers de ce service. Les coordonné d’un client se mette à jours avec celles de la dernière commande, dans le but de proposer une adresse par défaut correspondant à la dernière utilisé. Il est possible également de changer les information d’un client, indépendament des commande, au travers de ce service.</w:t>
+        <w:t xml:space="preserve">Ce service gère </w:t>
+      </w:r>
+      <w:proofErr w:type="gramStart"/>
+      <w:r>
+        <w:t>les client</w:t>
+      </w:r>
+      <w:proofErr w:type="gramEnd"/>
+      <w:r>
+        <w:t xml:space="preserve"> de la société. </w:t>
+      </w:r>
+      <w:r>
+        <w:t xml:space="preserve">Un client est </w:t>
+      </w:r>
+      <w:proofErr w:type="spellStart"/>
+      <w:r>
+        <w:t>identifé</w:t>
+      </w:r>
+      <w:proofErr w:type="spellEnd"/>
+      <w:r>
+        <w:t xml:space="preserve"> par son id, un nom, une adresse, et un numéro de téléphone. </w:t>
+      </w:r>
+      <w:r>
+        <w:t xml:space="preserve">Ce service permet de gérer un historique </w:t>
+      </w:r>
+      <w:proofErr w:type="gramStart"/>
+      <w:r>
+        <w:t>des client</w:t>
+      </w:r>
+      <w:proofErr w:type="gramEnd"/>
+      <w:r>
+        <w:t xml:space="preserve"> et d’associer une commande à un client. Nous pouvons lister </w:t>
+      </w:r>
+      <w:proofErr w:type="spellStart"/>
+      <w:r>
+        <w:t>tout</w:t>
+      </w:r>
+      <w:proofErr w:type="spellEnd"/>
+      <w:r>
+        <w:t xml:space="preserve"> les clients, en ajouter dans la base de </w:t>
+      </w:r>
+      <w:proofErr w:type="gramStart"/>
+      <w:r>
+        <w:t>donnée</w:t>
+      </w:r>
+      <w:proofErr w:type="gramEnd"/>
+      <w:r>
+        <w:t xml:space="preserve">, chercher un utilisateur précis ou en supprimer un. L’association d’une commande à un client ce fait au travers de ce service. Les coordonné d’un client se mette à jours avec celles de la dernière commande, dans le but de proposer une adresse par défaut correspondant à la dernière utilisé. Il est possible également de changer les information d’un client, </w:t>
+      </w:r>
+      <w:proofErr w:type="spellStart"/>
+      <w:r>
+        <w:t>indépendament</w:t>
+      </w:r>
+      <w:proofErr w:type="spellEnd"/>
+      <w:r>
+        <w:t xml:space="preserve"> </w:t>
+      </w:r>
+      <w:proofErr w:type="gramStart"/>
+      <w:r>
+        <w:t>des commande</w:t>
+      </w:r>
+      <w:proofErr w:type="gramEnd"/>
+      <w:r>
+        <w:t>, au travers de ce service.</w:t>
       </w:r>
     </w:p>
     <w:p>
@@ -1262,7 +1620,39 @@
     </w:p>
     <w:p>
       <w:r>
-        <w:t>Ce service gère la validation du paiement d’un client. Un paiement est lié à une commande par son id, le prix à payé, le type de transation, le status de la transaction, le type de transaction. Le service permet de faire le règlement par carte ou par Paypal.</w:t>
+        <w:t xml:space="preserve">Ce service gère la validation du paiement d’un client. Un paiement est lié à une commande par son id, le prix à </w:t>
+      </w:r>
+      <w:proofErr w:type="spellStart"/>
+      <w:r>
+        <w:t>payé</w:t>
+      </w:r>
+      <w:proofErr w:type="spellEnd"/>
+      <w:r>
+        <w:t xml:space="preserve">, le type de </w:t>
+      </w:r>
+      <w:proofErr w:type="spellStart"/>
+      <w:r>
+        <w:t>transation</w:t>
+      </w:r>
+      <w:proofErr w:type="spellEnd"/>
+      <w:r>
+        <w:t xml:space="preserve">, le </w:t>
+      </w:r>
+      <w:proofErr w:type="spellStart"/>
+      <w:r>
+        <w:t>status</w:t>
+      </w:r>
+      <w:proofErr w:type="spellEnd"/>
+      <w:r>
+        <w:t xml:space="preserve"> de la transaction, le type de transaction. Le service permet de faire le règlement par carte ou par </w:t>
+      </w:r>
+      <w:proofErr w:type="spellStart"/>
+      <w:r>
+        <w:t>Paypal</w:t>
+      </w:r>
+      <w:proofErr w:type="spellEnd"/>
+      <w:r>
+        <w:t>.</w:t>
       </w:r>
     </w:p>
     <w:p>
@@ -1291,8 +1681,9 @@
           <w:sz w:val="22"/>
           <w:szCs w:val="22"/>
         </w:rPr>
-        <w:t xml:space="preserve">Ce service manipule les différent type de livraison que peuvent être proposé aux clients. Un livraison et identifé par un id, un nom, un délai, un prix et une disponibilité. </w:t>
-      </w:r>
+        <w:t xml:space="preserve">Ce service manipule </w:t>
+      </w:r>
+      <w:proofErr w:type="gramStart"/>
       <w:r>
         <w:rPr>
           <w:rFonts w:ascii="Calibri" w:hAnsi="Calibri"/>
@@ -1300,7 +1691,66 @@
           <w:sz w:val="22"/>
           <w:szCs w:val="22"/>
         </w:rPr>
-        <w:t>Ce service permet de gérer les mode de livraison disponible et de proposer le meilleur lors de la commande. Le service donne le meilleur mode de livraison express (rapide mais couteux) et le meilleur mode de livraison normal (plus lent mais peut être gratuit).</w:t>
+        <w:t>les différent type</w:t>
+      </w:r>
+      <w:proofErr w:type="gramEnd"/>
+      <w:r>
+        <w:rPr>
+          <w:rFonts w:ascii="Calibri" w:hAnsi="Calibri"/>
+          <w:bCs/>
+          <w:sz w:val="22"/>
+          <w:szCs w:val="22"/>
+        </w:rPr>
+        <w:t xml:space="preserve"> de livraison que peuvent être proposé aux clients. Un livraison et </w:t>
+      </w:r>
+      <w:proofErr w:type="spellStart"/>
+      <w:r>
+        <w:rPr>
+          <w:rFonts w:ascii="Calibri" w:hAnsi="Calibri"/>
+          <w:bCs/>
+          <w:sz w:val="22"/>
+          <w:szCs w:val="22"/>
+        </w:rPr>
+        <w:t>identifé</w:t>
+      </w:r>
+      <w:proofErr w:type="spellEnd"/>
+      <w:r>
+        <w:rPr>
+          <w:rFonts w:ascii="Calibri" w:hAnsi="Calibri"/>
+          <w:bCs/>
+          <w:sz w:val="22"/>
+          <w:szCs w:val="22"/>
+        </w:rPr>
+        <w:t xml:space="preserve"> par un id, un nom, un délai, un prix et une disponibilité. </w:t>
+      </w:r>
+      <w:r>
+        <w:rPr>
+          <w:rFonts w:ascii="Calibri" w:hAnsi="Calibri"/>
+          <w:bCs/>
+          <w:sz w:val="22"/>
+          <w:szCs w:val="22"/>
+        </w:rPr>
+        <w:t xml:space="preserve">Ce service permet de gérer </w:t>
+      </w:r>
+      <w:proofErr w:type="gramStart"/>
+      <w:r>
+        <w:rPr>
+          <w:rFonts w:ascii="Calibri" w:hAnsi="Calibri"/>
+          <w:bCs/>
+          <w:sz w:val="22"/>
+          <w:szCs w:val="22"/>
+        </w:rPr>
+        <w:t>les mode</w:t>
+      </w:r>
+      <w:proofErr w:type="gramEnd"/>
+      <w:r>
+        <w:rPr>
+          <w:rFonts w:ascii="Calibri" w:hAnsi="Calibri"/>
+          <w:bCs/>
+          <w:sz w:val="22"/>
+          <w:szCs w:val="22"/>
+        </w:rPr>
+        <w:t xml:space="preserve"> de livraison disponible et de proposer le meilleur lors de la commande. Le service donne le meilleur mode de livraison express (rapide mais couteux) et le meilleur mode de livraison normal (plus lent mais peut être gratuit).</w:t>
       </w:r>
     </w:p>
     <w:p>
@@ -1357,8 +1807,13 @@
         <w:pStyle w:val="Titre2"/>
       </w:pPr>
       <w:r>
-        <w:t>Service Tamtamers</w:t>
-      </w:r>
+        <w:t xml:space="preserve">Service </w:t>
+      </w:r>
+      <w:proofErr w:type="spellStart"/>
+      <w:r>
+        <w:t>Tamtamers</w:t>
+      </w:r>
+      <w:proofErr w:type="spellEnd"/>
     </w:p>
     <w:p>
       <w:r>
@@ -1460,7 +1915,15 @@
         <w:t>QUERY </w:t>
       </w:r>
       <w:r>
-        <w:t>(int) brand</w:t>
+        <w:t>(</w:t>
+      </w:r>
+      <w:proofErr w:type="spellStart"/>
+      <w:r>
+        <w:t>int</w:t>
+      </w:r>
+      <w:proofErr w:type="spellEnd"/>
+      <w:r>
+        <w:t>) brand</w:t>
       </w:r>
       <w:r>
         <w:t> : I</w:t>
@@ -1491,7 +1954,23 @@
         <w:t>QUERY</w:t>
       </w:r>
       <w:r>
-        <w:t xml:space="preserve"> (int) wood : Identifiant du bois souhaité</w:t>
+        <w:t xml:space="preserve"> (</w:t>
+      </w:r>
+      <w:proofErr w:type="spellStart"/>
+      <w:r>
+        <w:t>int</w:t>
+      </w:r>
+      <w:proofErr w:type="spellEnd"/>
+      <w:r>
+        <w:t xml:space="preserve">) </w:t>
+      </w:r>
+      <w:proofErr w:type="spellStart"/>
+      <w:r>
+        <w:t>wood</w:t>
+      </w:r>
+      <w:proofErr w:type="spellEnd"/>
+      <w:r>
+        <w:t> : Identifiant du bois souhaité</w:t>
       </w:r>
       <w:r>
         <w:t>.</w:t>
@@ -1513,7 +1992,15 @@
         <w:t>QUERY</w:t>
       </w:r>
       <w:r>
-        <w:t xml:space="preserve"> (int) skin : Identifiant de la peau souhaitée.</w:t>
+        <w:t xml:space="preserve"> (</w:t>
+      </w:r>
+      <w:proofErr w:type="spellStart"/>
+      <w:r>
+        <w:t>int</w:t>
+      </w:r>
+      <w:proofErr w:type="spellEnd"/>
+      <w:r>
+        <w:t>) skin : Identifiant de la peau souhaitée.</w:t>
       </w:r>
     </w:p>
     <w:p>
@@ -1564,7 +2051,15 @@
       </w:pPr>
       <w:r>
         <w:tab/>
-        <w:t>/tamtams/{id}</w:t>
+        <w:t>/tamtams</w:t>
+      </w:r>
+      <w:proofErr w:type="gramStart"/>
+      <w:r>
+        <w:t>/{</w:t>
+      </w:r>
+      <w:proofErr w:type="gramEnd"/>
+      <w:r>
+        <w:t>id}</w:t>
       </w:r>
     </w:p>
     <w:p>
@@ -1583,7 +2078,15 @@
         <w:t>ROUTE</w:t>
       </w:r>
       <w:r>
-        <w:t xml:space="preserve"> (int) id : Identifiant d’un tamtam</w:t>
+        <w:t xml:space="preserve"> (</w:t>
+      </w:r>
+      <w:proofErr w:type="spellStart"/>
+      <w:r>
+        <w:t>int</w:t>
+      </w:r>
+      <w:proofErr w:type="spellEnd"/>
+      <w:r>
+        <w:t>) id : Identifiant d’un tamtam</w:t>
       </w:r>
       <w:r>
         <w:t>.</w:t>
@@ -1678,56 +2181,33 @@
           <w:numId w:val="3"/>
         </w:numPr>
         <w:rPr>
-          <w:highlight w:val="yellow"/>
-        </w:rPr>
-      </w:pPr>
-      <w:r>
-        <w:rPr>
-          <w:highlight w:val="yellow"/>
-        </w:rPr>
-        <w:t>TODO</w:t>
-      </w:r>
-    </w:p>
-    <w:p>
-      <w:pPr>
-        <w:spacing w:after="0"/>
-        <w:rPr>
-          <w:rStyle w:val="lev"/>
-        </w:rPr>
-      </w:pPr>
-      <w:r>
-        <w:rPr>
-          <w:rStyle w:val="lev"/>
-        </w:rPr>
-        <w:t>Modification d’un tamtam</w:t>
-      </w:r>
-    </w:p>
-    <w:p>
-      <w:pPr>
-        <w:spacing w:after="0"/>
-        <w:rPr>
-          <w:b/>
-          <w:u w:val="single"/>
-        </w:rPr>
-      </w:pPr>
-      <w:r>
-        <w:tab/>
-      </w:r>
-      <w:r>
-        <w:rPr>
-          <w:b/>
-          <w:u w:val="single"/>
-        </w:rPr>
-        <w:t>PUT</w:t>
-      </w:r>
-    </w:p>
-    <w:p>
-      <w:r>
-        <w:tab/>
-        <w:t>/tamtams/</w:t>
-      </w:r>
-      <w:r>
-        <w:t>{id}</w:t>
+          <w:b/>
+          <w:i/>
+        </w:rPr>
+      </w:pPr>
+      <w:r>
+        <w:rPr>
+          <w:b/>
+          <w:i/>
+        </w:rPr>
+        <w:t>QUERY</w:t>
+      </w:r>
+      <w:r>
+        <w:t xml:space="preserve"> (string) </w:t>
+      </w:r>
+      <w:proofErr w:type="spellStart"/>
+      <w:r>
+        <w:t>name</w:t>
+      </w:r>
+      <w:proofErr w:type="spellEnd"/>
+      <w:r>
+        <w:t> :</w:t>
+      </w:r>
+      <w:r>
+        <w:t xml:space="preserve"> Nom du produit</w:t>
+      </w:r>
+      <w:r>
+        <w:t>.</w:t>
       </w:r>
     </w:p>
     <w:p>
@@ -1738,58 +2218,35 @@
           <w:numId w:val="3"/>
         </w:numPr>
         <w:rPr>
-          <w:highlight w:val="yellow"/>
-        </w:rPr>
-      </w:pPr>
-      <w:r>
-        <w:rPr>
-          <w:highlight w:val="yellow"/>
-        </w:rPr>
-        <w:t>TODO</w:t>
-      </w:r>
-    </w:p>
-    <w:p>
-      <w:pPr>
-        <w:pStyle w:val="Titre3"/>
-      </w:pPr>
-      <w:r>
-        <w:t>Commandes</w:t>
-      </w:r>
-    </w:p>
-    <w:p>
-      <w:pPr>
-        <w:spacing w:after="0"/>
-        <w:rPr>
-          <w:rStyle w:val="lev"/>
-        </w:rPr>
-      </w:pPr>
-      <w:r>
-        <w:rPr>
-          <w:rStyle w:val="lev"/>
-        </w:rPr>
-        <w:t>Liste des commandes (filtrable par statut)</w:t>
-      </w:r>
-    </w:p>
-    <w:p>
-      <w:pPr>
-        <w:ind w:left="705"/>
-      </w:pPr>
-      <w:r>
-        <w:rPr>
-          <w:b/>
-          <w:u w:val="single"/>
-        </w:rPr>
-        <w:t>GET</w:t>
-      </w:r>
-      <w:r>
-        <w:br/>
-      </w:r>
-      <w:r>
-        <w:tab/>
-        <w:t>/</w:t>
-      </w:r>
-      <w:r>
-        <w:t>orders</w:t>
+          <w:b/>
+          <w:i/>
+        </w:rPr>
+      </w:pPr>
+      <w:r>
+        <w:rPr>
+          <w:b/>
+          <w:i/>
+        </w:rPr>
+        <w:t>QUERY</w:t>
+      </w:r>
+      <w:r>
+        <w:rPr>
+          <w:b/>
+          <w:i/>
+        </w:rPr>
+        <w:t xml:space="preserve"> </w:t>
+      </w:r>
+      <w:r>
+        <w:t>(string) description</w:t>
+      </w:r>
+      <w:r>
+        <w:t> :</w:t>
+      </w:r>
+      <w:r>
+        <w:t xml:space="preserve"> Description du produit</w:t>
+      </w:r>
+      <w:r>
+        <w:t>.</w:t>
       </w:r>
     </w:p>
     <w:p>
@@ -1799,91 +2256,36 @@
           <w:ilvl w:val="1"/>
           <w:numId w:val="3"/>
         </w:numPr>
-      </w:pPr>
-      <w:r>
-        <w:rPr>
-          <w:b/>
-          <w:i/>
-        </w:rPr>
-        <w:t>QUERY </w:t>
-      </w:r>
-      <w:r>
-        <w:t>(</w:t>
-      </w:r>
-      <w:r>
-        <w:t>string</w:t>
-      </w:r>
-      <w:r>
-        <w:t xml:space="preserve">) </w:t>
-      </w:r>
-      <w:r>
-        <w:t>status</w:t>
-      </w:r>
-      <w:r>
-        <w:t xml:space="preserve">: </w:t>
-      </w:r>
-      <w:r>
-        <w:t>Nom du statut recherché</w:t>
+        <w:rPr>
+          <w:b/>
+          <w:i/>
+        </w:rPr>
+      </w:pPr>
+      <w:r>
+        <w:rPr>
+          <w:b/>
+          <w:i/>
+        </w:rPr>
+        <w:t>QUERY</w:t>
+      </w:r>
+      <w:r>
+        <w:rPr>
+          <w:b/>
+          <w:i/>
+        </w:rPr>
+        <w:t xml:space="preserve"> </w:t>
+      </w:r>
+      <w:r>
+        <w:t>(string) image</w:t>
+      </w:r>
+      <w:r>
+        <w:t> :</w:t>
+      </w:r>
+      <w:r>
+        <w:t xml:space="preserve"> URL vers l’image du produit</w:t>
       </w:r>
       <w:r>
         <w:t>.</w:t>
-      </w:r>
-    </w:p>
-    <w:p>
-      <w:pPr>
-        <w:pStyle w:val="Paragraphedeliste"/>
-        <w:ind w:left="0"/>
-        <w:rPr>
-          <w:rStyle w:val="lev"/>
-        </w:rPr>
-      </w:pPr>
-      <w:r>
-        <w:rPr>
-          <w:rStyle w:val="lev"/>
-        </w:rPr>
-        <w:t>Détail d’un</w:t>
-      </w:r>
-      <w:r>
-        <w:rPr>
-          <w:rStyle w:val="lev"/>
-        </w:rPr>
-        <w:t>e commande</w:t>
-      </w:r>
-    </w:p>
-    <w:p>
-      <w:pPr>
-        <w:pStyle w:val="Paragraphedeliste"/>
-        <w:ind w:left="0"/>
-        <w:rPr>
-          <w:b/>
-          <w:u w:val="single"/>
-        </w:rPr>
-      </w:pPr>
-      <w:r>
-        <w:tab/>
-      </w:r>
-      <w:r>
-        <w:rPr>
-          <w:b/>
-          <w:u w:val="single"/>
-        </w:rPr>
-        <w:t>GET</w:t>
-      </w:r>
-    </w:p>
-    <w:p>
-      <w:pPr>
-        <w:pStyle w:val="Paragraphedeliste"/>
-        <w:ind w:left="0"/>
-      </w:pPr>
-      <w:r>
-        <w:tab/>
-        <w:t>/</w:t>
-      </w:r>
-      <w:r>
-        <w:t>orders</w:t>
-      </w:r>
-      <w:r>
-        <w:t>/{id}</w:t>
       </w:r>
     </w:p>
     <w:p>
@@ -1893,98 +2295,33 @@
           <w:ilvl w:val="1"/>
           <w:numId w:val="3"/>
         </w:numPr>
-      </w:pPr>
-      <w:r>
-        <w:rPr>
-          <w:b/>
-          <w:i/>
-        </w:rPr>
-        <w:t>ROUTE</w:t>
-      </w:r>
-      <w:r>
-        <w:t xml:space="preserve"> (int) id : Identifiant d’un</w:t>
-      </w:r>
-      <w:r>
-        <w:t>e commande</w:t>
+        <w:rPr>
+          <w:b/>
+          <w:i/>
+        </w:rPr>
+      </w:pPr>
+      <w:r>
+        <w:rPr>
+          <w:b/>
+          <w:i/>
+        </w:rPr>
+        <w:t>QUERY</w:t>
+      </w:r>
+      <w:r>
+        <w:rPr>
+          <w:b/>
+          <w:i/>
+        </w:rPr>
+        <w:t xml:space="preserve"> </w:t>
+      </w:r>
+      <w:r>
+        <w:t>(string) brand :</w:t>
+      </w:r>
+      <w:r>
+        <w:t xml:space="preserve"> Marque du produit</w:t>
       </w:r>
       <w:r>
         <w:t>.</w:t>
-      </w:r>
-    </w:p>
-    <w:p>
-      <w:r>
-        <w:t>// TODO : Validations</w:t>
-      </w:r>
-    </w:p>
-    <w:p>
-      <w:pPr>
-        <w:pStyle w:val="Titre3"/>
-      </w:pPr>
-      <w:r>
-        <w:t>Clients</w:t>
-      </w:r>
-    </w:p>
-    <w:p>
-      <w:pPr>
-        <w:spacing w:after="0"/>
-        <w:rPr>
-          <w:rStyle w:val="lev"/>
-        </w:rPr>
-      </w:pPr>
-      <w:r>
-        <w:rPr>
-          <w:rStyle w:val="lev"/>
-        </w:rPr>
-        <w:t xml:space="preserve">Liste des </w:t>
-      </w:r>
-      <w:r>
-        <w:rPr>
-          <w:rStyle w:val="lev"/>
-        </w:rPr>
-        <w:t>clients</w:t>
-      </w:r>
-      <w:r>
-        <w:rPr>
-          <w:rStyle w:val="lev"/>
-        </w:rPr>
-        <w:t xml:space="preserve"> (filtrables par </w:t>
-      </w:r>
-      <w:r>
-        <w:rPr>
-          <w:rStyle w:val="lev"/>
-        </w:rPr>
-        <w:t>noms</w:t>
-      </w:r>
-      <w:r>
-        <w:rPr>
-          <w:rStyle w:val="lev"/>
-        </w:rPr>
-        <w:t>)</w:t>
-      </w:r>
-    </w:p>
-    <w:p>
-      <w:pPr>
-        <w:ind w:left="705"/>
-      </w:pPr>
-      <w:r>
-        <w:rPr>
-          <w:b/>
-          <w:u w:val="single"/>
-        </w:rPr>
-        <w:t>GET</w:t>
-      </w:r>
-      <w:r>
-        <w:br/>
-      </w:r>
-      <w:r>
-        <w:tab/>
-        <w:t>/</w:t>
-      </w:r>
-      <w:r>
-        <w:t>customers</w:t>
-      </w:r>
-      <w:r>
-        <w:t xml:space="preserve"> </w:t>
       </w:r>
     </w:p>
     <w:p>
@@ -1994,95 +2331,41 @@
           <w:ilvl w:val="1"/>
           <w:numId w:val="3"/>
         </w:numPr>
-      </w:pPr>
-      <w:r>
-        <w:rPr>
-          <w:b/>
-          <w:i/>
-        </w:rPr>
-        <w:t>QUERY </w:t>
-      </w:r>
-      <w:r>
-        <w:t>(</w:t>
-      </w:r>
-      <w:r>
-        <w:t>string</w:t>
-      </w:r>
-      <w:r>
-        <w:t xml:space="preserve">) </w:t>
-      </w:r>
-      <w:r>
-        <w:t>name</w:t>
-      </w:r>
+        <w:rPr>
+          <w:b/>
+          <w:i/>
+        </w:rPr>
+      </w:pPr>
+      <w:r>
+        <w:rPr>
+          <w:b/>
+          <w:i/>
+        </w:rPr>
+        <w:t>QUERY</w:t>
+      </w:r>
+      <w:r>
+        <w:rPr>
+          <w:b/>
+          <w:i/>
+        </w:rPr>
+        <w:t xml:space="preserve"> </w:t>
+      </w:r>
+      <w:r>
+        <w:t xml:space="preserve">(string) </w:t>
+      </w:r>
+      <w:proofErr w:type="spellStart"/>
+      <w:r>
+        <w:t>wood</w:t>
+      </w:r>
+      <w:proofErr w:type="spellEnd"/>
       <w:r>
         <w:t> :</w:t>
       </w:r>
       <w:r>
-        <w:t xml:space="preserve"> </w:t>
-      </w:r>
-      <w:r>
-        <w:t>Nom de la personne recherchée.</w:t>
-      </w:r>
-      <w:r>
-        <w:t xml:space="preserve"> </w:t>
-      </w:r>
-    </w:p>
-    <w:p>
-      <w:pPr>
-        <w:pStyle w:val="Paragraphedeliste"/>
-        <w:ind w:left="0"/>
-        <w:rPr>
-          <w:rStyle w:val="lev"/>
-        </w:rPr>
-      </w:pPr>
-      <w:r>
-        <w:rPr>
-          <w:rStyle w:val="lev"/>
-        </w:rPr>
-        <w:lastRenderedPageBreak/>
-        <w:t xml:space="preserve">Détail d’un </w:t>
-      </w:r>
-      <w:r>
-        <w:rPr>
-          <w:rStyle w:val="lev"/>
-        </w:rPr>
-        <w:t>client</w:t>
-      </w:r>
-    </w:p>
-    <w:p>
-      <w:pPr>
-        <w:pStyle w:val="Paragraphedeliste"/>
-        <w:ind w:left="0"/>
-        <w:rPr>
-          <w:b/>
-          <w:u w:val="single"/>
-        </w:rPr>
-      </w:pPr>
-      <w:r>
-        <w:tab/>
-      </w:r>
-      <w:r>
-        <w:rPr>
-          <w:b/>
-          <w:u w:val="single"/>
-        </w:rPr>
-        <w:t>GET</w:t>
-      </w:r>
-    </w:p>
-    <w:p>
-      <w:pPr>
-        <w:pStyle w:val="Paragraphedeliste"/>
-        <w:ind w:left="0"/>
-      </w:pPr>
-      <w:r>
-        <w:tab/>
-        <w:t>/</w:t>
-      </w:r>
-      <w:r>
-        <w:t>customers</w:t>
-      </w:r>
-      <w:r>
-        <w:t>/{id}</w:t>
+        <w:t xml:space="preserve"> Bois du produit</w:t>
+      </w:r>
+      <w:r>
+        <w:t>.</w:t>
       </w:r>
     </w:p>
     <w:p>
@@ -2092,85 +2375,33 @@
           <w:ilvl w:val="1"/>
           <w:numId w:val="3"/>
         </w:numPr>
-      </w:pPr>
-      <w:r>
-        <w:rPr>
-          <w:b/>
-          <w:i/>
-        </w:rPr>
-        <w:t>ROUTE</w:t>
-      </w:r>
-      <w:r>
-        <w:t xml:space="preserve"> (int) id : Identifiant d’un </w:t>
-      </w:r>
-      <w:r>
-        <w:t>client</w:t>
+        <w:rPr>
+          <w:b/>
+          <w:i/>
+        </w:rPr>
+      </w:pPr>
+      <w:r>
+        <w:rPr>
+          <w:b/>
+          <w:i/>
+        </w:rPr>
+        <w:t>QUERY</w:t>
+      </w:r>
+      <w:r>
+        <w:rPr>
+          <w:b/>
+          <w:i/>
+        </w:rPr>
+        <w:t xml:space="preserve"> </w:t>
+      </w:r>
+      <w:r>
+        <w:t>(string) skin :</w:t>
+      </w:r>
+      <w:r>
+        <w:t xml:space="preserve"> Peau du produit</w:t>
       </w:r>
       <w:r>
         <w:t>.</w:t>
-      </w:r>
-    </w:p>
-    <w:p>
-      <w:pPr>
-        <w:pStyle w:val="Paragraphedeliste"/>
-        <w:ind w:left="0"/>
-        <w:rPr>
-          <w:rStyle w:val="lev"/>
-        </w:rPr>
-      </w:pPr>
-      <w:r>
-        <w:rPr>
-          <w:rStyle w:val="lev"/>
-        </w:rPr>
-        <w:t>Modification</w:t>
-      </w:r>
-      <w:r>
-        <w:rPr>
-          <w:rStyle w:val="lev"/>
-        </w:rPr>
-        <w:t xml:space="preserve"> d’un </w:t>
-      </w:r>
-      <w:r>
-        <w:rPr>
-          <w:rStyle w:val="lev"/>
-        </w:rPr>
-        <w:t>client</w:t>
-      </w:r>
-    </w:p>
-    <w:p>
-      <w:pPr>
-        <w:pStyle w:val="Paragraphedeliste"/>
-        <w:ind w:left="0"/>
-        <w:rPr>
-          <w:b/>
-          <w:u w:val="single"/>
-        </w:rPr>
-      </w:pPr>
-      <w:r>
-        <w:tab/>
-      </w:r>
-      <w:r>
-        <w:rPr>
-          <w:b/>
-          <w:u w:val="single"/>
-        </w:rPr>
-        <w:t>PUT</w:t>
-      </w:r>
-    </w:p>
-    <w:p>
-      <w:pPr>
-        <w:pStyle w:val="Paragraphedeliste"/>
-        <w:ind w:left="0"/>
-      </w:pPr>
-      <w:r>
-        <w:tab/>
-        <w:t>/</w:t>
-      </w:r>
-      <w:r>
-        <w:t>customers</w:t>
-      </w:r>
-      <w:r>
-        <w:t>/{id}</w:t>
       </w:r>
     </w:p>
     <w:p>
@@ -2180,16 +2411,38 @@
           <w:ilvl w:val="1"/>
           <w:numId w:val="3"/>
         </w:numPr>
-      </w:pPr>
-      <w:r>
-        <w:rPr>
-          <w:b/>
-          <w:i/>
-        </w:rPr>
-        <w:t>ROUTE</w:t>
-      </w:r>
-      <w:r>
-        <w:t xml:space="preserve"> (int) id : Identifiant d’un client</w:t>
+        <w:rPr>
+          <w:b/>
+          <w:i/>
+        </w:rPr>
+      </w:pPr>
+      <w:r>
+        <w:rPr>
+          <w:b/>
+          <w:i/>
+        </w:rPr>
+        <w:t>QUERY</w:t>
+      </w:r>
+      <w:r>
+        <w:rPr>
+          <w:b/>
+          <w:i/>
+        </w:rPr>
+        <w:t xml:space="preserve"> </w:t>
+      </w:r>
+      <w:r>
+        <w:t xml:space="preserve">(double) </w:t>
+      </w:r>
+      <w:proofErr w:type="spellStart"/>
+      <w:r>
+        <w:t>price</w:t>
+      </w:r>
+      <w:proofErr w:type="spellEnd"/>
+      <w:r>
+        <w:t> :</w:t>
+      </w:r>
+      <w:r>
+        <w:t xml:space="preserve"> Prix du produit</w:t>
       </w:r>
       <w:r>
         <w:t>.</w:t>
@@ -2202,19 +2455,38 @@
           <w:ilvl w:val="1"/>
           <w:numId w:val="3"/>
         </w:numPr>
-      </w:pPr>
-      <w:r>
-        <w:rPr>
-          <w:b/>
-          <w:i/>
-        </w:rPr>
-        <w:t>QUERY</w:t>
-      </w:r>
-      <w:r>
-        <w:t xml:space="preserve"> (string) fullname :</w:t>
-      </w:r>
-      <w:r>
-        <w:t xml:space="preserve"> Nom et prénom du client</w:t>
+        <w:rPr>
+          <w:b/>
+          <w:i/>
+        </w:rPr>
+      </w:pPr>
+      <w:r>
+        <w:rPr>
+          <w:b/>
+          <w:i/>
+        </w:rPr>
+        <w:t>HEADER</w:t>
+      </w:r>
+      <w:r>
+        <w:rPr>
+          <w:b/>
+          <w:i/>
+        </w:rPr>
+        <w:t xml:space="preserve"> </w:t>
+      </w:r>
+      <w:r>
+        <w:t xml:space="preserve">(JSON) </w:t>
+      </w:r>
+      <w:proofErr w:type="spellStart"/>
+      <w:r>
+        <w:t>decorations</w:t>
+      </w:r>
+      <w:proofErr w:type="spellEnd"/>
+      <w:r>
+        <w:t> :</w:t>
+      </w:r>
+      <w:r>
+        <w:t xml:space="preserve"> Décorations disponibles pour ce produit</w:t>
       </w:r>
       <w:r>
         <w:t>.</w:t>
@@ -2227,13 +2499,17 @@
           <w:ilvl w:val="1"/>
           <w:numId w:val="3"/>
         </w:numPr>
-      </w:pPr>
-      <w:r>
-        <w:rPr>
-          <w:b/>
-          <w:i/>
-        </w:rPr>
-        <w:t>QUERY</w:t>
+        <w:rPr>
+          <w:b/>
+          <w:i/>
+        </w:rPr>
+      </w:pPr>
+      <w:r>
+        <w:rPr>
+          <w:b/>
+          <w:i/>
+        </w:rPr>
+        <w:t>HEADER</w:t>
       </w:r>
       <w:r>
         <w:rPr>
@@ -2243,16 +2519,135 @@
         <w:t xml:space="preserve"> </w:t>
       </w:r>
       <w:r>
-        <w:t>(string) phone :</w:t>
-      </w:r>
-      <w:r>
-        <w:t xml:space="preserve"> Numéro de téléphone</w:t>
-      </w:r>
-      <w:r>
-        <w:t xml:space="preserve"> du client</w:t>
+        <w:t xml:space="preserve">(JSON) </w:t>
+      </w:r>
+      <w:proofErr w:type="spellStart"/>
+      <w:r>
+        <w:t>shipments</w:t>
+      </w:r>
+      <w:proofErr w:type="spellEnd"/>
+      <w:r>
+        <w:t> : Modes de livraison disponible pour ce produit</w:t>
       </w:r>
       <w:r>
         <w:t>.</w:t>
+      </w:r>
+    </w:p>
+    <w:p>
+      <w:r>
+        <w:t xml:space="preserve">Syntaxe </w:t>
+      </w:r>
+      <w:r>
+        <w:t>des décorations et des modes de livraison.</w:t>
+      </w:r>
+    </w:p>
+    <w:p>
+      <w:pPr>
+        <w:pStyle w:val="PrformatHTML"/>
+        <w:shd w:val="clear" w:color="auto" w:fill="2B2B2B"/>
+        <w:rPr>
+          <w:color w:val="A9B7C6"/>
+        </w:rPr>
+      </w:pPr>
+      <w:r>
+        <w:rPr>
+          <w:color w:val="A9B7C6"/>
+        </w:rPr>
+        <w:t>[</w:t>
+      </w:r>
+      <w:r>
+        <w:rPr>
+          <w:color w:val="6897BB"/>
+        </w:rPr>
+        <w:t>1</w:t>
+      </w:r>
+      <w:r>
+        <w:rPr>
+          <w:color w:val="CC7832"/>
+        </w:rPr>
+        <w:t xml:space="preserve">, </w:t>
+      </w:r>
+      <w:r>
+        <w:rPr>
+          <w:color w:val="6897BB"/>
+        </w:rPr>
+        <w:t>2</w:t>
+      </w:r>
+      <w:r>
+        <w:rPr>
+          <w:color w:val="CC7832"/>
+        </w:rPr>
+        <w:t xml:space="preserve">, </w:t>
+      </w:r>
+      <w:r>
+        <w:rPr>
+          <w:color w:val="6897BB"/>
+        </w:rPr>
+        <w:t>3</w:t>
+      </w:r>
+      <w:r>
+        <w:rPr>
+          <w:color w:val="A9B7C6"/>
+        </w:rPr>
+        <w:t>]</w:t>
+      </w:r>
+    </w:p>
+    <w:p>
+      <w:pPr>
+        <w:rPr>
+          <w:b/>
+          <w:i/>
+        </w:rPr>
+      </w:pPr>
+    </w:p>
+    <w:p>
+      <w:pPr>
+        <w:spacing w:after="0"/>
+        <w:rPr>
+          <w:rStyle w:val="lev"/>
+        </w:rPr>
+      </w:pPr>
+      <w:r>
+        <w:rPr>
+          <w:rStyle w:val="lev"/>
+        </w:rPr>
+        <w:t>Modification d’un tamtam</w:t>
+      </w:r>
+    </w:p>
+    <w:p>
+      <w:pPr>
+        <w:spacing w:after="0"/>
+        <w:rPr>
+          <w:b/>
+          <w:u w:val="single"/>
+        </w:rPr>
+      </w:pPr>
+      <w:r>
+        <w:tab/>
+      </w:r>
+      <w:r>
+        <w:rPr>
+          <w:b/>
+          <w:u w:val="single"/>
+        </w:rPr>
+        <w:t>PUT</w:t>
+      </w:r>
+    </w:p>
+    <w:p>
+      <w:r>
+        <w:tab/>
+        <w:t>/tamtams</w:t>
+      </w:r>
+      <w:proofErr w:type="gramStart"/>
+      <w:r>
+        <w:t>/</w:t>
+      </w:r>
+      <w:r>
+        <w:t>{</w:t>
+      </w:r>
+      <w:proofErr w:type="gramEnd"/>
+      <w:r>
+        <w:t>id}</w:t>
       </w:r>
     </w:p>
     <w:p>
@@ -2262,22 +2657,28 @@
           <w:ilvl w:val="1"/>
           <w:numId w:val="3"/>
         </w:numPr>
-      </w:pPr>
-      <w:r>
-        <w:rPr>
-          <w:b/>
-          <w:i/>
-        </w:rPr>
-        <w:t>QUERY</w:t>
-      </w:r>
-      <w:r>
-        <w:t xml:space="preserve"> (string) address1 :</w:t>
-      </w:r>
-      <w:r>
-        <w:t xml:space="preserve"> Adresse du client</w:t>
-      </w:r>
-      <w:r>
-        <w:t>.</w:t>
+        <w:rPr>
+          <w:b/>
+          <w:i/>
+        </w:rPr>
+      </w:pPr>
+      <w:r>
+        <w:rPr>
+          <w:b/>
+          <w:i/>
+        </w:rPr>
+        <w:t>ROUTE</w:t>
+      </w:r>
+      <w:r>
+        <w:t xml:space="preserve"> (</w:t>
+      </w:r>
+      <w:proofErr w:type="spellStart"/>
+      <w:r>
+        <w:t>int</w:t>
+      </w:r>
+      <w:proofErr w:type="spellEnd"/>
+      <w:r>
+        <w:t>) id : Identifiant du tamtam</w:t>
       </w:r>
     </w:p>
     <w:p>
@@ -2287,6 +2688,10 @@
           <w:ilvl w:val="1"/>
           <w:numId w:val="3"/>
         </w:numPr>
+        <w:rPr>
+          <w:b/>
+          <w:i/>
+        </w:rPr>
       </w:pPr>
       <w:r>
         <w:rPr>
@@ -2296,13 +2701,15 @@
         <w:t>QUERY</w:t>
       </w:r>
       <w:r>
-        <w:t xml:space="preserve"> (string) address2 :</w:t>
-      </w:r>
-      <w:r>
-        <w:t xml:space="preserve"> Complément </w:t>
-      </w:r>
-      <w:r>
-        <w:t>d’adresse.</w:t>
+        <w:t xml:space="preserve"> (string) </w:t>
+      </w:r>
+      <w:proofErr w:type="spellStart"/>
+      <w:r>
+        <w:t>name</w:t>
+      </w:r>
+      <w:proofErr w:type="spellEnd"/>
+      <w:r>
+        <w:t> : Nom du produit.</w:t>
       </w:r>
     </w:p>
     <w:p>
@@ -2312,29 +2719,20 @@
           <w:ilvl w:val="1"/>
           <w:numId w:val="3"/>
         </w:numPr>
-      </w:pPr>
-      <w:r>
-        <w:rPr>
-          <w:b/>
-          <w:i/>
-        </w:rPr>
-        <w:t>QUERY</w:t>
-      </w:r>
-      <w:r>
-        <w:rPr>
-          <w:b/>
-          <w:i/>
-        </w:rPr>
-        <w:t xml:space="preserve"> </w:t>
-      </w:r>
-      <w:r>
-        <w:t>(string) zip-code :</w:t>
-      </w:r>
-      <w:r>
-        <w:t xml:space="preserve"> Code postal de son domicile</w:t>
-      </w:r>
-      <w:r>
-        <w:t>.</w:t>
+        <w:rPr>
+          <w:b/>
+          <w:i/>
+        </w:rPr>
+      </w:pPr>
+      <w:r>
+        <w:rPr>
+          <w:b/>
+          <w:i/>
+        </w:rPr>
+        <w:t xml:space="preserve">QUERY </w:t>
+      </w:r>
+      <w:r>
+        <w:t>(string) description : Description du produit.</w:t>
       </w:r>
     </w:p>
     <w:p>
@@ -2344,98 +2742,20 @@
           <w:ilvl w:val="1"/>
           <w:numId w:val="3"/>
         </w:numPr>
-      </w:pPr>
-      <w:r>
-        <w:rPr>
-          <w:b/>
-          <w:i/>
-        </w:rPr>
-        <w:t>QUERY</w:t>
-      </w:r>
-      <w:r>
-        <w:t xml:space="preserve"> (string) state</w:t>
-      </w:r>
-      <w:r>
-        <w:t> : Pays</w:t>
-      </w:r>
-      <w:r>
-        <w:t xml:space="preserve"> </w:t>
-      </w:r>
-      <w:r>
-        <w:t>du domicile</w:t>
-      </w:r>
-      <w:r>
-        <w:t>.</w:t>
-      </w:r>
-    </w:p>
-    <w:p>
-      <w:pPr>
-        <w:pStyle w:val="Paragraphedeliste"/>
-        <w:ind w:left="0"/>
-        <w:rPr>
-          <w:rStyle w:val="lev"/>
-        </w:rPr>
-      </w:pPr>
-      <w:r>
-        <w:rPr>
-          <w:rStyle w:val="lev"/>
-        </w:rPr>
-        <w:t>Création</w:t>
-      </w:r>
-      <w:r>
-        <w:rPr>
-          <w:rStyle w:val="lev"/>
-        </w:rPr>
-        <w:t xml:space="preserve"> d’un </w:t>
-      </w:r>
-      <w:r>
-        <w:rPr>
-          <w:rStyle w:val="lev"/>
-        </w:rPr>
-        <w:t>client</w:t>
-      </w:r>
-    </w:p>
-    <w:p>
-      <w:pPr>
-        <w:pStyle w:val="Paragraphedeliste"/>
-        <w:ind w:left="0"/>
-        <w:rPr>
-          <w:b/>
-          <w:u w:val="single"/>
-        </w:rPr>
-      </w:pPr>
-      <w:r>
-        <w:tab/>
-      </w:r>
-      <w:r>
-        <w:rPr>
-          <w:b/>
-          <w:u w:val="single"/>
-        </w:rPr>
-        <w:t>POS</w:t>
-      </w:r>
-      <w:r>
-        <w:rPr>
-          <w:b/>
-          <w:u w:val="single"/>
-        </w:rPr>
-        <w:t>T</w:t>
-      </w:r>
-    </w:p>
-    <w:p>
-      <w:pPr>
-        <w:pStyle w:val="Paragraphedeliste"/>
-        <w:ind w:left="0"/>
-      </w:pPr>
-      <w:r>
-        <w:tab/>
-        <w:t>/</w:t>
-      </w:r>
-      <w:r>
-        <w:t>customers</w:t>
-      </w:r>
-      <w:r>
-        <w:t>/</w:t>
+        <w:rPr>
+          <w:b/>
+          <w:i/>
+        </w:rPr>
+      </w:pPr>
+      <w:r>
+        <w:rPr>
+          <w:b/>
+          <w:i/>
+        </w:rPr>
+        <w:t xml:space="preserve">QUERY </w:t>
+      </w:r>
+      <w:r>
+        <w:t>(string) image : URL vers l’image du produit.</w:t>
       </w:r>
     </w:p>
     <w:p>
@@ -2445,19 +2765,20 @@
           <w:ilvl w:val="1"/>
           <w:numId w:val="3"/>
         </w:numPr>
-      </w:pPr>
-      <w:r>
-        <w:rPr>
-          <w:b/>
-          <w:i/>
-        </w:rPr>
-        <w:t>QUERY</w:t>
-      </w:r>
-      <w:r>
-        <w:t xml:space="preserve"> (string) fullname : Nom et prénom du client</w:t>
-      </w:r>
-      <w:r>
-        <w:t>.</w:t>
+        <w:rPr>
+          <w:b/>
+          <w:i/>
+        </w:rPr>
+      </w:pPr>
+      <w:r>
+        <w:rPr>
+          <w:b/>
+          <w:i/>
+        </w:rPr>
+        <w:t xml:space="preserve">QUERY </w:t>
+      </w:r>
+      <w:r>
+        <w:t>(string) brand : Marque du produit.</w:t>
       </w:r>
     </w:p>
     <w:p>
@@ -2467,6 +2788,10 @@
           <w:ilvl w:val="1"/>
           <w:numId w:val="3"/>
         </w:numPr>
+        <w:rPr>
+          <w:b/>
+          <w:i/>
+        </w:rPr>
       </w:pPr>
       <w:r>
         <w:rPr>
@@ -2476,10 +2801,15 @@
         <w:t xml:space="preserve">QUERY </w:t>
       </w:r>
       <w:r>
-        <w:t>(string) phone : Numéro de téléphone du client</w:t>
-      </w:r>
-      <w:r>
-        <w:t>.</w:t>
+        <w:t xml:space="preserve">(string) </w:t>
+      </w:r>
+      <w:proofErr w:type="spellStart"/>
+      <w:r>
+        <w:t>wood</w:t>
+      </w:r>
+      <w:proofErr w:type="spellEnd"/>
+      <w:r>
+        <w:t> : Bois du produit.</w:t>
       </w:r>
     </w:p>
     <w:p>
@@ -2489,19 +2819,20 @@
           <w:ilvl w:val="1"/>
           <w:numId w:val="3"/>
         </w:numPr>
-      </w:pPr>
-      <w:r>
-        <w:rPr>
-          <w:b/>
-          <w:i/>
-        </w:rPr>
-        <w:t>QUERY</w:t>
-      </w:r>
-      <w:r>
-        <w:t xml:space="preserve"> (string) address1 : Adresse du client</w:t>
-      </w:r>
-      <w:r>
-        <w:t>.</w:t>
+        <w:rPr>
+          <w:b/>
+          <w:i/>
+        </w:rPr>
+      </w:pPr>
+      <w:r>
+        <w:rPr>
+          <w:b/>
+          <w:i/>
+        </w:rPr>
+        <w:t xml:space="preserve">QUERY </w:t>
+      </w:r>
+      <w:r>
+        <w:t>(string) skin : Peau du produit.</w:t>
       </w:r>
     </w:p>
     <w:p>
@@ -2511,19 +2842,29 @@
           <w:ilvl w:val="1"/>
           <w:numId w:val="3"/>
         </w:numPr>
-      </w:pPr>
-      <w:r>
-        <w:rPr>
-          <w:b/>
-          <w:i/>
-        </w:rPr>
-        <w:t>QUERY</w:t>
-      </w:r>
-      <w:r>
-        <w:t xml:space="preserve"> (string) address2 : Complément </w:t>
-      </w:r>
-      <w:r>
-        <w:t>d’adresse.</w:t>
+        <w:rPr>
+          <w:b/>
+          <w:i/>
+        </w:rPr>
+      </w:pPr>
+      <w:r>
+        <w:rPr>
+          <w:b/>
+          <w:i/>
+        </w:rPr>
+        <w:lastRenderedPageBreak/>
+        <w:t xml:space="preserve">QUERY </w:t>
+      </w:r>
+      <w:r>
+        <w:t xml:space="preserve">(double) </w:t>
+      </w:r>
+      <w:proofErr w:type="spellStart"/>
+      <w:r>
+        <w:t>price</w:t>
+      </w:r>
+      <w:proofErr w:type="spellEnd"/>
+      <w:r>
+        <w:t> : Prix du produit.</w:t>
       </w:r>
     </w:p>
     <w:p>
@@ -2533,19 +2874,28 @@
           <w:ilvl w:val="1"/>
           <w:numId w:val="3"/>
         </w:numPr>
-      </w:pPr>
-      <w:r>
-        <w:rPr>
-          <w:b/>
-          <w:i/>
-        </w:rPr>
-        <w:t xml:space="preserve">QUERY </w:t>
-      </w:r>
-      <w:r>
-        <w:t>(string) zip-code : Code postal de son domicile</w:t>
-      </w:r>
-      <w:r>
-        <w:t>.</w:t>
+        <w:rPr>
+          <w:b/>
+          <w:i/>
+        </w:rPr>
+      </w:pPr>
+      <w:r>
+        <w:rPr>
+          <w:b/>
+          <w:i/>
+        </w:rPr>
+        <w:t xml:space="preserve">HEADER </w:t>
+      </w:r>
+      <w:r>
+        <w:t xml:space="preserve">(JSON) </w:t>
+      </w:r>
+      <w:proofErr w:type="spellStart"/>
+      <w:r>
+        <w:t>decorations</w:t>
+      </w:r>
+      <w:proofErr w:type="spellEnd"/>
+      <w:r>
+        <w:t> : Décorations disponibles pour ce produit.</w:t>
       </w:r>
     </w:p>
     <w:p>
@@ -2555,25 +2905,107 @@
           <w:ilvl w:val="1"/>
           <w:numId w:val="3"/>
         </w:numPr>
-      </w:pPr>
-      <w:r>
-        <w:rPr>
-          <w:b/>
-          <w:i/>
-        </w:rPr>
-        <w:t>QUERY</w:t>
-      </w:r>
-      <w:r>
-        <w:t xml:space="preserve"> (string) state : Pays du domicile</w:t>
-      </w:r>
-      <w:r>
-        <w:t>.</w:t>
-      </w:r>
-    </w:p>
-    <w:p>
-      <w:pPr>
-        <w:pStyle w:val="Paragraphedeliste"/>
-        <w:ind w:left="0"/>
+        <w:rPr>
+          <w:b/>
+          <w:i/>
+        </w:rPr>
+      </w:pPr>
+      <w:r>
+        <w:rPr>
+          <w:b/>
+          <w:i/>
+        </w:rPr>
+        <w:t xml:space="preserve">HEADER </w:t>
+      </w:r>
+      <w:r>
+        <w:t xml:space="preserve">(JSON) </w:t>
+      </w:r>
+      <w:proofErr w:type="spellStart"/>
+      <w:r>
+        <w:t>shipments</w:t>
+      </w:r>
+      <w:proofErr w:type="spellEnd"/>
+      <w:r>
+        <w:t> : Modes de livraison disponible pour ce produit.</w:t>
+      </w:r>
+    </w:p>
+    <w:p>
+      <w:r>
+        <w:t>Syntaxe des décorations et des modes de livraison.</w:t>
+      </w:r>
+    </w:p>
+    <w:p>
+      <w:pPr>
+        <w:pStyle w:val="PrformatHTML"/>
+        <w:shd w:val="clear" w:color="auto" w:fill="2B2B2B"/>
+        <w:rPr>
+          <w:color w:val="A9B7C6"/>
+        </w:rPr>
+      </w:pPr>
+      <w:bookmarkStart w:id="0" w:name="_GoBack"/>
+      <w:bookmarkEnd w:id="0"/>
+      <w:r>
+        <w:rPr>
+          <w:color w:val="A9B7C6"/>
+        </w:rPr>
+        <w:t>[</w:t>
+      </w:r>
+      <w:r>
+        <w:rPr>
+          <w:color w:val="6897BB"/>
+        </w:rPr>
+        <w:t>1</w:t>
+      </w:r>
+      <w:r>
+        <w:rPr>
+          <w:color w:val="CC7832"/>
+        </w:rPr>
+        <w:t xml:space="preserve">, </w:t>
+      </w:r>
+      <w:r>
+        <w:rPr>
+          <w:color w:val="6897BB"/>
+        </w:rPr>
+        <w:t>2</w:t>
+      </w:r>
+      <w:r>
+        <w:rPr>
+          <w:color w:val="CC7832"/>
+        </w:rPr>
+        <w:t xml:space="preserve">, </w:t>
+      </w:r>
+      <w:r>
+        <w:rPr>
+          <w:color w:val="6897BB"/>
+        </w:rPr>
+        <w:t>3</w:t>
+      </w:r>
+      <w:r>
+        <w:rPr>
+          <w:color w:val="A9B7C6"/>
+        </w:rPr>
+        <w:t>]</w:t>
+      </w:r>
+    </w:p>
+    <w:p>
+      <w:pPr>
+        <w:rPr>
+          <w:b/>
+          <w:i/>
+        </w:rPr>
+      </w:pPr>
+    </w:p>
+    <w:p>
+      <w:pPr>
+        <w:pStyle w:val="Titre3"/>
+      </w:pPr>
+      <w:r>
+        <w:t>Commandes</w:t>
+      </w:r>
+    </w:p>
+    <w:p>
+      <w:pPr>
+        <w:spacing w:after="0"/>
         <w:rPr>
           <w:rStyle w:val="lev"/>
         </w:rPr>
@@ -2582,47 +3014,32 @@
         <w:rPr>
           <w:rStyle w:val="lev"/>
         </w:rPr>
-        <w:t>Commandes d’un client</w:t>
-      </w:r>
-    </w:p>
-    <w:p>
-      <w:pPr>
-        <w:pStyle w:val="Paragraphedeliste"/>
-        <w:ind w:left="0"/>
+        <w:t>Liste des commandes (filtrable par statut)</w:t>
+      </w:r>
+    </w:p>
+    <w:p>
+      <w:pPr>
+        <w:ind w:left="705"/>
+      </w:pPr>
+      <w:r>
         <w:rPr>
           <w:b/>
           <w:u w:val="single"/>
         </w:rPr>
-      </w:pPr>
-      <w:r>
-        <w:tab/>
-      </w:r>
-      <w:r>
-        <w:rPr>
-          <w:b/>
-          <w:u w:val="single"/>
-        </w:rPr>
         <w:t>GET</w:t>
       </w:r>
-    </w:p>
-    <w:p>
-      <w:pPr>
-        <w:pStyle w:val="Paragraphedeliste"/>
-        <w:ind w:left="0"/>
-      </w:pPr>
+      <w:r>
+        <w:br/>
+      </w:r>
       <w:r>
         <w:tab/>
         <w:t>/</w:t>
       </w:r>
-      <w:r>
-        <w:t>customers</w:t>
-      </w:r>
-      <w:r>
-        <w:t>/{id}</w:t>
-      </w:r>
-      <w:r>
-        <w:t>/orders</w:t>
-      </w:r>
+      <w:proofErr w:type="spellStart"/>
+      <w:r>
+        <w:t>orders</w:t>
+      </w:r>
+      <w:proofErr w:type="spellEnd"/>
     </w:p>
     <w:p>
       <w:pPr>
@@ -2637,10 +3054,27 @@
           <w:b/>
           <w:i/>
         </w:rPr>
-        <w:t>ROUTE</w:t>
-      </w:r>
-      <w:r>
-        <w:t xml:space="preserve"> (int) id : Identifiant d’un client</w:t>
+        <w:t>QUERY </w:t>
+      </w:r>
+      <w:r>
+        <w:t>(</w:t>
+      </w:r>
+      <w:r>
+        <w:t>string</w:t>
+      </w:r>
+      <w:r>
+        <w:t xml:space="preserve">) </w:t>
+      </w:r>
+      <w:proofErr w:type="spellStart"/>
+      <w:r>
+        <w:t>status</w:t>
+      </w:r>
+      <w:proofErr w:type="spellEnd"/>
+      <w:r>
+        <w:t xml:space="preserve">: </w:t>
+      </w:r>
+      <w:r>
+        <w:t>Nom du statut recherché</w:t>
       </w:r>
       <w:r>
         <w:t>.</w:t>
@@ -2658,7 +3092,13 @@
         <w:rPr>
           <w:rStyle w:val="lev"/>
         </w:rPr>
-        <w:t>Création d’une commande</w:t>
+        <w:t>Détail d’un</w:t>
+      </w:r>
+      <w:r>
+        <w:rPr>
+          <w:rStyle w:val="lev"/>
+        </w:rPr>
+        <w:t>e commande</w:t>
       </w:r>
     </w:p>
     <w:p>
@@ -2678,7 +3118,7 @@
           <w:b/>
           <w:u w:val="single"/>
         </w:rPr>
-        <w:t>POST</w:t>
+        <w:t>GET</w:t>
       </w:r>
     </w:p>
     <w:p>
@@ -2690,11 +3130,18 @@
         <w:tab/>
         <w:t>/</w:t>
       </w:r>
-      <w:r>
-        <w:t>customers</w:t>
-      </w:r>
-      <w:r>
-        <w:t>/{id}/orders</w:t>
+      <w:proofErr w:type="spellStart"/>
+      <w:r>
+        <w:t>orders</w:t>
+      </w:r>
+      <w:proofErr w:type="spellEnd"/>
+      <w:proofErr w:type="gramStart"/>
+      <w:r>
+        <w:t>/{</w:t>
+      </w:r>
+      <w:proofErr w:type="gramEnd"/>
+      <w:r>
+        <w:t>id}</w:t>
       </w:r>
     </w:p>
     <w:p>
@@ -2713,10 +3160,99 @@
         <w:t>ROUTE</w:t>
       </w:r>
       <w:r>
-        <w:t xml:space="preserve"> (int) id : Identifiant d’un client</w:t>
+        <w:t xml:space="preserve"> (</w:t>
+      </w:r>
+      <w:proofErr w:type="spellStart"/>
+      <w:r>
+        <w:t>int</w:t>
+      </w:r>
+      <w:proofErr w:type="spellEnd"/>
+      <w:r>
+        <w:t>) id : Identifiant d’un</w:t>
+      </w:r>
+      <w:r>
+        <w:t>e commande</w:t>
       </w:r>
       <w:r>
         <w:t>.</w:t>
+      </w:r>
+    </w:p>
+    <w:p>
+      <w:r>
+        <w:t>// TODO : Validations</w:t>
+      </w:r>
+    </w:p>
+    <w:p>
+      <w:pPr>
+        <w:pStyle w:val="Titre3"/>
+      </w:pPr>
+      <w:r>
+        <w:t>Clients</w:t>
+      </w:r>
+    </w:p>
+    <w:p>
+      <w:pPr>
+        <w:spacing w:after="0"/>
+        <w:rPr>
+          <w:rStyle w:val="lev"/>
+        </w:rPr>
+      </w:pPr>
+      <w:r>
+        <w:rPr>
+          <w:rStyle w:val="lev"/>
+        </w:rPr>
+        <w:t xml:space="preserve">Liste des </w:t>
+      </w:r>
+      <w:r>
+        <w:rPr>
+          <w:rStyle w:val="lev"/>
+        </w:rPr>
+        <w:t>clients</w:t>
+      </w:r>
+      <w:r>
+        <w:rPr>
+          <w:rStyle w:val="lev"/>
+        </w:rPr>
+        <w:t xml:space="preserve"> (filtrables par </w:t>
+      </w:r>
+      <w:r>
+        <w:rPr>
+          <w:rStyle w:val="lev"/>
+        </w:rPr>
+        <w:t>noms</w:t>
+      </w:r>
+      <w:r>
+        <w:rPr>
+          <w:rStyle w:val="lev"/>
+        </w:rPr>
+        <w:t>)</w:t>
+      </w:r>
+    </w:p>
+    <w:p>
+      <w:pPr>
+        <w:ind w:left="705"/>
+      </w:pPr>
+      <w:r>
+        <w:rPr>
+          <w:b/>
+          <w:u w:val="single"/>
+        </w:rPr>
+        <w:t>GET</w:t>
+      </w:r>
+      <w:r>
+        <w:br/>
+      </w:r>
+      <w:r>
+        <w:tab/>
+        <w:t>/</w:t>
+      </w:r>
+      <w:proofErr w:type="spellStart"/>
+      <w:r>
+        <w:t>customers</w:t>
+      </w:r>
+      <w:proofErr w:type="spellEnd"/>
+      <w:r>
+        <w:t xml:space="preserve"> </w:t>
       </w:r>
     </w:p>
     <w:p>
@@ -2732,10 +3268,840 @@
           <w:b/>
           <w:i/>
         </w:rPr>
+        <w:t>QUERY </w:t>
+      </w:r>
+      <w:r>
+        <w:t>(</w:t>
+      </w:r>
+      <w:r>
+        <w:t>string</w:t>
+      </w:r>
+      <w:r>
+        <w:t xml:space="preserve">) </w:t>
+      </w:r>
+      <w:proofErr w:type="spellStart"/>
+      <w:r>
+        <w:t>name</w:t>
+      </w:r>
+      <w:proofErr w:type="spellEnd"/>
+      <w:r>
+        <w:t> :</w:t>
+      </w:r>
+      <w:r>
+        <w:t xml:space="preserve"> </w:t>
+      </w:r>
+      <w:r>
+        <w:t>Nom de la personne recherchée.</w:t>
+      </w:r>
+      <w:r>
+        <w:t xml:space="preserve"> </w:t>
+      </w:r>
+    </w:p>
+    <w:p>
+      <w:pPr>
+        <w:pStyle w:val="Paragraphedeliste"/>
+        <w:ind w:left="0"/>
+        <w:rPr>
+          <w:rStyle w:val="lev"/>
+        </w:rPr>
+      </w:pPr>
+      <w:r>
+        <w:rPr>
+          <w:rStyle w:val="lev"/>
+        </w:rPr>
+        <w:t xml:space="preserve">Détail d’un </w:t>
+      </w:r>
+      <w:r>
+        <w:rPr>
+          <w:rStyle w:val="lev"/>
+        </w:rPr>
+        <w:t>client</w:t>
+      </w:r>
+    </w:p>
+    <w:p>
+      <w:pPr>
+        <w:pStyle w:val="Paragraphedeliste"/>
+        <w:ind w:left="0"/>
+        <w:rPr>
+          <w:b/>
+          <w:u w:val="single"/>
+        </w:rPr>
+      </w:pPr>
+      <w:r>
+        <w:tab/>
+      </w:r>
+      <w:r>
+        <w:rPr>
+          <w:b/>
+          <w:u w:val="single"/>
+        </w:rPr>
+        <w:t>GET</w:t>
+      </w:r>
+    </w:p>
+    <w:p>
+      <w:pPr>
+        <w:pStyle w:val="Paragraphedeliste"/>
+        <w:ind w:left="0"/>
+      </w:pPr>
+      <w:r>
+        <w:tab/>
+        <w:t>/</w:t>
+      </w:r>
+      <w:proofErr w:type="spellStart"/>
+      <w:r>
+        <w:t>customers</w:t>
+      </w:r>
+      <w:proofErr w:type="spellEnd"/>
+      <w:proofErr w:type="gramStart"/>
+      <w:r>
+        <w:t>/{</w:t>
+      </w:r>
+      <w:proofErr w:type="gramEnd"/>
+      <w:r>
+        <w:t>id}</w:t>
+      </w:r>
+    </w:p>
+    <w:p>
+      <w:pPr>
+        <w:pStyle w:val="Paragraphedeliste"/>
+        <w:numPr>
+          <w:ilvl w:val="1"/>
+          <w:numId w:val="3"/>
+        </w:numPr>
+      </w:pPr>
+      <w:r>
+        <w:rPr>
+          <w:b/>
+          <w:i/>
+        </w:rPr>
+        <w:t>ROUTE</w:t>
+      </w:r>
+      <w:r>
+        <w:t xml:space="preserve"> (</w:t>
+      </w:r>
+      <w:proofErr w:type="spellStart"/>
+      <w:r>
+        <w:t>int</w:t>
+      </w:r>
+      <w:proofErr w:type="spellEnd"/>
+      <w:r>
+        <w:t xml:space="preserve">) id : Identifiant d’un </w:t>
+      </w:r>
+      <w:r>
+        <w:t>client</w:t>
+      </w:r>
+      <w:r>
+        <w:t>.</w:t>
+      </w:r>
+    </w:p>
+    <w:p>
+      <w:pPr>
+        <w:pStyle w:val="Paragraphedeliste"/>
+        <w:ind w:left="0"/>
+        <w:rPr>
+          <w:rStyle w:val="lev"/>
+        </w:rPr>
+      </w:pPr>
+      <w:r>
+        <w:rPr>
+          <w:rStyle w:val="lev"/>
+        </w:rPr>
+        <w:t>Modification</w:t>
+      </w:r>
+      <w:r>
+        <w:rPr>
+          <w:rStyle w:val="lev"/>
+        </w:rPr>
+        <w:t xml:space="preserve"> d’un </w:t>
+      </w:r>
+      <w:r>
+        <w:rPr>
+          <w:rStyle w:val="lev"/>
+        </w:rPr>
+        <w:t>client</w:t>
+      </w:r>
+    </w:p>
+    <w:p>
+      <w:pPr>
+        <w:pStyle w:val="Paragraphedeliste"/>
+        <w:ind w:left="0"/>
+        <w:rPr>
+          <w:b/>
+          <w:u w:val="single"/>
+        </w:rPr>
+      </w:pPr>
+      <w:r>
+        <w:tab/>
+      </w:r>
+      <w:r>
+        <w:rPr>
+          <w:b/>
+          <w:u w:val="single"/>
+        </w:rPr>
+        <w:t>PUT</w:t>
+      </w:r>
+    </w:p>
+    <w:p>
+      <w:pPr>
+        <w:pStyle w:val="Paragraphedeliste"/>
+        <w:ind w:left="0"/>
+      </w:pPr>
+      <w:r>
+        <w:tab/>
+        <w:t>/</w:t>
+      </w:r>
+      <w:proofErr w:type="spellStart"/>
+      <w:r>
+        <w:t>customers</w:t>
+      </w:r>
+      <w:proofErr w:type="spellEnd"/>
+      <w:proofErr w:type="gramStart"/>
+      <w:r>
+        <w:t>/{</w:t>
+      </w:r>
+      <w:proofErr w:type="gramEnd"/>
+      <w:r>
+        <w:t>id}</w:t>
+      </w:r>
+    </w:p>
+    <w:p>
+      <w:pPr>
+        <w:pStyle w:val="Paragraphedeliste"/>
+        <w:numPr>
+          <w:ilvl w:val="1"/>
+          <w:numId w:val="3"/>
+        </w:numPr>
+      </w:pPr>
+      <w:r>
+        <w:rPr>
+          <w:b/>
+          <w:i/>
+        </w:rPr>
+        <w:t>ROUTE</w:t>
+      </w:r>
+      <w:r>
+        <w:t xml:space="preserve"> (</w:t>
+      </w:r>
+      <w:proofErr w:type="spellStart"/>
+      <w:r>
+        <w:t>int</w:t>
+      </w:r>
+      <w:proofErr w:type="spellEnd"/>
+      <w:r>
+        <w:t>) id : Identifiant d’un client</w:t>
+      </w:r>
+      <w:r>
+        <w:t>.</w:t>
+      </w:r>
+    </w:p>
+    <w:p>
+      <w:pPr>
+        <w:pStyle w:val="Paragraphedeliste"/>
+        <w:numPr>
+          <w:ilvl w:val="1"/>
+          <w:numId w:val="3"/>
+        </w:numPr>
+      </w:pPr>
+      <w:r>
+        <w:rPr>
+          <w:b/>
+          <w:i/>
+        </w:rPr>
+        <w:t>QUERY</w:t>
+      </w:r>
+      <w:r>
+        <w:t xml:space="preserve"> (string) </w:t>
+      </w:r>
+      <w:proofErr w:type="spellStart"/>
+      <w:r>
+        <w:t>fullname</w:t>
+      </w:r>
+      <w:proofErr w:type="spellEnd"/>
+      <w:r>
+        <w:t> :</w:t>
+      </w:r>
+      <w:r>
+        <w:t xml:space="preserve"> Nom et prénom du client</w:t>
+      </w:r>
+      <w:r>
+        <w:t>.</w:t>
+      </w:r>
+    </w:p>
+    <w:p>
+      <w:pPr>
+        <w:pStyle w:val="Paragraphedeliste"/>
+        <w:numPr>
+          <w:ilvl w:val="1"/>
+          <w:numId w:val="3"/>
+        </w:numPr>
+      </w:pPr>
+      <w:r>
+        <w:rPr>
+          <w:b/>
+          <w:i/>
+        </w:rPr>
+        <w:t>QUERY</w:t>
+      </w:r>
+      <w:r>
+        <w:rPr>
+          <w:b/>
+          <w:i/>
+        </w:rPr>
+        <w:t xml:space="preserve"> </w:t>
+      </w:r>
+      <w:r>
+        <w:t>(string) phone :</w:t>
+      </w:r>
+      <w:r>
+        <w:t xml:space="preserve"> Numéro de téléphone</w:t>
+      </w:r>
+      <w:r>
+        <w:t xml:space="preserve"> du client</w:t>
+      </w:r>
+      <w:r>
+        <w:t>.</w:t>
+      </w:r>
+    </w:p>
+    <w:p>
+      <w:pPr>
+        <w:pStyle w:val="Paragraphedeliste"/>
+        <w:numPr>
+          <w:ilvl w:val="1"/>
+          <w:numId w:val="3"/>
+        </w:numPr>
+      </w:pPr>
+      <w:r>
+        <w:rPr>
+          <w:b/>
+          <w:i/>
+        </w:rPr>
+        <w:t>QUERY</w:t>
+      </w:r>
+      <w:r>
+        <w:t xml:space="preserve"> (string) address1 :</w:t>
+      </w:r>
+      <w:r>
+        <w:t xml:space="preserve"> Adresse du client</w:t>
+      </w:r>
+      <w:r>
+        <w:t>.</w:t>
+      </w:r>
+    </w:p>
+    <w:p>
+      <w:pPr>
+        <w:pStyle w:val="Paragraphedeliste"/>
+        <w:numPr>
+          <w:ilvl w:val="1"/>
+          <w:numId w:val="3"/>
+        </w:numPr>
+      </w:pPr>
+      <w:r>
+        <w:rPr>
+          <w:b/>
+          <w:i/>
+        </w:rPr>
+        <w:t>QUERY</w:t>
+      </w:r>
+      <w:r>
+        <w:t xml:space="preserve"> (string) address2 :</w:t>
+      </w:r>
+      <w:r>
+        <w:t xml:space="preserve"> Complément </w:t>
+      </w:r>
+      <w:r>
+        <w:t>d’adresse.</w:t>
+      </w:r>
+    </w:p>
+    <w:p>
+      <w:pPr>
+        <w:pStyle w:val="Paragraphedeliste"/>
+        <w:numPr>
+          <w:ilvl w:val="1"/>
+          <w:numId w:val="3"/>
+        </w:numPr>
+      </w:pPr>
+      <w:r>
+        <w:rPr>
+          <w:b/>
+          <w:i/>
+        </w:rPr>
+        <w:t>QUERY</w:t>
+      </w:r>
+      <w:r>
+        <w:rPr>
+          <w:b/>
+          <w:i/>
+        </w:rPr>
+        <w:t xml:space="preserve"> </w:t>
+      </w:r>
+      <w:r>
+        <w:t>(string) zip-code :</w:t>
+      </w:r>
+      <w:r>
+        <w:t xml:space="preserve"> Code postal de son domicile</w:t>
+      </w:r>
+      <w:r>
+        <w:t>.</w:t>
+      </w:r>
+    </w:p>
+    <w:p>
+      <w:pPr>
+        <w:pStyle w:val="Paragraphedeliste"/>
+        <w:numPr>
+          <w:ilvl w:val="1"/>
+          <w:numId w:val="3"/>
+        </w:numPr>
+      </w:pPr>
+      <w:r>
+        <w:rPr>
+          <w:b/>
+          <w:i/>
+        </w:rPr>
+        <w:t>QUERY</w:t>
+      </w:r>
+      <w:r>
+        <w:t xml:space="preserve"> (string) state</w:t>
+      </w:r>
+      <w:r>
+        <w:t> : Pays</w:t>
+      </w:r>
+      <w:r>
+        <w:t xml:space="preserve"> </w:t>
+      </w:r>
+      <w:r>
+        <w:t>du domicile</w:t>
+      </w:r>
+      <w:r>
+        <w:t>.</w:t>
+      </w:r>
+    </w:p>
+    <w:p>
+      <w:pPr>
+        <w:pStyle w:val="Paragraphedeliste"/>
+        <w:ind w:left="0"/>
+        <w:rPr>
+          <w:rStyle w:val="lev"/>
+        </w:rPr>
+      </w:pPr>
+      <w:r>
+        <w:rPr>
+          <w:rStyle w:val="lev"/>
+        </w:rPr>
+        <w:t>Création</w:t>
+      </w:r>
+      <w:r>
+        <w:rPr>
+          <w:rStyle w:val="lev"/>
+        </w:rPr>
+        <w:t xml:space="preserve"> d’un </w:t>
+      </w:r>
+      <w:r>
+        <w:rPr>
+          <w:rStyle w:val="lev"/>
+        </w:rPr>
+        <w:t>client</w:t>
+      </w:r>
+    </w:p>
+    <w:p>
+      <w:pPr>
+        <w:pStyle w:val="Paragraphedeliste"/>
+        <w:ind w:left="0"/>
+        <w:rPr>
+          <w:b/>
+          <w:u w:val="single"/>
+        </w:rPr>
+      </w:pPr>
+      <w:r>
+        <w:tab/>
+      </w:r>
+      <w:r>
+        <w:rPr>
+          <w:b/>
+          <w:u w:val="single"/>
+        </w:rPr>
+        <w:t>POS</w:t>
+      </w:r>
+      <w:r>
+        <w:rPr>
+          <w:b/>
+          <w:u w:val="single"/>
+        </w:rPr>
+        <w:t>T</w:t>
+      </w:r>
+    </w:p>
+    <w:p>
+      <w:pPr>
+        <w:pStyle w:val="Paragraphedeliste"/>
+        <w:ind w:left="0"/>
+      </w:pPr>
+      <w:r>
+        <w:tab/>
+        <w:t>/</w:t>
+      </w:r>
+      <w:proofErr w:type="spellStart"/>
+      <w:r>
+        <w:t>customers</w:t>
+      </w:r>
+      <w:proofErr w:type="spellEnd"/>
+      <w:r>
+        <w:t>/</w:t>
+      </w:r>
+    </w:p>
+    <w:p>
+      <w:pPr>
+        <w:pStyle w:val="Paragraphedeliste"/>
+        <w:numPr>
+          <w:ilvl w:val="1"/>
+          <w:numId w:val="3"/>
+        </w:numPr>
+      </w:pPr>
+      <w:r>
+        <w:rPr>
+          <w:b/>
+          <w:i/>
+        </w:rPr>
+        <w:t>QUERY</w:t>
+      </w:r>
+      <w:r>
+        <w:t xml:space="preserve"> (string) </w:t>
+      </w:r>
+      <w:proofErr w:type="spellStart"/>
+      <w:r>
+        <w:t>fullname</w:t>
+      </w:r>
+      <w:proofErr w:type="spellEnd"/>
+      <w:r>
+        <w:t> : Nom et prénom du client</w:t>
+      </w:r>
+      <w:r>
+        <w:t>.</w:t>
+      </w:r>
+    </w:p>
+    <w:p>
+      <w:pPr>
+        <w:pStyle w:val="Paragraphedeliste"/>
+        <w:numPr>
+          <w:ilvl w:val="1"/>
+          <w:numId w:val="3"/>
+        </w:numPr>
+      </w:pPr>
+      <w:r>
+        <w:rPr>
+          <w:b/>
+          <w:i/>
+        </w:rPr>
+        <w:t xml:space="preserve">QUERY </w:t>
+      </w:r>
+      <w:r>
+        <w:t>(string) phone : Numéro de téléphone du client</w:t>
+      </w:r>
+      <w:r>
+        <w:t>.</w:t>
+      </w:r>
+    </w:p>
+    <w:p>
+      <w:pPr>
+        <w:pStyle w:val="Paragraphedeliste"/>
+        <w:numPr>
+          <w:ilvl w:val="1"/>
+          <w:numId w:val="3"/>
+        </w:numPr>
+      </w:pPr>
+      <w:r>
+        <w:rPr>
+          <w:b/>
+          <w:i/>
+        </w:rPr>
+        <w:t>QUERY</w:t>
+      </w:r>
+      <w:r>
+        <w:t xml:space="preserve"> (string) address1 : Adresse du client</w:t>
+      </w:r>
+      <w:r>
+        <w:t>.</w:t>
+      </w:r>
+    </w:p>
+    <w:p>
+      <w:pPr>
+        <w:pStyle w:val="Paragraphedeliste"/>
+        <w:numPr>
+          <w:ilvl w:val="1"/>
+          <w:numId w:val="3"/>
+        </w:numPr>
+      </w:pPr>
+      <w:r>
+        <w:rPr>
+          <w:b/>
+          <w:i/>
+        </w:rPr>
+        <w:t>QUERY</w:t>
+      </w:r>
+      <w:r>
+        <w:t xml:space="preserve"> (string) address2 : Complément </w:t>
+      </w:r>
+      <w:r>
+        <w:t>d’adresse.</w:t>
+      </w:r>
+    </w:p>
+    <w:p>
+      <w:pPr>
+        <w:pStyle w:val="Paragraphedeliste"/>
+        <w:numPr>
+          <w:ilvl w:val="1"/>
+          <w:numId w:val="3"/>
+        </w:numPr>
+      </w:pPr>
+      <w:r>
+        <w:rPr>
+          <w:b/>
+          <w:i/>
+        </w:rPr>
+        <w:t xml:space="preserve">QUERY </w:t>
+      </w:r>
+      <w:r>
+        <w:t>(string) zip-code : Code postal de son domicile</w:t>
+      </w:r>
+      <w:r>
+        <w:t>.</w:t>
+      </w:r>
+    </w:p>
+    <w:p>
+      <w:pPr>
+        <w:pStyle w:val="Paragraphedeliste"/>
+        <w:numPr>
+          <w:ilvl w:val="1"/>
+          <w:numId w:val="3"/>
+        </w:numPr>
+      </w:pPr>
+      <w:r>
+        <w:rPr>
+          <w:b/>
+          <w:i/>
+        </w:rPr>
+        <w:t>QUERY</w:t>
+      </w:r>
+      <w:r>
+        <w:t xml:space="preserve"> (string) state : Pays du domicile</w:t>
+      </w:r>
+      <w:r>
+        <w:t>.</w:t>
+      </w:r>
+    </w:p>
+    <w:p>
+      <w:pPr>
+        <w:pStyle w:val="Paragraphedeliste"/>
+        <w:ind w:left="0"/>
+        <w:rPr>
+          <w:rStyle w:val="lev"/>
+        </w:rPr>
+      </w:pPr>
+      <w:r>
+        <w:rPr>
+          <w:rStyle w:val="lev"/>
+        </w:rPr>
+        <w:lastRenderedPageBreak/>
+        <w:t>Commandes d’un client</w:t>
+      </w:r>
+    </w:p>
+    <w:p>
+      <w:pPr>
+        <w:pStyle w:val="Paragraphedeliste"/>
+        <w:ind w:left="0"/>
+        <w:rPr>
+          <w:b/>
+          <w:u w:val="single"/>
+        </w:rPr>
+      </w:pPr>
+      <w:r>
+        <w:tab/>
+      </w:r>
+      <w:r>
+        <w:rPr>
+          <w:b/>
+          <w:u w:val="single"/>
+        </w:rPr>
+        <w:t>GET</w:t>
+      </w:r>
+    </w:p>
+    <w:p>
+      <w:pPr>
+        <w:pStyle w:val="Paragraphedeliste"/>
+        <w:ind w:left="0"/>
+      </w:pPr>
+      <w:r>
+        <w:tab/>
+        <w:t>/</w:t>
+      </w:r>
+      <w:proofErr w:type="spellStart"/>
+      <w:r>
+        <w:t>customers</w:t>
+      </w:r>
+      <w:proofErr w:type="spellEnd"/>
+      <w:proofErr w:type="gramStart"/>
+      <w:r>
+        <w:t>/{</w:t>
+      </w:r>
+      <w:proofErr w:type="gramEnd"/>
+      <w:r>
+        <w:t>id}</w:t>
+      </w:r>
+      <w:r>
+        <w:t>/</w:t>
+      </w:r>
+      <w:proofErr w:type="spellStart"/>
+      <w:r>
+        <w:t>orders</w:t>
+      </w:r>
+      <w:proofErr w:type="spellEnd"/>
+    </w:p>
+    <w:p>
+      <w:pPr>
+        <w:pStyle w:val="Paragraphedeliste"/>
+        <w:numPr>
+          <w:ilvl w:val="1"/>
+          <w:numId w:val="3"/>
+        </w:numPr>
+      </w:pPr>
+      <w:r>
+        <w:rPr>
+          <w:b/>
+          <w:i/>
+        </w:rPr>
+        <w:t>ROUTE</w:t>
+      </w:r>
+      <w:r>
+        <w:t xml:space="preserve"> (</w:t>
+      </w:r>
+      <w:proofErr w:type="spellStart"/>
+      <w:r>
+        <w:t>int</w:t>
+      </w:r>
+      <w:proofErr w:type="spellEnd"/>
+      <w:r>
+        <w:t>) id : Identifiant d’un client</w:t>
+      </w:r>
+      <w:r>
+        <w:t>.</w:t>
+      </w:r>
+    </w:p>
+    <w:p>
+      <w:pPr>
+        <w:pStyle w:val="Paragraphedeliste"/>
+        <w:ind w:left="0"/>
+        <w:rPr>
+          <w:rStyle w:val="lev"/>
+        </w:rPr>
+      </w:pPr>
+      <w:r>
+        <w:rPr>
+          <w:rStyle w:val="lev"/>
+        </w:rPr>
+        <w:t>Création d’une commande</w:t>
+      </w:r>
+    </w:p>
+    <w:p>
+      <w:pPr>
+        <w:pStyle w:val="Paragraphedeliste"/>
+        <w:ind w:left="0"/>
+        <w:rPr>
+          <w:b/>
+          <w:u w:val="single"/>
+        </w:rPr>
+      </w:pPr>
+      <w:r>
+        <w:tab/>
+      </w:r>
+      <w:r>
+        <w:rPr>
+          <w:b/>
+          <w:u w:val="single"/>
+        </w:rPr>
+        <w:t>POST</w:t>
+      </w:r>
+    </w:p>
+    <w:p>
+      <w:pPr>
+        <w:pStyle w:val="Paragraphedeliste"/>
+        <w:ind w:left="0"/>
+      </w:pPr>
+      <w:r>
+        <w:tab/>
+        <w:t>/</w:t>
+      </w:r>
+      <w:proofErr w:type="spellStart"/>
+      <w:r>
+        <w:t>customers</w:t>
+      </w:r>
+      <w:proofErr w:type="spellEnd"/>
+      <w:proofErr w:type="gramStart"/>
+      <w:r>
+        <w:t>/{</w:t>
+      </w:r>
+      <w:proofErr w:type="gramEnd"/>
+      <w:r>
+        <w:t>id}/</w:t>
+      </w:r>
+      <w:proofErr w:type="spellStart"/>
+      <w:r>
+        <w:t>orders</w:t>
+      </w:r>
+      <w:proofErr w:type="spellEnd"/>
+    </w:p>
+    <w:p>
+      <w:pPr>
+        <w:pStyle w:val="Paragraphedeliste"/>
+        <w:numPr>
+          <w:ilvl w:val="1"/>
+          <w:numId w:val="3"/>
+        </w:numPr>
+      </w:pPr>
+      <w:r>
+        <w:rPr>
+          <w:b/>
+          <w:i/>
+        </w:rPr>
+        <w:t>ROUTE</w:t>
+      </w:r>
+      <w:r>
+        <w:t xml:space="preserve"> (</w:t>
+      </w:r>
+      <w:proofErr w:type="spellStart"/>
+      <w:r>
+        <w:t>int</w:t>
+      </w:r>
+      <w:proofErr w:type="spellEnd"/>
+      <w:r>
+        <w:t>) id : Identifiant d’un client</w:t>
+      </w:r>
+      <w:r>
+        <w:t>.</w:t>
+      </w:r>
+    </w:p>
+    <w:p>
+      <w:pPr>
+        <w:pStyle w:val="Paragraphedeliste"/>
+        <w:numPr>
+          <w:ilvl w:val="1"/>
+          <w:numId w:val="3"/>
+        </w:numPr>
+      </w:pPr>
+      <w:r>
+        <w:rPr>
+          <w:b/>
+          <w:i/>
+        </w:rPr>
         <w:t>HEADER</w:t>
       </w:r>
       <w:r>
-        <w:t>(JSON) order : Commande formatée en JSON</w:t>
+        <w:t xml:space="preserve">(JSON) </w:t>
+      </w:r>
+      <w:proofErr w:type="spellStart"/>
+      <w:r>
+        <w:t>order</w:t>
+      </w:r>
+      <w:proofErr w:type="spellEnd"/>
+      <w:r>
+        <w:t> : Commande formatée en JSON</w:t>
       </w:r>
       <w:r>
         <w:t>.</w:t>
@@ -2800,7 +4166,29 @@
           <w:szCs w:val="20"/>
           <w:lang w:eastAsia="fr-FR"/>
         </w:rPr>
-        <w:t>"items"</w:t>
+        <w:t>"</w:t>
+      </w:r>
+      <w:proofErr w:type="gramStart"/>
+      <w:r>
+        <w:rPr>
+          <w:rFonts w:ascii="Courier New" w:eastAsia="Times New Roman" w:hAnsi="Courier New" w:cs="Courier New"/>
+          <w:color w:val="6A8759"/>
+          <w:sz w:val="20"/>
+          <w:szCs w:val="20"/>
+          <w:lang w:eastAsia="fr-FR"/>
+        </w:rPr>
+        <w:t>items</w:t>
+      </w:r>
+      <w:proofErr w:type="gramEnd"/>
+      <w:r>
+        <w:rPr>
+          <w:rFonts w:ascii="Courier New" w:eastAsia="Times New Roman" w:hAnsi="Courier New" w:cs="Courier New"/>
+          <w:color w:val="6A8759"/>
+          <w:sz w:val="20"/>
+          <w:szCs w:val="20"/>
+          <w:lang w:eastAsia="fr-FR"/>
+        </w:rPr>
+        <w:t>"</w:t>
       </w:r>
       <w:r>
         <w:rPr>
@@ -2904,7 +4292,29 @@
           <w:szCs w:val="20"/>
           <w:lang w:eastAsia="fr-FR"/>
         </w:rPr>
-        <w:t>"decoration"</w:t>
+        <w:t>"</w:t>
+      </w:r>
+      <w:proofErr w:type="spellStart"/>
+      <w:r>
+        <w:rPr>
+          <w:rFonts w:ascii="Courier New" w:eastAsia="Times New Roman" w:hAnsi="Courier New" w:cs="Courier New"/>
+          <w:color w:val="6A8759"/>
+          <w:sz w:val="20"/>
+          <w:szCs w:val="20"/>
+          <w:lang w:eastAsia="fr-FR"/>
+        </w:rPr>
+        <w:t>decoration</w:t>
+      </w:r>
+      <w:proofErr w:type="spellEnd"/>
+      <w:r>
+        <w:rPr>
+          <w:rFonts w:ascii="Courier New" w:eastAsia="Times New Roman" w:hAnsi="Courier New" w:cs="Courier New"/>
+          <w:color w:val="6A8759"/>
+          <w:sz w:val="20"/>
+          <w:szCs w:val="20"/>
+          <w:lang w:eastAsia="fr-FR"/>
+        </w:rPr>
+        <w:t>"</w:t>
       </w:r>
       <w:r>
         <w:rPr>
@@ -3080,7 +4490,29 @@
           <w:szCs w:val="20"/>
           <w:lang w:eastAsia="fr-FR"/>
         </w:rPr>
-        <w:t>"shipment"</w:t>
+        <w:t>"</w:t>
+      </w:r>
+      <w:proofErr w:type="spellStart"/>
+      <w:r>
+        <w:rPr>
+          <w:rFonts w:ascii="Courier New" w:eastAsia="Times New Roman" w:hAnsi="Courier New" w:cs="Courier New"/>
+          <w:color w:val="6A8759"/>
+          <w:sz w:val="20"/>
+          <w:szCs w:val="20"/>
+          <w:lang w:eastAsia="fr-FR"/>
+        </w:rPr>
+        <w:t>shipment</w:t>
+      </w:r>
+      <w:proofErr w:type="spellEnd"/>
+      <w:r>
+        <w:rPr>
+          <w:rFonts w:ascii="Courier New" w:eastAsia="Times New Roman" w:hAnsi="Courier New" w:cs="Courier New"/>
+          <w:color w:val="6A8759"/>
+          <w:sz w:val="20"/>
+          <w:szCs w:val="20"/>
+          <w:lang w:eastAsia="fr-FR"/>
+        </w:rPr>
+        <w:t>"</w:t>
       </w:r>
       <w:r>
         <w:rPr>
@@ -3139,7 +4571,6 @@
         <w:pStyle w:val="Titre2"/>
       </w:pPr>
       <w:r>
-        <w:lastRenderedPageBreak/>
         <w:t xml:space="preserve">Service </w:t>
       </w:r>
       <w:r>
@@ -3211,9 +4642,11 @@
         <w:tab/>
         <w:t>/</w:t>
       </w:r>
+      <w:proofErr w:type="spellStart"/>
       <w:r>
         <w:t>payment</w:t>
       </w:r>
+      <w:proofErr w:type="spellEnd"/>
       <w:r>
         <w:t>/</w:t>
       </w:r>
@@ -3234,8 +4667,13 @@
         <w:t>QUERY</w:t>
       </w:r>
       <w:r>
-        <w:t xml:space="preserve"> (string) cardnumber</w:t>
-      </w:r>
+        <w:t xml:space="preserve"> (string) </w:t>
+      </w:r>
+      <w:proofErr w:type="spellStart"/>
+      <w:r>
+        <w:t>cardnumber</w:t>
+      </w:r>
+      <w:proofErr w:type="spellEnd"/>
       <w:r>
         <w:t> : Numéro de la carte bancaire.</w:t>
       </w:r>
@@ -3256,8 +4694,13 @@
         <w:t>QUERY</w:t>
       </w:r>
       <w:r>
-        <w:t xml:space="preserve"> (string) owner</w:t>
-      </w:r>
+        <w:t xml:space="preserve"> (string) </w:t>
+      </w:r>
+      <w:proofErr w:type="spellStart"/>
+      <w:r>
+        <w:t>owner</w:t>
+      </w:r>
+      <w:proofErr w:type="spellEnd"/>
       <w:r>
         <w:t> : Propriétaire de la carte bancaire.</w:t>
       </w:r>
@@ -3278,7 +4721,15 @@
         <w:t>QUERY</w:t>
       </w:r>
       <w:r>
-        <w:t xml:space="preserve"> (string) verification-code</w:t>
+        <w:t xml:space="preserve"> (string) </w:t>
+      </w:r>
+      <w:proofErr w:type="spellStart"/>
+      <w:r>
+        <w:t>verification</w:t>
+      </w:r>
+      <w:proofErr w:type="spellEnd"/>
+      <w:r>
+        <w:t>-code</w:t>
       </w:r>
       <w:r>
         <w:t> : Code de vérification de la carte bancaire</w:t>
@@ -3305,12 +4756,19 @@
       <w:r>
         <w:t xml:space="preserve"> (</w:t>
       </w:r>
+      <w:proofErr w:type="spellStart"/>
       <w:r>
         <w:t>int</w:t>
       </w:r>
-      <w:r>
-        <w:t>) order</w:t>
-      </w:r>
+      <w:proofErr w:type="spellEnd"/>
+      <w:r>
+        <w:t xml:space="preserve">) </w:t>
+      </w:r>
+      <w:proofErr w:type="spellStart"/>
+      <w:r>
+        <w:t>order</w:t>
+      </w:r>
+      <w:proofErr w:type="spellEnd"/>
       <w:r>
         <w:t> : Identifiant de la commande</w:t>
       </w:r>
@@ -3340,8 +4798,13 @@
         <w:t>double</w:t>
       </w:r>
       <w:r>
-        <w:t>) amount</w:t>
-      </w:r>
+        <w:t xml:space="preserve">) </w:t>
+      </w:r>
+      <w:proofErr w:type="spellStart"/>
+      <w:r>
+        <w:t>amount</w:t>
+      </w:r>
+      <w:proofErr w:type="spellEnd"/>
       <w:r>
         <w:t> : Montant total de la commande</w:t>
       </w:r>
@@ -3397,7 +4860,15 @@
       </w:pPr>
       <w:r>
         <w:tab/>
-        <w:t>/payment/</w:t>
+        <w:t>/</w:t>
+      </w:r>
+      <w:proofErr w:type="spellStart"/>
+      <w:r>
+        <w:t>payment</w:t>
+      </w:r>
+      <w:proofErr w:type="spellEnd"/>
+      <w:r>
+        <w:t>/</w:t>
       </w:r>
     </w:p>
     <w:p>
@@ -3418,15 +4889,22 @@
       <w:r>
         <w:t xml:space="preserve"> (string) </w:t>
       </w:r>
+      <w:proofErr w:type="spellStart"/>
       <w:r>
         <w:t>account</w:t>
       </w:r>
+      <w:proofErr w:type="spellEnd"/>
       <w:r>
         <w:t xml:space="preserve"> : Numéro </w:t>
       </w:r>
       <w:r>
-        <w:t>de compte de paypal</w:t>
-      </w:r>
+        <w:t xml:space="preserve">de compte de </w:t>
+      </w:r>
+      <w:proofErr w:type="spellStart"/>
+      <w:r>
+        <w:t>paypal</w:t>
+      </w:r>
+      <w:proofErr w:type="spellEnd"/>
       <w:r>
         <w:t>.</w:t>
       </w:r>
@@ -3452,7 +4930,23 @@
         <w:t>QUERY</w:t>
       </w:r>
       <w:r>
-        <w:t xml:space="preserve"> (int) order : Identifiant de la commande.</w:t>
+        <w:t xml:space="preserve"> (</w:t>
+      </w:r>
+      <w:proofErr w:type="spellStart"/>
+      <w:r>
+        <w:t>int</w:t>
+      </w:r>
+      <w:proofErr w:type="spellEnd"/>
+      <w:r>
+        <w:t xml:space="preserve">) </w:t>
+      </w:r>
+      <w:proofErr w:type="spellStart"/>
+      <w:r>
+        <w:t>order</w:t>
+      </w:r>
+      <w:proofErr w:type="spellEnd"/>
+      <w:r>
+        <w:t> : Identifiant de la commande.</w:t>
       </w:r>
     </w:p>
     <w:p>
@@ -3472,6 +4966,7 @@
         </w:rPr>
         <w:t xml:space="preserve">Service </w:t>
       </w:r>
+      <w:proofErr w:type="spellStart"/>
       <w:r>
         <w:rPr>
           <w:rStyle w:val="lev"/>
@@ -3480,6 +4975,7 @@
         </w:rPr>
         <w:t>Entrepot</w:t>
       </w:r>
+      <w:proofErr w:type="spellEnd"/>
     </w:p>
     <w:p>
       <w:r>
@@ -3531,6 +5027,7 @@
           <w:b/>
           <w:u w:val="single"/>
         </w:rPr>
+        <w:lastRenderedPageBreak/>
         <w:t>GET</w:t>
       </w:r>
       <w:r>
@@ -3597,8 +5094,13 @@
       <w:r>
         <w:t>stock</w:t>
       </w:r>
-      <w:r>
-        <w:t>/{id}</w:t>
+      <w:proofErr w:type="gramStart"/>
+      <w:r>
+        <w:t>/{</w:t>
+      </w:r>
+      <w:proofErr w:type="gramEnd"/>
+      <w:r>
+        <w:t>id}</w:t>
       </w:r>
     </w:p>
     <w:p>
@@ -3617,18 +5119,133 @@
         <w:t>ROUTE</w:t>
       </w:r>
       <w:r>
-        <w:t xml:space="preserve"> (int) id : Identifiant d’un </w:t>
+        <w:t xml:space="preserve"> (</w:t>
+      </w:r>
+      <w:proofErr w:type="spellStart"/>
+      <w:r>
+        <w:t>int</w:t>
+      </w:r>
+      <w:proofErr w:type="spellEnd"/>
+      <w:r>
+        <w:t xml:space="preserve">) id : Identifiant d’un </w:t>
       </w:r>
       <w:r>
         <w:t>article</w:t>
       </w:r>
-      <w:bookmarkStart w:id="0" w:name="_GoBack"/>
-      <w:bookmarkEnd w:id="0"/>
       <w:r>
         <w:t>.</w:t>
       </w:r>
     </w:p>
-    <w:p/>
+    <w:p>
+      <w:pPr>
+        <w:pStyle w:val="Titre3"/>
+        <w:rPr>
+          <w:rStyle w:val="lev"/>
+          <w:b w:val="0"/>
+          <w:bCs w:val="0"/>
+        </w:rPr>
+      </w:pPr>
+      <w:r>
+        <w:rPr>
+          <w:rStyle w:val="lev"/>
+          <w:b w:val="0"/>
+          <w:bCs w:val="0"/>
+        </w:rPr>
+        <w:t>Livraison</w:t>
+      </w:r>
+    </w:p>
+    <w:p>
+      <w:pPr>
+        <w:spacing w:after="0"/>
+        <w:rPr>
+          <w:rStyle w:val="lev"/>
+        </w:rPr>
+      </w:pPr>
+      <w:r>
+        <w:rPr>
+          <w:rStyle w:val="lev"/>
+        </w:rPr>
+        <w:t xml:space="preserve">Liste des </w:t>
+      </w:r>
+      <w:r>
+        <w:rPr>
+          <w:rStyle w:val="lev"/>
+        </w:rPr>
+        <w:t>modes de livraison</w:t>
+      </w:r>
+      <w:r>
+        <w:rPr>
+          <w:rStyle w:val="lev"/>
+        </w:rPr>
+        <w:t xml:space="preserve"> (filtrable par type) </w:t>
+      </w:r>
+    </w:p>
+    <w:p>
+      <w:pPr>
+        <w:ind w:left="705"/>
+      </w:pPr>
+      <w:r>
+        <w:rPr>
+          <w:b/>
+          <w:u w:val="single"/>
+        </w:rPr>
+        <w:t>GET</w:t>
+      </w:r>
+      <w:r>
+        <w:br/>
+      </w:r>
+      <w:r>
+        <w:tab/>
+        <w:t>/</w:t>
+      </w:r>
+      <w:proofErr w:type="spellStart"/>
+      <w:r>
+        <w:t>shipments</w:t>
+      </w:r>
+      <w:proofErr w:type="spellEnd"/>
+      <w:r>
+        <w:t xml:space="preserve"> </w:t>
+      </w:r>
+    </w:p>
+    <w:p>
+      <w:pPr>
+        <w:pStyle w:val="Paragraphedeliste"/>
+        <w:numPr>
+          <w:ilvl w:val="1"/>
+          <w:numId w:val="3"/>
+        </w:numPr>
+      </w:pPr>
+      <w:r>
+        <w:rPr>
+          <w:b/>
+          <w:i/>
+        </w:rPr>
+        <w:t>QUERY</w:t>
+      </w:r>
+      <w:r>
+        <w:t xml:space="preserve"> (</w:t>
+      </w:r>
+      <w:r>
+        <w:t>string</w:t>
+      </w:r>
+      <w:r>
+        <w:t xml:space="preserve">) </w:t>
+      </w:r>
+      <w:r>
+        <w:t>type</w:t>
+      </w:r>
+      <w:r>
+        <w:t xml:space="preserve"> : </w:t>
+      </w:r>
+      <w:r>
+        <w:t>Type de livraison (express / normal)</w:t>
+      </w:r>
+    </w:p>
+    <w:p>
+      <w:pPr>
+        <w:ind w:left="705"/>
+      </w:pPr>
+    </w:p>
     <w:p>
       <w:pPr>
         <w:rPr>
@@ -3723,7 +5340,6 @@
           <w:b/>
           <w:bCs/>
         </w:rPr>
-        <w:lastRenderedPageBreak/>
         <w:t>GET</w:t>
       </w:r>
       <w:r>
@@ -3786,8 +5402,16 @@
         <w:rPr>
           <w:rFonts w:ascii="Calibri" w:eastAsia="Calibri" w:hAnsi="Calibri" w:cs="Calibri"/>
         </w:rPr>
-        <w:t>dans la base de donnée</w:t>
-      </w:r>
+        <w:t xml:space="preserve">dans la base de </w:t>
+      </w:r>
+      <w:proofErr w:type="gramStart"/>
+      <w:r>
+        <w:rPr>
+          <w:rFonts w:ascii="Calibri" w:eastAsia="Calibri" w:hAnsi="Calibri" w:cs="Calibri"/>
+        </w:rPr>
+        <w:t>donnée</w:t>
+      </w:r>
+      <w:proofErr w:type="gramEnd"/>
       <w:r>
         <w:rPr>
           <w:rFonts w:ascii="Calibri" w:eastAsia="Calibri" w:hAnsi="Calibri" w:cs="Calibri"/>
@@ -3849,7 +5473,15 @@
         </w:numPr>
       </w:pPr>
       <w:r>
-        <w:t>(int) id : id correspondant à un tamtam.</w:t>
+        <w:t>(</w:t>
+      </w:r>
+      <w:proofErr w:type="spellStart"/>
+      <w:r>
+        <w:t>int</w:t>
+      </w:r>
+      <w:proofErr w:type="spellEnd"/>
+      <w:r>
+        <w:t>) id : id correspondant à un tamtam.</w:t>
       </w:r>
     </w:p>
     <w:p>
@@ -3975,6 +5607,7 @@
           <w:bCs/>
           <w:lang w:val="en-GB"/>
         </w:rPr>
+        <w:lastRenderedPageBreak/>
         <w:t>GET</w:t>
       </w:r>
       <w:r>
@@ -3990,7 +5623,47 @@
           <w:iCs/>
           <w:lang w:val="en-GB"/>
         </w:rPr>
-        <w:t>/tamtams/search(/brand/:brand)(/wood/</w:t>
+        <w:t>/</w:t>
+      </w:r>
+      <w:proofErr w:type="spellStart"/>
+      <w:r>
+        <w:rPr>
+          <w:rFonts w:ascii="Calibri" w:eastAsia="Calibri" w:hAnsi="Calibri" w:cs="Calibri"/>
+          <w:i/>
+          <w:iCs/>
+          <w:lang w:val="en-GB"/>
+        </w:rPr>
+        <w:t>tamtams</w:t>
+      </w:r>
+      <w:proofErr w:type="spellEnd"/>
+      <w:r>
+        <w:rPr>
+          <w:rFonts w:ascii="Calibri" w:eastAsia="Calibri" w:hAnsi="Calibri" w:cs="Calibri"/>
+          <w:i/>
+          <w:iCs/>
+          <w:lang w:val="en-GB"/>
+        </w:rPr>
+        <w:t>/</w:t>
+      </w:r>
+      <w:proofErr w:type="gramStart"/>
+      <w:r>
+        <w:rPr>
+          <w:rFonts w:ascii="Calibri" w:eastAsia="Calibri" w:hAnsi="Calibri" w:cs="Calibri"/>
+          <w:i/>
+          <w:iCs/>
+          <w:lang w:val="en-GB"/>
+        </w:rPr>
+        <w:t>search(</w:t>
+      </w:r>
+      <w:proofErr w:type="gramEnd"/>
+      <w:r>
+        <w:rPr>
+          <w:rFonts w:ascii="Calibri" w:eastAsia="Calibri" w:hAnsi="Calibri" w:cs="Calibri"/>
+          <w:i/>
+          <w:iCs/>
+          <w:lang w:val="en-GB"/>
+        </w:rPr>
+        <w:t>/brand/:brand)(/wood/</w:t>
       </w:r>
       <w:r>
         <w:rPr>
@@ -4040,7 +5713,23 @@
         </w:numPr>
       </w:pPr>
       <w:r>
-        <w:t>(int) brand : (optional)</w:t>
+        <w:t>(</w:t>
+      </w:r>
+      <w:proofErr w:type="spellStart"/>
+      <w:r>
+        <w:t>int</w:t>
+      </w:r>
+      <w:proofErr w:type="spellEnd"/>
+      <w:r>
+        <w:t>) brand : (</w:t>
+      </w:r>
+      <w:proofErr w:type="spellStart"/>
+      <w:r>
+        <w:t>optional</w:t>
+      </w:r>
+      <w:proofErr w:type="spellEnd"/>
+      <w:r>
+        <w:t>)</w:t>
       </w:r>
       <w:r>
         <w:t xml:space="preserve"> id d’une marque</w:t>
@@ -4061,7 +5750,21 @@
         <w:rPr>
           <w:lang w:val="en-GB"/>
         </w:rPr>
-        <w:t>(int) wood : (optional)</w:t>
+        <w:t>(</w:t>
+      </w:r>
+      <w:proofErr w:type="spellStart"/>
+      <w:r>
+        <w:rPr>
+          <w:lang w:val="en-GB"/>
+        </w:rPr>
+        <w:t>int</w:t>
+      </w:r>
+      <w:proofErr w:type="spellEnd"/>
+      <w:r>
+        <w:rPr>
+          <w:lang w:val="en-GB"/>
+        </w:rPr>
+        <w:t>) wood : (optional)</w:t>
       </w:r>
       <w:r>
         <w:rPr>
@@ -4079,7 +5782,23 @@
         </w:numPr>
       </w:pPr>
       <w:r>
-        <w:t>(int) skin : (optional)</w:t>
+        <w:t>(</w:t>
+      </w:r>
+      <w:proofErr w:type="spellStart"/>
+      <w:r>
+        <w:t>int</w:t>
+      </w:r>
+      <w:proofErr w:type="spellEnd"/>
+      <w:r>
+        <w:t>) skin : (</w:t>
+      </w:r>
+      <w:proofErr w:type="spellStart"/>
+      <w:r>
+        <w:t>optional</w:t>
+      </w:r>
+      <w:proofErr w:type="spellEnd"/>
+      <w:r>
+        <w:t>)</w:t>
       </w:r>
       <w:r>
         <w:t xml:space="preserve"> id d’une peau</w:t>
@@ -4148,7 +5867,25 @@
           <w:i/>
           <w:iCs/>
         </w:rPr>
-        <w:t xml:space="preserve">/orders </w:t>
+        <w:t>/</w:t>
+      </w:r>
+      <w:proofErr w:type="spellStart"/>
+      <w:r>
+        <w:rPr>
+          <w:rFonts w:ascii="Calibri" w:eastAsia="Calibri" w:hAnsi="Calibri" w:cs="Calibri"/>
+          <w:i/>
+          <w:iCs/>
+        </w:rPr>
+        <w:t>orders</w:t>
+      </w:r>
+      <w:proofErr w:type="spellEnd"/>
+      <w:r>
+        <w:rPr>
+          <w:rFonts w:ascii="Calibri" w:eastAsia="Calibri" w:hAnsi="Calibri" w:cs="Calibri"/>
+          <w:i/>
+          <w:iCs/>
+        </w:rPr>
+        <w:t xml:space="preserve"> </w:t>
       </w:r>
       <w:r>
         <w:rPr>
@@ -4170,7 +5907,21 @@
           <w:rFonts w:ascii="Calibri" w:eastAsia="Calibri" w:hAnsi="Calibri" w:cs="Calibri"/>
         </w:rPr>
         <w:tab/>
-        <w:t>Retourne la liste de toutes les commandes de la base de donnée.</w:t>
+        <w:t xml:space="preserve">Retourne la liste de toutes les commandes de la base de </w:t>
+      </w:r>
+      <w:proofErr w:type="gramStart"/>
+      <w:r>
+        <w:rPr>
+          <w:rFonts w:ascii="Calibri" w:eastAsia="Calibri" w:hAnsi="Calibri" w:cs="Calibri"/>
+        </w:rPr>
+        <w:t>donnée</w:t>
+      </w:r>
+      <w:proofErr w:type="gramEnd"/>
+      <w:r>
+        <w:rPr>
+          <w:rFonts w:ascii="Calibri" w:eastAsia="Calibri" w:hAnsi="Calibri" w:cs="Calibri"/>
+        </w:rPr>
+        <w:t>.</w:t>
       </w:r>
     </w:p>
     <w:p>
@@ -4196,7 +5947,25 @@
           <w:i/>
           <w:iCs/>
         </w:rPr>
-        <w:t xml:space="preserve">/orders/:id(/) </w:t>
+        <w:t>/</w:t>
+      </w:r>
+      <w:proofErr w:type="spellStart"/>
+      <w:r>
+        <w:rPr>
+          <w:rFonts w:ascii="Calibri" w:eastAsia="Calibri" w:hAnsi="Calibri" w:cs="Calibri"/>
+          <w:i/>
+          <w:iCs/>
+        </w:rPr>
+        <w:t>orders</w:t>
+      </w:r>
+      <w:proofErr w:type="spellEnd"/>
+      <w:r>
+        <w:rPr>
+          <w:rFonts w:ascii="Calibri" w:eastAsia="Calibri" w:hAnsi="Calibri" w:cs="Calibri"/>
+          <w:i/>
+          <w:iCs/>
+        </w:rPr>
+        <w:t xml:space="preserve">/:id(/) </w:t>
       </w:r>
       <w:r>
         <w:rPr>
@@ -4227,7 +5996,15 @@
         </w:numPr>
       </w:pPr>
       <w:r>
-        <w:t xml:space="preserve">(int) id : </w:t>
+        <w:t>(</w:t>
+      </w:r>
+      <w:proofErr w:type="spellStart"/>
+      <w:r>
+        <w:t>int</w:t>
+      </w:r>
+      <w:proofErr w:type="spellEnd"/>
+      <w:r>
+        <w:t xml:space="preserve">) id : </w:t>
       </w:r>
       <w:r>
         <w:br/>
@@ -4285,7 +6062,58 @@
           <w:iCs/>
           <w:lang w:val="en-GB"/>
         </w:rPr>
-        <w:t>/orders/tamtam/:tamtam/</w:t>
+        <w:t>/orders/</w:t>
+      </w:r>
+      <w:proofErr w:type="spellStart"/>
+      <w:r>
+        <w:rPr>
+          <w:rFonts w:ascii="Calibri" w:eastAsia="Calibri" w:hAnsi="Calibri" w:cs="Calibri"/>
+          <w:i/>
+          <w:iCs/>
+          <w:lang w:val="en-GB"/>
+        </w:rPr>
+        <w:t>tamtam</w:t>
+      </w:r>
+      <w:proofErr w:type="spellEnd"/>
+      <w:r>
+        <w:rPr>
+          <w:rFonts w:ascii="Calibri" w:eastAsia="Calibri" w:hAnsi="Calibri" w:cs="Calibri"/>
+          <w:i/>
+          <w:iCs/>
+          <w:lang w:val="en-GB"/>
+        </w:rPr>
+        <w:t>/</w:t>
+      </w:r>
+      <w:proofErr w:type="gramStart"/>
+      <w:r>
+        <w:rPr>
+          <w:rFonts w:ascii="Calibri" w:eastAsia="Calibri" w:hAnsi="Calibri" w:cs="Calibri"/>
+          <w:i/>
+          <w:iCs/>
+          <w:lang w:val="en-GB"/>
+        </w:rPr>
+        <w:t>:</w:t>
+      </w:r>
+      <w:proofErr w:type="spellStart"/>
+      <w:r>
+        <w:rPr>
+          <w:rFonts w:ascii="Calibri" w:eastAsia="Calibri" w:hAnsi="Calibri" w:cs="Calibri"/>
+          <w:i/>
+          <w:iCs/>
+          <w:lang w:val="en-GB"/>
+        </w:rPr>
+        <w:t>tamtam</w:t>
+      </w:r>
+      <w:proofErr w:type="spellEnd"/>
+      <w:proofErr w:type="gramEnd"/>
+      <w:r>
+        <w:rPr>
+          <w:rFonts w:ascii="Calibri" w:eastAsia="Calibri" w:hAnsi="Calibri" w:cs="Calibri"/>
+          <w:i/>
+          <w:iCs/>
+          <w:lang w:val="en-GB"/>
+        </w:rPr>
+        <w:t>/</w:t>
       </w:r>
       <w:r>
         <w:rPr>
@@ -4392,7 +6220,15 @@
         </w:numPr>
       </w:pPr>
       <w:r>
-        <w:t>(int) tamtam :</w:t>
+        <w:t>(</w:t>
+      </w:r>
+      <w:proofErr w:type="spellStart"/>
+      <w:r>
+        <w:t>int</w:t>
+      </w:r>
+      <w:proofErr w:type="spellEnd"/>
+      <w:r>
+        <w:t>) tamtam :</w:t>
       </w:r>
     </w:p>
     <w:p>
@@ -4404,7 +6240,23 @@
         </w:numPr>
       </w:pPr>
       <w:r>
-        <w:t>(int) shipment :</w:t>
+        <w:t>(</w:t>
+      </w:r>
+      <w:proofErr w:type="spellStart"/>
+      <w:r>
+        <w:t>int</w:t>
+      </w:r>
+      <w:proofErr w:type="spellEnd"/>
+      <w:r>
+        <w:t xml:space="preserve">) </w:t>
+      </w:r>
+      <w:proofErr w:type="spellStart"/>
+      <w:r>
+        <w:t>shipment</w:t>
+      </w:r>
+      <w:proofErr w:type="spellEnd"/>
+      <w:r>
+        <w:t> :</w:t>
       </w:r>
     </w:p>
     <w:p>
@@ -4416,7 +6268,31 @@
         </w:numPr>
       </w:pPr>
       <w:r>
-        <w:t>(int) decoration : (optional)</w:t>
+        <w:t>(</w:t>
+      </w:r>
+      <w:proofErr w:type="spellStart"/>
+      <w:r>
+        <w:t>int</w:t>
+      </w:r>
+      <w:proofErr w:type="spellEnd"/>
+      <w:r>
+        <w:t xml:space="preserve">) </w:t>
+      </w:r>
+      <w:proofErr w:type="spellStart"/>
+      <w:r>
+        <w:t>decoration</w:t>
+      </w:r>
+      <w:proofErr w:type="spellEnd"/>
+      <w:r>
+        <w:t> : (</w:t>
+      </w:r>
+      <w:proofErr w:type="spellStart"/>
+      <w:r>
+        <w:t>optional</w:t>
+      </w:r>
+      <w:proofErr w:type="spellEnd"/>
+      <w:r>
+        <w:t>)</w:t>
       </w:r>
     </w:p>
     <w:p>
@@ -4428,12 +6304,27 @@
         </w:numPr>
       </w:pPr>
       <w:r>
-        <w:t xml:space="preserve">(int) user : </w:t>
-      </w:r>
-    </w:p>
-    <w:p>
-      <w:r>
-        <w:lastRenderedPageBreak/>
+        <w:t>(</w:t>
+      </w:r>
+      <w:proofErr w:type="spellStart"/>
+      <w:r>
+        <w:t>int</w:t>
+      </w:r>
+      <w:proofErr w:type="spellEnd"/>
+      <w:r>
+        <w:t xml:space="preserve">) </w:t>
+      </w:r>
+      <w:proofErr w:type="gramStart"/>
+      <w:r>
+        <w:t>user</w:t>
+      </w:r>
+      <w:proofErr w:type="gramEnd"/>
+      <w:r>
+        <w:t xml:space="preserve"> : </w:t>
+      </w:r>
+    </w:p>
+    <w:p>
+      <w:r>
         <w:br/>
       </w:r>
       <w:r>
@@ -4514,7 +6405,25 @@
           <w:i/>
           <w:iCs/>
         </w:rPr>
-        <w:t xml:space="preserve">/users </w:t>
+        <w:t>/</w:t>
+      </w:r>
+      <w:proofErr w:type="spellStart"/>
+      <w:r>
+        <w:rPr>
+          <w:rFonts w:ascii="Calibri" w:eastAsia="Calibri" w:hAnsi="Calibri" w:cs="Calibri"/>
+          <w:i/>
+          <w:iCs/>
+        </w:rPr>
+        <w:t>users</w:t>
+      </w:r>
+      <w:proofErr w:type="spellEnd"/>
+      <w:r>
+        <w:rPr>
+          <w:rFonts w:ascii="Calibri" w:eastAsia="Calibri" w:hAnsi="Calibri" w:cs="Calibri"/>
+          <w:i/>
+          <w:iCs/>
+        </w:rPr>
+        <w:t xml:space="preserve"> </w:t>
       </w:r>
       <w:r>
         <w:rPr>
@@ -4536,7 +6445,21 @@
           <w:rFonts w:ascii="Calibri" w:eastAsia="Calibri" w:hAnsi="Calibri" w:cs="Calibri"/>
         </w:rPr>
         <w:tab/>
-        <w:t>Retourne la liste de tous les utilisateurs de la base de donnée.</w:t>
+        <w:t xml:space="preserve">Retourne la liste de tous les utilisateurs de la base de </w:t>
+      </w:r>
+      <w:proofErr w:type="gramStart"/>
+      <w:r>
+        <w:rPr>
+          <w:rFonts w:ascii="Calibri" w:eastAsia="Calibri" w:hAnsi="Calibri" w:cs="Calibri"/>
+        </w:rPr>
+        <w:t>donnée</w:t>
+      </w:r>
+      <w:proofErr w:type="gramEnd"/>
+      <w:r>
+        <w:rPr>
+          <w:rFonts w:ascii="Calibri" w:eastAsia="Calibri" w:hAnsi="Calibri" w:cs="Calibri"/>
+        </w:rPr>
+        <w:t>.</w:t>
       </w:r>
     </w:p>
     <w:p>
@@ -4688,8 +6611,13 @@
       <w:r>
         <w:t xml:space="preserve">(string) </w:t>
       </w:r>
-      <w:r>
-        <w:t>fullname : Nom de l’utilisateur</w:t>
+      <w:proofErr w:type="spellStart"/>
+      <w:r>
+        <w:t>fullname</w:t>
+      </w:r>
+      <w:proofErr w:type="spellEnd"/>
+      <w:r>
+        <w:t> : Nom de l’utilisateur</w:t>
       </w:r>
     </w:p>
     <w:p>
@@ -4701,7 +6629,15 @@
         </w:numPr>
       </w:pPr>
       <w:r>
-        <w:t xml:space="preserve">(int) </w:t>
+        <w:t>(</w:t>
+      </w:r>
+      <w:proofErr w:type="spellStart"/>
+      <w:r>
+        <w:t>int</w:t>
+      </w:r>
+      <w:proofErr w:type="spellEnd"/>
+      <w:r>
+        <w:t xml:space="preserve">) </w:t>
       </w:r>
       <w:r>
         <w:t>phone : numéro de téléphone</w:t>
@@ -4731,6 +6667,7 @@
         </w:numPr>
       </w:pPr>
       <w:r>
+        <w:lastRenderedPageBreak/>
         <w:t xml:space="preserve">(string) </w:t>
       </w:r>
       <w:r>
@@ -4746,7 +6683,15 @@
         </w:numPr>
       </w:pPr>
       <w:r>
-        <w:t xml:space="preserve">(int) </w:t>
+        <w:t>(</w:t>
+      </w:r>
+      <w:proofErr w:type="spellStart"/>
+      <w:r>
+        <w:t>int</w:t>
+      </w:r>
+      <w:proofErr w:type="spellEnd"/>
+      <w:r>
+        <w:t xml:space="preserve">) </w:t>
       </w:r>
       <w:r>
         <w:t>zip-code : code postal</w:t>
@@ -4840,7 +6785,43 @@
           <w:i/>
           <w:iCs/>
         </w:rPr>
-        <w:t xml:space="preserve">/users/ :id(/) </w:t>
+        <w:t>/</w:t>
+      </w:r>
+      <w:proofErr w:type="spellStart"/>
+      <w:r>
+        <w:rPr>
+          <w:rFonts w:ascii="Calibri" w:eastAsia="Calibri" w:hAnsi="Calibri" w:cs="Calibri"/>
+          <w:i/>
+          <w:iCs/>
+        </w:rPr>
+        <w:t>users</w:t>
+      </w:r>
+      <w:proofErr w:type="spellEnd"/>
+      <w:r>
+        <w:rPr>
+          <w:rFonts w:ascii="Calibri" w:eastAsia="Calibri" w:hAnsi="Calibri" w:cs="Calibri"/>
+          <w:i/>
+          <w:iCs/>
+        </w:rPr>
+        <w:t>/ </w:t>
+      </w:r>
+      <w:proofErr w:type="gramStart"/>
+      <w:r>
+        <w:rPr>
+          <w:rFonts w:ascii="Calibri" w:eastAsia="Calibri" w:hAnsi="Calibri" w:cs="Calibri"/>
+          <w:i/>
+          <w:iCs/>
+        </w:rPr>
+        <w:t>:id</w:t>
+      </w:r>
+      <w:proofErr w:type="gramEnd"/>
+      <w:r>
+        <w:rPr>
+          <w:rFonts w:ascii="Calibri" w:eastAsia="Calibri" w:hAnsi="Calibri" w:cs="Calibri"/>
+          <w:i/>
+          <w:iCs/>
+        </w:rPr>
+        <w:t xml:space="preserve">(/) </w:t>
       </w:r>
       <w:r>
         <w:rPr>
@@ -4869,7 +6850,15 @@
         </w:numPr>
       </w:pPr>
       <w:r>
-        <w:t>(string) fullname : Nom de l’utilisateur</w:t>
+        <w:t xml:space="preserve">(string) </w:t>
+      </w:r>
+      <w:proofErr w:type="spellStart"/>
+      <w:r>
+        <w:t>fullname</w:t>
+      </w:r>
+      <w:proofErr w:type="spellEnd"/>
+      <w:r>
+        <w:t> : Nom de l’utilisateur</w:t>
       </w:r>
       <w:r>
         <w:br/>
@@ -4926,7 +6915,43 @@
           <w:i/>
           <w:iCs/>
         </w:rPr>
-        <w:t xml:space="preserve">/users/ :id(/) </w:t>
+        <w:t>/</w:t>
+      </w:r>
+      <w:proofErr w:type="spellStart"/>
+      <w:r>
+        <w:rPr>
+          <w:rFonts w:ascii="Calibri" w:eastAsia="Calibri" w:hAnsi="Calibri" w:cs="Calibri"/>
+          <w:i/>
+          <w:iCs/>
+        </w:rPr>
+        <w:t>users</w:t>
+      </w:r>
+      <w:proofErr w:type="spellEnd"/>
+      <w:r>
+        <w:rPr>
+          <w:rFonts w:ascii="Calibri" w:eastAsia="Calibri" w:hAnsi="Calibri" w:cs="Calibri"/>
+          <w:i/>
+          <w:iCs/>
+        </w:rPr>
+        <w:t>/ </w:t>
+      </w:r>
+      <w:proofErr w:type="gramStart"/>
+      <w:r>
+        <w:rPr>
+          <w:rFonts w:ascii="Calibri" w:eastAsia="Calibri" w:hAnsi="Calibri" w:cs="Calibri"/>
+          <w:i/>
+          <w:iCs/>
+        </w:rPr>
+        <w:t>:id</w:t>
+      </w:r>
+      <w:proofErr w:type="gramEnd"/>
+      <w:r>
+        <w:rPr>
+          <w:rFonts w:ascii="Calibri" w:eastAsia="Calibri" w:hAnsi="Calibri" w:cs="Calibri"/>
+          <w:i/>
+          <w:iCs/>
+        </w:rPr>
+        <w:t xml:space="preserve">(/) </w:t>
       </w:r>
       <w:r>
         <w:rPr>
@@ -4955,7 +6980,15 @@
         </w:numPr>
       </w:pPr>
       <w:r>
-        <w:t>(string) fullname : Nom de l’utilisateur</w:t>
+        <w:t xml:space="preserve">(string) </w:t>
+      </w:r>
+      <w:proofErr w:type="spellStart"/>
+      <w:r>
+        <w:t>fullname</w:t>
+      </w:r>
+      <w:proofErr w:type="spellEnd"/>
+      <w:r>
+        <w:t> : Nom de l’utilisateur</w:t>
       </w:r>
       <w:r>
         <w:br/>
@@ -4980,7 +7013,21 @@
         <w:rPr>
           <w:rFonts w:ascii="Calibri" w:eastAsia="Calibri" w:hAnsi="Calibri" w:cs="Calibri"/>
         </w:rPr>
-        <w:t>Supprime un utilisateur de la base de donnée.</w:t>
+        <w:t xml:space="preserve">Supprime un utilisateur de la base de </w:t>
+      </w:r>
+      <w:proofErr w:type="gramStart"/>
+      <w:r>
+        <w:rPr>
+          <w:rFonts w:ascii="Calibri" w:eastAsia="Calibri" w:hAnsi="Calibri" w:cs="Calibri"/>
+        </w:rPr>
+        <w:t>donnée</w:t>
+      </w:r>
+      <w:proofErr w:type="gramEnd"/>
+      <w:r>
+        <w:rPr>
+          <w:rFonts w:ascii="Calibri" w:eastAsia="Calibri" w:hAnsi="Calibri" w:cs="Calibri"/>
+        </w:rPr>
+        <w:t>.</w:t>
       </w:r>
     </w:p>
     <w:p>
@@ -5006,7 +7053,43 @@
           <w:i/>
           <w:iCs/>
         </w:rPr>
-        <w:t xml:space="preserve">/users/ :id(/) </w:t>
+        <w:t>/</w:t>
+      </w:r>
+      <w:proofErr w:type="spellStart"/>
+      <w:r>
+        <w:rPr>
+          <w:rFonts w:ascii="Calibri" w:eastAsia="Calibri" w:hAnsi="Calibri" w:cs="Calibri"/>
+          <w:i/>
+          <w:iCs/>
+        </w:rPr>
+        <w:t>users</w:t>
+      </w:r>
+      <w:proofErr w:type="spellEnd"/>
+      <w:r>
+        <w:rPr>
+          <w:rFonts w:ascii="Calibri" w:eastAsia="Calibri" w:hAnsi="Calibri" w:cs="Calibri"/>
+          <w:i/>
+          <w:iCs/>
+        </w:rPr>
+        <w:t>/ </w:t>
+      </w:r>
+      <w:proofErr w:type="gramStart"/>
+      <w:r>
+        <w:rPr>
+          <w:rFonts w:ascii="Calibri" w:eastAsia="Calibri" w:hAnsi="Calibri" w:cs="Calibri"/>
+          <w:i/>
+          <w:iCs/>
+        </w:rPr>
+        <w:t>:id</w:t>
+      </w:r>
+      <w:proofErr w:type="gramEnd"/>
+      <w:r>
+        <w:rPr>
+          <w:rFonts w:ascii="Calibri" w:eastAsia="Calibri" w:hAnsi="Calibri" w:cs="Calibri"/>
+          <w:i/>
+          <w:iCs/>
+        </w:rPr>
+        <w:t xml:space="preserve">(/) </w:t>
       </w:r>
       <w:r>
         <w:rPr>
@@ -5035,7 +7118,15 @@
         </w:numPr>
       </w:pPr>
       <w:r>
-        <w:t>(string) fullname : Nom de l’utilisateur</w:t>
+        <w:t xml:space="preserve">(string) </w:t>
+      </w:r>
+      <w:proofErr w:type="spellStart"/>
+      <w:r>
+        <w:t>fullname</w:t>
+      </w:r>
+      <w:proofErr w:type="spellEnd"/>
+      <w:r>
+        <w:t> : Nom de l’utilisateur</w:t>
       </w:r>
     </w:p>
     <w:p>
@@ -5047,7 +7138,15 @@
         </w:numPr>
       </w:pPr>
       <w:r>
-        <w:t>(int) phone : numéro de téléphone</w:t>
+        <w:t>(</w:t>
+      </w:r>
+      <w:proofErr w:type="spellStart"/>
+      <w:r>
+        <w:t>int</w:t>
+      </w:r>
+      <w:proofErr w:type="spellEnd"/>
+      <w:r>
+        <w:t>) phone : numéro de téléphone</w:t>
       </w:r>
     </w:p>
     <w:p>
@@ -5083,7 +7182,15 @@
         </w:numPr>
       </w:pPr>
       <w:r>
-        <w:t>(int) zip-code : code postal</w:t>
+        <w:t>(</w:t>
+      </w:r>
+      <w:proofErr w:type="spellStart"/>
+      <w:r>
+        <w:t>int</w:t>
+      </w:r>
+      <w:proofErr w:type="spellEnd"/>
+      <w:r>
+        <w:t>) zip-code : code postal</w:t>
       </w:r>
     </w:p>
     <w:p>
@@ -5095,7 +7202,6 @@
         </w:numPr>
       </w:pPr>
       <w:r>
-        <w:lastRenderedPageBreak/>
         <w:t>(string) country : pays de l’utilisateur</w:t>
       </w:r>
       <w:r>
@@ -5121,8 +7227,16 @@
         <w:rPr>
           <w:rFonts w:ascii="Calibri" w:eastAsia="Calibri" w:hAnsi="Calibri" w:cs="Calibri"/>
         </w:rPr>
-        <w:t>Mise à jour d’un utilisateur dans la base de donnée</w:t>
-      </w:r>
+        <w:t xml:space="preserve">Mise à jour d’un utilisateur dans la base de </w:t>
+      </w:r>
+      <w:proofErr w:type="gramStart"/>
+      <w:r>
+        <w:rPr>
+          <w:rFonts w:ascii="Calibri" w:eastAsia="Calibri" w:hAnsi="Calibri" w:cs="Calibri"/>
+        </w:rPr>
+        <w:t>donnée</w:t>
+      </w:r>
+      <w:proofErr w:type="gramEnd"/>
       <w:r>
         <w:rPr>
           <w:rFonts w:ascii="Calibri" w:eastAsia="Calibri" w:hAnsi="Calibri" w:cs="Calibri"/>
@@ -7047,6 +9161,20 @@
       <w:lang w:eastAsia="fr-FR"/>
     </w:rPr>
   </w:style>
+  <w:style w:type="character" w:styleId="Rfrenceintense">
+    <w:name w:val="Intense Reference"/>
+    <w:basedOn w:val="Policepardfaut"/>
+    <w:uiPriority w:val="32"/>
+    <w:qFormat/>
+    <w:rsid w:val="007E5C92"/>
+    <w:rPr>
+      <w:b/>
+      <w:bCs/>
+      <w:smallCaps/>
+      <w:color w:val="5B9BD5" w:themeColor="accent1"/>
+      <w:spacing w:val="5"/>
+    </w:rPr>
+  </w:style>
 </w:styles>
 </file>
 
@@ -7316,7 +9444,7 @@
 </file>
 
 <file path=customXml/itemProps1.xml><?xml version="1.0" encoding="utf-8"?>
-<ds:datastoreItem xmlns:ds="http://schemas.openxmlformats.org/officeDocument/2006/customXml" ds:itemID="{3721419C-263E-4736-B54F-AA4B9FC90F3F}">
+<ds:datastoreItem xmlns:ds="http://schemas.openxmlformats.org/officeDocument/2006/customXml" ds:itemID="{1ACABB64-BF2B-448E-9304-0733A3F747D9}">
   <ds:schemaRefs>
     <ds:schemaRef ds:uri="http://schemas.openxmlformats.org/officeDocument/2006/bibliography"/>
   </ds:schemaRefs>

</xml_diff>

<commit_message>
Update 2 de la doc
</commit_message>
<xml_diff>
--- a/documents/document.docx
+++ b/documents/document.docx
@@ -7,15 +7,7 @@
         <w:pStyle w:val="Titre"/>
       </w:pPr>
       <w:r>
-        <w:t xml:space="preserve">La société </w:t>
-      </w:r>
-      <w:proofErr w:type="spellStart"/>
-      <w:r>
-        <w:t>Tamtamers</w:t>
-      </w:r>
-      <w:proofErr w:type="spellEnd"/>
-      <w:r>
-        <w:t xml:space="preserve"> </w:t>
+        <w:t xml:space="preserve">La société Tamtamers </w:t>
       </w:r>
     </w:p>
     <w:p>
@@ -71,25 +63,7 @@
           <w:sz w:val="22"/>
           <w:szCs w:val="22"/>
         </w:rPr>
-        <w:t xml:space="preserve"> horizons, les fondateurs de la société </w:t>
-      </w:r>
-      <w:proofErr w:type="spellStart"/>
-      <w:r>
-        <w:rPr>
-          <w:rFonts w:ascii="Calibri" w:hAnsi="Calibri" w:cs="Segoe UI"/>
-          <w:sz w:val="22"/>
-          <w:szCs w:val="22"/>
-        </w:rPr>
-        <w:t>Tamtamers</w:t>
-      </w:r>
-      <w:proofErr w:type="spellEnd"/>
-      <w:r>
-        <w:rPr>
-          <w:rFonts w:ascii="Calibri" w:hAnsi="Calibri" w:cs="Segoe UI"/>
-          <w:sz w:val="22"/>
-          <w:szCs w:val="22"/>
-        </w:rPr>
-        <w:t xml:space="preserve"> </w:t>
+        <w:t xml:space="preserve"> horizons, les fondateurs de la société Tamtamers </w:t>
       </w:r>
       <w:r>
         <w:rPr>
@@ -269,25 +243,7 @@
           <w:sz w:val="22"/>
           <w:szCs w:val="22"/>
         </w:rPr>
-        <w:t xml:space="preserve">Même si ce travail et suffisant pour en faire un vendeur de choix dans le monde du tamtam, la société </w:t>
-      </w:r>
-      <w:proofErr w:type="spellStart"/>
-      <w:r>
-        <w:rPr>
-          <w:rFonts w:ascii="Calibri" w:hAnsi="Calibri" w:cs="Segoe UI"/>
-          <w:sz w:val="22"/>
-          <w:szCs w:val="22"/>
-        </w:rPr>
-        <w:t>Tamtamers</w:t>
-      </w:r>
-      <w:proofErr w:type="spellEnd"/>
-      <w:r>
-        <w:rPr>
-          <w:rFonts w:ascii="Calibri" w:hAnsi="Calibri" w:cs="Segoe UI"/>
-          <w:sz w:val="22"/>
-          <w:szCs w:val="22"/>
-        </w:rPr>
-        <w:t xml:space="preserve"> ne pouvait s'arrêter là. Afin de toujours offrir plus à ses clients, la société donne également la possibilité de personnaliser le bois de son tamtam</w:t>
+        <w:t>Même si ce travail et suffisant pour en faire un vendeur de choix dans le monde du tamtam, la société Tamtamers ne pouvait s'arrêter là. Afin de toujours offrir plus à ses clients, la société donne également la possibilité de personnaliser le bois de son tamtam</w:t>
       </w:r>
       <w:r>
         <w:rPr>
@@ -407,7 +363,6 @@
         </w:rPr>
         <w:t xml:space="preserve"> de </w:t>
       </w:r>
-      <w:proofErr w:type="spellStart"/>
       <w:r>
         <w:rPr>
           <w:rFonts w:ascii="Calibri" w:hAnsi="Calibri" w:cs="Segoe UI"/>
@@ -416,7 +371,6 @@
         </w:rPr>
         <w:t>Tamtamers</w:t>
       </w:r>
-      <w:proofErr w:type="spellEnd"/>
       <w:r>
         <w:rPr>
           <w:rFonts w:ascii="Calibri" w:hAnsi="Calibri" w:cs="Segoe UI"/>
@@ -587,25 +541,7 @@
           <w:sz w:val="22"/>
           <w:szCs w:val="22"/>
         </w:rPr>
-        <w:t xml:space="preserve">, </w:t>
-      </w:r>
-      <w:proofErr w:type="spellStart"/>
-      <w:r>
-        <w:rPr>
-          <w:rFonts w:ascii="Calibri" w:hAnsi="Calibri" w:cs="Segoe UI"/>
-          <w:sz w:val="22"/>
-          <w:szCs w:val="22"/>
-        </w:rPr>
-        <w:t>Tamtamers</w:t>
-      </w:r>
-      <w:proofErr w:type="spellEnd"/>
-      <w:r>
-        <w:rPr>
-          <w:rFonts w:ascii="Calibri" w:hAnsi="Calibri" w:cs="Segoe UI"/>
-          <w:sz w:val="22"/>
-          <w:szCs w:val="22"/>
-        </w:rPr>
-        <w:t xml:space="preserve"> à </w:t>
+        <w:t xml:space="preserve">, Tamtamers à </w:t>
       </w:r>
       <w:r>
         <w:rPr>
@@ -691,7 +627,6 @@
         <w:t xml:space="preserve"> dans la </w:t>
       </w:r>
       <w:hyperlink r:id="rId6" w:history="1">
-        <w:proofErr w:type="spellStart"/>
         <w:r>
           <w:rPr>
             <w:rStyle w:val="Lienhypertexte"/>
@@ -701,7 +636,6 @@
           </w:rPr>
           <w:t>JavaDoc</w:t>
         </w:r>
-        <w:proofErr w:type="spellEnd"/>
       </w:hyperlink>
       <w:r>
         <w:rPr>
@@ -1160,14 +1094,12 @@
       <w:pPr>
         <w:pStyle w:val="Titre2"/>
       </w:pPr>
-      <w:proofErr w:type="spellStart"/>
       <w:r>
         <w:t>Tamtam</w:t>
       </w:r>
       <w:r>
         <w:t>ers</w:t>
       </w:r>
-      <w:proofErr w:type="spellEnd"/>
     </w:p>
     <w:p>
       <w:r>
@@ -1198,39 +1130,7 @@
         <w:t>la définition des différents tamtams</w:t>
       </w:r>
       <w:r>
-        <w:t xml:space="preserve">. La base de </w:t>
-      </w:r>
-      <w:proofErr w:type="gramStart"/>
-      <w:r>
-        <w:t>donnée</w:t>
-      </w:r>
-      <w:proofErr w:type="gramEnd"/>
-      <w:r>
-        <w:t xml:space="preserve"> enregistre un tamtam avec un id, un </w:t>
-      </w:r>
-      <w:proofErr w:type="spellStart"/>
-      <w:r>
-        <w:t>boi</w:t>
-      </w:r>
-      <w:proofErr w:type="spellEnd"/>
-      <w:r>
-        <w:t xml:space="preserve">, une peau, une marque, une description, une image, un </w:t>
-      </w:r>
-      <w:proofErr w:type="spellStart"/>
-      <w:r>
-        <w:t>price</w:t>
-      </w:r>
-      <w:proofErr w:type="spellEnd"/>
-      <w:r>
-        <w:t xml:space="preserve">, une liste de livreur disponible, et une liste de décorations </w:t>
-      </w:r>
-      <w:proofErr w:type="spellStart"/>
-      <w:r>
-        <w:t>dipsonible</w:t>
-      </w:r>
-      <w:proofErr w:type="spellEnd"/>
-      <w:r>
-        <w:t xml:space="preserve">. </w:t>
+        <w:t xml:space="preserve">. La base de donnée enregistre un tamtam avec un id, un boi, une peau, une marque, une description, une image, un price, une liste de livreur disponible, et une liste de décorations dipsonible. </w:t>
       </w:r>
     </w:p>
     <w:p>
@@ -1243,53 +1143,16 @@
         </w:rPr>
       </w:pPr>
       <w:r>
-        <w:t xml:space="preserve">Le service offre la possibilité de lister </w:t>
-      </w:r>
-      <w:proofErr w:type="spellStart"/>
-      <w:r>
-        <w:t>tout</w:t>
-      </w:r>
-      <w:proofErr w:type="spellEnd"/>
+        <w:t>Le service offre la possibilité de lister tout les tamtam enregistré</w:t>
+      </w:r>
+      <w:r>
+        <w:t>, de cette manière, il est possible de retirer un catalogue complet et détaillé de tout les tamtams.</w:t>
+      </w:r>
       <w:r>
         <w:t xml:space="preserve"> </w:t>
       </w:r>
-      <w:proofErr w:type="gramStart"/>
-      <w:r>
-        <w:t>les tamtam enregistré</w:t>
-      </w:r>
-      <w:proofErr w:type="gramEnd"/>
-      <w:r>
-        <w:t xml:space="preserve">, de cette manière, il est possible de retirer un catalogue complet et détaillé de </w:t>
-      </w:r>
-      <w:proofErr w:type="spellStart"/>
-      <w:r>
-        <w:t>tout</w:t>
-      </w:r>
-      <w:proofErr w:type="spellEnd"/>
-      <w:r>
-        <w:t xml:space="preserve"> les tamtams.</w:t>
-      </w:r>
-      <w:r>
-        <w:t xml:space="preserve"> </w:t>
-      </w:r>
-      <w:r>
-        <w:t xml:space="preserve">Afin de facilité la recherche de tamtam spécifique, il est possible de récupérer dans un premier temps toutes les caractéristique possible d’un tamtam. Il est rendu le nom des </w:t>
-      </w:r>
-      <w:proofErr w:type="gramStart"/>
-      <w:r>
-        <w:t>famille</w:t>
-      </w:r>
-      <w:proofErr w:type="gramEnd"/>
-      <w:r>
-        <w:t xml:space="preserve"> de caractéristique avec leur éléments (ex : bois : acajou, pommier, …). Deux </w:t>
-      </w:r>
-      <w:proofErr w:type="gramStart"/>
-      <w:r>
-        <w:t>mode</w:t>
-      </w:r>
-      <w:proofErr w:type="gramEnd"/>
-      <w:r>
-        <w:t xml:space="preserve"> de recherche sont disponible, une par id pour obtenir un tamtam précis, et une par caractér</w:t>
+      <w:r>
+        <w:t>Afin de facilité la recherche de tamtam spécifique, il est possible de récupérer dans un premier temps toutes les caractéristique possible d’un tamtam. Il est rendu le nom des famille de caractéristique avec leur éléments (ex : bois : acajou, pommier, …). Deux mode de recherche sont disponible, une par id pour obtenir un tamtam précis, et une par caractér</w:t>
       </w:r>
       <w:r>
         <w:t>istique pour affiner le catalogue par critère.</w:t>
@@ -1329,109 +1192,16 @@
     <w:p/>
     <w:p>
       <w:r>
-        <w:t xml:space="preserve">Ce service gère </w:t>
-      </w:r>
-      <w:proofErr w:type="gramStart"/>
-      <w:r>
-        <w:t>les stock effectif</w:t>
-      </w:r>
-      <w:proofErr w:type="gramEnd"/>
-      <w:r>
-        <w:t xml:space="preserve"> d’un </w:t>
-      </w:r>
-      <w:proofErr w:type="spellStart"/>
-      <w:r>
-        <w:t>entrepot</w:t>
-      </w:r>
-      <w:proofErr w:type="spellEnd"/>
-      <w:r>
-        <w:t xml:space="preserve">. </w:t>
-      </w:r>
-      <w:r>
-        <w:t xml:space="preserve"> La base de donné enregistre </w:t>
-      </w:r>
-      <w:proofErr w:type="gramStart"/>
-      <w:r>
-        <w:t>les stock</w:t>
-      </w:r>
-      <w:proofErr w:type="gramEnd"/>
-      <w:r>
-        <w:t xml:space="preserve"> en item. Ces </w:t>
-      </w:r>
-      <w:proofErr w:type="gramStart"/>
-      <w:r>
-        <w:t>item</w:t>
-      </w:r>
-      <w:proofErr w:type="gramEnd"/>
-      <w:r>
-        <w:t xml:space="preserve"> ont un id, un nombre d’</w:t>
-      </w:r>
-      <w:proofErr w:type="spellStart"/>
-      <w:r>
-        <w:t>element</w:t>
-      </w:r>
-      <w:proofErr w:type="spellEnd"/>
-      <w:r>
-        <w:t xml:space="preserve"> restant en stock, </w:t>
-      </w:r>
-      <w:r>
-        <w:t xml:space="preserve">le </w:t>
-      </w:r>
-      <w:proofErr w:type="spellStart"/>
-      <w:r>
-        <w:t>réaprovisionnement</w:t>
-      </w:r>
-      <w:proofErr w:type="spellEnd"/>
-      <w:r>
-        <w:t xml:space="preserve">. </w:t>
-      </w:r>
-      <w:r>
-        <w:t xml:space="preserve">Ce service est </w:t>
-      </w:r>
-      <w:proofErr w:type="spellStart"/>
-      <w:r>
-        <w:t>orrité</w:t>
-      </w:r>
-      <w:proofErr w:type="spellEnd"/>
-      <w:r>
-        <w:t xml:space="preserve"> vers une automatisation de la gestion </w:t>
-      </w:r>
-      <w:proofErr w:type="gramStart"/>
-      <w:r>
-        <w:t>des stock</w:t>
-      </w:r>
-      <w:proofErr w:type="gramEnd"/>
-      <w:r>
-        <w:t xml:space="preserve">. Ainsi il est possible de manipuler </w:t>
-      </w:r>
-      <w:proofErr w:type="gramStart"/>
-      <w:r>
-        <w:t>les différent produit</w:t>
-      </w:r>
-      <w:proofErr w:type="gramEnd"/>
-      <w:r>
-        <w:t xml:space="preserve"> du stock en ajoutant de nouveau produit ou en supprimant d’autres. Il est possible sur ces produit de modifier leur nombre en stock en fonction des </w:t>
-      </w:r>
-      <w:proofErr w:type="spellStart"/>
-      <w:r>
-        <w:t>réaprovisionnement</w:t>
-      </w:r>
-      <w:proofErr w:type="spellEnd"/>
-      <w:r>
-        <w:t xml:space="preserve"> et des commandes. Il est aussi possible d’obtenir la liste de </w:t>
-      </w:r>
-      <w:proofErr w:type="spellStart"/>
-      <w:proofErr w:type="gramStart"/>
-      <w:r>
-        <w:t>tout</w:t>
-      </w:r>
-      <w:proofErr w:type="spellEnd"/>
-      <w:r>
-        <w:t xml:space="preserve"> les élément</w:t>
-      </w:r>
-      <w:proofErr w:type="gramEnd"/>
-      <w:r>
-        <w:t xml:space="preserve"> du stock et de leur nombre ou bien de chercher un seul élément dans le stock en fonction de son id.</w:t>
+        <w:t xml:space="preserve">Ce service gère les stock effectif d’un entrepot. </w:t>
+      </w:r>
+      <w:r>
+        <w:t xml:space="preserve"> La base de donné enregistre les stock en item. Ces item ont un id, un nombre d’element restant en stock, </w:t>
+      </w:r>
+      <w:r>
+        <w:t xml:space="preserve">le réaprovisionnement. </w:t>
+      </w:r>
+      <w:r>
+        <w:t>Ce service est orrité vers une automatisation de la gestion des stock. Ainsi il est possible de manipuler les différent produit du stock en ajoutant de nouveau produit ou en supprimant d’autres. Il est possible sur ces produit de modifier leur nombre en stock en fonction des réaprovisionnement et des commandes. Il est aussi possible d’obtenir la liste de tout les élément du stock et de leur nombre ou bien de chercher un seul élément dans le stock en fonction de son id.</w:t>
       </w:r>
     </w:p>
     <w:p>
@@ -1444,23 +1214,7 @@
     </w:p>
     <w:p>
       <w:r>
-        <w:t xml:space="preserve">Ce service gère la réception </w:t>
-      </w:r>
-      <w:proofErr w:type="gramStart"/>
-      <w:r>
-        <w:t>des commande</w:t>
-      </w:r>
-      <w:proofErr w:type="gramEnd"/>
-      <w:r>
-        <w:t xml:space="preserve">. Une commande est </w:t>
-      </w:r>
-      <w:proofErr w:type="gramStart"/>
-      <w:r>
-        <w:t>composé</w:t>
-      </w:r>
-      <w:proofErr w:type="gramEnd"/>
-      <w:r>
-        <w:t xml:space="preserve"> d’un id, une liste de tamtam, une liste de décoration correspondante, </w:t>
+        <w:t xml:space="preserve">Ce service gère la réception des commande. Une commande est composé d’un id, une liste de tamtam, une liste de décoration correspondante, </w:t>
       </w:r>
       <w:r>
         <w:t>une livraison associé, un tota</w:t>
@@ -1469,70 +1223,14 @@
         <w:t>l</w:t>
       </w:r>
       <w:r>
-        <w:t xml:space="preserve">, un client et un </w:t>
-      </w:r>
-      <w:proofErr w:type="spellStart"/>
-      <w:r>
-        <w:t>status</w:t>
-      </w:r>
-      <w:proofErr w:type="spellEnd"/>
-      <w:r>
-        <w:t xml:space="preserve">. Le </w:t>
-      </w:r>
-      <w:proofErr w:type="spellStart"/>
-      <w:r>
-        <w:t>status</w:t>
-      </w:r>
-      <w:proofErr w:type="spellEnd"/>
-      <w:r>
-        <w:t xml:space="preserve"> correspond à l’étape dans le processus d’envoi de la commande. </w:t>
-      </w:r>
-      <w:r>
-        <w:t xml:space="preserve">Ce service est orienté pour ceux qui </w:t>
-      </w:r>
-      <w:proofErr w:type="gramStart"/>
-      <w:r>
-        <w:t>gère</w:t>
-      </w:r>
-      <w:proofErr w:type="gramEnd"/>
-      <w:r>
-        <w:t xml:space="preserve"> les stock et l’</w:t>
-      </w:r>
-      <w:proofErr w:type="spellStart"/>
-      <w:r>
-        <w:t>envoit</w:t>
-      </w:r>
-      <w:proofErr w:type="spellEnd"/>
-      <w:r>
-        <w:t xml:space="preserve"> des colis. Il permet d’obtenir la liste complète des </w:t>
+        <w:t xml:space="preserve">, un client et un status. Le status correspond à l’étape dans le processus d’envoi de la commande. </w:t>
+      </w:r>
+      <w:r>
+        <w:t xml:space="preserve">Ce service est orienté pour ceux qui gère les stock et l’envoit des colis. Il permet d’obtenir la liste complète des </w:t>
       </w:r>
       <w:r>
         <w:lastRenderedPageBreak/>
-        <w:t xml:space="preserve">commande ou bien de les filtré par </w:t>
-      </w:r>
-      <w:proofErr w:type="spellStart"/>
-      <w:r>
-        <w:t>status</w:t>
-      </w:r>
-      <w:proofErr w:type="spellEnd"/>
-      <w:r>
-        <w:t xml:space="preserve"> et ainsi savoir quel command il reste à envoyer. Le service permet </w:t>
-      </w:r>
-      <w:proofErr w:type="spellStart"/>
-      <w:r>
-        <w:t>en suite</w:t>
-      </w:r>
-      <w:proofErr w:type="spellEnd"/>
-      <w:r>
-        <w:t xml:space="preserve"> de faire avancer le </w:t>
-      </w:r>
-      <w:proofErr w:type="spellStart"/>
-      <w:r>
-        <w:t>status</w:t>
-      </w:r>
-      <w:proofErr w:type="spellEnd"/>
-      <w:r>
-        <w:t xml:space="preserve"> d’une commande.</w:t>
+        <w:t>commande ou bien de les filtré par status et ainsi savoir quel command il reste à envoyer. Le service permet en suite de faire avancer le status d’une commande.</w:t>
       </w:r>
     </w:p>
     <w:p>
@@ -1545,69 +1243,13 @@
     </w:p>
     <w:p>
       <w:r>
-        <w:t xml:space="preserve">Ce service gère </w:t>
-      </w:r>
-      <w:proofErr w:type="gramStart"/>
-      <w:r>
-        <w:t>les client</w:t>
-      </w:r>
-      <w:proofErr w:type="gramEnd"/>
-      <w:r>
-        <w:t xml:space="preserve"> de la société. </w:t>
-      </w:r>
-      <w:r>
-        <w:t xml:space="preserve">Un client est </w:t>
-      </w:r>
-      <w:proofErr w:type="spellStart"/>
-      <w:r>
-        <w:t>identifé</w:t>
-      </w:r>
-      <w:proofErr w:type="spellEnd"/>
-      <w:r>
-        <w:t xml:space="preserve"> par son id, un nom, une adresse, et un numéro de téléphone. </w:t>
-      </w:r>
-      <w:r>
-        <w:t xml:space="preserve">Ce service permet de gérer un historique </w:t>
-      </w:r>
-      <w:proofErr w:type="gramStart"/>
-      <w:r>
-        <w:t>des client</w:t>
-      </w:r>
-      <w:proofErr w:type="gramEnd"/>
-      <w:r>
-        <w:t xml:space="preserve"> et d’associer une commande à un client. Nous pouvons lister </w:t>
-      </w:r>
-      <w:proofErr w:type="spellStart"/>
-      <w:r>
-        <w:t>tout</w:t>
-      </w:r>
-      <w:proofErr w:type="spellEnd"/>
-      <w:r>
-        <w:t xml:space="preserve"> les clients, en ajouter dans la base de </w:t>
-      </w:r>
-      <w:proofErr w:type="gramStart"/>
-      <w:r>
-        <w:t>donnée</w:t>
-      </w:r>
-      <w:proofErr w:type="gramEnd"/>
-      <w:r>
-        <w:t xml:space="preserve">, chercher un utilisateur précis ou en supprimer un. L’association d’une commande à un client ce fait au travers de ce service. Les coordonné d’un client se mette à jours avec celles de la dernière commande, dans le but de proposer une adresse par défaut correspondant à la dernière utilisé. Il est possible également de changer les information d’un client, </w:t>
-      </w:r>
-      <w:proofErr w:type="spellStart"/>
-      <w:r>
-        <w:t>indépendament</w:t>
-      </w:r>
-      <w:proofErr w:type="spellEnd"/>
-      <w:r>
-        <w:t xml:space="preserve"> </w:t>
-      </w:r>
-      <w:proofErr w:type="gramStart"/>
-      <w:r>
-        <w:t>des commande</w:t>
-      </w:r>
-      <w:proofErr w:type="gramEnd"/>
-      <w:r>
-        <w:t>, au travers de ce service.</w:t>
+        <w:t xml:space="preserve">Ce service gère les client de la société. </w:t>
+      </w:r>
+      <w:r>
+        <w:t xml:space="preserve">Un client est identifé par son id, un nom, une adresse, et un numéro de téléphone. </w:t>
+      </w:r>
+      <w:r>
+        <w:t>Ce service permet de gérer un historique des client et d’associer une commande à un client. Nous pouvons lister tout les clients, en ajouter dans la base de donnée, chercher un utilisateur précis ou en supprimer un. L’association d’une commande à un client ce fait au travers de ce service. Les coordonné d’un client se mette à jours avec celles de la dernière commande, dans le but de proposer une adresse par défaut correspondant à la dernière utilisé. Il est possible également de changer les information d’un client, indépendament des commande, au travers de ce service.</w:t>
       </w:r>
     </w:p>
     <w:p>
@@ -1620,39 +1262,7 @@
     </w:p>
     <w:p>
       <w:r>
-        <w:t xml:space="preserve">Ce service gère la validation du paiement d’un client. Un paiement est lié à une commande par son id, le prix à </w:t>
-      </w:r>
-      <w:proofErr w:type="spellStart"/>
-      <w:r>
-        <w:t>payé</w:t>
-      </w:r>
-      <w:proofErr w:type="spellEnd"/>
-      <w:r>
-        <w:t xml:space="preserve">, le type de </w:t>
-      </w:r>
-      <w:proofErr w:type="spellStart"/>
-      <w:r>
-        <w:t>transation</w:t>
-      </w:r>
-      <w:proofErr w:type="spellEnd"/>
-      <w:r>
-        <w:t xml:space="preserve">, le </w:t>
-      </w:r>
-      <w:proofErr w:type="spellStart"/>
-      <w:r>
-        <w:t>status</w:t>
-      </w:r>
-      <w:proofErr w:type="spellEnd"/>
-      <w:r>
-        <w:t xml:space="preserve"> de la transaction, le type de transaction. Le service permet de faire le règlement par carte ou par </w:t>
-      </w:r>
-      <w:proofErr w:type="spellStart"/>
-      <w:r>
-        <w:t>Paypal</w:t>
-      </w:r>
-      <w:proofErr w:type="spellEnd"/>
-      <w:r>
-        <w:t>.</w:t>
+        <w:t>Ce service gère la validation du paiement d’un client. Un paiement est lié à une commande par son id, le prix à payé, le type de transation, le status de la transaction, le type de transaction. Le service permet de faire le règlement par carte ou par Paypal.</w:t>
       </w:r>
     </w:p>
     <w:p>
@@ -1681,9 +1291,8 @@
           <w:sz w:val="22"/>
           <w:szCs w:val="22"/>
         </w:rPr>
-        <w:t xml:space="preserve">Ce service manipule </w:t>
-      </w:r>
-      <w:proofErr w:type="gramStart"/>
+        <w:t xml:space="preserve">Ce service manipule les différent type de livraison que peuvent être proposé aux clients. Un livraison et identifé par un id, un nom, un délai, un prix et une disponibilité. </w:t>
+      </w:r>
       <w:r>
         <w:rPr>
           <w:rFonts w:ascii="Calibri" w:hAnsi="Calibri"/>
@@ -1691,94 +1300,7 @@
           <w:sz w:val="22"/>
           <w:szCs w:val="22"/>
         </w:rPr>
-        <w:t>les différent type</w:t>
-      </w:r>
-      <w:proofErr w:type="gramEnd"/>
-      <w:r>
-        <w:rPr>
-          <w:rFonts w:ascii="Calibri" w:hAnsi="Calibri"/>
-          <w:bCs/>
-          <w:sz w:val="22"/>
-          <w:szCs w:val="22"/>
-        </w:rPr>
-        <w:t xml:space="preserve"> de livraison que peuvent être proposé aux clients. Un livraison et </w:t>
-      </w:r>
-      <w:proofErr w:type="spellStart"/>
-      <w:r>
-        <w:rPr>
-          <w:rFonts w:ascii="Calibri" w:hAnsi="Calibri"/>
-          <w:bCs/>
-          <w:sz w:val="22"/>
-          <w:szCs w:val="22"/>
-        </w:rPr>
-        <w:t>identifé</w:t>
-      </w:r>
-      <w:proofErr w:type="spellEnd"/>
-      <w:r>
-        <w:rPr>
-          <w:rFonts w:ascii="Calibri" w:hAnsi="Calibri"/>
-          <w:bCs/>
-          <w:sz w:val="22"/>
-          <w:szCs w:val="22"/>
-        </w:rPr>
-        <w:t xml:space="preserve"> par un id, un nom, un délai, un prix et une disponibilité. </w:t>
-      </w:r>
-      <w:r>
-        <w:rPr>
-          <w:rFonts w:ascii="Calibri" w:hAnsi="Calibri"/>
-          <w:bCs/>
-          <w:sz w:val="22"/>
-          <w:szCs w:val="22"/>
-        </w:rPr>
-        <w:t xml:space="preserve">Ce service permet de gérer </w:t>
-      </w:r>
-      <w:proofErr w:type="gramStart"/>
-      <w:r>
-        <w:rPr>
-          <w:rFonts w:ascii="Calibri" w:hAnsi="Calibri"/>
-          <w:bCs/>
-          <w:sz w:val="22"/>
-          <w:szCs w:val="22"/>
-        </w:rPr>
-        <w:t>les mode</w:t>
-      </w:r>
-      <w:proofErr w:type="gramEnd"/>
-      <w:r>
-        <w:rPr>
-          <w:rFonts w:ascii="Calibri" w:hAnsi="Calibri"/>
-          <w:bCs/>
-          <w:sz w:val="22"/>
-          <w:szCs w:val="22"/>
-        </w:rPr>
-        <w:t xml:space="preserve"> de livraison disponible et de proposer le meilleur lors de la commande. Le service donne le meilleur mode de livraison express (rapide mais couteux) et le meilleur mode de livraison normal (plus lent mais peut être gratuit).</w:t>
-      </w:r>
-    </w:p>
-    <w:p>
-      <w:pPr>
-        <w:pStyle w:val="NormalWeb"/>
-        <w:spacing w:line="284" w:lineRule="atLeast"/>
-        <w:rPr>
-          <w:rFonts w:ascii="Calibri" w:hAnsi="Calibri"/>
-          <w:bCs/>
-          <w:sz w:val="22"/>
-          <w:szCs w:val="22"/>
-        </w:rPr>
-      </w:pPr>
-    </w:p>
-    <w:p>
-      <w:pPr>
-        <w:rPr>
-          <w:rFonts w:ascii="Calibri" w:eastAsia="Times New Roman" w:hAnsi="Calibri" w:cs="Times New Roman"/>
-          <w:bCs/>
-          <w:lang w:eastAsia="fr-FR"/>
-        </w:rPr>
-      </w:pPr>
-      <w:r>
-        <w:rPr>
-          <w:rFonts w:ascii="Calibri" w:hAnsi="Calibri"/>
-          <w:bCs/>
-        </w:rPr>
-        <w:br w:type="page"/>
+        <w:t>Ce service permet de gérer les mode de livraison disponible et de proposer le meilleur lors de la commande. Le service donne le meilleur mode de livraison express (rapide mais couteux) et le meilleur mode de livraison normal (plus lent mais peut être gratuit).</w:t>
       </w:r>
     </w:p>
     <w:p>
@@ -1786,7 +1308,6 @@
         <w:pStyle w:val="Titre1"/>
       </w:pPr>
       <w:r>
-        <w:lastRenderedPageBreak/>
         <w:t xml:space="preserve">Documentation du </w:t>
       </w:r>
       <w:r>
@@ -1807,13 +1328,8 @@
         <w:pStyle w:val="Titre2"/>
       </w:pPr>
       <w:r>
-        <w:t xml:space="preserve">Service </w:t>
-      </w:r>
-      <w:proofErr w:type="spellStart"/>
-      <w:r>
-        <w:t>Tamtamers</w:t>
-      </w:r>
-      <w:proofErr w:type="spellEnd"/>
+        <w:t>Service Tamtamers</w:t>
+      </w:r>
     </w:p>
     <w:p>
       <w:r>
@@ -1915,15 +1431,7 @@
         <w:t>QUERY </w:t>
       </w:r>
       <w:r>
-        <w:t>(</w:t>
-      </w:r>
-      <w:proofErr w:type="spellStart"/>
-      <w:r>
-        <w:t>int</w:t>
-      </w:r>
-      <w:proofErr w:type="spellEnd"/>
-      <w:r>
-        <w:t>) brand</w:t>
+        <w:t>(int) brand</w:t>
       </w:r>
       <w:r>
         <w:t> : I</w:t>
@@ -1954,23 +1462,7 @@
         <w:t>QUERY</w:t>
       </w:r>
       <w:r>
-        <w:t xml:space="preserve"> (</w:t>
-      </w:r>
-      <w:proofErr w:type="spellStart"/>
-      <w:r>
-        <w:t>int</w:t>
-      </w:r>
-      <w:proofErr w:type="spellEnd"/>
-      <w:r>
-        <w:t xml:space="preserve">) </w:t>
-      </w:r>
-      <w:proofErr w:type="spellStart"/>
-      <w:r>
-        <w:t>wood</w:t>
-      </w:r>
-      <w:proofErr w:type="spellEnd"/>
-      <w:r>
-        <w:t> : Identifiant du bois souhaité</w:t>
+        <w:t xml:space="preserve"> (int) wood : Identifiant du bois souhaité</w:t>
       </w:r>
       <w:r>
         <w:t>.</w:t>
@@ -1992,15 +1484,7 @@
         <w:t>QUERY</w:t>
       </w:r>
       <w:r>
-        <w:t xml:space="preserve"> (</w:t>
-      </w:r>
-      <w:proofErr w:type="spellStart"/>
-      <w:r>
-        <w:t>int</w:t>
-      </w:r>
-      <w:proofErr w:type="spellEnd"/>
-      <w:r>
-        <w:t>) skin : Identifiant de la peau souhaitée.</w:t>
+        <w:t xml:space="preserve"> (int) skin : Identifiant de la peau souhaitée.</w:t>
       </w:r>
     </w:p>
     <w:p>
@@ -2051,15 +1535,7 @@
       </w:pPr>
       <w:r>
         <w:tab/>
-        <w:t>/tamtams</w:t>
-      </w:r>
-      <w:proofErr w:type="gramStart"/>
-      <w:r>
-        <w:t>/{</w:t>
-      </w:r>
-      <w:proofErr w:type="gramEnd"/>
-      <w:r>
-        <w:t>id}</w:t>
+        <w:t>/tamtams/{id}</w:t>
       </w:r>
     </w:p>
     <w:p>
@@ -2078,15 +1554,7 @@
         <w:t>ROUTE</w:t>
       </w:r>
       <w:r>
-        <w:t xml:space="preserve"> (</w:t>
-      </w:r>
-      <w:proofErr w:type="spellStart"/>
-      <w:r>
-        <w:t>int</w:t>
-      </w:r>
-      <w:proofErr w:type="spellEnd"/>
-      <w:r>
-        <w:t>) id : Identifiant d’un tamtam</w:t>
+        <w:t xml:space="preserve"> (int) id : Identifiant d’un tamtam</w:t>
       </w:r>
       <w:r>
         <w:t>.</w:t>
@@ -2138,10 +1606,27 @@
           <w:rStyle w:val="lev"/>
         </w:rPr>
       </w:pPr>
-      <w:r>
-        <w:rPr>
-          <w:rStyle w:val="lev"/>
-        </w:rPr>
+    </w:p>
+    <w:p>
+      <w:pPr>
+        <w:spacing w:after="0"/>
+        <w:rPr>
+          <w:rStyle w:val="lev"/>
+        </w:rPr>
+      </w:pPr>
+    </w:p>
+    <w:p>
+      <w:pPr>
+        <w:spacing w:after="0"/>
+        <w:rPr>
+          <w:rStyle w:val="lev"/>
+        </w:rPr>
+      </w:pPr>
+      <w:r>
+        <w:rPr>
+          <w:rStyle w:val="lev"/>
+        </w:rPr>
+        <w:lastRenderedPageBreak/>
         <w:t>Ajout d’un tamtam</w:t>
       </w:r>
     </w:p>
@@ -2193,15 +1678,7 @@
         <w:t>QUERY</w:t>
       </w:r>
       <w:r>
-        <w:t xml:space="preserve"> (string) </w:t>
-      </w:r>
-      <w:proofErr w:type="spellStart"/>
-      <w:r>
-        <w:t>name</w:t>
-      </w:r>
-      <w:proofErr w:type="spellEnd"/>
-      <w:r>
-        <w:t> :</w:t>
+        <w:t xml:space="preserve"> (string) name :</w:t>
       </w:r>
       <w:r>
         <w:t xml:space="preserve"> Nom du produit</w:t>
@@ -2351,15 +1828,7 @@
         <w:t xml:space="preserve"> </w:t>
       </w:r>
       <w:r>
-        <w:t xml:space="preserve">(string) </w:t>
-      </w:r>
-      <w:proofErr w:type="spellStart"/>
-      <w:r>
-        <w:t>wood</w:t>
-      </w:r>
-      <w:proofErr w:type="spellEnd"/>
-      <w:r>
-        <w:t> :</w:t>
+        <w:t>(string) wood :</w:t>
       </w:r>
       <w:r>
         <w:t xml:space="preserve"> Bois du produit</w:t>
@@ -2431,15 +1900,7 @@
         <w:t xml:space="preserve"> </w:t>
       </w:r>
       <w:r>
-        <w:t xml:space="preserve">(double) </w:t>
-      </w:r>
-      <w:proofErr w:type="spellStart"/>
-      <w:r>
-        <w:t>price</w:t>
-      </w:r>
-      <w:proofErr w:type="spellEnd"/>
-      <w:r>
-        <w:t> :</w:t>
+        <w:t>(double) price :</w:t>
       </w:r>
       <w:r>
         <w:t xml:space="preserve"> Prix du produit</w:t>
@@ -2475,13 +1936,8 @@
         <w:t xml:space="preserve"> </w:t>
       </w:r>
       <w:r>
-        <w:t xml:space="preserve">(JSON) </w:t>
-      </w:r>
-      <w:proofErr w:type="spellStart"/>
-      <w:r>
-        <w:t>decorations</w:t>
-      </w:r>
-      <w:proofErr w:type="spellEnd"/>
+        <w:t>(JSON) decorations</w:t>
+      </w:r>
       <w:r>
         <w:t> :</w:t>
       </w:r>
@@ -2519,13 +1975,8 @@
         <w:t xml:space="preserve"> </w:t>
       </w:r>
       <w:r>
-        <w:t xml:space="preserve">(JSON) </w:t>
-      </w:r>
-      <w:proofErr w:type="spellStart"/>
-      <w:r>
-        <w:t>shipments</w:t>
-      </w:r>
-      <w:proofErr w:type="spellEnd"/>
+        <w:t>(JSON) shipments</w:t>
+      </w:r>
       <w:r>
         <w:t> : Modes de livraison disponible pour ce produit</w:t>
       </w:r>
@@ -2546,6 +1997,9 @@
         <w:pStyle w:val="PrformatHTML"/>
         <w:shd w:val="clear" w:color="auto" w:fill="2B2B2B"/>
         <w:rPr>
+          <w:rStyle w:val="lev"/>
+          <w:b w:val="0"/>
+          <w:bCs w:val="0"/>
           <w:color w:val="A9B7C6"/>
         </w:rPr>
       </w:pPr>
@@ -2594,14 +2048,6 @@
     </w:p>
     <w:p>
       <w:pPr>
-        <w:rPr>
-          <w:b/>
-          <w:i/>
-        </w:rPr>
-      </w:pPr>
-    </w:p>
-    <w:p>
-      <w:pPr>
         <w:spacing w:after="0"/>
         <w:rPr>
           <w:rStyle w:val="lev"/>
@@ -2636,18 +2082,10 @@
     <w:p>
       <w:r>
         <w:tab/>
-        <w:t>/tamtams</w:t>
-      </w:r>
-      <w:proofErr w:type="gramStart"/>
-      <w:r>
-        <w:t>/</w:t>
-      </w:r>
-      <w:r>
-        <w:t>{</w:t>
-      </w:r>
-      <w:proofErr w:type="gramEnd"/>
-      <w:r>
-        <w:t>id}</w:t>
+        <w:t>/tamtams/</w:t>
+      </w:r>
+      <w:r>
+        <w:t>{id}</w:t>
       </w:r>
     </w:p>
     <w:p>
@@ -2670,15 +2108,7 @@
         <w:t>ROUTE</w:t>
       </w:r>
       <w:r>
-        <w:t xml:space="preserve"> (</w:t>
-      </w:r>
-      <w:proofErr w:type="spellStart"/>
-      <w:r>
-        <w:t>int</w:t>
-      </w:r>
-      <w:proofErr w:type="spellEnd"/>
-      <w:r>
-        <w:t>) id : Identifiant du tamtam</w:t>
+        <w:t xml:space="preserve"> (int) id : Identifiant du tamtam</w:t>
       </w:r>
     </w:p>
     <w:p>
@@ -2701,15 +2131,7 @@
         <w:t>QUERY</w:t>
       </w:r>
       <w:r>
-        <w:t xml:space="preserve"> (string) </w:t>
-      </w:r>
-      <w:proofErr w:type="spellStart"/>
-      <w:r>
-        <w:t>name</w:t>
-      </w:r>
-      <w:proofErr w:type="spellEnd"/>
-      <w:r>
-        <w:t> : Nom du produit.</w:t>
+        <w:t xml:space="preserve"> (string) name : Nom du produit.</w:t>
       </w:r>
     </w:p>
     <w:p>
@@ -2801,15 +2223,7 @@
         <w:t xml:space="preserve">QUERY </w:t>
       </w:r>
       <w:r>
-        <w:t xml:space="preserve">(string) </w:t>
-      </w:r>
-      <w:proofErr w:type="spellStart"/>
-      <w:r>
-        <w:t>wood</w:t>
-      </w:r>
-      <w:proofErr w:type="spellEnd"/>
-      <w:r>
-        <w:t> : Bois du produit.</w:t>
+        <w:t>(string) wood : Bois du produit.</w:t>
       </w:r>
     </w:p>
     <w:p>
@@ -2852,19 +2266,10 @@
           <w:b/>
           <w:i/>
         </w:rPr>
-        <w:lastRenderedPageBreak/>
         <w:t xml:space="preserve">QUERY </w:t>
       </w:r>
       <w:r>
-        <w:t xml:space="preserve">(double) </w:t>
-      </w:r>
-      <w:proofErr w:type="spellStart"/>
-      <w:r>
-        <w:t>price</w:t>
-      </w:r>
-      <w:proofErr w:type="spellEnd"/>
-      <w:r>
-        <w:t> : Prix du produit.</w:t>
+        <w:t>(double) price : Prix du produit.</w:t>
       </w:r>
     </w:p>
     <w:p>
@@ -2887,15 +2292,7 @@
         <w:t xml:space="preserve">HEADER </w:t>
       </w:r>
       <w:r>
-        <w:t xml:space="preserve">(JSON) </w:t>
-      </w:r>
-      <w:proofErr w:type="spellStart"/>
-      <w:r>
-        <w:t>decorations</w:t>
-      </w:r>
-      <w:proofErr w:type="spellEnd"/>
-      <w:r>
-        <w:t> : Décorations disponibles pour ce produit.</w:t>
+        <w:t>(JSON) decorations : Décorations disponibles pour ce produit.</w:t>
       </w:r>
     </w:p>
     <w:p>
@@ -2918,15 +2315,7 @@
         <w:t xml:space="preserve">HEADER </w:t>
       </w:r>
       <w:r>
-        <w:t xml:space="preserve">(JSON) </w:t>
-      </w:r>
-      <w:proofErr w:type="spellStart"/>
-      <w:r>
-        <w:t>shipments</w:t>
-      </w:r>
-      <w:proofErr w:type="spellEnd"/>
-      <w:r>
-        <w:t> : Modes de livraison disponible pour ce produit.</w:t>
+        <w:t>(JSON) shipments : Modes de livraison disponible pour ce produit.</w:t>
       </w:r>
     </w:p>
     <w:p>
@@ -2942,8 +2331,6 @@
           <w:color w:val="A9B7C6"/>
         </w:rPr>
       </w:pPr>
-      <w:bookmarkStart w:id="0" w:name="_GoBack"/>
-      <w:bookmarkEnd w:id="0"/>
       <w:r>
         <w:rPr>
           <w:color w:val="A9B7C6"/>
@@ -2986,14 +2373,6 @@
         </w:rPr>
         <w:t>]</w:t>
       </w:r>
-    </w:p>
-    <w:p>
-      <w:pPr>
-        <w:rPr>
-          <w:b/>
-          <w:i/>
-        </w:rPr>
-      </w:pPr>
     </w:p>
     <w:p>
       <w:pPr>
@@ -3035,11 +2414,9 @@
         <w:tab/>
         <w:t>/</w:t>
       </w:r>
-      <w:proofErr w:type="spellStart"/>
       <w:r>
         <w:t>orders</w:t>
       </w:r>
-      <w:proofErr w:type="spellEnd"/>
     </w:p>
     <w:p>
       <w:pPr>
@@ -3065,11 +2442,9 @@
       <w:r>
         <w:t xml:space="preserve">) </w:t>
       </w:r>
-      <w:proofErr w:type="spellStart"/>
       <w:r>
         <w:t>status</w:t>
       </w:r>
-      <w:proofErr w:type="spellEnd"/>
       <w:r>
         <w:t xml:space="preserve">: </w:t>
       </w:r>
@@ -3130,18 +2505,11 @@
         <w:tab/>
         <w:t>/</w:t>
       </w:r>
-      <w:proofErr w:type="spellStart"/>
       <w:r>
         <w:t>orders</w:t>
       </w:r>
-      <w:proofErr w:type="spellEnd"/>
-      <w:proofErr w:type="gramStart"/>
-      <w:r>
-        <w:t>/{</w:t>
-      </w:r>
-      <w:proofErr w:type="gramEnd"/>
-      <w:r>
-        <w:t>id}</w:t>
+      <w:r>
+        <w:t>/{id}</w:t>
       </w:r>
     </w:p>
     <w:p>
@@ -3160,15 +2528,7 @@
         <w:t>ROUTE</w:t>
       </w:r>
       <w:r>
-        <w:t xml:space="preserve"> (</w:t>
-      </w:r>
-      <w:proofErr w:type="spellStart"/>
-      <w:r>
-        <w:t>int</w:t>
-      </w:r>
-      <w:proofErr w:type="spellEnd"/>
-      <w:r>
-        <w:t>) id : Identifiant d’un</w:t>
+        <w:t xml:space="preserve"> (int) id : Identifiant d’un</w:t>
       </w:r>
       <w:r>
         <w:t>e commande</w:t>
@@ -3182,11 +2542,14 @@
         <w:t>// TODO : Validations</w:t>
       </w:r>
     </w:p>
+    <w:p/>
+    <w:p/>
     <w:p>
       <w:pPr>
         <w:pStyle w:val="Titre3"/>
       </w:pPr>
       <w:r>
+        <w:lastRenderedPageBreak/>
         <w:t>Clients</w:t>
       </w:r>
     </w:p>
@@ -3246,11 +2609,9 @@
         <w:tab/>
         <w:t>/</w:t>
       </w:r>
-      <w:proofErr w:type="spellStart"/>
       <w:r>
         <w:t>customers</w:t>
       </w:r>
-      <w:proofErr w:type="spellEnd"/>
       <w:r>
         <w:t xml:space="preserve"> </w:t>
       </w:r>
@@ -3279,11 +2640,9 @@
       <w:r>
         <w:t xml:space="preserve">) </w:t>
       </w:r>
-      <w:proofErr w:type="spellStart"/>
       <w:r>
         <w:t>name</w:t>
       </w:r>
-      <w:proofErr w:type="spellEnd"/>
       <w:r>
         <w:t> :</w:t>
       </w:r>
@@ -3347,18 +2706,11 @@
         <w:tab/>
         <w:t>/</w:t>
       </w:r>
-      <w:proofErr w:type="spellStart"/>
       <w:r>
         <w:t>customers</w:t>
       </w:r>
-      <w:proofErr w:type="spellEnd"/>
-      <w:proofErr w:type="gramStart"/>
-      <w:r>
-        <w:t>/{</w:t>
-      </w:r>
-      <w:proofErr w:type="gramEnd"/>
-      <w:r>
-        <w:t>id}</w:t>
+      <w:r>
+        <w:t>/{id}</w:t>
       </w:r>
     </w:p>
     <w:p>
@@ -3377,15 +2729,7 @@
         <w:t>ROUTE</w:t>
       </w:r>
       <w:r>
-        <w:t xml:space="preserve"> (</w:t>
-      </w:r>
-      <w:proofErr w:type="spellStart"/>
-      <w:r>
-        <w:t>int</w:t>
-      </w:r>
-      <w:proofErr w:type="spellEnd"/>
-      <w:r>
-        <w:t xml:space="preserve">) id : Identifiant d’un </w:t>
+        <w:t xml:space="preserve"> (int) id : Identifiant d’un </w:t>
       </w:r>
       <w:r>
         <w:t>client</w:t>
@@ -3450,18 +2794,11 @@
         <w:tab/>
         <w:t>/</w:t>
       </w:r>
-      <w:proofErr w:type="spellStart"/>
       <w:r>
         <w:t>customers</w:t>
       </w:r>
-      <w:proofErr w:type="spellEnd"/>
-      <w:proofErr w:type="gramStart"/>
-      <w:r>
-        <w:t>/{</w:t>
-      </w:r>
-      <w:proofErr w:type="gramEnd"/>
-      <w:r>
-        <w:t>id}</w:t>
+      <w:r>
+        <w:t>/{id}</w:t>
       </w:r>
     </w:p>
     <w:p>
@@ -3480,15 +2817,7 @@
         <w:t>ROUTE</w:t>
       </w:r>
       <w:r>
-        <w:t xml:space="preserve"> (</w:t>
-      </w:r>
-      <w:proofErr w:type="spellStart"/>
-      <w:r>
-        <w:t>int</w:t>
-      </w:r>
-      <w:proofErr w:type="spellEnd"/>
-      <w:r>
-        <w:t>) id : Identifiant d’un client</w:t>
+        <w:t xml:space="preserve"> (int) id : Identifiant d’un client</w:t>
       </w:r>
       <w:r>
         <w:t>.</w:t>
@@ -3510,15 +2839,7 @@
         <w:t>QUERY</w:t>
       </w:r>
       <w:r>
-        <w:t xml:space="preserve"> (string) </w:t>
-      </w:r>
-      <w:proofErr w:type="spellStart"/>
-      <w:r>
-        <w:t>fullname</w:t>
-      </w:r>
-      <w:proofErr w:type="spellEnd"/>
-      <w:r>
-        <w:t> :</w:t>
+        <w:t xml:space="preserve"> (string) fullname :</w:t>
       </w:r>
       <w:r>
         <w:t xml:space="preserve"> Nom et prénom du client</w:t>
@@ -3738,11 +3059,9 @@
         <w:tab/>
         <w:t>/</w:t>
       </w:r>
-      <w:proofErr w:type="spellStart"/>
       <w:r>
         <w:t>customers</w:t>
       </w:r>
-      <w:proofErr w:type="spellEnd"/>
       <w:r>
         <w:t>/</w:t>
       </w:r>
@@ -3763,15 +3082,7 @@
         <w:t>QUERY</w:t>
       </w:r>
       <w:r>
-        <w:t xml:space="preserve"> (string) </w:t>
-      </w:r>
-      <w:proofErr w:type="spellStart"/>
-      <w:r>
-        <w:t>fullname</w:t>
-      </w:r>
-      <w:proofErr w:type="spellEnd"/>
-      <w:r>
-        <w:t> : Nom et prénom du client</w:t>
+        <w:t xml:space="preserve"> (string) fullname : Nom et prénom du client</w:t>
       </w:r>
       <w:r>
         <w:t>.</w:t>
@@ -3899,7 +3210,6 @@
         <w:rPr>
           <w:rStyle w:val="lev"/>
         </w:rPr>
-        <w:lastRenderedPageBreak/>
         <w:t>Commandes d’un client</w:t>
       </w:r>
     </w:p>
@@ -3932,27 +3242,15 @@
         <w:tab/>
         <w:t>/</w:t>
       </w:r>
-      <w:proofErr w:type="spellStart"/>
       <w:r>
         <w:t>customers</w:t>
       </w:r>
-      <w:proofErr w:type="spellEnd"/>
-      <w:proofErr w:type="gramStart"/>
-      <w:r>
-        <w:t>/{</w:t>
-      </w:r>
-      <w:proofErr w:type="gramEnd"/>
-      <w:r>
-        <w:t>id}</w:t>
-      </w:r>
-      <w:r>
-        <w:t>/</w:t>
-      </w:r>
-      <w:proofErr w:type="spellStart"/>
-      <w:r>
-        <w:t>orders</w:t>
-      </w:r>
-      <w:proofErr w:type="spellEnd"/>
+      <w:r>
+        <w:t>/{id}</w:t>
+      </w:r>
+      <w:r>
+        <w:t>/orders</w:t>
+      </w:r>
     </w:p>
     <w:p>
       <w:pPr>
@@ -3970,15 +3268,7 @@
         <w:t>ROUTE</w:t>
       </w:r>
       <w:r>
-        <w:t xml:space="preserve"> (</w:t>
-      </w:r>
-      <w:proofErr w:type="spellStart"/>
-      <w:r>
-        <w:t>int</w:t>
-      </w:r>
-      <w:proofErr w:type="spellEnd"/>
-      <w:r>
-        <w:t>) id : Identifiant d’un client</w:t>
+        <w:t xml:space="preserve"> (int) id : Identifiant d’un client</w:t>
       </w:r>
       <w:r>
         <w:t>.</w:t>
@@ -3992,10 +3282,146 @@
           <w:rStyle w:val="lev"/>
         </w:rPr>
       </w:pPr>
-      <w:r>
-        <w:rPr>
-          <w:rStyle w:val="lev"/>
-        </w:rPr>
+    </w:p>
+    <w:p>
+      <w:pPr>
+        <w:pStyle w:val="Paragraphedeliste"/>
+        <w:ind w:left="0"/>
+        <w:rPr>
+          <w:rStyle w:val="lev"/>
+        </w:rPr>
+      </w:pPr>
+    </w:p>
+    <w:p>
+      <w:pPr>
+        <w:pStyle w:val="Paragraphedeliste"/>
+        <w:ind w:left="0"/>
+        <w:rPr>
+          <w:rStyle w:val="lev"/>
+        </w:rPr>
+      </w:pPr>
+    </w:p>
+    <w:p>
+      <w:pPr>
+        <w:pStyle w:val="Paragraphedeliste"/>
+        <w:ind w:left="0"/>
+        <w:rPr>
+          <w:rStyle w:val="lev"/>
+        </w:rPr>
+      </w:pPr>
+    </w:p>
+    <w:p>
+      <w:pPr>
+        <w:pStyle w:val="Paragraphedeliste"/>
+        <w:ind w:left="0"/>
+        <w:rPr>
+          <w:rStyle w:val="lev"/>
+        </w:rPr>
+      </w:pPr>
+    </w:p>
+    <w:p>
+      <w:pPr>
+        <w:pStyle w:val="Paragraphedeliste"/>
+        <w:ind w:left="0"/>
+        <w:rPr>
+          <w:rStyle w:val="lev"/>
+        </w:rPr>
+      </w:pPr>
+    </w:p>
+    <w:p>
+      <w:pPr>
+        <w:pStyle w:val="Paragraphedeliste"/>
+        <w:ind w:left="0"/>
+        <w:rPr>
+          <w:rStyle w:val="lev"/>
+        </w:rPr>
+      </w:pPr>
+    </w:p>
+    <w:p>
+      <w:pPr>
+        <w:pStyle w:val="Paragraphedeliste"/>
+        <w:ind w:left="0"/>
+        <w:rPr>
+          <w:rStyle w:val="lev"/>
+        </w:rPr>
+      </w:pPr>
+    </w:p>
+    <w:p>
+      <w:pPr>
+        <w:pStyle w:val="Paragraphedeliste"/>
+        <w:ind w:left="0"/>
+        <w:rPr>
+          <w:rStyle w:val="lev"/>
+        </w:rPr>
+      </w:pPr>
+    </w:p>
+    <w:p>
+      <w:pPr>
+        <w:pStyle w:val="Paragraphedeliste"/>
+        <w:ind w:left="0"/>
+        <w:rPr>
+          <w:rStyle w:val="lev"/>
+        </w:rPr>
+      </w:pPr>
+    </w:p>
+    <w:p>
+      <w:pPr>
+        <w:pStyle w:val="Paragraphedeliste"/>
+        <w:ind w:left="0"/>
+        <w:rPr>
+          <w:rStyle w:val="lev"/>
+        </w:rPr>
+      </w:pPr>
+    </w:p>
+    <w:p>
+      <w:pPr>
+        <w:pStyle w:val="Paragraphedeliste"/>
+        <w:ind w:left="0"/>
+        <w:rPr>
+          <w:rStyle w:val="lev"/>
+        </w:rPr>
+      </w:pPr>
+    </w:p>
+    <w:p>
+      <w:pPr>
+        <w:pStyle w:val="Paragraphedeliste"/>
+        <w:ind w:left="0"/>
+        <w:rPr>
+          <w:rStyle w:val="lev"/>
+        </w:rPr>
+      </w:pPr>
+    </w:p>
+    <w:p>
+      <w:pPr>
+        <w:pStyle w:val="Paragraphedeliste"/>
+        <w:ind w:left="0"/>
+        <w:rPr>
+          <w:rStyle w:val="lev"/>
+        </w:rPr>
+      </w:pPr>
+    </w:p>
+    <w:p>
+      <w:pPr>
+        <w:pStyle w:val="Paragraphedeliste"/>
+        <w:ind w:left="0"/>
+        <w:rPr>
+          <w:rStyle w:val="lev"/>
+        </w:rPr>
+      </w:pPr>
+    </w:p>
+    <w:p>
+      <w:pPr>
+        <w:pStyle w:val="Paragraphedeliste"/>
+        <w:ind w:left="0"/>
+        <w:rPr>
+          <w:rStyle w:val="lev"/>
+        </w:rPr>
+      </w:pPr>
+      <w:r>
+        <w:rPr>
+          <w:rStyle w:val="lev"/>
+        </w:rPr>
+        <w:lastRenderedPageBreak/>
         <w:t>Création d’une commande</w:t>
       </w:r>
     </w:p>
@@ -4028,24 +3454,12 @@
         <w:tab/>
         <w:t>/</w:t>
       </w:r>
-      <w:proofErr w:type="spellStart"/>
       <w:r>
         <w:t>customers</w:t>
       </w:r>
-      <w:proofErr w:type="spellEnd"/>
-      <w:proofErr w:type="gramStart"/>
-      <w:r>
-        <w:t>/{</w:t>
-      </w:r>
-      <w:proofErr w:type="gramEnd"/>
-      <w:r>
-        <w:t>id}/</w:t>
-      </w:r>
-      <w:proofErr w:type="spellStart"/>
-      <w:r>
-        <w:t>orders</w:t>
-      </w:r>
-      <w:proofErr w:type="spellEnd"/>
+      <w:r>
+        <w:t>/{id}/orders</w:t>
+      </w:r>
     </w:p>
     <w:p>
       <w:pPr>
@@ -4063,15 +3477,7 @@
         <w:t>ROUTE</w:t>
       </w:r>
       <w:r>
-        <w:t xml:space="preserve"> (</w:t>
-      </w:r>
-      <w:proofErr w:type="spellStart"/>
-      <w:r>
-        <w:t>int</w:t>
-      </w:r>
-      <w:proofErr w:type="spellEnd"/>
-      <w:r>
-        <w:t>) id : Identifiant d’un client</w:t>
+        <w:t xml:space="preserve"> (int) id : Identifiant d’un client</w:t>
       </w:r>
       <w:r>
         <w:t>.</w:t>
@@ -4093,15 +3499,7 @@
         <w:t>HEADER</w:t>
       </w:r>
       <w:r>
-        <w:t xml:space="preserve">(JSON) </w:t>
-      </w:r>
-      <w:proofErr w:type="spellStart"/>
-      <w:r>
-        <w:t>order</w:t>
-      </w:r>
-      <w:proofErr w:type="spellEnd"/>
-      <w:r>
-        <w:t> : Commande formatée en JSON</w:t>
+        <w:t>(JSON) order : Commande formatée en JSON</w:t>
       </w:r>
       <w:r>
         <w:t>.</w:t>
@@ -4166,9 +3564,51 @@
           <w:szCs w:val="20"/>
           <w:lang w:eastAsia="fr-FR"/>
         </w:rPr>
-        <w:t>"</w:t>
-      </w:r>
-      <w:proofErr w:type="gramStart"/>
+        <w:t>"items"</w:t>
+      </w:r>
+      <w:r>
+        <w:rPr>
+          <w:rFonts w:ascii="Courier New" w:eastAsia="Times New Roman" w:hAnsi="Courier New" w:cs="Courier New"/>
+          <w:color w:val="A9B7C6"/>
+          <w:sz w:val="20"/>
+          <w:szCs w:val="20"/>
+          <w:lang w:eastAsia="fr-FR"/>
+        </w:rPr>
+        <w:t>:</w:t>
+      </w:r>
+      <w:r>
+        <w:rPr>
+          <w:rFonts w:ascii="Courier New" w:eastAsia="Times New Roman" w:hAnsi="Courier New" w:cs="Courier New"/>
+          <w:color w:val="A9B7C6"/>
+          <w:sz w:val="20"/>
+          <w:szCs w:val="20"/>
+          <w:lang w:eastAsia="fr-FR"/>
+        </w:rPr>
+        <w:br/>
+        <w:t xml:space="preserve">        [</w:t>
+      </w:r>
+      <w:r>
+        <w:rPr>
+          <w:rFonts w:ascii="Courier New" w:eastAsia="Times New Roman" w:hAnsi="Courier New" w:cs="Courier New"/>
+          <w:color w:val="A9B7C6"/>
+          <w:sz w:val="20"/>
+          <w:szCs w:val="20"/>
+          <w:lang w:eastAsia="fr-FR"/>
+        </w:rPr>
+        <w:br/>
+        <w:t xml:space="preserve">            {</w:t>
+      </w:r>
+      <w:r>
+        <w:rPr>
+          <w:rFonts w:ascii="Courier New" w:eastAsia="Times New Roman" w:hAnsi="Courier New" w:cs="Courier New"/>
+          <w:color w:val="A9B7C6"/>
+          <w:sz w:val="20"/>
+          <w:szCs w:val="20"/>
+          <w:lang w:eastAsia="fr-FR"/>
+        </w:rPr>
+        <w:br/>
+        <w:t xml:space="preserve">                </w:t>
+      </w:r>
       <w:r>
         <w:rPr>
           <w:rFonts w:ascii="Courier New" w:eastAsia="Times New Roman" w:hAnsi="Courier New" w:cs="Courier New"/>
@@ -4177,9 +3617,49 @@
           <w:szCs w:val="20"/>
           <w:lang w:eastAsia="fr-FR"/>
         </w:rPr>
-        <w:t>items</w:t>
-      </w:r>
-      <w:proofErr w:type="gramEnd"/>
+        <w:t>"tamtam"</w:t>
+      </w:r>
+      <w:r>
+        <w:rPr>
+          <w:rFonts w:ascii="Courier New" w:eastAsia="Times New Roman" w:hAnsi="Courier New" w:cs="Courier New"/>
+          <w:color w:val="A9B7C6"/>
+          <w:sz w:val="20"/>
+          <w:szCs w:val="20"/>
+          <w:lang w:eastAsia="fr-FR"/>
+        </w:rPr>
+        <w:t xml:space="preserve">: </w:t>
+      </w:r>
+      <w:r>
+        <w:rPr>
+          <w:rFonts w:ascii="Courier New" w:eastAsia="Times New Roman" w:hAnsi="Courier New" w:cs="Courier New"/>
+          <w:color w:val="6897BB"/>
+          <w:sz w:val="20"/>
+          <w:szCs w:val="20"/>
+          <w:lang w:eastAsia="fr-FR"/>
+        </w:rPr>
+        <w:t>1</w:t>
+      </w:r>
+      <w:r>
+        <w:rPr>
+          <w:rFonts w:ascii="Courier New" w:eastAsia="Times New Roman" w:hAnsi="Courier New" w:cs="Courier New"/>
+          <w:color w:val="CC7832"/>
+          <w:sz w:val="20"/>
+          <w:szCs w:val="20"/>
+          <w:lang w:eastAsia="fr-FR"/>
+        </w:rPr>
+        <w:t>,</w:t>
+      </w:r>
+      <w:r>
+        <w:rPr>
+          <w:rFonts w:ascii="Courier New" w:eastAsia="Times New Roman" w:hAnsi="Courier New" w:cs="Courier New"/>
+          <w:color w:val="CC7832"/>
+          <w:sz w:val="20"/>
+          <w:szCs w:val="20"/>
+          <w:lang w:eastAsia="fr-FR"/>
+        </w:rPr>
+        <w:br/>
+        <w:t xml:space="preserve">                </w:t>
+      </w:r>
       <w:r>
         <w:rPr>
           <w:rFonts w:ascii="Courier New" w:eastAsia="Times New Roman" w:hAnsi="Courier New" w:cs="Courier New"/>
@@ -4188,7 +3668,7 @@
           <w:szCs w:val="20"/>
           <w:lang w:eastAsia="fr-FR"/>
         </w:rPr>
-        <w:t>"</w:t>
+        <w:t>"decoration"</w:t>
       </w:r>
       <w:r>
         <w:rPr>
@@ -4198,7 +3678,28 @@
           <w:szCs w:val="20"/>
           <w:lang w:eastAsia="fr-FR"/>
         </w:rPr>
-        <w:t>:</w:t>
+        <w:t xml:space="preserve">: </w:t>
+      </w:r>
+      <w:r>
+        <w:rPr>
+          <w:rFonts w:ascii="Courier New" w:eastAsia="Times New Roman" w:hAnsi="Courier New" w:cs="Courier New"/>
+          <w:color w:val="6897BB"/>
+          <w:sz w:val="20"/>
+          <w:szCs w:val="20"/>
+          <w:lang w:eastAsia="fr-FR"/>
+        </w:rPr>
+        <w:t>2</w:t>
+      </w:r>
+      <w:r>
+        <w:rPr>
+          <w:rFonts w:ascii="Courier New" w:eastAsia="Times New Roman" w:hAnsi="Courier New" w:cs="Courier New"/>
+          <w:color w:val="6897BB"/>
+          <w:sz w:val="20"/>
+          <w:szCs w:val="20"/>
+          <w:lang w:eastAsia="fr-FR"/>
+        </w:rPr>
+        <w:br/>
+        <w:t xml:space="preserve">            </w:t>
       </w:r>
       <w:r>
         <w:rPr>
@@ -4208,8 +3709,28 @@
           <w:szCs w:val="20"/>
           <w:lang w:eastAsia="fr-FR"/>
         </w:rPr>
+        <w:t>}</w:t>
+      </w:r>
+      <w:r>
+        <w:rPr>
+          <w:rFonts w:ascii="Courier New" w:eastAsia="Times New Roman" w:hAnsi="Courier New" w:cs="Courier New"/>
+          <w:color w:val="CC7832"/>
+          <w:sz w:val="20"/>
+          <w:szCs w:val="20"/>
+          <w:lang w:eastAsia="fr-FR"/>
+        </w:rPr>
+        <w:t>,</w:t>
+      </w:r>
+      <w:r>
+        <w:rPr>
+          <w:rFonts w:ascii="Courier New" w:eastAsia="Times New Roman" w:hAnsi="Courier New" w:cs="Courier New"/>
+          <w:color w:val="CC7832"/>
+          <w:sz w:val="20"/>
+          <w:szCs w:val="20"/>
+          <w:lang w:eastAsia="fr-FR"/>
+        </w:rPr>
         <w:br/>
-        <w:t xml:space="preserve">        [</w:t>
+        <w:t xml:space="preserve">            </w:t>
       </w:r>
       <w:r>
         <w:rPr>
@@ -4219,8 +3740,7 @@
           <w:szCs w:val="20"/>
           <w:lang w:eastAsia="fr-FR"/>
         </w:rPr>
-        <w:br/>
-        <w:t xml:space="preserve">            {</w:t>
+        <w:t>{</w:t>
       </w:r>
       <w:r>
         <w:rPr>
@@ -4261,7 +3781,39 @@
           <w:szCs w:val="20"/>
           <w:lang w:eastAsia="fr-FR"/>
         </w:rPr>
-        <w:t>1</w:t>
+        <w:t>2</w:t>
+      </w:r>
+      <w:r>
+        <w:rPr>
+          <w:rFonts w:ascii="Courier New" w:eastAsia="Times New Roman" w:hAnsi="Courier New" w:cs="Courier New"/>
+          <w:color w:val="6897BB"/>
+          <w:sz w:val="20"/>
+          <w:szCs w:val="20"/>
+          <w:lang w:eastAsia="fr-FR"/>
+        </w:rPr>
+        <w:br/>
+        <w:t xml:space="preserve">            </w:t>
+      </w:r>
+      <w:r>
+        <w:rPr>
+          <w:rFonts w:ascii="Courier New" w:eastAsia="Times New Roman" w:hAnsi="Courier New" w:cs="Courier New"/>
+          <w:color w:val="A9B7C6"/>
+          <w:sz w:val="20"/>
+          <w:szCs w:val="20"/>
+          <w:lang w:eastAsia="fr-FR"/>
+        </w:rPr>
+        <w:t>}</w:t>
+      </w:r>
+      <w:r>
+        <w:rPr>
+          <w:rFonts w:ascii="Courier New" w:eastAsia="Times New Roman" w:hAnsi="Courier New" w:cs="Courier New"/>
+          <w:color w:val="A9B7C6"/>
+          <w:sz w:val="20"/>
+          <w:szCs w:val="20"/>
+          <w:lang w:eastAsia="fr-FR"/>
+        </w:rPr>
+        <w:br/>
+        <w:t xml:space="preserve">        ]</w:t>
       </w:r>
       <w:r>
         <w:rPr>
@@ -4282,7 +3834,7 @@
           <w:lang w:eastAsia="fr-FR"/>
         </w:rPr>
         <w:br/>
-        <w:t xml:space="preserve">                </w:t>
+        <w:t xml:space="preserve">    </w:t>
       </w:r>
       <w:r>
         <w:rPr>
@@ -4292,29 +3844,7 @@
           <w:szCs w:val="20"/>
           <w:lang w:eastAsia="fr-FR"/>
         </w:rPr>
-        <w:t>"</w:t>
-      </w:r>
-      <w:proofErr w:type="spellStart"/>
-      <w:r>
-        <w:rPr>
-          <w:rFonts w:ascii="Courier New" w:eastAsia="Times New Roman" w:hAnsi="Courier New" w:cs="Courier New"/>
-          <w:color w:val="6A8759"/>
-          <w:sz w:val="20"/>
-          <w:szCs w:val="20"/>
-          <w:lang w:eastAsia="fr-FR"/>
-        </w:rPr>
-        <w:t>decoration</w:t>
-      </w:r>
-      <w:proofErr w:type="spellEnd"/>
-      <w:r>
-        <w:rPr>
-          <w:rFonts w:ascii="Courier New" w:eastAsia="Times New Roman" w:hAnsi="Courier New" w:cs="Courier New"/>
-          <w:color w:val="6A8759"/>
-          <w:sz w:val="20"/>
-          <w:szCs w:val="20"/>
-          <w:lang w:eastAsia="fr-FR"/>
-        </w:rPr>
-        <w:t>"</w:t>
+        <w:t>"shipment"</w:t>
       </w:r>
       <w:r>
         <w:rPr>
@@ -4334,7 +3864,7 @@
           <w:szCs w:val="20"/>
           <w:lang w:eastAsia="fr-FR"/>
         </w:rPr>
-        <w:t>2</w:t>
+        <w:t>1</w:t>
       </w:r>
       <w:r>
         <w:rPr>
@@ -4345,7 +3875,6 @@
           <w:lang w:eastAsia="fr-FR"/>
         </w:rPr>
         <w:br/>
-        <w:t xml:space="preserve">            </w:t>
       </w:r>
       <w:r>
         <w:rPr>
@@ -4357,215 +3886,12 @@
         </w:rPr>
         <w:t>}</w:t>
       </w:r>
-      <w:r>
-        <w:rPr>
-          <w:rFonts w:ascii="Courier New" w:eastAsia="Times New Roman" w:hAnsi="Courier New" w:cs="Courier New"/>
-          <w:color w:val="CC7832"/>
-          <w:sz w:val="20"/>
-          <w:szCs w:val="20"/>
-          <w:lang w:eastAsia="fr-FR"/>
-        </w:rPr>
-        <w:t>,</w:t>
-      </w:r>
-      <w:r>
-        <w:rPr>
-          <w:rFonts w:ascii="Courier New" w:eastAsia="Times New Roman" w:hAnsi="Courier New" w:cs="Courier New"/>
-          <w:color w:val="CC7832"/>
-          <w:sz w:val="20"/>
-          <w:szCs w:val="20"/>
-          <w:lang w:eastAsia="fr-FR"/>
-        </w:rPr>
-        <w:br/>
-        <w:t xml:space="preserve">            </w:t>
-      </w:r>
-      <w:r>
-        <w:rPr>
-          <w:rFonts w:ascii="Courier New" w:eastAsia="Times New Roman" w:hAnsi="Courier New" w:cs="Courier New"/>
-          <w:color w:val="A9B7C6"/>
-          <w:sz w:val="20"/>
-          <w:szCs w:val="20"/>
-          <w:lang w:eastAsia="fr-FR"/>
-        </w:rPr>
-        <w:t>{</w:t>
-      </w:r>
-      <w:r>
-        <w:rPr>
-          <w:rFonts w:ascii="Courier New" w:eastAsia="Times New Roman" w:hAnsi="Courier New" w:cs="Courier New"/>
-          <w:color w:val="A9B7C6"/>
-          <w:sz w:val="20"/>
-          <w:szCs w:val="20"/>
-          <w:lang w:eastAsia="fr-FR"/>
-        </w:rPr>
-        <w:br/>
-        <w:t xml:space="preserve">                </w:t>
-      </w:r>
-      <w:r>
-        <w:rPr>
-          <w:rFonts w:ascii="Courier New" w:eastAsia="Times New Roman" w:hAnsi="Courier New" w:cs="Courier New"/>
-          <w:color w:val="6A8759"/>
-          <w:sz w:val="20"/>
-          <w:szCs w:val="20"/>
-          <w:lang w:eastAsia="fr-FR"/>
-        </w:rPr>
-        <w:t>"tamtam"</w:t>
-      </w:r>
-      <w:r>
-        <w:rPr>
-          <w:rFonts w:ascii="Courier New" w:eastAsia="Times New Roman" w:hAnsi="Courier New" w:cs="Courier New"/>
-          <w:color w:val="A9B7C6"/>
-          <w:sz w:val="20"/>
-          <w:szCs w:val="20"/>
-          <w:lang w:eastAsia="fr-FR"/>
-        </w:rPr>
-        <w:t xml:space="preserve">: </w:t>
-      </w:r>
-      <w:r>
-        <w:rPr>
-          <w:rFonts w:ascii="Courier New" w:eastAsia="Times New Roman" w:hAnsi="Courier New" w:cs="Courier New"/>
-          <w:color w:val="6897BB"/>
-          <w:sz w:val="20"/>
-          <w:szCs w:val="20"/>
-          <w:lang w:eastAsia="fr-FR"/>
-        </w:rPr>
-        <w:t>2</w:t>
-      </w:r>
-      <w:r>
-        <w:rPr>
-          <w:rFonts w:ascii="Courier New" w:eastAsia="Times New Roman" w:hAnsi="Courier New" w:cs="Courier New"/>
-          <w:color w:val="6897BB"/>
-          <w:sz w:val="20"/>
-          <w:szCs w:val="20"/>
-          <w:lang w:eastAsia="fr-FR"/>
-        </w:rPr>
-        <w:br/>
-        <w:t xml:space="preserve">            </w:t>
-      </w:r>
-      <w:r>
-        <w:rPr>
-          <w:rFonts w:ascii="Courier New" w:eastAsia="Times New Roman" w:hAnsi="Courier New" w:cs="Courier New"/>
-          <w:color w:val="A9B7C6"/>
-          <w:sz w:val="20"/>
-          <w:szCs w:val="20"/>
-          <w:lang w:eastAsia="fr-FR"/>
-        </w:rPr>
-        <w:t>}</w:t>
-      </w:r>
-      <w:r>
-        <w:rPr>
-          <w:rFonts w:ascii="Courier New" w:eastAsia="Times New Roman" w:hAnsi="Courier New" w:cs="Courier New"/>
-          <w:color w:val="A9B7C6"/>
-          <w:sz w:val="20"/>
-          <w:szCs w:val="20"/>
-          <w:lang w:eastAsia="fr-FR"/>
-        </w:rPr>
-        <w:br/>
-        <w:t xml:space="preserve">        ]</w:t>
-      </w:r>
-      <w:r>
-        <w:rPr>
-          <w:rFonts w:ascii="Courier New" w:eastAsia="Times New Roman" w:hAnsi="Courier New" w:cs="Courier New"/>
-          <w:color w:val="CC7832"/>
-          <w:sz w:val="20"/>
-          <w:szCs w:val="20"/>
-          <w:lang w:eastAsia="fr-FR"/>
-        </w:rPr>
-        <w:t>,</w:t>
-      </w:r>
-      <w:r>
-        <w:rPr>
-          <w:rFonts w:ascii="Courier New" w:eastAsia="Times New Roman" w:hAnsi="Courier New" w:cs="Courier New"/>
-          <w:color w:val="CC7832"/>
-          <w:sz w:val="20"/>
-          <w:szCs w:val="20"/>
-          <w:lang w:eastAsia="fr-FR"/>
-        </w:rPr>
-        <w:br/>
-        <w:t xml:space="preserve">    </w:t>
-      </w:r>
-      <w:r>
-        <w:rPr>
-          <w:rFonts w:ascii="Courier New" w:eastAsia="Times New Roman" w:hAnsi="Courier New" w:cs="Courier New"/>
-          <w:color w:val="6A8759"/>
-          <w:sz w:val="20"/>
-          <w:szCs w:val="20"/>
-          <w:lang w:eastAsia="fr-FR"/>
-        </w:rPr>
-        <w:t>"</w:t>
-      </w:r>
-      <w:proofErr w:type="spellStart"/>
-      <w:r>
-        <w:rPr>
-          <w:rFonts w:ascii="Courier New" w:eastAsia="Times New Roman" w:hAnsi="Courier New" w:cs="Courier New"/>
-          <w:color w:val="6A8759"/>
-          <w:sz w:val="20"/>
-          <w:szCs w:val="20"/>
-          <w:lang w:eastAsia="fr-FR"/>
-        </w:rPr>
-        <w:t>shipment</w:t>
-      </w:r>
-      <w:proofErr w:type="spellEnd"/>
-      <w:r>
-        <w:rPr>
-          <w:rFonts w:ascii="Courier New" w:eastAsia="Times New Roman" w:hAnsi="Courier New" w:cs="Courier New"/>
-          <w:color w:val="6A8759"/>
-          <w:sz w:val="20"/>
-          <w:szCs w:val="20"/>
-          <w:lang w:eastAsia="fr-FR"/>
-        </w:rPr>
-        <w:t>"</w:t>
-      </w:r>
-      <w:r>
-        <w:rPr>
-          <w:rFonts w:ascii="Courier New" w:eastAsia="Times New Roman" w:hAnsi="Courier New" w:cs="Courier New"/>
-          <w:color w:val="A9B7C6"/>
-          <w:sz w:val="20"/>
-          <w:szCs w:val="20"/>
-          <w:lang w:eastAsia="fr-FR"/>
-        </w:rPr>
-        <w:t xml:space="preserve">: </w:t>
-      </w:r>
-      <w:r>
-        <w:rPr>
-          <w:rFonts w:ascii="Courier New" w:eastAsia="Times New Roman" w:hAnsi="Courier New" w:cs="Courier New"/>
-          <w:color w:val="6897BB"/>
-          <w:sz w:val="20"/>
-          <w:szCs w:val="20"/>
-          <w:lang w:eastAsia="fr-FR"/>
-        </w:rPr>
-        <w:t>1</w:t>
-      </w:r>
-      <w:r>
-        <w:rPr>
-          <w:rFonts w:ascii="Courier New" w:eastAsia="Times New Roman" w:hAnsi="Courier New" w:cs="Courier New"/>
-          <w:color w:val="6897BB"/>
-          <w:sz w:val="20"/>
-          <w:szCs w:val="20"/>
-          <w:lang w:eastAsia="fr-FR"/>
-        </w:rPr>
-        <w:br/>
-      </w:r>
-      <w:r>
-        <w:rPr>
-          <w:rFonts w:ascii="Courier New" w:eastAsia="Times New Roman" w:hAnsi="Courier New" w:cs="Courier New"/>
-          <w:color w:val="A9B7C6"/>
-          <w:sz w:val="20"/>
-          <w:szCs w:val="20"/>
-          <w:lang w:eastAsia="fr-FR"/>
-        </w:rPr>
-        <w:t>}</w:t>
-      </w:r>
     </w:p>
     <w:p>
       <w:pPr>
         <w:ind w:left="708"/>
       </w:pPr>
     </w:p>
-    <w:p>
-      <w:pPr>
-        <w:ind w:left="708"/>
-      </w:pPr>
-    </w:p>
-    <w:p/>
     <w:p>
       <w:pPr>
         <w:pStyle w:val="Titre2"/>
@@ -4642,11 +3968,9 @@
         <w:tab/>
         <w:t>/</w:t>
       </w:r>
-      <w:proofErr w:type="spellStart"/>
       <w:r>
         <w:t>payment</w:t>
       </w:r>
-      <w:proofErr w:type="spellEnd"/>
       <w:r>
         <w:t>/</w:t>
       </w:r>
@@ -4667,13 +3991,8 @@
         <w:t>QUERY</w:t>
       </w:r>
       <w:r>
-        <w:t xml:space="preserve"> (string) </w:t>
-      </w:r>
-      <w:proofErr w:type="spellStart"/>
-      <w:r>
-        <w:t>cardnumber</w:t>
-      </w:r>
-      <w:proofErr w:type="spellEnd"/>
+        <w:t xml:space="preserve"> (string) cardnumber</w:t>
+      </w:r>
       <w:r>
         <w:t> : Numéro de la carte bancaire.</w:t>
       </w:r>
@@ -4694,13 +4013,8 @@
         <w:t>QUERY</w:t>
       </w:r>
       <w:r>
-        <w:t xml:space="preserve"> (string) </w:t>
-      </w:r>
-      <w:proofErr w:type="spellStart"/>
-      <w:r>
-        <w:t>owner</w:t>
-      </w:r>
-      <w:proofErr w:type="spellEnd"/>
+        <w:t xml:space="preserve"> (string) owner</w:t>
+      </w:r>
       <w:r>
         <w:t> : Propriétaire de la carte bancaire.</w:t>
       </w:r>
@@ -4721,15 +4035,7 @@
         <w:t>QUERY</w:t>
       </w:r>
       <w:r>
-        <w:t xml:space="preserve"> (string) </w:t>
-      </w:r>
-      <w:proofErr w:type="spellStart"/>
-      <w:r>
-        <w:t>verification</w:t>
-      </w:r>
-      <w:proofErr w:type="spellEnd"/>
-      <w:r>
-        <w:t>-code</w:t>
+        <w:t xml:space="preserve"> (string) verification-code</w:t>
       </w:r>
       <w:r>
         <w:t> : Code de vérification de la carte bancaire</w:t>
@@ -4756,19 +4062,12 @@
       <w:r>
         <w:t xml:space="preserve"> (</w:t>
       </w:r>
-      <w:proofErr w:type="spellStart"/>
       <w:r>
         <w:t>int</w:t>
       </w:r>
-      <w:proofErr w:type="spellEnd"/>
-      <w:r>
-        <w:t xml:space="preserve">) </w:t>
-      </w:r>
-      <w:proofErr w:type="spellStart"/>
-      <w:r>
-        <w:t>order</w:t>
-      </w:r>
-      <w:proofErr w:type="spellEnd"/>
+      <w:r>
+        <w:t>) order</w:t>
+      </w:r>
       <w:r>
         <w:t> : Identifiant de la commande</w:t>
       </w:r>
@@ -4798,13 +4097,8 @@
         <w:t>double</w:t>
       </w:r>
       <w:r>
-        <w:t xml:space="preserve">) </w:t>
-      </w:r>
-      <w:proofErr w:type="spellStart"/>
-      <w:r>
-        <w:t>amount</w:t>
-      </w:r>
-      <w:proofErr w:type="spellEnd"/>
+        <w:t>) amount</w:t>
+      </w:r>
       <w:r>
         <w:t> : Montant total de la commande</w:t>
       </w:r>
@@ -4860,15 +4154,7 @@
       </w:pPr>
       <w:r>
         <w:tab/>
-        <w:t>/</w:t>
-      </w:r>
-      <w:proofErr w:type="spellStart"/>
-      <w:r>
-        <w:t>payment</w:t>
-      </w:r>
-      <w:proofErr w:type="spellEnd"/>
-      <w:r>
-        <w:t>/</w:t>
+        <w:t>/payment/</w:t>
       </w:r>
     </w:p>
     <w:p>
@@ -4889,22 +4175,15 @@
       <w:r>
         <w:t xml:space="preserve"> (string) </w:t>
       </w:r>
-      <w:proofErr w:type="spellStart"/>
       <w:r>
         <w:t>account</w:t>
       </w:r>
-      <w:proofErr w:type="spellEnd"/>
       <w:r>
         <w:t xml:space="preserve"> : Numéro </w:t>
       </w:r>
       <w:r>
-        <w:t xml:space="preserve">de compte de </w:t>
-      </w:r>
-      <w:proofErr w:type="spellStart"/>
-      <w:r>
-        <w:t>paypal</w:t>
-      </w:r>
-      <w:proofErr w:type="spellEnd"/>
+        <w:t>de compte de paypal</w:t>
+      </w:r>
       <w:r>
         <w:t>.</w:t>
       </w:r>
@@ -4930,23 +4209,7 @@
         <w:t>QUERY</w:t>
       </w:r>
       <w:r>
-        <w:t xml:space="preserve"> (</w:t>
-      </w:r>
-      <w:proofErr w:type="spellStart"/>
-      <w:r>
-        <w:t>int</w:t>
-      </w:r>
-      <w:proofErr w:type="spellEnd"/>
-      <w:r>
-        <w:t xml:space="preserve">) </w:t>
-      </w:r>
-      <w:proofErr w:type="spellStart"/>
-      <w:r>
-        <w:t>order</w:t>
-      </w:r>
-      <w:proofErr w:type="spellEnd"/>
-      <w:r>
-        <w:t> : Identifiant de la commande.</w:t>
+        <w:t xml:space="preserve"> (int) order : Identifiant de la commande.</w:t>
       </w:r>
     </w:p>
     <w:p>
@@ -4966,7 +4229,6 @@
         </w:rPr>
         <w:t xml:space="preserve">Service </w:t>
       </w:r>
-      <w:proofErr w:type="spellStart"/>
       <w:r>
         <w:rPr>
           <w:rStyle w:val="lev"/>
@@ -4975,7 +4237,6 @@
         </w:rPr>
         <w:t>Entrepot</w:t>
       </w:r>
-      <w:proofErr w:type="spellEnd"/>
     </w:p>
     <w:p>
       <w:r>
@@ -5027,7 +4288,6 @@
           <w:b/>
           <w:u w:val="single"/>
         </w:rPr>
-        <w:lastRenderedPageBreak/>
         <w:t>GET</w:t>
       </w:r>
       <w:r>
@@ -5094,13 +4354,8 @@
       <w:r>
         <w:t>stock</w:t>
       </w:r>
-      <w:proofErr w:type="gramStart"/>
-      <w:r>
-        <w:t>/{</w:t>
-      </w:r>
-      <w:proofErr w:type="gramEnd"/>
-      <w:r>
-        <w:t>id}</w:t>
+      <w:r>
+        <w:t>/{id}</w:t>
       </w:r>
     </w:p>
     <w:p>
@@ -5119,15 +4374,7 @@
         <w:t>ROUTE</w:t>
       </w:r>
       <w:r>
-        <w:t xml:space="preserve"> (</w:t>
-      </w:r>
-      <w:proofErr w:type="spellStart"/>
-      <w:r>
-        <w:t>int</w:t>
-      </w:r>
-      <w:proofErr w:type="spellEnd"/>
-      <w:r>
-        <w:t xml:space="preserve">) id : Identifiant d’un </w:t>
+        <w:t xml:space="preserve"> (int) id : Identifiant d’un </w:t>
       </w:r>
       <w:r>
         <w:t>article</w:t>
@@ -5138,73 +4385,60 @@
     </w:p>
     <w:p>
       <w:pPr>
-        <w:pStyle w:val="Titre3"/>
-        <w:rPr>
-          <w:rStyle w:val="lev"/>
-          <w:b w:val="0"/>
-          <w:bCs w:val="0"/>
-        </w:rPr>
-      </w:pPr>
-      <w:r>
-        <w:rPr>
-          <w:rStyle w:val="lev"/>
-          <w:b w:val="0"/>
-          <w:bCs w:val="0"/>
-        </w:rPr>
-        <w:t>Livraison</w:t>
-      </w:r>
-    </w:p>
-    <w:p>
-      <w:pPr>
-        <w:spacing w:after="0"/>
-        <w:rPr>
-          <w:rStyle w:val="lev"/>
-        </w:rPr>
-      </w:pPr>
-      <w:r>
-        <w:rPr>
-          <w:rStyle w:val="lev"/>
-        </w:rPr>
-        <w:t xml:space="preserve">Liste des </w:t>
-      </w:r>
-      <w:r>
-        <w:rPr>
-          <w:rStyle w:val="lev"/>
-        </w:rPr>
-        <w:t>modes de livraison</w:t>
-      </w:r>
-      <w:r>
-        <w:rPr>
-          <w:rStyle w:val="lev"/>
-        </w:rPr>
-        <w:t xml:space="preserve"> (filtrable par type) </w:t>
-      </w:r>
-    </w:p>
-    <w:p>
-      <w:pPr>
-        <w:ind w:left="705"/>
-      </w:pPr>
-      <w:r>
+        <w:pStyle w:val="Paragraphedeliste"/>
+        <w:ind w:left="0"/>
+        <w:rPr>
+          <w:rStyle w:val="lev"/>
+        </w:rPr>
+      </w:pPr>
+      <w:r>
+        <w:rPr>
+          <w:rStyle w:val="lev"/>
+        </w:rPr>
+        <w:t>Modifier le stock</w:t>
+      </w:r>
+      <w:r>
+        <w:rPr>
+          <w:rStyle w:val="lev"/>
+        </w:rPr>
+        <w:t xml:space="preserve"> d’un article en stock</w:t>
+      </w:r>
+    </w:p>
+    <w:p>
+      <w:pPr>
+        <w:pStyle w:val="Paragraphedeliste"/>
+        <w:ind w:left="0"/>
         <w:rPr>
           <w:b/>
           <w:u w:val="single"/>
         </w:rPr>
-        <w:t>GET</w:t>
-      </w:r>
-      <w:r>
-        <w:br/>
-      </w:r>
-      <w:r>
+      </w:pPr>
+      <w:r>
+        <w:tab/>
+      </w:r>
+      <w:r>
+        <w:rPr>
+          <w:b/>
+          <w:u w:val="single"/>
+        </w:rPr>
+        <w:t>PUT</w:t>
+      </w:r>
+    </w:p>
+    <w:p>
+      <w:pPr>
+        <w:pStyle w:val="Paragraphedeliste"/>
+        <w:ind w:left="0"/>
+      </w:pPr>
+      <w:r>
+        <w:lastRenderedPageBreak/>
         <w:tab/>
         <w:t>/</w:t>
       </w:r>
-      <w:proofErr w:type="spellStart"/>
-      <w:r>
-        <w:t>shipments</w:t>
-      </w:r>
-      <w:proofErr w:type="spellEnd"/>
       <w:r>
         <w:t xml:space="preserve"> </w:t>
+      </w:r>
+      <w:r>
+        <w:t>stock/{id}</w:t>
       </w:r>
     </w:p>
     <w:p>
@@ -5220,630 +4454,43 @@
           <w:b/>
           <w:i/>
         </w:rPr>
+        <w:t>ROUTE</w:t>
+      </w:r>
+      <w:r>
+        <w:t xml:space="preserve"> (int) id : Identifiant d’un article.</w:t>
+      </w:r>
+    </w:p>
+    <w:p>
+      <w:pPr>
+        <w:pStyle w:val="Paragraphedeliste"/>
+        <w:numPr>
+          <w:ilvl w:val="1"/>
+          <w:numId w:val="3"/>
+        </w:numPr>
+      </w:pPr>
+      <w:r>
+        <w:rPr>
+          <w:b/>
+          <w:i/>
+        </w:rPr>
         <w:t>QUERY</w:t>
       </w:r>
       <w:r>
-        <w:t xml:space="preserve"> (</w:t>
-      </w:r>
-      <w:r>
-        <w:t>string</w:t>
-      </w:r>
-      <w:r>
-        <w:t xml:space="preserve">) </w:t>
-      </w:r>
-      <w:r>
-        <w:t>type</w:t>
-      </w:r>
-      <w:r>
-        <w:t xml:space="preserve"> : </w:t>
-      </w:r>
-      <w:r>
-        <w:t>Type de livraison (express / normal)</w:t>
-      </w:r>
-    </w:p>
-    <w:p>
-      <w:pPr>
-        <w:ind w:left="705"/>
-      </w:pPr>
-    </w:p>
-    <w:p>
-      <w:pPr>
-        <w:rPr>
-          <w:rStyle w:val="lev"/>
-          <w:sz w:val="24"/>
-        </w:rPr>
-      </w:pPr>
-    </w:p>
-    <w:p>
-      <w:pPr>
-        <w:rPr>
-          <w:rStyle w:val="lev"/>
-          <w:sz w:val="24"/>
-        </w:rPr>
-      </w:pPr>
-    </w:p>
-    <w:p>
-      <w:pPr>
-        <w:rPr>
-          <w:rStyle w:val="lev"/>
-          <w:sz w:val="24"/>
-        </w:rPr>
-      </w:pPr>
-    </w:p>
-    <w:p>
-      <w:pPr>
-        <w:rPr>
-          <w:rStyle w:val="lev"/>
-          <w:sz w:val="24"/>
-        </w:rPr>
-      </w:pPr>
-    </w:p>
-    <w:p>
-      <w:pPr>
-        <w:rPr>
-          <w:rStyle w:val="lev"/>
-          <w:sz w:val="24"/>
-        </w:rPr>
-      </w:pPr>
-    </w:p>
-    <w:p>
-      <w:pPr>
-        <w:rPr>
-          <w:rStyle w:val="lev"/>
-          <w:sz w:val="24"/>
-        </w:rPr>
-      </w:pPr>
-    </w:p>
-    <w:p>
-      <w:pPr>
-        <w:rPr>
-          <w:rStyle w:val="lev"/>
-          <w:sz w:val="24"/>
-        </w:rPr>
-      </w:pPr>
-    </w:p>
-    <w:p>
-      <w:pPr>
-        <w:rPr>
-          <w:rStyle w:val="lev"/>
-          <w:sz w:val="24"/>
-        </w:rPr>
-      </w:pPr>
-    </w:p>
-    <w:p>
-      <w:pPr>
-        <w:rPr>
-          <w:rStyle w:val="lev"/>
-          <w:sz w:val="24"/>
-        </w:rPr>
-      </w:pPr>
-    </w:p>
-    <w:p>
-      <w:pPr>
-        <w:rPr>
-          <w:rStyle w:val="lev"/>
-          <w:sz w:val="24"/>
-        </w:rPr>
-      </w:pPr>
-      <w:r>
-        <w:rPr>
-          <w:rStyle w:val="lev"/>
-          <w:sz w:val="24"/>
-        </w:rPr>
-        <w:t>Information relative aux tamtams</w:t>
-      </w:r>
-    </w:p>
-    <w:p>
-      <w:r>
-        <w:rPr>
-          <w:rFonts w:ascii="Calibri" w:eastAsia="Calibri" w:hAnsi="Calibri" w:cs="Calibri"/>
-          <w:b/>
-          <w:bCs/>
-        </w:rPr>
-        <w:t>GET</w:t>
-      </w:r>
-      <w:r>
-        <w:br/>
-      </w:r>
-      <w:r>
-        <w:rPr>
-          <w:rFonts w:ascii="Calibri" w:eastAsia="Calibri" w:hAnsi="Calibri" w:cs="Calibri"/>
-          <w:i/>
-          <w:iCs/>
-        </w:rPr>
-        <w:t>/tamtams</w:t>
-      </w:r>
-      <w:r>
-        <w:rPr>
-          <w:rFonts w:ascii="Calibri" w:eastAsia="Calibri" w:hAnsi="Calibri" w:cs="Calibri"/>
-        </w:rPr>
-        <w:t xml:space="preserve">: </w:t>
-      </w:r>
-      <w:r>
-        <w:br/>
-      </w:r>
-      <w:r>
-        <w:rPr>
-          <w:rFonts w:ascii="Calibri" w:eastAsia="Calibri" w:hAnsi="Calibri" w:cs="Calibri"/>
+        <w:rPr>
+          <w:i/>
         </w:rPr>
         <w:t xml:space="preserve"> </w:t>
       </w:r>
       <w:r>
-        <w:rPr>
-          <w:rFonts w:ascii="Calibri" w:eastAsia="Calibri" w:hAnsi="Calibri" w:cs="Calibri"/>
-        </w:rPr>
-        <w:tab/>
-      </w:r>
-      <w:r>
-        <w:rPr>
-          <w:rFonts w:ascii="Calibri" w:eastAsia="Calibri" w:hAnsi="Calibri" w:cs="Calibri"/>
-        </w:rPr>
-        <w:t>Retourne</w:t>
-      </w:r>
-      <w:r>
-        <w:rPr>
-          <w:rFonts w:ascii="Calibri" w:eastAsia="Calibri" w:hAnsi="Calibri" w:cs="Calibri"/>
-        </w:rPr>
-        <w:t xml:space="preserve"> la liste </w:t>
-      </w:r>
-      <w:r>
-        <w:rPr>
-          <w:rFonts w:ascii="Calibri" w:eastAsia="Calibri" w:hAnsi="Calibri" w:cs="Calibri"/>
-        </w:rPr>
-        <w:t>de tous les</w:t>
-      </w:r>
-      <w:r>
-        <w:rPr>
-          <w:rFonts w:ascii="Calibri" w:eastAsia="Calibri" w:hAnsi="Calibri" w:cs="Calibri"/>
-        </w:rPr>
-        <w:t xml:space="preserve"> tamtams </w:t>
-      </w:r>
-      <w:r>
-        <w:rPr>
-          <w:rFonts w:ascii="Calibri" w:eastAsia="Calibri" w:hAnsi="Calibri" w:cs="Calibri"/>
-        </w:rPr>
-        <w:t xml:space="preserve">dans la base de </w:t>
-      </w:r>
-      <w:proofErr w:type="gramStart"/>
-      <w:r>
-        <w:rPr>
-          <w:rFonts w:ascii="Calibri" w:eastAsia="Calibri" w:hAnsi="Calibri" w:cs="Calibri"/>
-        </w:rPr>
-        <w:t>donnée</w:t>
-      </w:r>
-      <w:proofErr w:type="gramEnd"/>
-      <w:r>
-        <w:rPr>
-          <w:rFonts w:ascii="Calibri" w:eastAsia="Calibri" w:hAnsi="Calibri" w:cs="Calibri"/>
-        </w:rPr>
-        <w:t>.</w:t>
-      </w:r>
-    </w:p>
-    <w:p>
-      <w:pPr>
-        <w:rPr>
-          <w:rFonts w:ascii="Calibri" w:eastAsia="Calibri" w:hAnsi="Calibri" w:cs="Calibri"/>
-        </w:rPr>
-      </w:pPr>
-      <w:r>
-        <w:rPr>
-          <w:rFonts w:ascii="Calibri" w:eastAsia="Calibri" w:hAnsi="Calibri" w:cs="Calibri"/>
-          <w:b/>
-          <w:bCs/>
-        </w:rPr>
-        <w:t>GET</w:t>
-      </w:r>
-      <w:r>
-        <w:br/>
-      </w:r>
-      <w:r>
-        <w:rPr>
-          <w:rFonts w:ascii="Calibri" w:eastAsia="Calibri" w:hAnsi="Calibri" w:cs="Calibri"/>
-          <w:i/>
-          <w:iCs/>
-        </w:rPr>
-        <w:t>/tamtams/:id(/)</w:t>
-      </w:r>
-      <w:r>
-        <w:rPr>
-          <w:rFonts w:ascii="Calibri" w:eastAsia="Calibri" w:hAnsi="Calibri" w:cs="Calibri"/>
-        </w:rPr>
-        <w:t xml:space="preserve"> :</w:t>
-      </w:r>
-    </w:p>
-    <w:p>
-      <w:pPr>
-        <w:rPr>
-          <w:rFonts w:ascii="Calibri" w:eastAsia="Calibri" w:hAnsi="Calibri" w:cs="Calibri"/>
-        </w:rPr>
-      </w:pPr>
-      <w:r>
-        <w:rPr>
-          <w:rFonts w:ascii="Calibri" w:eastAsia="Calibri" w:hAnsi="Calibri" w:cs="Calibri"/>
-        </w:rPr>
-        <w:t xml:space="preserve">Paramètre : </w:t>
-      </w:r>
-    </w:p>
-    <w:p>
-      <w:pPr>
-        <w:pStyle w:val="Paragraphedeliste"/>
-        <w:numPr>
-          <w:ilvl w:val="0"/>
-          <w:numId w:val="5"/>
-        </w:numPr>
-      </w:pPr>
-      <w:r>
-        <w:t>(</w:t>
-      </w:r>
-      <w:proofErr w:type="spellStart"/>
-      <w:r>
-        <w:t>int</w:t>
-      </w:r>
-      <w:proofErr w:type="spellEnd"/>
-      <w:r>
-        <w:t>) id : id correspondant à un tamtam.</w:t>
-      </w:r>
-    </w:p>
-    <w:p>
-      <w:pPr>
-        <w:ind w:left="360"/>
-      </w:pPr>
-      <w:r>
-        <w:br/>
-      </w:r>
-      <w:r>
-        <w:rPr>
-          <w:rFonts w:ascii="Calibri" w:eastAsia="Calibri" w:hAnsi="Calibri" w:cs="Calibri"/>
-        </w:rPr>
-        <w:t xml:space="preserve"> </w:t>
-      </w:r>
-      <w:r>
-        <w:rPr>
-          <w:rFonts w:ascii="Calibri" w:eastAsia="Calibri" w:hAnsi="Calibri" w:cs="Calibri"/>
-        </w:rPr>
-        <w:tab/>
-      </w:r>
-      <w:r>
-        <w:rPr>
-          <w:rFonts w:ascii="Calibri" w:eastAsia="Calibri" w:hAnsi="Calibri" w:cs="Calibri"/>
-        </w:rPr>
-        <w:t xml:space="preserve">Retourne </w:t>
-      </w:r>
-      <w:r>
-        <w:rPr>
-          <w:rFonts w:ascii="Calibri" w:eastAsia="Calibri" w:hAnsi="Calibri" w:cs="Calibri"/>
-        </w:rPr>
-        <w:t>l</w:t>
-      </w:r>
-      <w:r>
-        <w:rPr>
-          <w:rFonts w:ascii="Calibri" w:eastAsia="Calibri" w:hAnsi="Calibri" w:cs="Calibri"/>
-        </w:rPr>
-        <w:t>e détail d'un tamtam.</w:t>
-      </w:r>
-    </w:p>
-    <w:p>
-      <w:pPr>
-        <w:rPr>
-          <w:rFonts w:ascii="Calibri" w:eastAsia="Calibri" w:hAnsi="Calibri" w:cs="Calibri"/>
-        </w:rPr>
-      </w:pPr>
-      <w:r>
-        <w:rPr>
-          <w:rFonts w:ascii="Calibri" w:eastAsia="Calibri" w:hAnsi="Calibri" w:cs="Calibri"/>
-          <w:b/>
-          <w:bCs/>
-        </w:rPr>
-        <w:t>GET</w:t>
-      </w:r>
-      <w:r>
-        <w:br/>
-      </w:r>
-      <w:r>
-        <w:rPr>
-          <w:rFonts w:ascii="Calibri" w:eastAsia="Calibri" w:hAnsi="Calibri" w:cs="Calibri"/>
-          <w:i/>
-          <w:iCs/>
-        </w:rPr>
-        <w:t xml:space="preserve">/tamtams/types(/) </w:t>
-      </w:r>
-      <w:r>
-        <w:rPr>
-          <w:rFonts w:ascii="Calibri" w:eastAsia="Calibri" w:hAnsi="Calibri" w:cs="Calibri"/>
-        </w:rPr>
-        <w:t xml:space="preserve">: </w:t>
-      </w:r>
-      <w:r>
-        <w:br/>
-      </w:r>
-      <w:r>
-        <w:rPr>
-          <w:rFonts w:ascii="Calibri" w:eastAsia="Calibri" w:hAnsi="Calibri" w:cs="Calibri"/>
-        </w:rPr>
-        <w:t xml:space="preserve"> </w:t>
-      </w:r>
-      <w:r>
-        <w:rPr>
-          <w:rFonts w:ascii="Calibri" w:eastAsia="Calibri" w:hAnsi="Calibri" w:cs="Calibri"/>
-        </w:rPr>
-        <w:tab/>
-      </w:r>
-      <w:r>
-        <w:rPr>
-          <w:rFonts w:ascii="Calibri" w:eastAsia="Calibri" w:hAnsi="Calibri" w:cs="Calibri"/>
-        </w:rPr>
-        <w:t xml:space="preserve">Retourne les éléments </w:t>
-      </w:r>
-      <w:r>
-        <w:rPr>
-          <w:rFonts w:ascii="Calibri" w:eastAsia="Calibri" w:hAnsi="Calibri" w:cs="Calibri"/>
-        </w:rPr>
-        <w:t>caractérisant</w:t>
-      </w:r>
-      <w:r>
-        <w:rPr>
-          <w:rFonts w:ascii="Calibri" w:eastAsia="Calibri" w:hAnsi="Calibri" w:cs="Calibri"/>
-        </w:rPr>
-        <w:t xml:space="preserve"> les tamtams. (Marque, peau, bois)</w:t>
-      </w:r>
-      <w:r>
-        <w:rPr>
-          <w:rFonts w:ascii="Calibri" w:eastAsia="Calibri" w:hAnsi="Calibri" w:cs="Calibri"/>
-        </w:rPr>
-        <w:t>.</w:t>
-      </w:r>
-    </w:p>
-    <w:p>
-      <w:pPr>
-        <w:rPr>
-          <w:rFonts w:ascii="Calibri" w:eastAsia="Calibri" w:hAnsi="Calibri" w:cs="Calibri"/>
-          <w:lang w:val="en-GB"/>
-        </w:rPr>
-      </w:pPr>
-      <w:r>
-        <w:rPr>
-          <w:rFonts w:ascii="Calibri" w:eastAsia="Calibri" w:hAnsi="Calibri" w:cs="Calibri"/>
-          <w:b/>
-          <w:bCs/>
-          <w:lang w:val="en-GB"/>
-        </w:rPr>
-        <w:lastRenderedPageBreak/>
-        <w:t>GET</w:t>
-      </w:r>
-      <w:r>
-        <w:rPr>
-          <w:lang w:val="en-GB"/>
-        </w:rPr>
-        <w:br/>
-      </w:r>
-      <w:r>
-        <w:rPr>
-          <w:rFonts w:ascii="Calibri" w:eastAsia="Calibri" w:hAnsi="Calibri" w:cs="Calibri"/>
-          <w:i/>
-          <w:iCs/>
-          <w:lang w:val="en-GB"/>
-        </w:rPr>
-        <w:t>/</w:t>
-      </w:r>
-      <w:proofErr w:type="spellStart"/>
-      <w:r>
-        <w:rPr>
-          <w:rFonts w:ascii="Calibri" w:eastAsia="Calibri" w:hAnsi="Calibri" w:cs="Calibri"/>
-          <w:i/>
-          <w:iCs/>
-          <w:lang w:val="en-GB"/>
-        </w:rPr>
-        <w:t>tamtams</w:t>
-      </w:r>
-      <w:proofErr w:type="spellEnd"/>
-      <w:r>
-        <w:rPr>
-          <w:rFonts w:ascii="Calibri" w:eastAsia="Calibri" w:hAnsi="Calibri" w:cs="Calibri"/>
-          <w:i/>
-          <w:iCs/>
-          <w:lang w:val="en-GB"/>
-        </w:rPr>
-        <w:t>/</w:t>
-      </w:r>
-      <w:proofErr w:type="gramStart"/>
-      <w:r>
-        <w:rPr>
-          <w:rFonts w:ascii="Calibri" w:eastAsia="Calibri" w:hAnsi="Calibri" w:cs="Calibri"/>
-          <w:i/>
-          <w:iCs/>
-          <w:lang w:val="en-GB"/>
-        </w:rPr>
-        <w:t>search(</w:t>
-      </w:r>
-      <w:proofErr w:type="gramEnd"/>
-      <w:r>
-        <w:rPr>
-          <w:rFonts w:ascii="Calibri" w:eastAsia="Calibri" w:hAnsi="Calibri" w:cs="Calibri"/>
-          <w:i/>
-          <w:iCs/>
-          <w:lang w:val="en-GB"/>
-        </w:rPr>
-        <w:t>/brand/:brand)(/wood/</w:t>
-      </w:r>
-      <w:r>
-        <w:rPr>
-          <w:rFonts w:ascii="Calibri" w:eastAsia="Calibri" w:hAnsi="Calibri" w:cs="Calibri"/>
-          <w:i/>
-          <w:iCs/>
-          <w:lang w:val="en-GB"/>
-        </w:rPr>
-        <w:t>:wood)(/skin:/skin)</w:t>
-      </w:r>
-      <w:r>
-        <w:rPr>
-          <w:rFonts w:ascii="Calibri" w:eastAsia="Calibri" w:hAnsi="Calibri" w:cs="Calibri"/>
-          <w:i/>
-          <w:iCs/>
-          <w:lang w:val="en-GB"/>
-        </w:rPr>
-        <w:t xml:space="preserve">(/) </w:t>
-      </w:r>
-      <w:r>
-        <w:rPr>
-          <w:rFonts w:ascii="Calibri" w:eastAsia="Calibri" w:hAnsi="Calibri" w:cs="Calibri"/>
-          <w:lang w:val="en-GB"/>
-        </w:rPr>
-        <w:t xml:space="preserve">: </w:t>
-      </w:r>
-    </w:p>
-    <w:p>
-      <w:pPr>
-        <w:rPr>
-          <w:rFonts w:ascii="Calibri" w:eastAsia="Calibri" w:hAnsi="Calibri" w:cs="Calibri"/>
-        </w:rPr>
-      </w:pPr>
-      <w:r>
-        <w:rPr>
-          <w:rFonts w:ascii="Calibri" w:eastAsia="Calibri" w:hAnsi="Calibri" w:cs="Calibri"/>
-        </w:rPr>
-        <w:t>Paramètre :</w:t>
-      </w:r>
-    </w:p>
-    <w:p>
-      <w:pPr>
-        <w:pStyle w:val="Paragraphedeliste"/>
-        <w:numPr>
-          <w:ilvl w:val="0"/>
-          <w:numId w:val="5"/>
-        </w:numPr>
-      </w:pPr>
-      <w:r>
-        <w:t>(</w:t>
-      </w:r>
-      <w:proofErr w:type="spellStart"/>
-      <w:r>
-        <w:t>int</w:t>
-      </w:r>
-      <w:proofErr w:type="spellEnd"/>
-      <w:r>
-        <w:t>) brand : (</w:t>
-      </w:r>
-      <w:proofErr w:type="spellStart"/>
-      <w:r>
-        <w:t>optional</w:t>
-      </w:r>
-      <w:proofErr w:type="spellEnd"/>
-      <w:r>
-        <w:t>)</w:t>
-      </w:r>
-      <w:r>
-        <w:t xml:space="preserve"> id d’une marque</w:t>
-      </w:r>
-    </w:p>
-    <w:p>
-      <w:pPr>
-        <w:pStyle w:val="Paragraphedeliste"/>
-        <w:numPr>
-          <w:ilvl w:val="0"/>
-          <w:numId w:val="5"/>
-        </w:numPr>
-        <w:rPr>
-          <w:lang w:val="en-GB"/>
-        </w:rPr>
-      </w:pPr>
-      <w:r>
-        <w:rPr>
-          <w:lang w:val="en-GB"/>
-        </w:rPr>
-        <w:t>(</w:t>
-      </w:r>
-      <w:proofErr w:type="spellStart"/>
-      <w:r>
-        <w:rPr>
-          <w:lang w:val="en-GB"/>
-        </w:rPr>
-        <w:t>int</w:t>
-      </w:r>
-      <w:proofErr w:type="spellEnd"/>
-      <w:r>
-        <w:rPr>
-          <w:lang w:val="en-GB"/>
-        </w:rPr>
-        <w:t>) wood : (optional)</w:t>
-      </w:r>
-      <w:r>
-        <w:rPr>
-          <w:lang w:val="en-GB"/>
-        </w:rPr>
-        <w:t xml:space="preserve"> id d’un bois</w:t>
-      </w:r>
-    </w:p>
-    <w:p>
-      <w:pPr>
-        <w:pStyle w:val="Paragraphedeliste"/>
-        <w:numPr>
-          <w:ilvl w:val="0"/>
-          <w:numId w:val="5"/>
-        </w:numPr>
-      </w:pPr>
-      <w:r>
-        <w:t>(</w:t>
-      </w:r>
-      <w:proofErr w:type="spellStart"/>
-      <w:r>
-        <w:t>int</w:t>
-      </w:r>
-      <w:proofErr w:type="spellEnd"/>
-      <w:r>
-        <w:t>) skin : (</w:t>
-      </w:r>
-      <w:proofErr w:type="spellStart"/>
-      <w:r>
-        <w:t>optional</w:t>
-      </w:r>
-      <w:proofErr w:type="spellEnd"/>
-      <w:r>
-        <w:t>)</w:t>
-      </w:r>
-      <w:r>
-        <w:t xml:space="preserve"> id d’une peau</w:t>
-      </w:r>
-    </w:p>
-    <w:p>
-      <w:r>
-        <w:br/>
-      </w:r>
-      <w:r>
-        <w:t xml:space="preserve"> </w:t>
-      </w:r>
-      <w:r>
-        <w:tab/>
-      </w:r>
-      <w:r>
-        <w:t>Retourne la liste filtrée</w:t>
-      </w:r>
-      <w:r>
-        <w:t xml:space="preserve"> des tamtams</w:t>
-      </w:r>
-      <w:r>
-        <w:t xml:space="preserve"> selon les particularités souhaitées.</w:t>
-      </w:r>
-      <w:r>
-        <w:t xml:space="preserve"> </w:t>
-      </w:r>
-    </w:p>
-    <w:p>
-      <w:pPr>
-        <w:rPr>
-          <w:rStyle w:val="lev"/>
-          <w:sz w:val="24"/>
-        </w:rPr>
-      </w:pPr>
-      <w:r>
-        <w:rPr>
-          <w:rStyle w:val="lev"/>
-          <w:sz w:val="24"/>
-        </w:rPr>
-        <w:t>Informations sur les commandes</w:t>
-      </w:r>
-    </w:p>
-    <w:p>
-      <w:pPr>
+        <w:t>(int) number : Nouveau nombre en stock.</w:t>
+      </w:r>
+      <w:bookmarkStart w:id="0" w:name="_GoBack"/>
+      <w:bookmarkEnd w:id="0"/>
+    </w:p>
+    <w:p/>
+    <w:p>
+      <w:pPr>
+        <w:pStyle w:val="Titre3"/>
         <w:rPr>
           <w:rStyle w:val="lev"/>
           <w:b w:val="0"/>
@@ -5852,547 +4499,47 @@
       </w:pPr>
       <w:r>
         <w:rPr>
-          <w:rFonts w:ascii="Calibri" w:eastAsia="Calibri" w:hAnsi="Calibri" w:cs="Calibri"/>
-          <w:b/>
-          <w:bCs/>
-        </w:rPr>
-        <w:t>GET</w:t>
-      </w:r>
-      <w:r>
-        <w:br/>
-      </w:r>
-      <w:r>
-        <w:rPr>
-          <w:rFonts w:ascii="Calibri" w:eastAsia="Calibri" w:hAnsi="Calibri" w:cs="Calibri"/>
-          <w:i/>
-          <w:iCs/>
-        </w:rPr>
-        <w:t>/</w:t>
-      </w:r>
-      <w:proofErr w:type="spellStart"/>
-      <w:r>
-        <w:rPr>
-          <w:rFonts w:ascii="Calibri" w:eastAsia="Calibri" w:hAnsi="Calibri" w:cs="Calibri"/>
-          <w:i/>
-          <w:iCs/>
-        </w:rPr>
-        <w:t>orders</w:t>
-      </w:r>
-      <w:proofErr w:type="spellEnd"/>
-      <w:r>
-        <w:rPr>
-          <w:rFonts w:ascii="Calibri" w:eastAsia="Calibri" w:hAnsi="Calibri" w:cs="Calibri"/>
-          <w:i/>
-          <w:iCs/>
-        </w:rPr>
-        <w:t xml:space="preserve"> </w:t>
-      </w:r>
-      <w:r>
-        <w:rPr>
-          <w:rFonts w:ascii="Calibri" w:eastAsia="Calibri" w:hAnsi="Calibri" w:cs="Calibri"/>
-        </w:rPr>
-        <w:t>:</w:t>
-      </w:r>
-      <w:r>
-        <w:br/>
-      </w:r>
-      <w:r>
-        <w:rPr>
-          <w:rFonts w:ascii="Calibri" w:eastAsia="Calibri" w:hAnsi="Calibri" w:cs="Calibri"/>
-        </w:rPr>
-        <w:t xml:space="preserve"> </w:t>
-      </w:r>
-      <w:r>
-        <w:rPr>
-          <w:rFonts w:ascii="Calibri" w:eastAsia="Calibri" w:hAnsi="Calibri" w:cs="Calibri"/>
-        </w:rPr>
-        <w:tab/>
-        <w:t xml:space="preserve">Retourne la liste de toutes les commandes de la base de </w:t>
-      </w:r>
-      <w:proofErr w:type="gramStart"/>
-      <w:r>
-        <w:rPr>
-          <w:rFonts w:ascii="Calibri" w:eastAsia="Calibri" w:hAnsi="Calibri" w:cs="Calibri"/>
-        </w:rPr>
-        <w:t>donnée</w:t>
-      </w:r>
-      <w:proofErr w:type="gramEnd"/>
-      <w:r>
-        <w:rPr>
-          <w:rFonts w:ascii="Calibri" w:eastAsia="Calibri" w:hAnsi="Calibri" w:cs="Calibri"/>
-        </w:rPr>
-        <w:t>.</w:t>
-      </w:r>
-    </w:p>
-    <w:p>
-      <w:pPr>
-        <w:rPr>
-          <w:rFonts w:ascii="Calibri" w:eastAsia="Calibri" w:hAnsi="Calibri" w:cs="Calibri"/>
-        </w:rPr>
-      </w:pPr>
-      <w:r>
-        <w:rPr>
-          <w:rFonts w:ascii="Calibri" w:eastAsia="Calibri" w:hAnsi="Calibri" w:cs="Calibri"/>
-          <w:b/>
-          <w:bCs/>
-        </w:rPr>
-        <w:t>GET</w:t>
-      </w:r>
-      <w:r>
-        <w:br/>
-      </w:r>
-      <w:r>
-        <w:rPr>
-          <w:rFonts w:ascii="Calibri" w:eastAsia="Calibri" w:hAnsi="Calibri" w:cs="Calibri"/>
-          <w:i/>
-          <w:iCs/>
-        </w:rPr>
-        <w:t>/</w:t>
-      </w:r>
-      <w:proofErr w:type="spellStart"/>
-      <w:r>
-        <w:rPr>
-          <w:rFonts w:ascii="Calibri" w:eastAsia="Calibri" w:hAnsi="Calibri" w:cs="Calibri"/>
-          <w:i/>
-          <w:iCs/>
-        </w:rPr>
-        <w:t>orders</w:t>
-      </w:r>
-      <w:proofErr w:type="spellEnd"/>
-      <w:r>
-        <w:rPr>
-          <w:rFonts w:ascii="Calibri" w:eastAsia="Calibri" w:hAnsi="Calibri" w:cs="Calibri"/>
-          <w:i/>
-          <w:iCs/>
-        </w:rPr>
-        <w:t xml:space="preserve">/:id(/) </w:t>
-      </w:r>
-      <w:r>
-        <w:rPr>
-          <w:rFonts w:ascii="Calibri" w:eastAsia="Calibri" w:hAnsi="Calibri" w:cs="Calibri"/>
-        </w:rPr>
-        <w:t>:</w:t>
-      </w:r>
-    </w:p>
-    <w:p>
-      <w:pPr>
-        <w:rPr>
-          <w:rFonts w:ascii="Calibri" w:eastAsia="Calibri" w:hAnsi="Calibri" w:cs="Calibri"/>
-        </w:rPr>
-      </w:pPr>
-      <w:r>
-        <w:rPr>
-          <w:rFonts w:ascii="Calibri" w:eastAsia="Calibri" w:hAnsi="Calibri" w:cs="Calibri"/>
-        </w:rPr>
-        <w:t>Paramètre :</w:t>
-      </w:r>
-    </w:p>
-    <w:p>
-      <w:pPr>
-        <w:pStyle w:val="Paragraphedeliste"/>
-        <w:numPr>
-          <w:ilvl w:val="0"/>
-          <w:numId w:val="5"/>
-        </w:numPr>
-      </w:pPr>
-      <w:r>
-        <w:t>(</w:t>
-      </w:r>
-      <w:proofErr w:type="spellStart"/>
-      <w:r>
-        <w:t>int</w:t>
-      </w:r>
-      <w:proofErr w:type="spellEnd"/>
-      <w:r>
-        <w:t xml:space="preserve">) id : </w:t>
-      </w:r>
-      <w:r>
-        <w:br/>
-      </w:r>
-      <w:r>
-        <w:rPr>
-          <w:rFonts w:ascii="Calibri" w:eastAsia="Calibri" w:hAnsi="Calibri" w:cs="Calibri"/>
-        </w:rPr>
-        <w:t xml:space="preserve"> </w:t>
-      </w:r>
-    </w:p>
-    <w:p>
-      <w:pPr>
-        <w:pStyle w:val="Paragraphedeliste"/>
-      </w:pPr>
-      <w:r>
-        <w:rPr>
-          <w:rFonts w:ascii="Calibri" w:eastAsia="Calibri" w:hAnsi="Calibri" w:cs="Calibri"/>
-        </w:rPr>
-        <w:t xml:space="preserve">Retourne </w:t>
-      </w:r>
-      <w:r>
-        <w:rPr>
-          <w:rFonts w:ascii="Calibri" w:eastAsia="Calibri" w:hAnsi="Calibri" w:cs="Calibri"/>
-        </w:rPr>
-        <w:t>une commande.</w:t>
-      </w:r>
-    </w:p>
-    <w:p>
-      <w:pPr>
-        <w:rPr>
-          <w:rFonts w:ascii="Calibri" w:eastAsia="Calibri" w:hAnsi="Calibri" w:cs="Calibri"/>
-          <w:lang w:val="en-GB"/>
-        </w:rPr>
-      </w:pPr>
-      <w:r>
-        <w:rPr>
-          <w:rFonts w:ascii="Calibri" w:eastAsia="Calibri" w:hAnsi="Calibri" w:cs="Calibri"/>
-          <w:b/>
-          <w:bCs/>
-          <w:lang w:val="en-GB"/>
-        </w:rPr>
-        <w:t>POST</w:t>
-      </w:r>
-      <w:r>
-        <w:rPr>
-          <w:lang w:val="en-GB"/>
-        </w:rPr>
-        <w:br/>
-      </w:r>
-      <w:r>
-        <w:rPr>
-          <w:rFonts w:ascii="Calibri" w:eastAsia="Calibri" w:hAnsi="Calibri" w:cs="Calibri"/>
-          <w:i/>
-          <w:iCs/>
-          <w:lang w:val="en-GB"/>
-        </w:rPr>
-        <w:t>/orders/</w:t>
-      </w:r>
-      <w:proofErr w:type="spellStart"/>
-      <w:r>
-        <w:rPr>
-          <w:rFonts w:ascii="Calibri" w:eastAsia="Calibri" w:hAnsi="Calibri" w:cs="Calibri"/>
-          <w:i/>
-          <w:iCs/>
-          <w:lang w:val="en-GB"/>
-        </w:rPr>
-        <w:t>tamtam</w:t>
-      </w:r>
-      <w:proofErr w:type="spellEnd"/>
-      <w:r>
-        <w:rPr>
-          <w:rFonts w:ascii="Calibri" w:eastAsia="Calibri" w:hAnsi="Calibri" w:cs="Calibri"/>
-          <w:i/>
-          <w:iCs/>
-          <w:lang w:val="en-GB"/>
-        </w:rPr>
-        <w:t>/</w:t>
-      </w:r>
-      <w:proofErr w:type="gramStart"/>
-      <w:r>
-        <w:rPr>
-          <w:rFonts w:ascii="Calibri" w:eastAsia="Calibri" w:hAnsi="Calibri" w:cs="Calibri"/>
-          <w:i/>
-          <w:iCs/>
-          <w:lang w:val="en-GB"/>
-        </w:rPr>
-        <w:t>:</w:t>
-      </w:r>
-      <w:proofErr w:type="spellStart"/>
-      <w:r>
-        <w:rPr>
-          <w:rFonts w:ascii="Calibri" w:eastAsia="Calibri" w:hAnsi="Calibri" w:cs="Calibri"/>
-          <w:i/>
-          <w:iCs/>
-          <w:lang w:val="en-GB"/>
-        </w:rPr>
-        <w:t>tamtam</w:t>
-      </w:r>
-      <w:proofErr w:type="spellEnd"/>
-      <w:proofErr w:type="gramEnd"/>
-      <w:r>
-        <w:rPr>
-          <w:rFonts w:ascii="Calibri" w:eastAsia="Calibri" w:hAnsi="Calibri" w:cs="Calibri"/>
-          <w:i/>
-          <w:iCs/>
-          <w:lang w:val="en-GB"/>
-        </w:rPr>
-        <w:t>/</w:t>
-      </w:r>
-      <w:r>
-        <w:rPr>
-          <w:lang w:val="en-GB"/>
-        </w:rPr>
-        <w:t>s</w:t>
-      </w:r>
-      <w:r>
-        <w:rPr>
-          <w:rFonts w:ascii="Calibri" w:eastAsia="Calibri" w:hAnsi="Calibri" w:cs="Calibri"/>
-          <w:i/>
-          <w:iCs/>
-          <w:lang w:val="en-GB"/>
-        </w:rPr>
-        <w:t>hipment/:</w:t>
-      </w:r>
-      <w:r>
-        <w:rPr>
-          <w:lang w:val="en-GB"/>
-        </w:rPr>
-        <w:t xml:space="preserve"> s</w:t>
-      </w:r>
-      <w:r>
-        <w:rPr>
-          <w:rFonts w:ascii="Calibri" w:eastAsia="Calibri" w:hAnsi="Calibri" w:cs="Calibri"/>
-          <w:i/>
-          <w:iCs/>
-          <w:lang w:val="en-GB"/>
-        </w:rPr>
-        <w:t>hipment</w:t>
-      </w:r>
-      <w:r>
-        <w:rPr>
-          <w:rFonts w:ascii="Calibri" w:eastAsia="Calibri" w:hAnsi="Calibri" w:cs="Calibri"/>
-          <w:i/>
-          <w:iCs/>
-          <w:lang w:val="en-GB"/>
-        </w:rPr>
-        <w:t>(</w:t>
-      </w:r>
-      <w:r>
-        <w:rPr>
-          <w:rFonts w:ascii="Calibri" w:eastAsia="Calibri" w:hAnsi="Calibri" w:cs="Calibri"/>
-          <w:i/>
-          <w:iCs/>
-          <w:lang w:val="en-GB"/>
-        </w:rPr>
-        <w:t>/</w:t>
-      </w:r>
-      <w:r>
-        <w:rPr>
-          <w:rFonts w:ascii="Calibri" w:eastAsia="Calibri" w:hAnsi="Calibri" w:cs="Calibri"/>
-          <w:i/>
-          <w:iCs/>
-          <w:lang w:val="en-GB"/>
-        </w:rPr>
-        <w:t>decoration/:decoration)</w:t>
-      </w:r>
-      <w:r>
-        <w:rPr>
-          <w:rFonts w:ascii="Calibri" w:eastAsia="Calibri" w:hAnsi="Calibri" w:cs="Calibri"/>
-          <w:i/>
-          <w:iCs/>
-          <w:lang w:val="en-GB"/>
-        </w:rPr>
-        <w:t>/user/ :user</w:t>
-      </w:r>
-      <w:r>
-        <w:rPr>
-          <w:rFonts w:ascii="Calibri" w:eastAsia="Calibri" w:hAnsi="Calibri" w:cs="Calibri"/>
-          <w:i/>
-          <w:iCs/>
-          <w:lang w:val="en-GB"/>
-        </w:rPr>
-        <w:t xml:space="preserve">(/) </w:t>
-      </w:r>
-      <w:r>
-        <w:rPr>
-          <w:rFonts w:ascii="Calibri" w:eastAsia="Calibri" w:hAnsi="Calibri" w:cs="Calibri"/>
-          <w:lang w:val="en-GB"/>
-        </w:rPr>
-        <w:t>:</w:t>
-      </w:r>
-    </w:p>
-    <w:p>
-      <w:pPr>
-        <w:rPr>
-          <w:rFonts w:ascii="Calibri" w:eastAsia="Calibri" w:hAnsi="Calibri" w:cs="Calibri"/>
-        </w:rPr>
-      </w:pPr>
-      <w:r>
-        <w:rPr>
-          <w:rFonts w:ascii="Calibri" w:eastAsia="Calibri" w:hAnsi="Calibri" w:cs="Calibri"/>
-        </w:rPr>
-        <w:t>Paramètre :</w:t>
-      </w:r>
-    </w:p>
-    <w:p>
-      <w:pPr>
-        <w:pStyle w:val="Paragraphedeliste"/>
-        <w:numPr>
-          <w:ilvl w:val="0"/>
-          <w:numId w:val="5"/>
-        </w:numPr>
-      </w:pPr>
-      <w:r>
-        <w:t>(</w:t>
-      </w:r>
-      <w:proofErr w:type="spellStart"/>
-      <w:r>
-        <w:t>int</w:t>
-      </w:r>
-      <w:proofErr w:type="spellEnd"/>
-      <w:r>
-        <w:t>) tamtam :</w:t>
-      </w:r>
-    </w:p>
-    <w:p>
-      <w:pPr>
-        <w:pStyle w:val="Paragraphedeliste"/>
-        <w:numPr>
-          <w:ilvl w:val="0"/>
-          <w:numId w:val="5"/>
-        </w:numPr>
-      </w:pPr>
-      <w:r>
-        <w:t>(</w:t>
-      </w:r>
-      <w:proofErr w:type="spellStart"/>
-      <w:r>
-        <w:t>int</w:t>
-      </w:r>
-      <w:proofErr w:type="spellEnd"/>
-      <w:r>
-        <w:t xml:space="preserve">) </w:t>
-      </w:r>
-      <w:proofErr w:type="spellStart"/>
-      <w:r>
-        <w:t>shipment</w:t>
-      </w:r>
-      <w:proofErr w:type="spellEnd"/>
-      <w:r>
-        <w:t> :</w:t>
-      </w:r>
-    </w:p>
-    <w:p>
-      <w:pPr>
-        <w:pStyle w:val="Paragraphedeliste"/>
-        <w:numPr>
-          <w:ilvl w:val="0"/>
-          <w:numId w:val="5"/>
-        </w:numPr>
-      </w:pPr>
-      <w:r>
-        <w:t>(</w:t>
-      </w:r>
-      <w:proofErr w:type="spellStart"/>
-      <w:r>
-        <w:t>int</w:t>
-      </w:r>
-      <w:proofErr w:type="spellEnd"/>
-      <w:r>
-        <w:t xml:space="preserve">) </w:t>
-      </w:r>
-      <w:proofErr w:type="spellStart"/>
-      <w:r>
-        <w:t>decoration</w:t>
-      </w:r>
-      <w:proofErr w:type="spellEnd"/>
-      <w:r>
-        <w:t> : (</w:t>
-      </w:r>
-      <w:proofErr w:type="spellStart"/>
-      <w:r>
-        <w:t>optional</w:t>
-      </w:r>
-      <w:proofErr w:type="spellEnd"/>
-      <w:r>
-        <w:t>)</w:t>
-      </w:r>
-    </w:p>
-    <w:p>
-      <w:pPr>
-        <w:pStyle w:val="Paragraphedeliste"/>
-        <w:numPr>
-          <w:ilvl w:val="0"/>
-          <w:numId w:val="5"/>
-        </w:numPr>
-      </w:pPr>
-      <w:r>
-        <w:t>(</w:t>
-      </w:r>
-      <w:proofErr w:type="spellStart"/>
-      <w:r>
-        <w:t>int</w:t>
-      </w:r>
-      <w:proofErr w:type="spellEnd"/>
-      <w:r>
-        <w:t xml:space="preserve">) </w:t>
-      </w:r>
-      <w:proofErr w:type="gramStart"/>
-      <w:r>
-        <w:t>user</w:t>
-      </w:r>
-      <w:proofErr w:type="gramEnd"/>
-      <w:r>
-        <w:t xml:space="preserve"> : </w:t>
-      </w:r>
-    </w:p>
-    <w:p>
-      <w:r>
-        <w:br/>
-      </w:r>
-      <w:r>
-        <w:rPr>
-          <w:rFonts w:ascii="Calibri" w:eastAsia="Calibri" w:hAnsi="Calibri" w:cs="Calibri"/>
-        </w:rPr>
-        <w:t xml:space="preserve"> </w:t>
-      </w:r>
-      <w:r>
-        <w:rPr>
-          <w:rFonts w:ascii="Calibri" w:eastAsia="Calibri" w:hAnsi="Calibri" w:cs="Calibri"/>
-        </w:rPr>
-        <w:tab/>
-      </w:r>
-      <w:r>
-        <w:rPr>
-          <w:rFonts w:ascii="Calibri" w:eastAsia="Calibri" w:hAnsi="Calibri" w:cs="Calibri"/>
-        </w:rPr>
-        <w:t>C</w:t>
-      </w:r>
-      <w:r>
-        <w:rPr>
-          <w:rFonts w:ascii="Calibri" w:eastAsia="Calibri" w:hAnsi="Calibri" w:cs="Calibri"/>
-        </w:rPr>
-        <w:t>réé une nouvelle commande</w:t>
-      </w:r>
-      <w:r>
-        <w:rPr>
-          <w:rFonts w:ascii="Calibri" w:eastAsia="Calibri" w:hAnsi="Calibri" w:cs="Calibri"/>
-        </w:rPr>
-        <w:t>.</w:t>
-      </w:r>
-    </w:p>
-    <w:p>
-      <w:pPr>
-        <w:rPr>
-          <w:rStyle w:val="lev"/>
-          <w:sz w:val="24"/>
-        </w:rPr>
-      </w:pPr>
-      <w:r>
-        <w:rPr>
-          <w:rStyle w:val="lev"/>
-          <w:sz w:val="24"/>
-        </w:rPr>
-        <w:t xml:space="preserve">Informations sur les </w:t>
-      </w:r>
-      <w:r>
-        <w:rPr>
-          <w:rStyle w:val="lev"/>
-          <w:sz w:val="24"/>
-        </w:rPr>
-        <w:t>utilisateurs</w:t>
-      </w:r>
-    </w:p>
-    <w:p>
-      <w:pPr>
-        <w:rPr>
           <w:rStyle w:val="lev"/>
           <w:b w:val="0"/>
           <w:bCs w:val="0"/>
         </w:rPr>
-      </w:pPr>
-      <w:r>
-        <w:rPr>
-          <w:rFonts w:ascii="Calibri" w:eastAsia="Calibri" w:hAnsi="Calibri" w:cs="Calibri"/>
-          <w:b/>
-          <w:bCs/>
+        <w:t>Livraison</w:t>
+      </w:r>
+    </w:p>
+    <w:p>
+      <w:pPr>
+        <w:spacing w:after="0"/>
+        <w:rPr>
+          <w:rStyle w:val="lev"/>
+        </w:rPr>
+      </w:pPr>
+      <w:r>
+        <w:rPr>
+          <w:rStyle w:val="lev"/>
+        </w:rPr>
+        <w:t xml:space="preserve">Liste des </w:t>
+      </w:r>
+      <w:r>
+        <w:rPr>
+          <w:rStyle w:val="lev"/>
+        </w:rPr>
+        <w:t>modes de livraison</w:t>
+      </w:r>
+      <w:r>
+        <w:rPr>
+          <w:rStyle w:val="lev"/>
+        </w:rPr>
+        <w:t xml:space="preserve"> (filtrable par type) </w:t>
+      </w:r>
+    </w:p>
+    <w:p>
+      <w:pPr>
+        <w:ind w:left="705"/>
+      </w:pPr>
+      <w:r>
+        <w:rPr>
+          <w:b/>
+          <w:u w:val="single"/>
         </w:rPr>
         <w:t>GET</w:t>
       </w:r>
@@ -6400,848 +4547,48 @@
         <w:br/>
       </w:r>
       <w:r>
-        <w:rPr>
-          <w:rFonts w:ascii="Calibri" w:eastAsia="Calibri" w:hAnsi="Calibri" w:cs="Calibri"/>
-          <w:i/>
-          <w:iCs/>
-        </w:rPr>
+        <w:tab/>
         <w:t>/</w:t>
       </w:r>
-      <w:proofErr w:type="spellStart"/>
-      <w:r>
-        <w:rPr>
-          <w:rFonts w:ascii="Calibri" w:eastAsia="Calibri" w:hAnsi="Calibri" w:cs="Calibri"/>
-          <w:i/>
-          <w:iCs/>
-        </w:rPr>
-        <w:t>users</w:t>
-      </w:r>
-      <w:proofErr w:type="spellEnd"/>
-      <w:r>
-        <w:rPr>
-          <w:rFonts w:ascii="Calibri" w:eastAsia="Calibri" w:hAnsi="Calibri" w:cs="Calibri"/>
-          <w:i/>
-          <w:iCs/>
-        </w:rPr>
+      <w:r>
+        <w:t>shipments</w:t>
+      </w:r>
+      <w:r>
         <w:t xml:space="preserve"> </w:t>
       </w:r>
-      <w:r>
-        <w:rPr>
-          <w:rFonts w:ascii="Calibri" w:eastAsia="Calibri" w:hAnsi="Calibri" w:cs="Calibri"/>
-        </w:rPr>
-        <w:t>:</w:t>
-      </w:r>
-      <w:r>
-        <w:br/>
-      </w:r>
-      <w:r>
-        <w:rPr>
-          <w:rFonts w:ascii="Calibri" w:eastAsia="Calibri" w:hAnsi="Calibri" w:cs="Calibri"/>
-        </w:rPr>
-        <w:t xml:space="preserve"> </w:t>
-      </w:r>
-      <w:r>
-        <w:rPr>
-          <w:rFonts w:ascii="Calibri" w:eastAsia="Calibri" w:hAnsi="Calibri" w:cs="Calibri"/>
-        </w:rPr>
-        <w:tab/>
-        <w:t xml:space="preserve">Retourne la liste de tous les utilisateurs de la base de </w:t>
-      </w:r>
-      <w:proofErr w:type="gramStart"/>
-      <w:r>
-        <w:rPr>
-          <w:rFonts w:ascii="Calibri" w:eastAsia="Calibri" w:hAnsi="Calibri" w:cs="Calibri"/>
-        </w:rPr>
-        <w:t>donnée</w:t>
-      </w:r>
-      <w:proofErr w:type="gramEnd"/>
-      <w:r>
-        <w:rPr>
-          <w:rFonts w:ascii="Calibri" w:eastAsia="Calibri" w:hAnsi="Calibri" w:cs="Calibri"/>
-        </w:rPr>
-        <w:t>.</w:t>
-      </w:r>
-    </w:p>
-    <w:p>
-      <w:pPr>
-        <w:rPr>
-          <w:rFonts w:ascii="Calibri" w:eastAsia="Calibri" w:hAnsi="Calibri" w:cs="Calibri"/>
-          <w:i/>
-          <w:iCs/>
-          <w:lang w:val="en-GB"/>
-        </w:rPr>
-      </w:pPr>
-      <w:r>
-        <w:rPr>
-          <w:rFonts w:ascii="Calibri" w:eastAsia="Calibri" w:hAnsi="Calibri" w:cs="Calibri"/>
-          <w:b/>
-          <w:bCs/>
-          <w:lang w:val="en-GB"/>
-        </w:rPr>
-        <w:t>POST</w:t>
-      </w:r>
-      <w:r>
-        <w:rPr>
-          <w:lang w:val="en-GB"/>
-        </w:rPr>
-        <w:br/>
-      </w:r>
-      <w:r>
-        <w:rPr>
-          <w:rFonts w:ascii="Calibri" w:eastAsia="Calibri" w:hAnsi="Calibri" w:cs="Calibri"/>
-          <w:i/>
-          <w:iCs/>
-          <w:lang w:val="en-GB"/>
-        </w:rPr>
-        <w:t>/orders</w:t>
-      </w:r>
-      <w:r>
-        <w:rPr>
-          <w:rFonts w:ascii="Calibri" w:eastAsia="Calibri" w:hAnsi="Calibri" w:cs="Calibri"/>
-          <w:i/>
-          <w:iCs/>
-          <w:lang w:val="en-GB"/>
-        </w:rPr>
-        <w:t>/fullname/:fullname/phone</w:t>
-      </w:r>
-      <w:r>
-        <w:rPr>
-          <w:rFonts w:ascii="Calibri" w:eastAsia="Calibri" w:hAnsi="Calibri" w:cs="Calibri"/>
-          <w:i/>
-          <w:iCs/>
-          <w:lang w:val="en-GB"/>
-        </w:rPr>
-        <w:t>/:</w:t>
-      </w:r>
-      <w:r>
-        <w:rPr>
-          <w:rFonts w:ascii="Calibri" w:eastAsia="Calibri" w:hAnsi="Calibri" w:cs="Calibri"/>
-          <w:i/>
-          <w:iCs/>
-          <w:lang w:val="en-GB"/>
-        </w:rPr>
-        <w:t>phone</w:t>
-      </w:r>
-      <w:r>
-        <w:rPr>
-          <w:rFonts w:ascii="Calibri" w:eastAsia="Calibri" w:hAnsi="Calibri" w:cs="Calibri"/>
-          <w:i/>
-          <w:iCs/>
-          <w:lang w:val="en-GB"/>
-        </w:rPr>
-        <w:t>/</w:t>
-      </w:r>
-      <w:r>
-        <w:rPr>
-          <w:lang w:val="en-GB"/>
-        </w:rPr>
-        <w:t>adress1/:adress1</w:t>
-      </w:r>
-      <w:r>
-        <w:rPr>
-          <w:lang w:val="en-GB"/>
-        </w:rPr>
-        <w:t>/</w:t>
-      </w:r>
-      <w:r>
-        <w:rPr>
-          <w:lang w:val="en-GB"/>
-        </w:rPr>
-        <w:t>adress2/:adress2</w:t>
-      </w:r>
-      <w:r>
-        <w:rPr>
-          <w:lang w:val="en-GB"/>
-        </w:rPr>
-        <w:t>/</w:t>
-      </w:r>
-      <w:r>
-        <w:rPr>
-          <w:lang w:val="en-GB"/>
-        </w:rPr>
-        <w:t>zip-code/:zip-code/</w:t>
-      </w:r>
-      <w:r>
-        <w:rPr>
-          <w:lang w:val="en-GB"/>
-        </w:rPr>
-        <w:t>state</w:t>
-      </w:r>
-      <w:r>
-        <w:rPr>
-          <w:lang w:val="en-GB"/>
-        </w:rPr>
-        <w:t>/:</w:t>
-      </w:r>
-      <w:r>
-        <w:rPr>
-          <w:lang w:val="en-GB"/>
-        </w:rPr>
-        <w:t>state</w:t>
-      </w:r>
-      <w:r>
-        <w:rPr>
-          <w:rFonts w:ascii="Calibri" w:eastAsia="Calibri" w:hAnsi="Calibri" w:cs="Calibri"/>
-          <w:i/>
-          <w:iCs/>
-          <w:lang w:val="en-GB"/>
-        </w:rPr>
-        <w:t>(/) :</w:t>
-      </w:r>
-    </w:p>
-    <w:p>
-      <w:r>
-        <w:t>Paramètre</w:t>
-      </w:r>
-      <w:r>
-        <w:t xml:space="preserve"> </w:t>
-      </w:r>
-      <w:r>
-        <w:t xml:space="preserve">: </w:t>
-      </w:r>
     </w:p>
     <w:p>
       <w:pPr>
         <w:pStyle w:val="Paragraphedeliste"/>
         <w:numPr>
-          <w:ilvl w:val="0"/>
-          <w:numId w:val="6"/>
+          <w:ilvl w:val="1"/>
+          <w:numId w:val="3"/>
         </w:numPr>
       </w:pPr>
       <w:r>
-        <w:t xml:space="preserve">(string) </w:t>
-      </w:r>
-      <w:proofErr w:type="spellStart"/>
-      <w:r>
-        <w:t>fullname</w:t>
-      </w:r>
-      <w:proofErr w:type="spellEnd"/>
-      <w:r>
-        <w:t> : Nom de l’utilisateur</w:t>
-      </w:r>
-    </w:p>
-    <w:p>
-      <w:pPr>
-        <w:pStyle w:val="Paragraphedeliste"/>
-        <w:numPr>
-          <w:ilvl w:val="0"/>
-          <w:numId w:val="6"/>
-        </w:numPr>
-      </w:pPr>
-      <w:r>
-        <w:t>(</w:t>
-      </w:r>
-      <w:proofErr w:type="spellStart"/>
-      <w:r>
-        <w:t>int</w:t>
-      </w:r>
-      <w:proofErr w:type="spellEnd"/>
+        <w:rPr>
+          <w:b/>
+          <w:i/>
+        </w:rPr>
+        <w:t>QUERY</w:t>
+      </w:r>
+      <w:r>
+        <w:t xml:space="preserve"> (</w:t>
+      </w:r>
+      <w:r>
+        <w:t>string</w:t>
+      </w:r>
       <w:r>
         <w:t xml:space="preserve">) </w:t>
       </w:r>
       <w:r>
-        <w:t>phone : numéro de téléphone</w:t>
-      </w:r>
-    </w:p>
-    <w:p>
-      <w:pPr>
-        <w:pStyle w:val="Paragraphedeliste"/>
-        <w:numPr>
-          <w:ilvl w:val="0"/>
-          <w:numId w:val="6"/>
-        </w:numPr>
-      </w:pPr>
-      <w:r>
-        <w:t xml:space="preserve">(string) </w:t>
-      </w:r>
-      <w:r>
-        <w:t>adress1 : adresse de l’utilisateur</w:t>
-      </w:r>
-    </w:p>
-    <w:p>
-      <w:pPr>
-        <w:pStyle w:val="Paragraphedeliste"/>
-        <w:numPr>
-          <w:ilvl w:val="0"/>
-          <w:numId w:val="6"/>
-        </w:numPr>
-      </w:pPr>
-      <w:r>
-        <w:lastRenderedPageBreak/>
-        <w:t xml:space="preserve">(string) </w:t>
-      </w:r>
-      <w:r>
-        <w:t>adress2 : adresse secondaire</w:t>
-      </w:r>
-    </w:p>
-    <w:p>
-      <w:pPr>
-        <w:pStyle w:val="Paragraphedeliste"/>
-        <w:numPr>
-          <w:ilvl w:val="0"/>
-          <w:numId w:val="6"/>
-        </w:numPr>
-      </w:pPr>
-      <w:r>
-        <w:t>(</w:t>
-      </w:r>
-      <w:proofErr w:type="spellStart"/>
-      <w:r>
-        <w:t>int</w:t>
-      </w:r>
-      <w:proofErr w:type="spellEnd"/>
-      <w:r>
-        <w:t xml:space="preserve">) </w:t>
-      </w:r>
-      <w:r>
-        <w:t>zip-code : code postal</w:t>
-      </w:r>
-    </w:p>
-    <w:p>
-      <w:pPr>
-        <w:pStyle w:val="Paragraphedeliste"/>
-        <w:numPr>
-          <w:ilvl w:val="0"/>
-          <w:numId w:val="6"/>
-        </w:numPr>
-      </w:pPr>
-      <w:r>
-        <w:t>(</w:t>
-      </w:r>
-      <w:r>
-        <w:t>string</w:t>
-      </w:r>
-      <w:r>
-        <w:t xml:space="preserve">) </w:t>
-      </w:r>
-      <w:r>
-        <w:t>country</w:t>
-      </w:r>
-      <w:r>
-        <w:t> : </w:t>
-      </w:r>
-      <w:r>
-        <w:t>pays de l’utilisateur</w:t>
-      </w:r>
-    </w:p>
-    <w:p>
-      <w:pPr>
-        <w:ind w:left="360"/>
-        <w:rPr>
-          <w:rStyle w:val="lev"/>
-          <w:b w:val="0"/>
-          <w:bCs w:val="0"/>
-        </w:rPr>
-      </w:pPr>
-      <w:r>
-        <w:br/>
-      </w:r>
-      <w:r>
-        <w:rPr>
-          <w:rFonts w:ascii="Calibri" w:eastAsia="Calibri" w:hAnsi="Calibri" w:cs="Calibri"/>
-        </w:rPr>
-        <w:t xml:space="preserve"> </w:t>
-      </w:r>
-      <w:r>
-        <w:rPr>
-          <w:rFonts w:ascii="Calibri" w:eastAsia="Calibri" w:hAnsi="Calibri" w:cs="Calibri"/>
-        </w:rPr>
-        <w:tab/>
-        <w:t xml:space="preserve">Crée un nouvel utilisateur dans la base de </w:t>
-      </w:r>
-      <w:r>
-        <w:rPr>
-          <w:rFonts w:ascii="Calibri" w:eastAsia="Calibri" w:hAnsi="Calibri" w:cs="Calibri"/>
-        </w:rPr>
-        <w:t>données</w:t>
-      </w:r>
-      <w:r>
-        <w:rPr>
-          <w:rFonts w:ascii="Calibri" w:eastAsia="Calibri" w:hAnsi="Calibri" w:cs="Calibri"/>
-        </w:rPr>
-        <w:t>.</w:t>
-      </w:r>
-    </w:p>
-    <w:p>
-      <w:pPr>
-        <w:rPr>
-          <w:rFonts w:ascii="Calibri" w:eastAsia="Calibri" w:hAnsi="Calibri" w:cs="Calibri"/>
-        </w:rPr>
-      </w:pPr>
-      <w:r>
-        <w:rPr>
-          <w:rFonts w:ascii="Calibri" w:eastAsia="Calibri" w:hAnsi="Calibri" w:cs="Calibri"/>
-          <w:b/>
-          <w:bCs/>
-        </w:rPr>
-        <w:t>GET</w:t>
-      </w:r>
-      <w:r>
-        <w:br/>
-      </w:r>
-      <w:r>
-        <w:rPr>
-          <w:rFonts w:ascii="Calibri" w:eastAsia="Calibri" w:hAnsi="Calibri" w:cs="Calibri"/>
-          <w:i/>
-          <w:iCs/>
-        </w:rPr>
-        <w:t>/</w:t>
-      </w:r>
-      <w:proofErr w:type="spellStart"/>
-      <w:r>
-        <w:rPr>
-          <w:rFonts w:ascii="Calibri" w:eastAsia="Calibri" w:hAnsi="Calibri" w:cs="Calibri"/>
-          <w:i/>
-          <w:iCs/>
-        </w:rPr>
-        <w:t>users</w:t>
-      </w:r>
-      <w:proofErr w:type="spellEnd"/>
-      <w:r>
-        <w:rPr>
-          <w:rFonts w:ascii="Calibri" w:eastAsia="Calibri" w:hAnsi="Calibri" w:cs="Calibri"/>
-          <w:i/>
-          <w:iCs/>
-        </w:rPr>
-        <w:t>/ </w:t>
-      </w:r>
-      <w:proofErr w:type="gramStart"/>
-      <w:r>
-        <w:rPr>
-          <w:rFonts w:ascii="Calibri" w:eastAsia="Calibri" w:hAnsi="Calibri" w:cs="Calibri"/>
-          <w:i/>
-          <w:iCs/>
-        </w:rPr>
-        <w:t>:id</w:t>
-      </w:r>
-      <w:proofErr w:type="gramEnd"/>
-      <w:r>
-        <w:rPr>
-          <w:rFonts w:ascii="Calibri" w:eastAsia="Calibri" w:hAnsi="Calibri" w:cs="Calibri"/>
-          <w:i/>
-          <w:iCs/>
-        </w:rPr>
-        <w:t xml:space="preserve">(/) </w:t>
-      </w:r>
-      <w:r>
-        <w:rPr>
-          <w:rFonts w:ascii="Calibri" w:eastAsia="Calibri" w:hAnsi="Calibri" w:cs="Calibri"/>
-        </w:rPr>
-        <w:t>:</w:t>
-      </w:r>
-    </w:p>
-    <w:p>
-      <w:r>
-        <w:t>Paramètre</w:t>
-      </w:r>
-      <w:r>
-        <w:t xml:space="preserve"> </w:t>
-      </w:r>
-      <w:r>
-        <w:t xml:space="preserve">: </w:t>
-      </w:r>
-    </w:p>
-    <w:p>
-      <w:pPr>
-        <w:pStyle w:val="Paragraphedeliste"/>
-        <w:numPr>
-          <w:ilvl w:val="0"/>
-          <w:numId w:val="9"/>
-        </w:numPr>
-      </w:pPr>
-      <w:r>
-        <w:t xml:space="preserve">(string) </w:t>
-      </w:r>
-      <w:proofErr w:type="spellStart"/>
-      <w:r>
-        <w:t>fullname</w:t>
-      </w:r>
-      <w:proofErr w:type="spellEnd"/>
-      <w:r>
-        <w:t> : Nom de l’utilisateur</w:t>
-      </w:r>
-      <w:r>
-        <w:br/>
-      </w:r>
-      <w:r>
-        <w:rPr>
-          <w:rFonts w:ascii="Calibri" w:eastAsia="Calibri" w:hAnsi="Calibri" w:cs="Calibri"/>
-        </w:rPr>
-        <w:t xml:space="preserve"> </w:t>
-      </w:r>
-    </w:p>
-    <w:p>
-      <w:pPr>
-        <w:pStyle w:val="Paragraphedeliste"/>
-        <w:rPr>
-          <w:rStyle w:val="lev"/>
-          <w:b w:val="0"/>
-          <w:bCs w:val="0"/>
-        </w:rPr>
-      </w:pPr>
-      <w:r>
-        <w:rPr>
-          <w:rFonts w:ascii="Calibri" w:eastAsia="Calibri" w:hAnsi="Calibri" w:cs="Calibri"/>
-        </w:rPr>
-        <w:t>Retourne un utilisateur</w:t>
-      </w:r>
-      <w:r>
-        <w:rPr>
-          <w:rFonts w:ascii="Calibri" w:eastAsia="Calibri" w:hAnsi="Calibri" w:cs="Calibri"/>
-        </w:rPr>
-        <w:t>.</w:t>
-      </w:r>
-    </w:p>
-    <w:p>
-      <w:pPr>
-        <w:rPr>
-          <w:rFonts w:ascii="Calibri" w:eastAsia="Calibri" w:hAnsi="Calibri" w:cs="Calibri"/>
-        </w:rPr>
-      </w:pPr>
-      <w:r>
-        <w:rPr>
-          <w:rFonts w:ascii="Calibri" w:eastAsia="Calibri" w:hAnsi="Calibri" w:cs="Calibri"/>
-          <w:b/>
-          <w:bCs/>
-        </w:rPr>
-        <w:t>DELETE</w:t>
-      </w:r>
-      <w:r>
-        <w:br/>
-      </w:r>
-      <w:r>
-        <w:rPr>
-          <w:rFonts w:ascii="Calibri" w:eastAsia="Calibri" w:hAnsi="Calibri" w:cs="Calibri"/>
-          <w:i/>
-          <w:iCs/>
-        </w:rPr>
-        <w:t>/</w:t>
-      </w:r>
-      <w:proofErr w:type="spellStart"/>
-      <w:r>
-        <w:rPr>
-          <w:rFonts w:ascii="Calibri" w:eastAsia="Calibri" w:hAnsi="Calibri" w:cs="Calibri"/>
-          <w:i/>
-          <w:iCs/>
-        </w:rPr>
-        <w:t>users</w:t>
-      </w:r>
-      <w:proofErr w:type="spellEnd"/>
-      <w:r>
-        <w:rPr>
-          <w:rFonts w:ascii="Calibri" w:eastAsia="Calibri" w:hAnsi="Calibri" w:cs="Calibri"/>
-          <w:i/>
-          <w:iCs/>
-        </w:rPr>
-        <w:t>/ </w:t>
-      </w:r>
-      <w:proofErr w:type="gramStart"/>
-      <w:r>
-        <w:rPr>
-          <w:rFonts w:ascii="Calibri" w:eastAsia="Calibri" w:hAnsi="Calibri" w:cs="Calibri"/>
-          <w:i/>
-          <w:iCs/>
-        </w:rPr>
-        <w:t>:id</w:t>
-      </w:r>
-      <w:proofErr w:type="gramEnd"/>
-      <w:r>
-        <w:rPr>
-          <w:rFonts w:ascii="Calibri" w:eastAsia="Calibri" w:hAnsi="Calibri" w:cs="Calibri"/>
-          <w:i/>
-          <w:iCs/>
-        </w:rPr>
-        <w:t xml:space="preserve">(/) </w:t>
-      </w:r>
-      <w:r>
-        <w:rPr>
-          <w:rFonts w:ascii="Calibri" w:eastAsia="Calibri" w:hAnsi="Calibri" w:cs="Calibri"/>
-        </w:rPr>
-        <w:t>:</w:t>
-      </w:r>
-    </w:p>
-    <w:p>
-      <w:r>
-        <w:t>Paramètre</w:t>
-      </w:r>
-      <w:r>
-        <w:t xml:space="preserve"> </w:t>
-      </w:r>
-      <w:r>
-        <w:t xml:space="preserve">: </w:t>
-      </w:r>
-    </w:p>
-    <w:p>
-      <w:pPr>
-        <w:pStyle w:val="Paragraphedeliste"/>
-        <w:numPr>
-          <w:ilvl w:val="0"/>
-          <w:numId w:val="8"/>
-        </w:numPr>
-      </w:pPr>
-      <w:r>
-        <w:t xml:space="preserve">(string) </w:t>
-      </w:r>
-      <w:proofErr w:type="spellStart"/>
-      <w:r>
-        <w:t>fullname</w:t>
-      </w:r>
-      <w:proofErr w:type="spellEnd"/>
-      <w:r>
-        <w:t> : Nom de l’utilisateur</w:t>
-      </w:r>
-      <w:r>
-        <w:br/>
-      </w:r>
-      <w:r>
-        <w:rPr>
-          <w:rFonts w:ascii="Calibri" w:eastAsia="Calibri" w:hAnsi="Calibri" w:cs="Calibri"/>
-        </w:rPr>
-        <w:t xml:space="preserve"> </w:t>
-      </w:r>
-    </w:p>
-    <w:p>
-      <w:pPr>
-        <w:pStyle w:val="Paragraphedeliste"/>
-        <w:rPr>
-          <w:rStyle w:val="lev"/>
-          <w:b w:val="0"/>
-          <w:bCs w:val="0"/>
-        </w:rPr>
-      </w:pPr>
-      <w:r>
-        <w:rPr>
-          <w:rFonts w:ascii="Calibri" w:eastAsia="Calibri" w:hAnsi="Calibri" w:cs="Calibri"/>
-        </w:rPr>
-        <w:t xml:space="preserve">Supprime un utilisateur de la base de </w:t>
-      </w:r>
-      <w:proofErr w:type="gramStart"/>
-      <w:r>
-        <w:rPr>
-          <w:rFonts w:ascii="Calibri" w:eastAsia="Calibri" w:hAnsi="Calibri" w:cs="Calibri"/>
-        </w:rPr>
-        <w:t>donnée</w:t>
-      </w:r>
-      <w:proofErr w:type="gramEnd"/>
-      <w:r>
-        <w:rPr>
-          <w:rFonts w:ascii="Calibri" w:eastAsia="Calibri" w:hAnsi="Calibri" w:cs="Calibri"/>
-        </w:rPr>
-        <w:t>.</w:t>
-      </w:r>
-    </w:p>
-    <w:p>
-      <w:pPr>
-        <w:rPr>
-          <w:rFonts w:ascii="Calibri" w:eastAsia="Calibri" w:hAnsi="Calibri" w:cs="Calibri"/>
-        </w:rPr>
-      </w:pPr>
-      <w:r>
-        <w:rPr>
-          <w:rFonts w:ascii="Calibri" w:eastAsia="Calibri" w:hAnsi="Calibri" w:cs="Calibri"/>
-          <w:b/>
-          <w:bCs/>
-        </w:rPr>
-        <w:t>PUT</w:t>
-      </w:r>
-      <w:r>
-        <w:br/>
-      </w:r>
-      <w:r>
-        <w:rPr>
-          <w:rFonts w:ascii="Calibri" w:eastAsia="Calibri" w:hAnsi="Calibri" w:cs="Calibri"/>
-          <w:i/>
-          <w:iCs/>
-        </w:rPr>
-        <w:t>/</w:t>
-      </w:r>
-      <w:proofErr w:type="spellStart"/>
-      <w:r>
-        <w:rPr>
-          <w:rFonts w:ascii="Calibri" w:eastAsia="Calibri" w:hAnsi="Calibri" w:cs="Calibri"/>
-          <w:i/>
-          <w:iCs/>
-        </w:rPr>
-        <w:t>users</w:t>
-      </w:r>
-      <w:proofErr w:type="spellEnd"/>
-      <w:r>
-        <w:rPr>
-          <w:rFonts w:ascii="Calibri" w:eastAsia="Calibri" w:hAnsi="Calibri" w:cs="Calibri"/>
-          <w:i/>
-          <w:iCs/>
-        </w:rPr>
-        <w:t>/ </w:t>
-      </w:r>
-      <w:proofErr w:type="gramStart"/>
-      <w:r>
-        <w:rPr>
-          <w:rFonts w:ascii="Calibri" w:eastAsia="Calibri" w:hAnsi="Calibri" w:cs="Calibri"/>
-          <w:i/>
-          <w:iCs/>
-        </w:rPr>
-        <w:t>:id</w:t>
-      </w:r>
-      <w:proofErr w:type="gramEnd"/>
-      <w:r>
-        <w:rPr>
-          <w:rFonts w:ascii="Calibri" w:eastAsia="Calibri" w:hAnsi="Calibri" w:cs="Calibri"/>
-          <w:i/>
-          <w:iCs/>
-        </w:rPr>
-        <w:t xml:space="preserve">(/) </w:t>
-      </w:r>
-      <w:r>
-        <w:rPr>
-          <w:rFonts w:ascii="Calibri" w:eastAsia="Calibri" w:hAnsi="Calibri" w:cs="Calibri"/>
-        </w:rPr>
-        <w:t>:</w:t>
-      </w:r>
-    </w:p>
-    <w:p>
-      <w:r>
-        <w:t>Paramètre</w:t>
-      </w:r>
-      <w:r>
-        <w:t xml:space="preserve"> </w:t>
-      </w:r>
-      <w:r>
-        <w:t xml:space="preserve">: </w:t>
-      </w:r>
-    </w:p>
-    <w:p>
-      <w:pPr>
-        <w:pStyle w:val="Paragraphedeliste"/>
-        <w:numPr>
-          <w:ilvl w:val="0"/>
-          <w:numId w:val="7"/>
-        </w:numPr>
-      </w:pPr>
-      <w:r>
-        <w:t xml:space="preserve">(string) </w:t>
-      </w:r>
-      <w:proofErr w:type="spellStart"/>
-      <w:r>
-        <w:t>fullname</w:t>
-      </w:r>
-      <w:proofErr w:type="spellEnd"/>
-      <w:r>
-        <w:t> : Nom de l’utilisateur</w:t>
-      </w:r>
-    </w:p>
-    <w:p>
-      <w:pPr>
-        <w:pStyle w:val="Paragraphedeliste"/>
-        <w:numPr>
-          <w:ilvl w:val="0"/>
-          <w:numId w:val="7"/>
-        </w:numPr>
-      </w:pPr>
-      <w:r>
-        <w:t>(</w:t>
-      </w:r>
-      <w:proofErr w:type="spellStart"/>
-      <w:r>
-        <w:t>int</w:t>
-      </w:r>
-      <w:proofErr w:type="spellEnd"/>
-      <w:r>
-        <w:t>) phone : numéro de téléphone</w:t>
-      </w:r>
-    </w:p>
-    <w:p>
-      <w:pPr>
-        <w:pStyle w:val="Paragraphedeliste"/>
-        <w:numPr>
-          <w:ilvl w:val="0"/>
-          <w:numId w:val="7"/>
-        </w:numPr>
-      </w:pPr>
-      <w:r>
-        <w:t>(string) adress1 : adresse de l’utilisateur</w:t>
-      </w:r>
-    </w:p>
-    <w:p>
-      <w:pPr>
-        <w:pStyle w:val="Paragraphedeliste"/>
-        <w:numPr>
-          <w:ilvl w:val="0"/>
-          <w:numId w:val="7"/>
-        </w:numPr>
-      </w:pPr>
-      <w:r>
-        <w:t>(string) adress2 : adresse secondaire</w:t>
-      </w:r>
-    </w:p>
-    <w:p>
-      <w:pPr>
-        <w:pStyle w:val="Paragraphedeliste"/>
-        <w:numPr>
-          <w:ilvl w:val="0"/>
-          <w:numId w:val="7"/>
-        </w:numPr>
-      </w:pPr>
-      <w:r>
-        <w:t>(</w:t>
-      </w:r>
-      <w:proofErr w:type="spellStart"/>
-      <w:r>
-        <w:t>int</w:t>
-      </w:r>
-      <w:proofErr w:type="spellEnd"/>
-      <w:r>
-        <w:t>) zip-code : code postal</w:t>
-      </w:r>
-    </w:p>
-    <w:p>
-      <w:pPr>
-        <w:pStyle w:val="Paragraphedeliste"/>
-        <w:numPr>
-          <w:ilvl w:val="0"/>
-          <w:numId w:val="7"/>
-        </w:numPr>
-      </w:pPr>
-      <w:r>
-        <w:t>(string) country : pays de l’utilisateur</w:t>
-      </w:r>
-      <w:r>
-        <w:br/>
-      </w:r>
-      <w:r>
-        <w:rPr>
-          <w:rFonts w:ascii="Calibri" w:eastAsia="Calibri" w:hAnsi="Calibri" w:cs="Calibri"/>
-        </w:rPr>
-        <w:t xml:space="preserve"> </w:t>
-      </w:r>
-    </w:p>
-    <w:p>
-      <w:pPr>
-        <w:pStyle w:val="Paragraphedeliste"/>
-        <w:rPr>
-          <w:rStyle w:val="lev"/>
-          <w:b w:val="0"/>
-          <w:bCs w:val="0"/>
-        </w:rPr>
-      </w:pPr>
-      <w:r>
-        <w:rPr>
-          <w:rFonts w:ascii="Calibri" w:eastAsia="Calibri" w:hAnsi="Calibri" w:cs="Calibri"/>
-        </w:rPr>
-        <w:t xml:space="preserve">Mise à jour d’un utilisateur dans la base de </w:t>
-      </w:r>
-      <w:proofErr w:type="gramStart"/>
-      <w:r>
-        <w:rPr>
-          <w:rFonts w:ascii="Calibri" w:eastAsia="Calibri" w:hAnsi="Calibri" w:cs="Calibri"/>
-        </w:rPr>
-        <w:t>donnée</w:t>
-      </w:r>
-      <w:proofErr w:type="gramEnd"/>
-      <w:r>
-        <w:rPr>
-          <w:rFonts w:ascii="Calibri" w:eastAsia="Calibri" w:hAnsi="Calibri" w:cs="Calibri"/>
-        </w:rPr>
-        <w:t>.</w:t>
+        <w:t>type</w:t>
+      </w:r>
+      <w:r>
+        <w:t xml:space="preserve"> : </w:t>
+      </w:r>
+      <w:r>
+        <w:t>Type de livraison (express / normal)</w:t>
       </w:r>
     </w:p>
     <w:p/>
@@ -9116,7 +6463,6 @@
     <w:basedOn w:val="Normal"/>
     <w:link w:val="PrformatHTMLCar"/>
     <w:uiPriority w:val="99"/>
-    <w:semiHidden/>
     <w:unhideWhenUsed/>
     <w:rsid w:val="0040741F"/>
     <w:pPr>
@@ -9152,7 +6498,6 @@
     <w:basedOn w:val="Policepardfaut"/>
     <w:link w:val="PrformatHTML"/>
     <w:uiPriority w:val="99"/>
-    <w:semiHidden/>
     <w:rsid w:val="0040741F"/>
     <w:rPr>
       <w:rFonts w:ascii="Courier New" w:eastAsia="Times New Roman" w:hAnsi="Courier New" w:cs="Courier New"/>
@@ -9444,7 +6789,7 @@
 </file>
 
 <file path=customXml/itemProps1.xml><?xml version="1.0" encoding="utf-8"?>
-<ds:datastoreItem xmlns:ds="http://schemas.openxmlformats.org/officeDocument/2006/customXml" ds:itemID="{1ACABB64-BF2B-448E-9304-0733A3F747D9}">
+<ds:datastoreItem xmlns:ds="http://schemas.openxmlformats.org/officeDocument/2006/customXml" ds:itemID="{0FBE2E04-BA62-4CFD-8228-88E8E61232B2}">
   <ds:schemaRefs>
     <ds:schemaRef ds:uri="http://schemas.openxmlformats.org/officeDocument/2006/bibliography"/>
   </ds:schemaRefs>

</xml_diff>